<commit_message>
Has been a short data in the file .docx
</commit_message>
<xml_diff>
--- a/Documentation/Side Master - Batch.docx
+++ b/Documentation/Side Master - Batch.docx
@@ -283,8 +283,6 @@
         </w:rPr>
         <w:t>Algo más</w:t>
       </w:r>
-      <w:bookmarkStart w:id="0" w:name="_GoBack"/>
-      <w:bookmarkEnd w:id="0"/>
     </w:p>
     <w:p>
       <w:pPr>
@@ -305,6 +303,167 @@
           <w:sz w:val="28"/>
         </w:rPr>
         <w:t>Algo</w:t>
+      </w:r>
+    </w:p>
+    <w:p>
+      <w:pPr>
+        <w:jc w:val="both"/>
+        <w:rPr>
+          <w:b/>
+          <w:sz w:val="28"/>
+        </w:rPr>
+      </w:pPr>
+    </w:p>
+    <w:p>
+      <w:pPr>
+        <w:jc w:val="both"/>
+        <w:rPr>
+          <w:b/>
+          <w:sz w:val="28"/>
+        </w:rPr>
+      </w:pPr>
+    </w:p>
+    <w:p>
+      <w:pPr>
+        <w:jc w:val="both"/>
+        <w:rPr>
+          <w:b/>
+          <w:sz w:val="28"/>
+        </w:rPr>
+      </w:pPr>
+    </w:p>
+    <w:p>
+      <w:pPr>
+        <w:jc w:val="both"/>
+        <w:rPr>
+          <w:b/>
+          <w:sz w:val="28"/>
+        </w:rPr>
+      </w:pPr>
+    </w:p>
+    <w:p>
+      <w:pPr>
+        <w:jc w:val="both"/>
+        <w:rPr>
+          <w:b/>
+          <w:sz w:val="28"/>
+        </w:rPr>
+      </w:pPr>
+    </w:p>
+    <w:p>
+      <w:pPr>
+        <w:jc w:val="both"/>
+        <w:rPr>
+          <w:b/>
+          <w:sz w:val="28"/>
+        </w:rPr>
+      </w:pPr>
+      <w:r>
+        <w:rPr>
+          <w:b/>
+          <w:sz w:val="28"/>
+        </w:rPr>
+        <w:t>Lista de comandos</w:t>
+      </w:r>
+      <w:bookmarkStart w:id="0" w:name="_GoBack"/>
+      <w:bookmarkEnd w:id="0"/>
+    </w:p>
+    <w:p>
+      <w:pPr>
+        <w:jc w:val="both"/>
+        <w:rPr>
+          <w:b/>
+          <w:sz w:val="28"/>
+        </w:rPr>
+      </w:pPr>
+      <w:r>
+        <w:rPr>
+          <w:b/>
+          <w:sz w:val="28"/>
+        </w:rPr>
+        <w:t>CLIP</w:t>
+      </w:r>
+    </w:p>
+    <w:p>
+      <w:pPr>
+        <w:pStyle w:val="Ttulo3"/>
+      </w:pPr>
+      <w:r>
+        <w:t>Como usar el comando CLIP en Windows</w:t>
+      </w:r>
+    </w:p>
+    <w:p>
+      <w:pPr>
+        <w:spacing w:after="240"/>
+      </w:pPr>
+      <w:r>
+        <w:br/>
+        <w:t>El comando CLIP del cual se comentaba anteriormente, se puede utilizar en la línea de comandos de Windows, tanto en la consola de CMD como en archivos batch.</w:t>
+      </w:r>
+      <w:r>
+        <w:br/>
+        <w:t xml:space="preserve">CLIP redirecciona el resultado de otros comandos al Portapapeles de Windows. </w:t>
+      </w:r>
+      <w:r>
+        <w:br/>
+        <w:t>Este resultado en formato de texto se puede pegar en otros programas de edición.</w:t>
+      </w:r>
+    </w:p>
+    <w:p>
+      <w:pPr>
+        <w:pStyle w:val="Ttulo4"/>
+      </w:pPr>
+      <w:r>
+        <w:t>Ejemplos prácticos del uso del comando CLIP</w:t>
+      </w:r>
+    </w:p>
+    <w:p>
+      <w:pPr>
+        <w:rPr>
+          <w:b/>
+          <w:sz w:val="28"/>
+        </w:rPr>
+      </w:pPr>
+      <w:r>
+        <w:br/>
+        <w:t xml:space="preserve">DATE /t | CLIP </w:t>
+      </w:r>
+      <w:r>
+        <w:br/>
+        <w:t>Al usar el comando anterior en la consola de CMD, se copia la fecha al portapapeles, para comprobarlo posteriormente abre el Bloc de notas y selecciona Pegar.</w:t>
+      </w:r>
+      <w:r>
+        <w:br/>
+      </w:r>
+      <w:r>
+        <w:br/>
+        <w:t xml:space="preserve">DIR %USERPROFILE%\Desktop | CLIP </w:t>
+      </w:r>
+      <w:r>
+        <w:br/>
+        <w:t>Copia al portapapeles el directorio del escritorio.</w:t>
+      </w:r>
+      <w:r>
+        <w:br/>
+      </w:r>
+      <w:r>
+        <w:br/>
+        <w:t xml:space="preserve">DIR D: | CLIP </w:t>
+      </w:r>
+      <w:r>
+        <w:br/>
+        <w:t>Copia al portapapeles el directorio de la unidad D.</w:t>
+      </w:r>
+      <w:r>
+        <w:br/>
+      </w:r>
+      <w:r>
+        <w:br/>
+        <w:t>CLIP &lt; archivo.txt</w:t>
+      </w:r>
+      <w:r>
+        <w:br/>
+        <w:t>Copia el contenido del archivo de texto llamado archivo.txt al Portapapeles.</w:t>
       </w:r>
     </w:p>
     <w:sectPr>
@@ -1066,9 +1225,50 @@
     <w:name w:val="Normal"/>
     <w:qFormat/>
   </w:style>
+  <w:style w:type="paragraph" w:styleId="Ttulo3">
+    <w:name w:val="heading 3"/>
+    <w:basedOn w:val="Normal"/>
+    <w:link w:val="Ttulo3Car"/>
+    <w:uiPriority w:val="9"/>
+    <w:qFormat/>
+    <w:rsid w:val="00A7405D"/>
+    <w:pPr>
+      <w:spacing w:before="100" w:beforeAutospacing="1" w:after="100" w:afterAutospacing="1" w:line="240" w:lineRule="auto"/>
+      <w:outlineLvl w:val="2"/>
+    </w:pPr>
+    <w:rPr>
+      <w:rFonts w:ascii="Times New Roman" w:eastAsia="Times New Roman" w:hAnsi="Times New Roman" w:cs="Times New Roman"/>
+      <w:b/>
+      <w:bCs/>
+      <w:sz w:val="27"/>
+      <w:szCs w:val="27"/>
+      <w:lang w:eastAsia="es-ES"/>
+    </w:rPr>
+  </w:style>
+  <w:style w:type="paragraph" w:styleId="Ttulo4">
+    <w:name w:val="heading 4"/>
+    <w:basedOn w:val="Normal"/>
+    <w:link w:val="Ttulo4Car"/>
+    <w:uiPriority w:val="9"/>
+    <w:qFormat/>
+    <w:rsid w:val="00A7405D"/>
+    <w:pPr>
+      <w:spacing w:before="100" w:beforeAutospacing="1" w:after="100" w:afterAutospacing="1" w:line="240" w:lineRule="auto"/>
+      <w:outlineLvl w:val="3"/>
+    </w:pPr>
+    <w:rPr>
+      <w:rFonts w:ascii="Times New Roman" w:eastAsia="Times New Roman" w:hAnsi="Times New Roman" w:cs="Times New Roman"/>
+      <w:b/>
+      <w:bCs/>
+      <w:sz w:val="24"/>
+      <w:szCs w:val="24"/>
+      <w:lang w:eastAsia="es-ES"/>
+    </w:rPr>
+  </w:style>
   <w:style w:type="character" w:default="1" w:styleId="Fuentedeprrafopredeter">
     <w:name w:val="Default Paragraph Font"/>
     <w:uiPriority w:val="1"/>
+    <w:semiHidden/>
     <w:unhideWhenUsed/>
   </w:style>
   <w:style w:type="table" w:default="1" w:styleId="Tablanormal">
@@ -1175,6 +1375,36 @@
       <w:ind w:left="720"/>
       <w:contextualSpacing/>
     </w:pPr>
+  </w:style>
+  <w:style w:type="character" w:customStyle="1" w:styleId="Ttulo3Car">
+    <w:name w:val="Título 3 Car"/>
+    <w:basedOn w:val="Fuentedeprrafopredeter"/>
+    <w:link w:val="Ttulo3"/>
+    <w:uiPriority w:val="9"/>
+    <w:rsid w:val="00A7405D"/>
+    <w:rPr>
+      <w:rFonts w:ascii="Times New Roman" w:eastAsia="Times New Roman" w:hAnsi="Times New Roman" w:cs="Times New Roman"/>
+      <w:b/>
+      <w:bCs/>
+      <w:sz w:val="27"/>
+      <w:szCs w:val="27"/>
+      <w:lang w:eastAsia="es-ES"/>
+    </w:rPr>
+  </w:style>
+  <w:style w:type="character" w:customStyle="1" w:styleId="Ttulo4Car">
+    <w:name w:val="Título 4 Car"/>
+    <w:basedOn w:val="Fuentedeprrafopredeter"/>
+    <w:link w:val="Ttulo4"/>
+    <w:uiPriority w:val="9"/>
+    <w:rsid w:val="00A7405D"/>
+    <w:rPr>
+      <w:rFonts w:ascii="Times New Roman" w:eastAsia="Times New Roman" w:hAnsi="Times New Roman" w:cs="Times New Roman"/>
+      <w:b/>
+      <w:bCs/>
+      <w:sz w:val="24"/>
+      <w:szCs w:val="24"/>
+      <w:lang w:eastAsia="es-ES"/>
+    </w:rPr>
   </w:style>
 </w:styles>
 </file>

</xml_diff>

<commit_message>
Answering the question: What does Batch allow us?
</commit_message>
<xml_diff>
--- a/Documentation/Side Master - Batch.docx
+++ b/Documentation/Side Master - Batch.docx
@@ -94,21 +94,47 @@
     <w:p>
       <w:pPr>
         <w:pStyle w:val="Prrafodelista"/>
-        <w:ind w:left="1056"/>
-        <w:jc w:val="both"/>
-      </w:pPr>
-      <w:r>
-        <w:t>Es un lenguaje de programación orientado a scripting que utiliza un sistema de interpretación de secuencias de procesamientos por lotes de forma ordenada. Interpretado por MS-DOS o bien, la línea de comandos del OS Windows.</w:t>
-      </w:r>
-    </w:p>
-    <w:p>
-      <w:pPr>
-        <w:pStyle w:val="Prrafodelista"/>
         <w:ind w:left="1080"/>
         <w:jc w:val="both"/>
-        <w:rPr>
-          <w:b/>
-        </w:rPr>
+      </w:pPr>
+      <w:r>
+        <w:t xml:space="preserve">Automatizar diversas tareas o procesos básicos tal como: copiar, pegar, renombrar y enviar datos, hasta procesos avanzados como aplicar </w:t>
+      </w:r>
+      <w:r>
+        <w:t xml:space="preserve">captura de tráfico y </w:t>
+      </w:r>
+      <w:r>
+        <w:t>monitoreo de red, configuraciones a servidores</w:t>
+      </w:r>
+      <w:r>
+        <w:t>, crear sistemas de detección de logs o scripts maliciosos que pongan a prueba al OS</w:t>
+      </w:r>
+      <w:r>
+        <w:t xml:space="preserve">, etcétera. </w:t>
+      </w:r>
+    </w:p>
+    <w:p>
+      <w:pPr>
+        <w:pStyle w:val="Prrafodelista"/>
+        <w:ind w:left="1080"/>
+        <w:jc w:val="both"/>
+      </w:pPr>
+    </w:p>
+    <w:p>
+      <w:pPr>
+        <w:pStyle w:val="Prrafodelista"/>
+        <w:ind w:left="1080"/>
+        <w:jc w:val="both"/>
+      </w:pPr>
+      <w:r>
+        <w:t>De este modo, se evitan procesos rutinarios y monótonos, acelerando los mismos, además, tiene la funcionalidad de conectarse con otras interfaces por la línea de comandos, por tal razón, del porque sacarle provecho a este tipo de lenguajes, que, aunque sean interpretados, funcionan eficientemente.</w:t>
+      </w:r>
+    </w:p>
+    <w:p>
+      <w:pPr>
+        <w:pStyle w:val="Prrafodelista"/>
+        <w:ind w:left="1080"/>
+        <w:jc w:val="both"/>
       </w:pPr>
     </w:p>
     <w:p>
@@ -129,6 +155,8 @@
         </w:rPr>
         <w:t>¿Qué es un fichero o archivo Batch?</w:t>
       </w:r>
+      <w:bookmarkStart w:id="0" w:name="_GoBack"/>
+      <w:bookmarkEnd w:id="0"/>
     </w:p>
     <w:p>
       <w:pPr>
@@ -137,7 +165,22 @@
         <w:jc w:val="both"/>
       </w:pPr>
       <w:r>
-        <w:t>Es un script o programa, tratándose de un fichero de texto sin formato, guardado con la extensión .bat, que contiene un conjunto de instrucciones y comandos DOS.</w:t>
+        <w:t>Es un script o programa, tratándose de un fichero de texto sin formato, guardado con la extensión .bat, que contiene un</w:t>
+      </w:r>
+      <w:r>
+        <w:t>a</w:t>
+      </w:r>
+      <w:r>
+        <w:t xml:space="preserve"> </w:t>
+      </w:r>
+      <w:r>
+        <w:t>misce</w:t>
+      </w:r>
+      <w:r>
+        <w:t>lánea</w:t>
+      </w:r>
+      <w:r>
+        <w:t xml:space="preserve"> de instrucciones y comandos DOS.</w:t>
       </w:r>
     </w:p>
     <w:p>
@@ -154,7 +197,10 @@
         <w:jc w:val="both"/>
       </w:pPr>
       <w:r>
-        <w:t xml:space="preserve">La extensión .bat que contiene 3 caracteres después del punto (.), proviene de la palabra Batch donde se toman los caracteres percibidos. </w:t>
+        <w:t>La extensión .bat que contiene 3 caracteres después del punto (.), proviene de la palabra Batch donde se t</w:t>
+      </w:r>
+      <w:r>
+        <w:t>oman los caracteres percibidos; la extensión ser escrita tanto en minúscula como en mayúscula.</w:t>
       </w:r>
     </w:p>
     <w:p>
@@ -252,7 +298,19 @@
         <w:t>el bloc de notas</w:t>
       </w:r>
       <w:r>
-        <w:t xml:space="preserve"> (notepad), WordPad hasta editores de código profesionales como Notepad++, Aptana, Atom, Sublime Text. Haciendo recomendación del uso de Sublime Text, un software liviano y poderoso a la hora de programar, con muchos lenguajes de respaldo, elegante e intuitivo.</w:t>
+        <w:t xml:space="preserve"> (notepad), WordPad hasta editores de código profesionales como Notepad++, Aptana, Atom, Sublime Text. Haciendo recomendación del uso de Sublime Text, un software </w:t>
+      </w:r>
+      <w:r>
+        <w:t>ligero</w:t>
+      </w:r>
+      <w:r>
+        <w:t xml:space="preserve"> y </w:t>
+      </w:r>
+      <w:r>
+        <w:t>afable</w:t>
+      </w:r>
+      <w:r>
+        <w:t xml:space="preserve"> a la hora de programar, con muchos lenguajes de respaldo, elegante e intuitivo.</w:t>
       </w:r>
     </w:p>
     <w:p>
@@ -365,8 +423,6 @@
         </w:rPr>
         <w:t>Lista de comandos</w:t>
       </w:r>
-      <w:bookmarkStart w:id="0" w:name="_GoBack"/>
-      <w:bookmarkEnd w:id="0"/>
     </w:p>
     <w:p>
       <w:pPr>
@@ -418,12 +474,6 @@
       </w:r>
     </w:p>
     <w:p>
-      <w:pPr>
-        <w:rPr>
-          <w:b/>
-          <w:sz w:val="28"/>
-        </w:rPr>
-      </w:pPr>
       <w:r>
         <w:br/>
         <w:t xml:space="preserve">DATE /t | CLIP </w:t>
@@ -465,6 +515,15 @@
         <w:br/>
         <w:t>Copia el contenido del archivo de texto llamado archivo.txt al Portapapeles.</w:t>
       </w:r>
+    </w:p>
+    <w:p/>
+    <w:p>
+      <w:pPr>
+        <w:rPr>
+          <w:b/>
+          <w:sz w:val="28"/>
+        </w:rPr>
+      </w:pPr>
     </w:p>
     <w:sectPr>
       <w:pgSz w:w="11906" w:h="16838"/>

</xml_diff>

<commit_message>
Documentation: Add command CLIP and Net use
</commit_message>
<xml_diff>
--- a/Documentation/Side Master - Batch.docx
+++ b/Documentation/Side Master - Batch.docx
@@ -96,6 +96,9 @@
         <w:pStyle w:val="Prrafodelista"/>
         <w:ind w:left="1080"/>
         <w:jc w:val="both"/>
+        <w:rPr>
+          <w:lang w:val="en-US"/>
+        </w:rPr>
       </w:pPr>
       <w:r>
         <w:t xml:space="preserve">Automatizar diversas tareas o procesos básicos tal como: copiar, pegar, renombrar y enviar datos, hasta procesos avanzados como aplicar </w:t>
@@ -110,7 +113,13 @@
         <w:t>, crear sistemas de detección de logs o scripts maliciosos que pongan a prueba al OS</w:t>
       </w:r>
       <w:r>
-        <w:t xml:space="preserve">, etcétera. </w:t>
+        <w:t>,</w:t>
+      </w:r>
+      <w:r>
+        <w:t xml:space="preserve"> reparar daños en el sistema o dispositivos conectados en el ordenador,</w:t>
+      </w:r>
+      <w:r>
+        <w:t xml:space="preserve"> etcétera. </w:t>
       </w:r>
     </w:p>
     <w:p>
@@ -155,8 +164,6 @@
         </w:rPr>
         <w:t>¿Qué es un fichero o archivo Batch?</w:t>
       </w:r>
-      <w:bookmarkStart w:id="0" w:name="_GoBack"/>
-      <w:bookmarkEnd w:id="0"/>
     </w:p>
     <w:p>
       <w:pPr>
@@ -517,6 +524,702 @@
       </w:r>
     </w:p>
     <w:p/>
+    <w:p>
+      <w:pPr>
+        <w:spacing w:before="100" w:beforeAutospacing="1" w:after="100" w:afterAutospacing="1" w:line="240" w:lineRule="auto"/>
+        <w:rPr>
+          <w:rFonts w:ascii="Times New Roman" w:eastAsia="Times New Roman" w:hAnsi="Times New Roman" w:cs="Times New Roman"/>
+          <w:sz w:val="24"/>
+          <w:szCs w:val="24"/>
+          <w:lang w:eastAsia="es-ES"/>
+        </w:rPr>
+      </w:pPr>
+      <w:r>
+        <w:rPr>
+          <w:rFonts w:ascii="Times New Roman" w:eastAsia="Times New Roman" w:hAnsi="Times New Roman" w:cs="Times New Roman"/>
+          <w:sz w:val="24"/>
+          <w:szCs w:val="24"/>
+          <w:lang w:eastAsia="es-ES"/>
+        </w:rPr>
+        <w:t>El comando net use nos sirve para gestionar las conexiones a recursos compartidos y para mostrar información de las conexiones.</w:t>
+      </w:r>
+    </w:p>
+    <w:p>
+      <w:pPr>
+        <w:spacing w:before="100" w:beforeAutospacing="1" w:after="100" w:afterAutospacing="1" w:line="240" w:lineRule="auto"/>
+        <w:rPr>
+          <w:rFonts w:ascii="Times New Roman" w:eastAsia="Times New Roman" w:hAnsi="Times New Roman" w:cs="Times New Roman"/>
+          <w:sz w:val="24"/>
+          <w:szCs w:val="24"/>
+          <w:lang w:eastAsia="es-ES"/>
+        </w:rPr>
+      </w:pPr>
+      <w:r>
+        <w:rPr>
+          <w:rFonts w:ascii="Times New Roman" w:eastAsia="Times New Roman" w:hAnsi="Times New Roman" w:cs="Times New Roman"/>
+          <w:sz w:val="24"/>
+          <w:szCs w:val="24"/>
+          <w:lang w:eastAsia="es-ES"/>
+        </w:rPr>
+        <w:t>Algunos ejemplos:</w:t>
+      </w:r>
+    </w:p>
+    <w:p>
+      <w:pPr>
+        <w:spacing w:before="100" w:beforeAutospacing="1" w:after="100" w:afterAutospacing="1" w:line="240" w:lineRule="auto"/>
+        <w:rPr>
+          <w:rFonts w:ascii="Times New Roman" w:eastAsia="Times New Roman" w:hAnsi="Times New Roman" w:cs="Times New Roman"/>
+          <w:sz w:val="24"/>
+          <w:szCs w:val="24"/>
+          <w:lang w:eastAsia="es-ES"/>
+        </w:rPr>
+      </w:pPr>
+      <w:r>
+        <w:rPr>
+          <w:rFonts w:ascii="Times New Roman" w:eastAsia="Times New Roman" w:hAnsi="Times New Roman" w:cs="Times New Roman"/>
+          <w:sz w:val="24"/>
+          <w:szCs w:val="24"/>
+          <w:lang w:eastAsia="es-ES"/>
+        </w:rPr>
+        <w:t>Listar conexiones de red:</w:t>
+      </w:r>
+    </w:p>
+    <w:p>
+      <w:pPr>
+        <w:tabs>
+          <w:tab w:val="left" w:pos="916"/>
+          <w:tab w:val="left" w:pos="1832"/>
+          <w:tab w:val="left" w:pos="2748"/>
+          <w:tab w:val="left" w:pos="3664"/>
+          <w:tab w:val="left" w:pos="4580"/>
+          <w:tab w:val="left" w:pos="5496"/>
+          <w:tab w:val="left" w:pos="6412"/>
+          <w:tab w:val="left" w:pos="7328"/>
+          <w:tab w:val="left" w:pos="8244"/>
+          <w:tab w:val="left" w:pos="9160"/>
+          <w:tab w:val="left" w:pos="10076"/>
+          <w:tab w:val="left" w:pos="10992"/>
+          <w:tab w:val="left" w:pos="11908"/>
+          <w:tab w:val="left" w:pos="12824"/>
+          <w:tab w:val="left" w:pos="13740"/>
+          <w:tab w:val="left" w:pos="14656"/>
+        </w:tabs>
+        <w:spacing w:after="0" w:line="240" w:lineRule="auto"/>
+        <w:rPr>
+          <w:rFonts w:ascii="Courier New" w:eastAsia="Times New Roman" w:hAnsi="Courier New" w:cs="Courier New"/>
+          <w:sz w:val="20"/>
+          <w:szCs w:val="20"/>
+          <w:lang w:eastAsia="es-ES"/>
+        </w:rPr>
+      </w:pPr>
+      <w:r>
+        <w:rPr>
+          <w:rFonts w:ascii="Courier New" w:eastAsia="Times New Roman" w:hAnsi="Courier New" w:cs="Courier New"/>
+          <w:sz w:val="20"/>
+          <w:szCs w:val="20"/>
+          <w:lang w:eastAsia="es-ES"/>
+        </w:rPr>
+        <w:t>&gt; net use</w:t>
+      </w:r>
+    </w:p>
+    <w:p>
+      <w:pPr>
+        <w:spacing w:before="100" w:beforeAutospacing="1" w:after="100" w:afterAutospacing="1" w:line="240" w:lineRule="auto"/>
+        <w:rPr>
+          <w:rFonts w:ascii="Times New Roman" w:eastAsia="Times New Roman" w:hAnsi="Times New Roman" w:cs="Times New Roman"/>
+          <w:sz w:val="24"/>
+          <w:szCs w:val="24"/>
+          <w:lang w:eastAsia="es-ES"/>
+        </w:rPr>
+      </w:pPr>
+      <w:r>
+        <w:rPr>
+          <w:rFonts w:ascii="Times New Roman" w:eastAsia="Times New Roman" w:hAnsi="Times New Roman" w:cs="Times New Roman"/>
+          <w:sz w:val="24"/>
+          <w:szCs w:val="24"/>
+          <w:lang w:eastAsia="es-ES"/>
+        </w:rPr>
+        <w:t> </w:t>
+      </w:r>
+    </w:p>
+    <w:p>
+      <w:pPr>
+        <w:spacing w:before="100" w:beforeAutospacing="1" w:after="100" w:afterAutospacing="1" w:line="240" w:lineRule="auto"/>
+        <w:rPr>
+          <w:rFonts w:ascii="Times New Roman" w:eastAsia="Times New Roman" w:hAnsi="Times New Roman" w:cs="Times New Roman"/>
+          <w:sz w:val="24"/>
+          <w:szCs w:val="24"/>
+          <w:lang w:eastAsia="es-ES"/>
+        </w:rPr>
+      </w:pPr>
+      <w:r>
+        <w:rPr>
+          <w:rFonts w:ascii="Times New Roman" w:eastAsia="Times New Roman" w:hAnsi="Times New Roman" w:cs="Times New Roman"/>
+          <w:sz w:val="24"/>
+          <w:szCs w:val="24"/>
+          <w:lang w:eastAsia="es-ES"/>
+        </w:rPr>
+        <w:t>Mapear carpeta compartida como unidad de red</w:t>
+      </w:r>
+    </w:p>
+    <w:p>
+      <w:pPr>
+        <w:tabs>
+          <w:tab w:val="left" w:pos="916"/>
+          <w:tab w:val="left" w:pos="1832"/>
+          <w:tab w:val="left" w:pos="2748"/>
+          <w:tab w:val="left" w:pos="3664"/>
+          <w:tab w:val="left" w:pos="4580"/>
+          <w:tab w:val="left" w:pos="5496"/>
+          <w:tab w:val="left" w:pos="6412"/>
+          <w:tab w:val="left" w:pos="7328"/>
+          <w:tab w:val="left" w:pos="8244"/>
+          <w:tab w:val="left" w:pos="9160"/>
+          <w:tab w:val="left" w:pos="10076"/>
+          <w:tab w:val="left" w:pos="10992"/>
+          <w:tab w:val="left" w:pos="11908"/>
+          <w:tab w:val="left" w:pos="12824"/>
+          <w:tab w:val="left" w:pos="13740"/>
+          <w:tab w:val="left" w:pos="14656"/>
+        </w:tabs>
+        <w:spacing w:after="0" w:line="240" w:lineRule="auto"/>
+        <w:rPr>
+          <w:rFonts w:ascii="Courier New" w:eastAsia="Times New Roman" w:hAnsi="Courier New" w:cs="Courier New"/>
+          <w:sz w:val="20"/>
+          <w:szCs w:val="20"/>
+          <w:lang w:eastAsia="es-ES"/>
+        </w:rPr>
+      </w:pPr>
+      <w:r>
+        <w:rPr>
+          <w:rFonts w:ascii="Courier New" w:eastAsia="Times New Roman" w:hAnsi="Courier New" w:cs="Courier New"/>
+          <w:sz w:val="20"/>
+          <w:szCs w:val="20"/>
+          <w:lang w:eastAsia="es-ES"/>
+        </w:rPr>
+        <w:lastRenderedPageBreak/>
+        <w:t>&gt; net use L: \\servidor\carpetaCompartida</w:t>
+      </w:r>
+    </w:p>
+    <w:p>
+      <w:pPr>
+        <w:tabs>
+          <w:tab w:val="left" w:pos="916"/>
+          <w:tab w:val="left" w:pos="1832"/>
+          <w:tab w:val="left" w:pos="2748"/>
+          <w:tab w:val="left" w:pos="3664"/>
+          <w:tab w:val="left" w:pos="4580"/>
+          <w:tab w:val="left" w:pos="5496"/>
+          <w:tab w:val="left" w:pos="6412"/>
+          <w:tab w:val="left" w:pos="7328"/>
+          <w:tab w:val="left" w:pos="8244"/>
+          <w:tab w:val="left" w:pos="9160"/>
+          <w:tab w:val="left" w:pos="10076"/>
+          <w:tab w:val="left" w:pos="10992"/>
+          <w:tab w:val="left" w:pos="11908"/>
+          <w:tab w:val="left" w:pos="12824"/>
+          <w:tab w:val="left" w:pos="13740"/>
+          <w:tab w:val="left" w:pos="14656"/>
+        </w:tabs>
+        <w:spacing w:after="0" w:line="240" w:lineRule="auto"/>
+        <w:rPr>
+          <w:rFonts w:ascii="Courier New" w:eastAsia="Times New Roman" w:hAnsi="Courier New" w:cs="Courier New"/>
+          <w:sz w:val="20"/>
+          <w:szCs w:val="20"/>
+          <w:lang w:eastAsia="es-ES"/>
+        </w:rPr>
+      </w:pPr>
+      <w:r>
+        <w:rPr>
+          <w:rFonts w:ascii="Courier New" w:eastAsia="Times New Roman" w:hAnsi="Courier New" w:cs="Courier New"/>
+          <w:sz w:val="20"/>
+          <w:szCs w:val="20"/>
+          <w:lang w:eastAsia="es-ES"/>
+        </w:rPr>
+        <w:t>&gt; net use L: \\192.168.1.1\carpetaCompartida</w:t>
+      </w:r>
+    </w:p>
+    <w:p>
+      <w:pPr>
+        <w:spacing w:before="100" w:beforeAutospacing="1" w:after="100" w:afterAutospacing="1" w:line="240" w:lineRule="auto"/>
+        <w:rPr>
+          <w:rFonts w:ascii="Times New Roman" w:eastAsia="Times New Roman" w:hAnsi="Times New Roman" w:cs="Times New Roman"/>
+          <w:sz w:val="24"/>
+          <w:szCs w:val="24"/>
+          <w:lang w:eastAsia="es-ES"/>
+        </w:rPr>
+      </w:pPr>
+      <w:r>
+        <w:rPr>
+          <w:rFonts w:ascii="Times New Roman" w:eastAsia="Times New Roman" w:hAnsi="Times New Roman" w:cs="Times New Roman"/>
+          <w:sz w:val="24"/>
+          <w:szCs w:val="24"/>
+          <w:lang w:eastAsia="es-ES"/>
+        </w:rPr>
+        <w:t> </w:t>
+      </w:r>
+    </w:p>
+    <w:p>
+      <w:pPr>
+        <w:spacing w:before="100" w:beforeAutospacing="1" w:after="100" w:afterAutospacing="1" w:line="240" w:lineRule="auto"/>
+        <w:rPr>
+          <w:rFonts w:ascii="Times New Roman" w:eastAsia="Times New Roman" w:hAnsi="Times New Roman" w:cs="Times New Roman"/>
+          <w:sz w:val="24"/>
+          <w:szCs w:val="24"/>
+          <w:lang w:eastAsia="es-ES"/>
+        </w:rPr>
+      </w:pPr>
+      <w:r>
+        <w:rPr>
+          <w:rFonts w:ascii="Times New Roman" w:eastAsia="Times New Roman" w:hAnsi="Times New Roman" w:cs="Times New Roman"/>
+          <w:sz w:val="24"/>
+          <w:szCs w:val="24"/>
+          <w:lang w:eastAsia="es-ES"/>
+        </w:rPr>
+        <w:t>Mapear carpeta compartida como unidad de red con usuario y contraseña</w:t>
+      </w:r>
+    </w:p>
+    <w:p>
+      <w:pPr>
+        <w:tabs>
+          <w:tab w:val="left" w:pos="916"/>
+          <w:tab w:val="left" w:pos="1832"/>
+          <w:tab w:val="left" w:pos="2748"/>
+          <w:tab w:val="left" w:pos="3664"/>
+          <w:tab w:val="left" w:pos="4580"/>
+          <w:tab w:val="left" w:pos="5496"/>
+          <w:tab w:val="left" w:pos="6412"/>
+          <w:tab w:val="left" w:pos="7328"/>
+          <w:tab w:val="left" w:pos="8244"/>
+          <w:tab w:val="left" w:pos="9160"/>
+          <w:tab w:val="left" w:pos="10076"/>
+          <w:tab w:val="left" w:pos="10992"/>
+          <w:tab w:val="left" w:pos="11908"/>
+          <w:tab w:val="left" w:pos="12824"/>
+          <w:tab w:val="left" w:pos="13740"/>
+          <w:tab w:val="left" w:pos="14656"/>
+        </w:tabs>
+        <w:spacing w:after="0" w:line="240" w:lineRule="auto"/>
+        <w:rPr>
+          <w:rFonts w:ascii="Courier New" w:eastAsia="Times New Roman" w:hAnsi="Courier New" w:cs="Courier New"/>
+          <w:sz w:val="20"/>
+          <w:szCs w:val="20"/>
+          <w:lang w:eastAsia="es-ES"/>
+        </w:rPr>
+      </w:pPr>
+      <w:r>
+        <w:rPr>
+          <w:rFonts w:ascii="Courier New" w:eastAsia="Times New Roman" w:hAnsi="Courier New" w:cs="Courier New"/>
+          <w:sz w:val="20"/>
+          <w:szCs w:val="20"/>
+          <w:lang w:eastAsia="es-ES"/>
+        </w:rPr>
+        <w:t>&gt; net use L: \\servidor\carpetaCompartida /user:nombreUsuario password</w:t>
+      </w:r>
+    </w:p>
+    <w:p>
+      <w:pPr>
+        <w:spacing w:before="100" w:beforeAutospacing="1" w:after="100" w:afterAutospacing="1" w:line="240" w:lineRule="auto"/>
+        <w:rPr>
+          <w:rFonts w:ascii="Times New Roman" w:eastAsia="Times New Roman" w:hAnsi="Times New Roman" w:cs="Times New Roman"/>
+          <w:sz w:val="24"/>
+          <w:szCs w:val="24"/>
+          <w:lang w:eastAsia="es-ES"/>
+        </w:rPr>
+      </w:pPr>
+      <w:r>
+        <w:rPr>
+          <w:rFonts w:ascii="Times New Roman" w:eastAsia="Times New Roman" w:hAnsi="Times New Roman" w:cs="Times New Roman"/>
+          <w:sz w:val="24"/>
+          <w:szCs w:val="24"/>
+          <w:lang w:eastAsia="es-ES"/>
+        </w:rPr>
+        <w:t> </w:t>
+      </w:r>
+    </w:p>
+    <w:p>
+      <w:pPr>
+        <w:spacing w:before="100" w:beforeAutospacing="1" w:after="100" w:afterAutospacing="1" w:line="240" w:lineRule="auto"/>
+        <w:rPr>
+          <w:rFonts w:ascii="Times New Roman" w:eastAsia="Times New Roman" w:hAnsi="Times New Roman" w:cs="Times New Roman"/>
+          <w:sz w:val="24"/>
+          <w:szCs w:val="24"/>
+          <w:lang w:eastAsia="es-ES"/>
+        </w:rPr>
+      </w:pPr>
+      <w:r>
+        <w:rPr>
+          <w:rFonts w:ascii="Times New Roman" w:eastAsia="Times New Roman" w:hAnsi="Times New Roman" w:cs="Times New Roman"/>
+          <w:sz w:val="24"/>
+          <w:szCs w:val="24"/>
+          <w:lang w:eastAsia="es-ES"/>
+        </w:rPr>
+        <w:t>Si es usuario de dominio</w:t>
+      </w:r>
+    </w:p>
+    <w:p>
+      <w:pPr>
+        <w:tabs>
+          <w:tab w:val="left" w:pos="916"/>
+          <w:tab w:val="left" w:pos="1832"/>
+          <w:tab w:val="left" w:pos="2748"/>
+          <w:tab w:val="left" w:pos="3664"/>
+          <w:tab w:val="left" w:pos="4580"/>
+          <w:tab w:val="left" w:pos="5496"/>
+          <w:tab w:val="left" w:pos="6412"/>
+          <w:tab w:val="left" w:pos="7328"/>
+          <w:tab w:val="left" w:pos="8244"/>
+          <w:tab w:val="left" w:pos="9160"/>
+          <w:tab w:val="left" w:pos="10076"/>
+          <w:tab w:val="left" w:pos="10992"/>
+          <w:tab w:val="left" w:pos="11908"/>
+          <w:tab w:val="left" w:pos="12824"/>
+          <w:tab w:val="left" w:pos="13740"/>
+          <w:tab w:val="left" w:pos="14656"/>
+        </w:tabs>
+        <w:spacing w:after="0" w:line="240" w:lineRule="auto"/>
+        <w:rPr>
+          <w:rFonts w:ascii="Courier New" w:eastAsia="Times New Roman" w:hAnsi="Courier New" w:cs="Courier New"/>
+          <w:sz w:val="20"/>
+          <w:szCs w:val="20"/>
+          <w:lang w:eastAsia="es-ES"/>
+        </w:rPr>
+      </w:pPr>
+      <w:r>
+        <w:rPr>
+          <w:rFonts w:ascii="Courier New" w:eastAsia="Times New Roman" w:hAnsi="Courier New" w:cs="Courier New"/>
+          <w:sz w:val="20"/>
+          <w:szCs w:val="20"/>
+          <w:lang w:eastAsia="es-ES"/>
+        </w:rPr>
+        <w:t>&gt; net use L: \\servidor\carpetaCompartida /user:DOMINIO\nombreUsuario password</w:t>
+      </w:r>
+    </w:p>
+    <w:p>
+      <w:pPr>
+        <w:spacing w:before="100" w:beforeAutospacing="1" w:after="100" w:afterAutospacing="1" w:line="240" w:lineRule="auto"/>
+        <w:rPr>
+          <w:rFonts w:ascii="Times New Roman" w:eastAsia="Times New Roman" w:hAnsi="Times New Roman" w:cs="Times New Roman"/>
+          <w:sz w:val="24"/>
+          <w:szCs w:val="24"/>
+          <w:lang w:eastAsia="es-ES"/>
+        </w:rPr>
+      </w:pPr>
+      <w:r>
+        <w:rPr>
+          <w:rFonts w:ascii="Times New Roman" w:eastAsia="Times New Roman" w:hAnsi="Times New Roman" w:cs="Times New Roman"/>
+          <w:sz w:val="24"/>
+          <w:szCs w:val="24"/>
+          <w:lang w:eastAsia="es-ES"/>
+        </w:rPr>
+        <w:t> </w:t>
+      </w:r>
+    </w:p>
+    <w:p>
+      <w:pPr>
+        <w:spacing w:before="100" w:beforeAutospacing="1" w:after="100" w:afterAutospacing="1" w:line="240" w:lineRule="auto"/>
+        <w:rPr>
+          <w:rFonts w:ascii="Times New Roman" w:eastAsia="Times New Roman" w:hAnsi="Times New Roman" w:cs="Times New Roman"/>
+          <w:sz w:val="24"/>
+          <w:szCs w:val="24"/>
+          <w:lang w:eastAsia="es-ES"/>
+        </w:rPr>
+      </w:pPr>
+      <w:r>
+        <w:rPr>
+          <w:rFonts w:ascii="Times New Roman" w:eastAsia="Times New Roman" w:hAnsi="Times New Roman" w:cs="Times New Roman"/>
+          <w:sz w:val="24"/>
+          <w:szCs w:val="24"/>
+          <w:lang w:eastAsia="es-ES"/>
+        </w:rPr>
+        <w:t>Si en el password o en la carpeta compartida hay símbolos o espacios usamos comillas</w:t>
+      </w:r>
+    </w:p>
+    <w:p>
+      <w:pPr>
+        <w:tabs>
+          <w:tab w:val="left" w:pos="916"/>
+          <w:tab w:val="left" w:pos="1832"/>
+          <w:tab w:val="left" w:pos="2748"/>
+          <w:tab w:val="left" w:pos="3664"/>
+          <w:tab w:val="left" w:pos="4580"/>
+          <w:tab w:val="left" w:pos="5496"/>
+          <w:tab w:val="left" w:pos="6412"/>
+          <w:tab w:val="left" w:pos="7328"/>
+          <w:tab w:val="left" w:pos="8244"/>
+          <w:tab w:val="left" w:pos="9160"/>
+          <w:tab w:val="left" w:pos="10076"/>
+          <w:tab w:val="left" w:pos="10992"/>
+          <w:tab w:val="left" w:pos="11908"/>
+          <w:tab w:val="left" w:pos="12824"/>
+          <w:tab w:val="left" w:pos="13740"/>
+          <w:tab w:val="left" w:pos="14656"/>
+        </w:tabs>
+        <w:spacing w:after="0" w:line="240" w:lineRule="auto"/>
+        <w:rPr>
+          <w:rFonts w:ascii="Courier New" w:eastAsia="Times New Roman" w:hAnsi="Courier New" w:cs="Courier New"/>
+          <w:sz w:val="20"/>
+          <w:szCs w:val="20"/>
+          <w:lang w:eastAsia="es-ES"/>
+        </w:rPr>
+      </w:pPr>
+      <w:r>
+        <w:rPr>
+          <w:rFonts w:ascii="Courier New" w:eastAsia="Times New Roman" w:hAnsi="Courier New" w:cs="Courier New"/>
+          <w:sz w:val="20"/>
+          <w:szCs w:val="20"/>
+          <w:lang w:eastAsia="es-ES"/>
+        </w:rPr>
+        <w:t xml:space="preserve">&gt; net use L: \\192.168.1.1\carpetaCompartida /user:DOMINIO\nombreUsuario "password" </w:t>
+      </w:r>
+    </w:p>
+    <w:p>
+      <w:pPr>
+        <w:tabs>
+          <w:tab w:val="left" w:pos="916"/>
+          <w:tab w:val="left" w:pos="1832"/>
+          <w:tab w:val="left" w:pos="2748"/>
+          <w:tab w:val="left" w:pos="3664"/>
+          <w:tab w:val="left" w:pos="4580"/>
+          <w:tab w:val="left" w:pos="5496"/>
+          <w:tab w:val="left" w:pos="6412"/>
+          <w:tab w:val="left" w:pos="7328"/>
+          <w:tab w:val="left" w:pos="8244"/>
+          <w:tab w:val="left" w:pos="9160"/>
+          <w:tab w:val="left" w:pos="10076"/>
+          <w:tab w:val="left" w:pos="10992"/>
+          <w:tab w:val="left" w:pos="11908"/>
+          <w:tab w:val="left" w:pos="12824"/>
+          <w:tab w:val="left" w:pos="13740"/>
+          <w:tab w:val="left" w:pos="14656"/>
+        </w:tabs>
+        <w:spacing w:after="0" w:line="240" w:lineRule="auto"/>
+        <w:rPr>
+          <w:rFonts w:ascii="Courier New" w:eastAsia="Times New Roman" w:hAnsi="Courier New" w:cs="Courier New"/>
+          <w:sz w:val="20"/>
+          <w:szCs w:val="20"/>
+          <w:lang w:eastAsia="es-ES"/>
+        </w:rPr>
+      </w:pPr>
+      <w:r>
+        <w:rPr>
+          <w:rFonts w:ascii="Courier New" w:eastAsia="Times New Roman" w:hAnsi="Courier New" w:cs="Courier New"/>
+          <w:sz w:val="20"/>
+          <w:szCs w:val="20"/>
+          <w:lang w:eastAsia="es-ES"/>
+        </w:rPr>
+        <w:t>&gt; net use L: \\"servidor 0"\carpetaCompartida /user:DOMINIO\nombreUsuario password</w:t>
+      </w:r>
+    </w:p>
+    <w:p>
+      <w:pPr>
+        <w:spacing w:before="100" w:beforeAutospacing="1" w:after="100" w:afterAutospacing="1" w:line="240" w:lineRule="auto"/>
+        <w:rPr>
+          <w:rFonts w:ascii="Times New Roman" w:eastAsia="Times New Roman" w:hAnsi="Times New Roman" w:cs="Times New Roman"/>
+          <w:sz w:val="24"/>
+          <w:szCs w:val="24"/>
+          <w:lang w:eastAsia="es-ES"/>
+        </w:rPr>
+      </w:pPr>
+      <w:r>
+        <w:rPr>
+          <w:rFonts w:ascii="Times New Roman" w:eastAsia="Times New Roman" w:hAnsi="Times New Roman" w:cs="Times New Roman"/>
+          <w:sz w:val="24"/>
+          <w:szCs w:val="24"/>
+          <w:lang w:eastAsia="es-ES"/>
+        </w:rPr>
+        <w:t> </w:t>
+      </w:r>
+    </w:p>
+    <w:p>
+      <w:pPr>
+        <w:spacing w:before="100" w:beforeAutospacing="1" w:after="100" w:afterAutospacing="1" w:line="240" w:lineRule="auto"/>
+        <w:rPr>
+          <w:rFonts w:ascii="Times New Roman" w:eastAsia="Times New Roman" w:hAnsi="Times New Roman" w:cs="Times New Roman"/>
+          <w:sz w:val="24"/>
+          <w:szCs w:val="24"/>
+          <w:lang w:eastAsia="es-ES"/>
+        </w:rPr>
+      </w:pPr>
+      <w:r>
+        <w:rPr>
+          <w:rFonts w:ascii="Times New Roman" w:eastAsia="Times New Roman" w:hAnsi="Times New Roman" w:cs="Times New Roman"/>
+          <w:sz w:val="24"/>
+          <w:szCs w:val="24"/>
+          <w:lang w:eastAsia="es-ES"/>
+        </w:rPr>
+        <w:t xml:space="preserve">Si queremos que la conexión se restaure el los próximos inicios de sesiones utilizamos el parámetro </w:t>
+      </w:r>
+      <w:r>
+        <w:rPr>
+          <w:rFonts w:ascii="Times New Roman" w:eastAsia="Times New Roman" w:hAnsi="Times New Roman" w:cs="Times New Roman"/>
+          <w:b/>
+          <w:bCs/>
+          <w:sz w:val="24"/>
+          <w:szCs w:val="24"/>
+          <w:lang w:eastAsia="es-ES"/>
+        </w:rPr>
+        <w:t>/persistent:yes</w:t>
+      </w:r>
+    </w:p>
+    <w:p>
+      <w:pPr>
+        <w:tabs>
+          <w:tab w:val="left" w:pos="916"/>
+          <w:tab w:val="left" w:pos="1832"/>
+          <w:tab w:val="left" w:pos="2748"/>
+          <w:tab w:val="left" w:pos="3664"/>
+          <w:tab w:val="left" w:pos="4580"/>
+          <w:tab w:val="left" w:pos="5496"/>
+          <w:tab w:val="left" w:pos="6412"/>
+          <w:tab w:val="left" w:pos="7328"/>
+          <w:tab w:val="left" w:pos="8244"/>
+          <w:tab w:val="left" w:pos="9160"/>
+          <w:tab w:val="left" w:pos="10076"/>
+          <w:tab w:val="left" w:pos="10992"/>
+          <w:tab w:val="left" w:pos="11908"/>
+          <w:tab w:val="left" w:pos="12824"/>
+          <w:tab w:val="left" w:pos="13740"/>
+          <w:tab w:val="left" w:pos="14656"/>
+        </w:tabs>
+        <w:spacing w:after="0" w:line="240" w:lineRule="auto"/>
+        <w:rPr>
+          <w:rFonts w:ascii="Courier New" w:eastAsia="Times New Roman" w:hAnsi="Courier New" w:cs="Courier New"/>
+          <w:sz w:val="20"/>
+          <w:szCs w:val="20"/>
+          <w:lang w:eastAsia="es-ES"/>
+        </w:rPr>
+      </w:pPr>
+      <w:r>
+        <w:rPr>
+          <w:rFonts w:ascii="Courier New" w:eastAsia="Times New Roman" w:hAnsi="Courier New" w:cs="Courier New"/>
+          <w:sz w:val="20"/>
+          <w:szCs w:val="20"/>
+          <w:lang w:eastAsia="es-ES"/>
+        </w:rPr>
+        <w:t>&gt; net use L: \\myServer\carpetaComun /user:DOMINIO\nombreUsuario password /persistent:yes</w:t>
+      </w:r>
+    </w:p>
+    <w:p>
+      <w:pPr>
+        <w:spacing w:before="100" w:beforeAutospacing="1" w:after="100" w:afterAutospacing="1" w:line="240" w:lineRule="auto"/>
+        <w:rPr>
+          <w:rFonts w:ascii="Times New Roman" w:eastAsia="Times New Roman" w:hAnsi="Times New Roman" w:cs="Times New Roman"/>
+          <w:sz w:val="24"/>
+          <w:szCs w:val="24"/>
+          <w:lang w:eastAsia="es-ES"/>
+        </w:rPr>
+      </w:pPr>
+      <w:r>
+        <w:rPr>
+          <w:rFonts w:ascii="Times New Roman" w:eastAsia="Times New Roman" w:hAnsi="Times New Roman" w:cs="Times New Roman"/>
+          <w:sz w:val="24"/>
+          <w:szCs w:val="24"/>
+          <w:lang w:eastAsia="es-ES"/>
+        </w:rPr>
+        <w:t> </w:t>
+      </w:r>
+    </w:p>
+    <w:p>
+      <w:pPr>
+        <w:spacing w:before="100" w:beforeAutospacing="1" w:after="100" w:afterAutospacing="1" w:line="240" w:lineRule="auto"/>
+        <w:rPr>
+          <w:rFonts w:ascii="Times New Roman" w:eastAsia="Times New Roman" w:hAnsi="Times New Roman" w:cs="Times New Roman"/>
+          <w:sz w:val="24"/>
+          <w:szCs w:val="24"/>
+          <w:lang w:eastAsia="es-ES"/>
+        </w:rPr>
+      </w:pPr>
+      <w:r>
+        <w:rPr>
+          <w:rFonts w:ascii="Times New Roman" w:eastAsia="Times New Roman" w:hAnsi="Times New Roman" w:cs="Times New Roman"/>
+          <w:sz w:val="24"/>
+          <w:szCs w:val="24"/>
+          <w:lang w:eastAsia="es-ES"/>
+        </w:rPr>
+        <w:t>Eliminar conexiones existentes:</w:t>
+      </w:r>
+    </w:p>
+    <w:p>
+      <w:pPr>
+        <w:tabs>
+          <w:tab w:val="left" w:pos="916"/>
+          <w:tab w:val="left" w:pos="1832"/>
+          <w:tab w:val="left" w:pos="2748"/>
+          <w:tab w:val="left" w:pos="3664"/>
+          <w:tab w:val="left" w:pos="4580"/>
+          <w:tab w:val="left" w:pos="5496"/>
+          <w:tab w:val="left" w:pos="6412"/>
+          <w:tab w:val="left" w:pos="7328"/>
+          <w:tab w:val="left" w:pos="8244"/>
+          <w:tab w:val="left" w:pos="9160"/>
+          <w:tab w:val="left" w:pos="10076"/>
+          <w:tab w:val="left" w:pos="10992"/>
+          <w:tab w:val="left" w:pos="11908"/>
+          <w:tab w:val="left" w:pos="12824"/>
+          <w:tab w:val="left" w:pos="13740"/>
+          <w:tab w:val="left" w:pos="14656"/>
+        </w:tabs>
+        <w:spacing w:after="0" w:line="240" w:lineRule="auto"/>
+        <w:rPr>
+          <w:rFonts w:ascii="Courier New" w:eastAsia="Times New Roman" w:hAnsi="Courier New" w:cs="Courier New"/>
+          <w:sz w:val="20"/>
+          <w:szCs w:val="20"/>
+          <w:lang w:eastAsia="es-ES"/>
+        </w:rPr>
+      </w:pPr>
+      <w:r>
+        <w:rPr>
+          <w:rFonts w:ascii="Courier New" w:eastAsia="Times New Roman" w:hAnsi="Courier New" w:cs="Courier New"/>
+          <w:sz w:val="20"/>
+          <w:szCs w:val="20"/>
+          <w:lang w:eastAsia="es-ES"/>
+        </w:rPr>
+        <w:t xml:space="preserve">&gt; net use L: /delete </w:t>
+      </w:r>
+    </w:p>
+    <w:p>
+      <w:pPr>
+        <w:tabs>
+          <w:tab w:val="left" w:pos="916"/>
+          <w:tab w:val="left" w:pos="1832"/>
+          <w:tab w:val="left" w:pos="2748"/>
+          <w:tab w:val="left" w:pos="3664"/>
+          <w:tab w:val="left" w:pos="4580"/>
+          <w:tab w:val="left" w:pos="5496"/>
+          <w:tab w:val="left" w:pos="6412"/>
+          <w:tab w:val="left" w:pos="7328"/>
+          <w:tab w:val="left" w:pos="8244"/>
+          <w:tab w:val="left" w:pos="9160"/>
+          <w:tab w:val="left" w:pos="10076"/>
+          <w:tab w:val="left" w:pos="10992"/>
+          <w:tab w:val="left" w:pos="11908"/>
+          <w:tab w:val="left" w:pos="12824"/>
+          <w:tab w:val="left" w:pos="13740"/>
+          <w:tab w:val="left" w:pos="14656"/>
+        </w:tabs>
+        <w:spacing w:after="0" w:line="240" w:lineRule="auto"/>
+        <w:rPr>
+          <w:rFonts w:ascii="Courier New" w:eastAsia="Times New Roman" w:hAnsi="Courier New" w:cs="Courier New"/>
+          <w:sz w:val="20"/>
+          <w:szCs w:val="20"/>
+          <w:lang w:eastAsia="es-ES"/>
+        </w:rPr>
+      </w:pPr>
+      <w:r>
+        <w:rPr>
+          <w:rFonts w:ascii="Courier New" w:eastAsia="Times New Roman" w:hAnsi="Courier New" w:cs="Courier New"/>
+          <w:sz w:val="20"/>
+          <w:szCs w:val="20"/>
+          <w:lang w:eastAsia="es-ES"/>
+        </w:rPr>
+        <w:t>&gt; net use \\192.168.1.1\carpetaCompartida /delete</w:t>
+      </w:r>
+    </w:p>
+    <w:p>
+      <w:bookmarkStart w:id="0" w:name="_GoBack"/>
+      <w:bookmarkEnd w:id="0"/>
+    </w:p>
     <w:p>
       <w:pPr>
         <w:rPr>
@@ -1465,6 +2168,106 @@
       <w:lang w:eastAsia="es-ES"/>
     </w:rPr>
   </w:style>
+  <w:style w:type="paragraph" w:customStyle="1" w:styleId="first-para">
+    <w:name w:val="first-para"/>
+    <w:basedOn w:val="Normal"/>
+    <w:rsid w:val="00EF0945"/>
+    <w:pPr>
+      <w:spacing w:before="100" w:beforeAutospacing="1" w:after="100" w:afterAutospacing="1" w:line="240" w:lineRule="auto"/>
+    </w:pPr>
+    <w:rPr>
+      <w:rFonts w:ascii="Times New Roman" w:eastAsia="Times New Roman" w:hAnsi="Times New Roman" w:cs="Times New Roman"/>
+      <w:sz w:val="24"/>
+      <w:szCs w:val="24"/>
+      <w:lang w:eastAsia="es-ES"/>
+    </w:rPr>
+  </w:style>
+  <w:style w:type="paragraph" w:styleId="HTMLconformatoprevio">
+    <w:name w:val="HTML Preformatted"/>
+    <w:basedOn w:val="Normal"/>
+    <w:link w:val="HTMLconformatoprevioCar"/>
+    <w:uiPriority w:val="99"/>
+    <w:semiHidden/>
+    <w:unhideWhenUsed/>
+    <w:rsid w:val="00EF0945"/>
+    <w:pPr>
+      <w:tabs>
+        <w:tab w:val="left" w:pos="916"/>
+        <w:tab w:val="left" w:pos="1832"/>
+        <w:tab w:val="left" w:pos="2748"/>
+        <w:tab w:val="left" w:pos="3664"/>
+        <w:tab w:val="left" w:pos="4580"/>
+        <w:tab w:val="left" w:pos="5496"/>
+        <w:tab w:val="left" w:pos="6412"/>
+        <w:tab w:val="left" w:pos="7328"/>
+        <w:tab w:val="left" w:pos="8244"/>
+        <w:tab w:val="left" w:pos="9160"/>
+        <w:tab w:val="left" w:pos="10076"/>
+        <w:tab w:val="left" w:pos="10992"/>
+        <w:tab w:val="left" w:pos="11908"/>
+        <w:tab w:val="left" w:pos="12824"/>
+        <w:tab w:val="left" w:pos="13740"/>
+        <w:tab w:val="left" w:pos="14656"/>
+      </w:tabs>
+      <w:spacing w:after="0" w:line="240" w:lineRule="auto"/>
+    </w:pPr>
+    <w:rPr>
+      <w:rFonts w:ascii="Courier New" w:eastAsia="Times New Roman" w:hAnsi="Courier New" w:cs="Courier New"/>
+      <w:sz w:val="20"/>
+      <w:szCs w:val="20"/>
+      <w:lang w:eastAsia="es-ES"/>
+    </w:rPr>
+  </w:style>
+  <w:style w:type="character" w:customStyle="1" w:styleId="HTMLconformatoprevioCar">
+    <w:name w:val="HTML con formato previo Car"/>
+    <w:basedOn w:val="Fuentedeprrafopredeter"/>
+    <w:link w:val="HTMLconformatoprevio"/>
+    <w:uiPriority w:val="99"/>
+    <w:semiHidden/>
+    <w:rsid w:val="00EF0945"/>
+    <w:rPr>
+      <w:rFonts w:ascii="Courier New" w:eastAsia="Times New Roman" w:hAnsi="Courier New" w:cs="Courier New"/>
+      <w:sz w:val="20"/>
+      <w:szCs w:val="20"/>
+      <w:lang w:eastAsia="es-ES"/>
+    </w:rPr>
+  </w:style>
+  <w:style w:type="character" w:customStyle="1" w:styleId="pun">
+    <w:name w:val="pun"/>
+    <w:basedOn w:val="Fuentedeprrafopredeter"/>
+    <w:rsid w:val="00EF0945"/>
+  </w:style>
+  <w:style w:type="character" w:customStyle="1" w:styleId="pln">
+    <w:name w:val="pln"/>
+    <w:basedOn w:val="Fuentedeprrafopredeter"/>
+    <w:rsid w:val="00EF0945"/>
+  </w:style>
+  <w:style w:type="character" w:customStyle="1" w:styleId="kwd">
+    <w:name w:val="kwd"/>
+    <w:basedOn w:val="Fuentedeprrafopredeter"/>
+    <w:rsid w:val="00EF0945"/>
+  </w:style>
+  <w:style w:type="character" w:customStyle="1" w:styleId="lit">
+    <w:name w:val="lit"/>
+    <w:basedOn w:val="Fuentedeprrafopredeter"/>
+    <w:rsid w:val="00EF0945"/>
+  </w:style>
+  <w:style w:type="character" w:customStyle="1" w:styleId="str">
+    <w:name w:val="str"/>
+    <w:basedOn w:val="Fuentedeprrafopredeter"/>
+    <w:rsid w:val="00EF0945"/>
+  </w:style>
+  <w:style w:type="character" w:styleId="Textoennegrita">
+    <w:name w:val="Strong"/>
+    <w:basedOn w:val="Fuentedeprrafopredeter"/>
+    <w:uiPriority w:val="22"/>
+    <w:qFormat/>
+    <w:rsid w:val="00EF0945"/>
+    <w:rPr>
+      <w:b/>
+      <w:bCs/>
+    </w:rPr>
+  </w:style>
 </w:styles>
 </file>
 

</xml_diff>

<commit_message>
Documentation: How delete file in function of the extension
</commit_message>
<xml_diff>
--- a/Documentation/Side Master - Batch.docx
+++ b/Documentation/Side Master - Batch.docx
@@ -5493,6 +5493,300 @@
       <w:pPr>
         <w:pStyle w:val="NormalWeb"/>
       </w:pPr>
+    </w:p>
+    <w:p>
+      <w:pPr>
+        <w:rPr>
+          <w:b/>
+          <w:sz w:val="28"/>
+        </w:rPr>
+      </w:pPr>
+      <w:r>
+        <w:rPr>
+          <w:b/>
+          <w:sz w:val="28"/>
+        </w:rPr>
+        <w:t>¿Cómo eliminar ficheros en función de la extensión?</w:t>
+      </w:r>
+    </w:p>
+    <w:p>
+      <w:pPr>
+        <w:pStyle w:val="first-para"/>
+        <w:rPr>
+          <w:lang w:val="en-US"/>
+        </w:rPr>
+      </w:pPr>
+      <w:r>
+        <w:rPr>
+          <w:lang w:val="en-US"/>
+        </w:rPr>
+        <w:t>Aplicable a Windows Server 2008 y Windows Server 2008 R2</w:t>
+      </w:r>
+    </w:p>
+    <w:p>
+      <w:pPr>
+        <w:pStyle w:val="NormalWeb"/>
+      </w:pPr>
+      <w:r>
+        <w:t xml:space="preserve">EL comando </w:t>
+      </w:r>
+      <w:r>
+        <w:rPr>
+          <w:rStyle w:val="Textoennegrita"/>
+        </w:rPr>
+        <w:t>forfiles</w:t>
+      </w:r>
+      <w:r>
+        <w:t xml:space="preserve"> de Windows nos permite hacer una búsqueda en función de la extensión de los archivos y luego eliminarlos.</w:t>
+      </w:r>
+    </w:p>
+    <w:p>
+      <w:pPr>
+        <w:pStyle w:val="NormalWeb"/>
+      </w:pPr>
+      <w:r>
+        <w:t>Por ejemplo, queremos eliminar todos los archivos con extensión .tmp de la carpeta c:\Windows\temp\</w:t>
+      </w:r>
+      <w:r>
+        <w:br/>
+        <w:t>Primero listamos todos los archivos para comprobar que realmente la búsqueda es correcta antes de eliminar los documentos:</w:t>
+      </w:r>
+    </w:p>
+    <w:p>
+      <w:pPr>
+        <w:pStyle w:val="HTMLconformatoprevio"/>
+        <w:rPr>
+          <w:lang w:val="en-US"/>
+        </w:rPr>
+      </w:pPr>
+      <w:r>
+        <w:rPr>
+          <w:rStyle w:val="pun"/>
+          <w:lang w:val="en-US"/>
+        </w:rPr>
+        <w:t>&gt;</w:t>
+      </w:r>
+      <w:r>
+        <w:rPr>
+          <w:rStyle w:val="pln"/>
+          <w:lang w:val="en-US"/>
+        </w:rPr>
+        <w:t xml:space="preserve"> forfiles </w:t>
+      </w:r>
+      <w:r>
+        <w:rPr>
+          <w:rStyle w:val="pun"/>
+          <w:lang w:val="en-US"/>
+        </w:rPr>
+        <w:t>/</w:t>
+      </w:r>
+      <w:r>
+        <w:rPr>
+          <w:rStyle w:val="pln"/>
+          <w:lang w:val="en-US"/>
+        </w:rPr>
+        <w:t xml:space="preserve">p </w:t>
+      </w:r>
+      <w:r>
+        <w:rPr>
+          <w:rStyle w:val="str"/>
+          <w:lang w:val="en-US"/>
+        </w:rPr>
+        <w:t>"%systemroot%temp"</w:t>
+      </w:r>
+      <w:r>
+        <w:rPr>
+          <w:rStyle w:val="pln"/>
+          <w:lang w:val="en-US"/>
+        </w:rPr>
+        <w:t xml:space="preserve"> </w:t>
+      </w:r>
+      <w:r>
+        <w:rPr>
+          <w:rStyle w:val="pun"/>
+          <w:lang w:val="en-US"/>
+        </w:rPr>
+        <w:t>/</w:t>
+      </w:r>
+      <w:r>
+        <w:rPr>
+          <w:rStyle w:val="pln"/>
+          <w:lang w:val="en-US"/>
+        </w:rPr>
+        <w:t xml:space="preserve">m </w:t>
+      </w:r>
+      <w:r>
+        <w:rPr>
+          <w:rStyle w:val="pun"/>
+          <w:lang w:val="en-US"/>
+        </w:rPr>
+        <w:t>*.</w:t>
+      </w:r>
+      <w:r>
+        <w:rPr>
+          <w:rStyle w:val="pln"/>
+          <w:lang w:val="en-US"/>
+        </w:rPr>
+        <w:t xml:space="preserve">tmp </w:t>
+      </w:r>
+      <w:r>
+        <w:rPr>
+          <w:rStyle w:val="pun"/>
+          <w:lang w:val="en-US"/>
+        </w:rPr>
+        <w:t>/</w:t>
+      </w:r>
+      <w:r>
+        <w:rPr>
+          <w:rStyle w:val="pln"/>
+          <w:lang w:val="en-US"/>
+        </w:rPr>
+        <w:t xml:space="preserve">C </w:t>
+      </w:r>
+      <w:r>
+        <w:rPr>
+          <w:rStyle w:val="str"/>
+          <w:lang w:val="en-US"/>
+        </w:rPr>
+        <w:t>"cmd /c echo @file"</w:t>
+      </w:r>
+    </w:p>
+    <w:p>
+      <w:pPr>
+        <w:pStyle w:val="NormalWeb"/>
+      </w:pPr>
+      <w:r>
+        <w:t xml:space="preserve">Si la búsqueda es correcta añadimos </w:t>
+      </w:r>
+      <w:r>
+        <w:rPr>
+          <w:rStyle w:val="Textoennegrita"/>
+        </w:rPr>
+        <w:t>&amp; Del @file</w:t>
+      </w:r>
+      <w:r>
+        <w:t xml:space="preserve"> para eliminarlos</w:t>
+      </w:r>
+    </w:p>
+    <w:p>
+      <w:pPr>
+        <w:pStyle w:val="HTMLconformatoprevio"/>
+        <w:rPr>
+          <w:lang w:val="en-US"/>
+        </w:rPr>
+      </w:pPr>
+      <w:r>
+        <w:rPr>
+          <w:rStyle w:val="pun"/>
+          <w:lang w:val="en-US"/>
+        </w:rPr>
+        <w:t>&gt;</w:t>
+      </w:r>
+      <w:r>
+        <w:rPr>
+          <w:rStyle w:val="pln"/>
+          <w:lang w:val="en-US"/>
+        </w:rPr>
+        <w:t xml:space="preserve"> forfiles </w:t>
+      </w:r>
+      <w:r>
+        <w:rPr>
+          <w:rStyle w:val="pun"/>
+          <w:lang w:val="en-US"/>
+        </w:rPr>
+        <w:t>/</w:t>
+      </w:r>
+      <w:r>
+        <w:rPr>
+          <w:rStyle w:val="pln"/>
+          <w:lang w:val="en-US"/>
+        </w:rPr>
+        <w:t xml:space="preserve">p </w:t>
+      </w:r>
+      <w:r>
+        <w:rPr>
+          <w:rStyle w:val="str"/>
+          <w:lang w:val="en-US"/>
+        </w:rPr>
+        <w:t>"%systemroot%temp"</w:t>
+      </w:r>
+      <w:r>
+        <w:rPr>
+          <w:rStyle w:val="pln"/>
+          <w:lang w:val="en-US"/>
+        </w:rPr>
+        <w:t xml:space="preserve"> </w:t>
+      </w:r>
+      <w:r>
+        <w:rPr>
+          <w:rStyle w:val="pun"/>
+          <w:lang w:val="en-US"/>
+        </w:rPr>
+        <w:t>/</w:t>
+      </w:r>
+      <w:r>
+        <w:rPr>
+          <w:rStyle w:val="pln"/>
+          <w:lang w:val="en-US"/>
+        </w:rPr>
+        <w:t xml:space="preserve">m </w:t>
+      </w:r>
+      <w:r>
+        <w:rPr>
+          <w:rStyle w:val="pun"/>
+          <w:lang w:val="en-US"/>
+        </w:rPr>
+        <w:t>*.</w:t>
+      </w:r>
+      <w:r>
+        <w:rPr>
+          <w:rStyle w:val="pln"/>
+          <w:lang w:val="en-US"/>
+        </w:rPr>
+        <w:t xml:space="preserve">tmp </w:t>
+      </w:r>
+      <w:r>
+        <w:rPr>
+          <w:rStyle w:val="pun"/>
+          <w:lang w:val="en-US"/>
+        </w:rPr>
+        <w:t>/</w:t>
+      </w:r>
+      <w:r>
+        <w:rPr>
+          <w:rStyle w:val="pln"/>
+          <w:lang w:val="en-US"/>
+        </w:rPr>
+        <w:t xml:space="preserve">C </w:t>
+      </w:r>
+      <w:r>
+        <w:rPr>
+          <w:rStyle w:val="str"/>
+          <w:lang w:val="en-US"/>
+        </w:rPr>
+        <w:t>"cmd /c echo @file &amp;amp; Del @file"</w:t>
+      </w:r>
+    </w:p>
+    <w:p>
+      <w:pPr>
+        <w:pStyle w:val="NormalWeb"/>
+      </w:pPr>
+      <w:r>
+        <w:lastRenderedPageBreak/>
+        <w:t>Parámetros:</w:t>
+      </w:r>
+      <w:r>
+        <w:br/>
+        <w:t>· /p –&gt; especifica la ruta donde se va a iniciar la búsqueda. Por defecto empieza en el directorio de trabajo actual.</w:t>
+      </w:r>
+      <w:r>
+        <w:br/>
+        <w:t>· /m –&gt; especifica el tipo de archivos. Si no se especifica busca cualquier tipo(*.*).</w:t>
+      </w:r>
+      <w:r>
+        <w:br/>
+        <w:t>· /c –&gt; para ejecutar comandos</w:t>
+      </w:r>
     </w:p>
     <w:p>
       <w:pPr>

</xml_diff>

<commit_message>
Documentation: Show open files in the system
</commit_message>
<xml_diff>
--- a/Documentation/Side Master - Batch.docx
+++ b/Documentation/Side Master - Batch.docx
@@ -5496,6 +5496,51 @@
     </w:p>
     <w:p>
       <w:pPr>
+        <w:pStyle w:val="NormalWeb"/>
+      </w:pPr>
+    </w:p>
+    <w:p>
+      <w:pPr>
+        <w:pStyle w:val="NormalWeb"/>
+      </w:pPr>
+    </w:p>
+    <w:p>
+      <w:pPr>
+        <w:pStyle w:val="NormalWeb"/>
+      </w:pPr>
+    </w:p>
+    <w:p>
+      <w:pPr>
+        <w:pStyle w:val="NormalWeb"/>
+      </w:pPr>
+    </w:p>
+    <w:p>
+      <w:pPr>
+        <w:pStyle w:val="NormalWeb"/>
+      </w:pPr>
+    </w:p>
+    <w:p>
+      <w:pPr>
+        <w:pStyle w:val="NormalWeb"/>
+      </w:pPr>
+    </w:p>
+    <w:p>
+      <w:pPr>
+        <w:pStyle w:val="NormalWeb"/>
+      </w:pPr>
+    </w:p>
+    <w:p>
+      <w:pPr>
+        <w:pStyle w:val="NormalWeb"/>
+      </w:pPr>
+    </w:p>
+    <w:p>
+      <w:pPr>
+        <w:pStyle w:val="NormalWeb"/>
+      </w:pPr>
+    </w:p>
+    <w:p>
+      <w:pPr>
         <w:rPr>
           <w:b/>
           <w:sz w:val="28"/>
@@ -5506,6 +5551,7 @@
           <w:b/>
           <w:sz w:val="28"/>
         </w:rPr>
+        <w:lastRenderedPageBreak/>
         <w:t>¿Cómo eliminar ficheros en función de la extensión?</w:t>
       </w:r>
     </w:p>
@@ -5772,13 +5818,14 @@
         <w:pStyle w:val="NormalWeb"/>
       </w:pPr>
       <w:r>
-        <w:lastRenderedPageBreak/>
         <w:t>Parámetros:</w:t>
       </w:r>
       <w:r>
         <w:br/>
         <w:t>· /p –&gt; especifica la ruta donde se va a iniciar la búsqueda. Por defecto empieza en el directorio de trabajo actual.</w:t>
       </w:r>
+      <w:bookmarkStart w:id="0" w:name="_GoBack"/>
+      <w:bookmarkEnd w:id="0"/>
       <w:r>
         <w:br/>
         <w:t>· /m –&gt; especifica el tipo de archivos. Si no se especifica busca cualquier tipo(*.*).</w:t>
@@ -5790,13 +5837,973 @@
     </w:p>
     <w:p>
       <w:pPr>
+        <w:pStyle w:val="NormalWeb"/>
+      </w:pPr>
+    </w:p>
+    <w:p>
+      <w:pPr>
+        <w:pStyle w:val="NormalWeb"/>
         <w:rPr>
           <w:b/>
           <w:sz w:val="28"/>
         </w:rPr>
       </w:pPr>
-      <w:bookmarkStart w:id="0" w:name="_GoBack"/>
-      <w:bookmarkEnd w:id="0"/>
+      <w:r>
+        <w:rPr>
+          <w:b/>
+          <w:sz w:val="28"/>
+        </w:rPr>
+        <w:t>Mostrar los ficheros abiertos</w:t>
+      </w:r>
+    </w:p>
+    <w:p>
+      <w:pPr>
+        <w:pStyle w:val="first-para"/>
+      </w:pPr>
+      <w:r>
+        <w:t>Aplicable como mínimo a sistemas operativos Windows 10 y Windows 2012 R2.</w:t>
+      </w:r>
+    </w:p>
+    <w:p>
+      <w:pPr>
+        <w:pStyle w:val="NormalWeb"/>
+      </w:pPr>
+      <w:r>
+        <w:t>¿Cómo puedo saber qué archivos compartidos están abiertos?</w:t>
+      </w:r>
+      <w:r>
+        <w:br/>
+        <w:t>Hay varias opciones, pero una muy rápida a través de la línea de comandos con openfiles.exe</w:t>
+      </w:r>
+    </w:p>
+    <w:p>
+      <w:pPr>
+        <w:pStyle w:val="NormalWeb"/>
+      </w:pPr>
+      <w:r>
+        <w:t>Openfiles.exe nos permite mostrar los archivos abiertos compartidos de la máquina local.</w:t>
+      </w:r>
+    </w:p>
+    <w:p>
+      <w:pPr>
+        <w:pStyle w:val="NormalWeb"/>
+      </w:pPr>
+      <w:r>
+        <w:t>Ejemplos:</w:t>
+      </w:r>
+      <w:r>
+        <w:br/>
+      </w:r>
+    </w:p>
+    <w:p>
+      <w:pPr>
+        <w:pStyle w:val="NormalWeb"/>
+      </w:pPr>
+      <w:r>
+        <w:br/>
+      </w:r>
+      <w:r>
+        <w:br/>
+        <w:t>Mostrar archivos abiertos de la máquina local:</w:t>
+      </w:r>
+    </w:p>
+    <w:p>
+      <w:pPr>
+        <w:pStyle w:val="HTMLconformatoprevio"/>
+      </w:pPr>
+      <w:r>
+        <w:rPr>
+          <w:rStyle w:val="pln"/>
+        </w:rPr>
+        <w:t> </w:t>
+      </w:r>
+      <w:r>
+        <w:rPr>
+          <w:rStyle w:val="pun"/>
+        </w:rPr>
+        <w:t>&gt;</w:t>
+      </w:r>
+      <w:r>
+        <w:rPr>
+          <w:rStyle w:val="pln"/>
+        </w:rPr>
+        <w:t xml:space="preserve"> openfiles</w:t>
+      </w:r>
+      <w:r>
+        <w:rPr>
+          <w:rStyle w:val="pun"/>
+        </w:rPr>
+        <w:t>.</w:t>
+      </w:r>
+      <w:r>
+        <w:rPr>
+          <w:rStyle w:val="pln"/>
+        </w:rPr>
+        <w:t xml:space="preserve">exe </w:t>
+      </w:r>
+      <w:r>
+        <w:rPr>
+          <w:rStyle w:val="pun"/>
+        </w:rPr>
+        <w:t>/</w:t>
+      </w:r>
+      <w:r>
+        <w:rPr>
+          <w:rStyle w:val="pln"/>
+        </w:rPr>
+        <w:t>query</w:t>
+      </w:r>
+      <w:r>
+        <w:br/>
+      </w:r>
+      <w:r>
+        <w:br/>
+      </w:r>
+      <w:r>
+        <w:rPr>
+          <w:rStyle w:val="pln"/>
+        </w:rPr>
+        <w:t>Archivos abiertos remotamente a trav</w:t>
+      </w:r>
+      <w:r>
+        <w:rPr>
+          <w:rStyle w:val="pun"/>
+        </w:rPr>
+        <w:t>é</w:t>
+      </w:r>
+      <w:r>
+        <w:rPr>
+          <w:rStyle w:val="pln"/>
+        </w:rPr>
+        <w:t>s de puntos locales compartidos</w:t>
+      </w:r>
+      <w:r>
+        <w:rPr>
+          <w:rStyle w:val="pun"/>
+        </w:rPr>
+        <w:t>:</w:t>
+      </w:r>
+      <w:r>
+        <w:br/>
+      </w:r>
+      <w:r>
+        <w:rPr>
+          <w:rStyle w:val="com"/>
+        </w:rPr>
+        <w:t>---------------------------------------------------------------------</w:t>
+      </w:r>
+      <w:r>
+        <w:br/>
+      </w:r>
+      <w:r>
+        <w:br/>
+      </w:r>
+      <w:r>
+        <w:rPr>
+          <w:rStyle w:val="pln"/>
+        </w:rPr>
+        <w:t>Id</w:t>
+      </w:r>
+      <w:r>
+        <w:rPr>
+          <w:rStyle w:val="pun"/>
+        </w:rPr>
+        <w:t>.</w:t>
+      </w:r>
+      <w:r>
+        <w:rPr>
+          <w:rStyle w:val="pln"/>
+        </w:rPr>
+        <w:t xml:space="preserve">      Abierto por          Tipo       Abrir archivo </w:t>
+      </w:r>
+      <w:r>
+        <w:rPr>
+          <w:rStyle w:val="pun"/>
+        </w:rPr>
+        <w:t>(</w:t>
+      </w:r>
+      <w:r>
+        <w:rPr>
+          <w:rStyle w:val="pln"/>
+        </w:rPr>
+        <w:t>Rutaarchivo_ejecutab</w:t>
+      </w:r>
+      <w:r>
+        <w:br/>
+      </w:r>
+      <w:r>
+        <w:rPr>
+          <w:rStyle w:val="pun"/>
+        </w:rPr>
+        <w:t>========</w:t>
+      </w:r>
+      <w:r>
+        <w:rPr>
+          <w:rStyle w:val="pln"/>
+        </w:rPr>
+        <w:t xml:space="preserve"> </w:t>
+      </w:r>
+      <w:r>
+        <w:rPr>
+          <w:rStyle w:val="pun"/>
+        </w:rPr>
+        <w:t>====================</w:t>
+      </w:r>
+      <w:r>
+        <w:rPr>
+          <w:rStyle w:val="pln"/>
+        </w:rPr>
+        <w:t xml:space="preserve"> </w:t>
+      </w:r>
+      <w:r>
+        <w:rPr>
+          <w:rStyle w:val="pun"/>
+        </w:rPr>
+        <w:t>==========</w:t>
+      </w:r>
+      <w:r>
+        <w:rPr>
+          <w:rStyle w:val="pln"/>
+        </w:rPr>
+        <w:t xml:space="preserve"> </w:t>
+      </w:r>
+      <w:r>
+        <w:rPr>
+          <w:rStyle w:val="pun"/>
+        </w:rPr>
+        <w:t>====================================</w:t>
+      </w:r>
+      <w:r>
+        <w:br/>
+      </w:r>
+      <w:r>
+        <w:rPr>
+          <w:rStyle w:val="lit"/>
+        </w:rPr>
+        <w:t>229</w:t>
+      </w:r>
+      <w:r>
+        <w:rPr>
+          <w:rStyle w:val="pln"/>
+        </w:rPr>
+        <w:t xml:space="preserve">      user1                Windows    C</w:t>
+      </w:r>
+      <w:r>
+        <w:rPr>
+          <w:rStyle w:val="pun"/>
+        </w:rPr>
+        <w:t>:\</w:t>
+      </w:r>
+      <w:r>
+        <w:rPr>
+          <w:rStyle w:val="pln"/>
+        </w:rPr>
+        <w:t>Compartir</w:t>
+      </w:r>
+      <w:r>
+        <w:rPr>
+          <w:rStyle w:val="pun"/>
+        </w:rPr>
+        <w:t>\</w:t>
+      </w:r>
+      <w:r>
+        <w:br/>
+      </w:r>
+      <w:r>
+        <w:rPr>
+          <w:rStyle w:val="lit"/>
+        </w:rPr>
+        <w:t>242</w:t>
+      </w:r>
+      <w:r>
+        <w:rPr>
+          <w:rStyle w:val="pln"/>
+        </w:rPr>
+        <w:t xml:space="preserve">      user2                Windows    C</w:t>
+      </w:r>
+      <w:r>
+        <w:rPr>
+          <w:rStyle w:val="pun"/>
+        </w:rPr>
+        <w:t>:\</w:t>
+      </w:r>
+      <w:r>
+        <w:rPr>
+          <w:rStyle w:val="pln"/>
+        </w:rPr>
+        <w:t>Compartir</w:t>
+      </w:r>
+      <w:r>
+        <w:rPr>
+          <w:rStyle w:val="pun"/>
+        </w:rPr>
+        <w:t>\</w:t>
+      </w:r>
+      <w:r>
+        <w:br/>
+      </w:r>
+      <w:r>
+        <w:rPr>
+          <w:rStyle w:val="lit"/>
+        </w:rPr>
+        <w:t>247</w:t>
+      </w:r>
+      <w:r>
+        <w:rPr>
+          <w:rStyle w:val="pln"/>
+        </w:rPr>
+        <w:t xml:space="preserve">      user2                Windows    C</w:t>
+      </w:r>
+      <w:r>
+        <w:rPr>
+          <w:rStyle w:val="pun"/>
+        </w:rPr>
+        <w:t>:\</w:t>
+      </w:r>
+      <w:r>
+        <w:rPr>
+          <w:rStyle w:val="pln"/>
+        </w:rPr>
+        <w:t>Compartir</w:t>
+      </w:r>
+      <w:r>
+        <w:rPr>
+          <w:rStyle w:val="pun"/>
+        </w:rPr>
+        <w:t>\</w:t>
+      </w:r>
+      <w:r>
+        <w:rPr>
+          <w:rStyle w:val="pln"/>
+        </w:rPr>
+        <w:t>Archivo1</w:t>
+      </w:r>
+      <w:r>
+        <w:rPr>
+          <w:rStyle w:val="pun"/>
+        </w:rPr>
+        <w:t>.</w:t>
+      </w:r>
+      <w:r>
+        <w:rPr>
+          <w:rStyle w:val="pln"/>
+        </w:rPr>
+        <w:t>txt</w:t>
+      </w:r>
+      <w:r>
+        <w:br/>
+      </w:r>
+      <w:r>
+        <w:rPr>
+          <w:rStyle w:val="lit"/>
+        </w:rPr>
+        <w:t>256</w:t>
+      </w:r>
+      <w:r>
+        <w:rPr>
+          <w:rStyle w:val="pln"/>
+        </w:rPr>
+        <w:t xml:space="preserve">      user3                Windows    C</w:t>
+      </w:r>
+      <w:r>
+        <w:rPr>
+          <w:rStyle w:val="pun"/>
+        </w:rPr>
+        <w:t>:\</w:t>
+      </w:r>
+      <w:r>
+        <w:rPr>
+          <w:rStyle w:val="pln"/>
+        </w:rPr>
+        <w:t>Compartir</w:t>
+      </w:r>
+      <w:r>
+        <w:rPr>
+          <w:rStyle w:val="pun"/>
+        </w:rPr>
+        <w:t>\</w:t>
+      </w:r>
+      <w:r>
+        <w:br/>
+      </w:r>
+      <w:r>
+        <w:rPr>
+          <w:rStyle w:val="lit"/>
+        </w:rPr>
+        <w:lastRenderedPageBreak/>
+        <w:t>260</w:t>
+      </w:r>
+      <w:r>
+        <w:rPr>
+          <w:rStyle w:val="pln"/>
+        </w:rPr>
+        <w:t xml:space="preserve">      user3                Windows    C</w:t>
+      </w:r>
+      <w:r>
+        <w:rPr>
+          <w:rStyle w:val="pun"/>
+        </w:rPr>
+        <w:t>:\</w:t>
+      </w:r>
+      <w:r>
+        <w:rPr>
+          <w:rStyle w:val="pln"/>
+        </w:rPr>
+        <w:t>Compartir</w:t>
+      </w:r>
+      <w:r>
+        <w:rPr>
+          <w:rStyle w:val="pun"/>
+        </w:rPr>
+        <w:t>\</w:t>
+      </w:r>
+      <w:r>
+        <w:rPr>
+          <w:rStyle w:val="pln"/>
+        </w:rPr>
+        <w:t>Archivo3</w:t>
+      </w:r>
+      <w:r>
+        <w:rPr>
+          <w:rStyle w:val="pun"/>
+        </w:rPr>
+        <w:t>.</w:t>
+      </w:r>
+      <w:r>
+        <w:rPr>
+          <w:rStyle w:val="pln"/>
+        </w:rPr>
+        <w:t>txt</w:t>
+      </w:r>
+      <w:r>
+        <w:br/>
+      </w:r>
+      <w:r>
+        <w:rPr>
+          <w:rStyle w:val="pln"/>
+        </w:rPr>
+        <w:t xml:space="preserve">        </w:t>
+      </w:r>
+    </w:p>
+    <w:p>
+      <w:pPr>
+        <w:pStyle w:val="NormalWeb"/>
+        <w:spacing w:after="240" w:afterAutospacing="0"/>
+      </w:pPr>
+    </w:p>
+    <w:p>
+      <w:pPr>
+        <w:pStyle w:val="NormalWeb"/>
+      </w:pPr>
+      <w:r>
+        <w:t>Mostrar archivos abiertos de la máquina local en formato lista:</w:t>
+      </w:r>
+    </w:p>
+    <w:p>
+      <w:pPr>
+        <w:pStyle w:val="HTMLconformatoprevio"/>
+      </w:pPr>
+      <w:r>
+        <w:rPr>
+          <w:rStyle w:val="pln"/>
+        </w:rPr>
+        <w:t> </w:t>
+      </w:r>
+      <w:r>
+        <w:rPr>
+          <w:rStyle w:val="pun"/>
+        </w:rPr>
+        <w:t>&gt;</w:t>
+      </w:r>
+      <w:r>
+        <w:rPr>
+          <w:rStyle w:val="pln"/>
+        </w:rPr>
+        <w:t xml:space="preserve"> openfiles</w:t>
+      </w:r>
+      <w:r>
+        <w:rPr>
+          <w:rStyle w:val="pun"/>
+        </w:rPr>
+        <w:t>.</w:t>
+      </w:r>
+      <w:r>
+        <w:rPr>
+          <w:rStyle w:val="pln"/>
+        </w:rPr>
+        <w:t xml:space="preserve">exe </w:t>
+      </w:r>
+      <w:r>
+        <w:rPr>
+          <w:rStyle w:val="pun"/>
+        </w:rPr>
+        <w:t>/</w:t>
+      </w:r>
+      <w:r>
+        <w:rPr>
+          <w:rStyle w:val="pln"/>
+        </w:rPr>
+        <w:t xml:space="preserve">query </w:t>
+      </w:r>
+      <w:r>
+        <w:rPr>
+          <w:rStyle w:val="pun"/>
+        </w:rPr>
+        <w:t>/</w:t>
+      </w:r>
+      <w:r>
+        <w:rPr>
+          <w:rStyle w:val="pln"/>
+        </w:rPr>
+        <w:t>FO LIST</w:t>
+      </w:r>
+      <w:r>
+        <w:br/>
+      </w:r>
+      <w:r>
+        <w:br/>
+      </w:r>
+      <w:r>
+        <w:br/>
+      </w:r>
+      <w:r>
+        <w:rPr>
+          <w:rStyle w:val="pln"/>
+        </w:rPr>
+        <w:t>Archivos abiertos remotamente a trav</w:t>
+      </w:r>
+      <w:r>
+        <w:rPr>
+          <w:rStyle w:val="pun"/>
+        </w:rPr>
+        <w:t>é</w:t>
+      </w:r>
+      <w:r>
+        <w:rPr>
+          <w:rStyle w:val="pln"/>
+        </w:rPr>
+        <w:t>s de puntos locales compartidos</w:t>
+      </w:r>
+      <w:r>
+        <w:rPr>
+          <w:rStyle w:val="pun"/>
+        </w:rPr>
+        <w:t>:</w:t>
+      </w:r>
+      <w:r>
+        <w:br/>
+      </w:r>
+      <w:r>
+        <w:rPr>
+          <w:rStyle w:val="com"/>
+        </w:rPr>
+        <w:t>---------------------------------------------------------------------</w:t>
+      </w:r>
+      <w:r>
+        <w:br/>
+      </w:r>
+      <w:r>
+        <w:br/>
+      </w:r>
+      <w:r>
+        <w:rPr>
+          <w:rStyle w:val="pln"/>
+        </w:rPr>
+        <w:t>Id</w:t>
+      </w:r>
+      <w:r>
+        <w:rPr>
+          <w:rStyle w:val="pun"/>
+        </w:rPr>
+        <w:t>.:</w:t>
+      </w:r>
+      <w:r>
+        <w:rPr>
+          <w:rStyle w:val="pln"/>
+        </w:rPr>
+        <w:t xml:space="preserve">                                     </w:t>
+      </w:r>
+      <w:r>
+        <w:rPr>
+          <w:rStyle w:val="lit"/>
+        </w:rPr>
+        <w:t>229</w:t>
+      </w:r>
+      <w:r>
+        <w:br/>
+      </w:r>
+      <w:r>
+        <w:rPr>
+          <w:rStyle w:val="pln"/>
+        </w:rPr>
+        <w:t>Abierto por</w:t>
+      </w:r>
+      <w:r>
+        <w:rPr>
+          <w:rStyle w:val="pun"/>
+        </w:rPr>
+        <w:t>:</w:t>
+      </w:r>
+      <w:r>
+        <w:rPr>
+          <w:rStyle w:val="pln"/>
+        </w:rPr>
+        <w:t xml:space="preserve">                             user1</w:t>
+      </w:r>
+      <w:r>
+        <w:br/>
+      </w:r>
+      <w:r>
+        <w:rPr>
+          <w:rStyle w:val="pln"/>
+        </w:rPr>
+        <w:t>Tipo</w:t>
+      </w:r>
+      <w:r>
+        <w:rPr>
+          <w:rStyle w:val="pun"/>
+        </w:rPr>
+        <w:t>:</w:t>
+      </w:r>
+      <w:r>
+        <w:rPr>
+          <w:rStyle w:val="pln"/>
+        </w:rPr>
+        <w:t xml:space="preserve">                                    Windows</w:t>
+      </w:r>
+      <w:r>
+        <w:br/>
+      </w:r>
+      <w:r>
+        <w:rPr>
+          <w:rStyle w:val="pln"/>
+        </w:rPr>
+        <w:t xml:space="preserve">Abrir archivo </w:t>
+      </w:r>
+      <w:r>
+        <w:rPr>
+          <w:rStyle w:val="pun"/>
+        </w:rPr>
+        <w:t>(</w:t>
+      </w:r>
+      <w:r>
+        <w:rPr>
+          <w:rStyle w:val="pln"/>
+        </w:rPr>
+        <w:t>Rutaarchivo_ejecutable</w:t>
+      </w:r>
+      <w:r>
+        <w:rPr>
+          <w:rStyle w:val="pun"/>
+        </w:rPr>
+        <w:t>):</w:t>
+      </w:r>
+      <w:r>
+        <w:rPr>
+          <w:rStyle w:val="pln"/>
+        </w:rPr>
+        <w:t xml:space="preserve"> C</w:t>
+      </w:r>
+      <w:r>
+        <w:rPr>
+          <w:rStyle w:val="pun"/>
+        </w:rPr>
+        <w:t>:\</w:t>
+      </w:r>
+      <w:r>
+        <w:rPr>
+          <w:rStyle w:val="pln"/>
+        </w:rPr>
+        <w:t>Compartir</w:t>
+      </w:r>
+      <w:r>
+        <w:rPr>
+          <w:rStyle w:val="pun"/>
+        </w:rPr>
+        <w:t>\</w:t>
+      </w:r>
+      <w:r>
+        <w:br/>
+      </w:r>
+      <w:r>
+        <w:br/>
+      </w:r>
+      <w:r>
+        <w:rPr>
+          <w:rStyle w:val="pln"/>
+        </w:rPr>
+        <w:t>Id</w:t>
+      </w:r>
+      <w:r>
+        <w:rPr>
+          <w:rStyle w:val="pun"/>
+        </w:rPr>
+        <w:t>.:</w:t>
+      </w:r>
+      <w:r>
+        <w:rPr>
+          <w:rStyle w:val="pln"/>
+        </w:rPr>
+        <w:t xml:space="preserve">                                     </w:t>
+      </w:r>
+      <w:r>
+        <w:rPr>
+          <w:rStyle w:val="lit"/>
+        </w:rPr>
+        <w:t>242</w:t>
+      </w:r>
+      <w:r>
+        <w:br/>
+      </w:r>
+      <w:r>
+        <w:rPr>
+          <w:rStyle w:val="pln"/>
+        </w:rPr>
+        <w:t>Abierto por</w:t>
+      </w:r>
+      <w:r>
+        <w:rPr>
+          <w:rStyle w:val="pun"/>
+        </w:rPr>
+        <w:t>:</w:t>
+      </w:r>
+      <w:r>
+        <w:rPr>
+          <w:rStyle w:val="pln"/>
+        </w:rPr>
+        <w:t xml:space="preserve">                             user2</w:t>
+      </w:r>
+      <w:r>
+        <w:br/>
+      </w:r>
+      <w:r>
+        <w:rPr>
+          <w:rStyle w:val="pln"/>
+        </w:rPr>
+        <w:t>Tipo</w:t>
+      </w:r>
+      <w:r>
+        <w:rPr>
+          <w:rStyle w:val="pun"/>
+        </w:rPr>
+        <w:t>:</w:t>
+      </w:r>
+      <w:r>
+        <w:rPr>
+          <w:rStyle w:val="pln"/>
+        </w:rPr>
+        <w:t xml:space="preserve">                                    Windows</w:t>
+      </w:r>
+      <w:r>
+        <w:br/>
+      </w:r>
+      <w:r>
+        <w:rPr>
+          <w:rStyle w:val="pln"/>
+        </w:rPr>
+        <w:t xml:space="preserve">Abrir archivo </w:t>
+      </w:r>
+      <w:r>
+        <w:rPr>
+          <w:rStyle w:val="pun"/>
+        </w:rPr>
+        <w:t>(</w:t>
+      </w:r>
+      <w:r>
+        <w:rPr>
+          <w:rStyle w:val="pln"/>
+        </w:rPr>
+        <w:t>Rutaarchivo_ejecutable</w:t>
+      </w:r>
+      <w:r>
+        <w:rPr>
+          <w:rStyle w:val="pun"/>
+        </w:rPr>
+        <w:t>):</w:t>
+      </w:r>
+      <w:r>
+        <w:rPr>
+          <w:rStyle w:val="pln"/>
+        </w:rPr>
+        <w:t xml:space="preserve"> C</w:t>
+      </w:r>
+      <w:r>
+        <w:rPr>
+          <w:rStyle w:val="pun"/>
+        </w:rPr>
+        <w:t>:\</w:t>
+      </w:r>
+      <w:r>
+        <w:rPr>
+          <w:rStyle w:val="pln"/>
+        </w:rPr>
+        <w:t>Compartir</w:t>
+      </w:r>
+      <w:r>
+        <w:rPr>
+          <w:rStyle w:val="pun"/>
+        </w:rPr>
+        <w:t>\</w:t>
+      </w:r>
+      <w:r>
+        <w:br/>
+      </w:r>
+      <w:r>
+        <w:br/>
+      </w:r>
+      <w:r>
+        <w:rPr>
+          <w:rStyle w:val="pln"/>
+        </w:rPr>
+        <w:t>Id</w:t>
+      </w:r>
+      <w:r>
+        <w:rPr>
+          <w:rStyle w:val="pun"/>
+        </w:rPr>
+        <w:t>.:</w:t>
+      </w:r>
+      <w:r>
+        <w:rPr>
+          <w:rStyle w:val="pln"/>
+        </w:rPr>
+        <w:t xml:space="preserve">                                     </w:t>
+      </w:r>
+      <w:r>
+        <w:rPr>
+          <w:rStyle w:val="lit"/>
+        </w:rPr>
+        <w:t>245</w:t>
+      </w:r>
+      <w:r>
+        <w:br/>
+      </w:r>
+      <w:r>
+        <w:rPr>
+          <w:rStyle w:val="pln"/>
+        </w:rPr>
+        <w:t>Abierto por</w:t>
+      </w:r>
+      <w:r>
+        <w:rPr>
+          <w:rStyle w:val="pun"/>
+        </w:rPr>
+        <w:t>:</w:t>
+      </w:r>
+      <w:r>
+        <w:rPr>
+          <w:rStyle w:val="pln"/>
+        </w:rPr>
+        <w:t xml:space="preserve">                             user2</w:t>
+      </w:r>
+      <w:r>
+        <w:br/>
+      </w:r>
+      <w:r>
+        <w:rPr>
+          <w:rStyle w:val="pln"/>
+        </w:rPr>
+        <w:t>Tipo</w:t>
+      </w:r>
+      <w:r>
+        <w:rPr>
+          <w:rStyle w:val="pun"/>
+        </w:rPr>
+        <w:t>:</w:t>
+      </w:r>
+      <w:r>
+        <w:rPr>
+          <w:rStyle w:val="pln"/>
+        </w:rPr>
+        <w:t xml:space="preserve">                                    Windows</w:t>
+      </w:r>
+      <w:r>
+        <w:br/>
+      </w:r>
+      <w:r>
+        <w:rPr>
+          <w:rStyle w:val="pln"/>
+        </w:rPr>
+        <w:t xml:space="preserve">Abrir archivo </w:t>
+      </w:r>
+      <w:r>
+        <w:rPr>
+          <w:rStyle w:val="pun"/>
+        </w:rPr>
+        <w:t>(</w:t>
+      </w:r>
+      <w:r>
+        <w:rPr>
+          <w:rStyle w:val="pln"/>
+        </w:rPr>
+        <w:t>Rutaarchivo_ejecutable</w:t>
+      </w:r>
+      <w:r>
+        <w:rPr>
+          <w:rStyle w:val="pun"/>
+        </w:rPr>
+        <w:t>):</w:t>
+      </w:r>
+      <w:r>
+        <w:rPr>
+          <w:rStyle w:val="pln"/>
+        </w:rPr>
+        <w:t xml:space="preserve"> C</w:t>
+      </w:r>
+      <w:r>
+        <w:rPr>
+          <w:rStyle w:val="pun"/>
+        </w:rPr>
+        <w:t>:\</w:t>
+      </w:r>
+      <w:r>
+        <w:rPr>
+          <w:rStyle w:val="pln"/>
+        </w:rPr>
+        <w:t>Compartir</w:t>
+      </w:r>
+      <w:r>
+        <w:rPr>
+          <w:rStyle w:val="pun"/>
+        </w:rPr>
+        <w:t>\</w:t>
+      </w:r>
+      <w:r>
+        <w:rPr>
+          <w:rStyle w:val="pln"/>
+        </w:rPr>
+        <w:t>Archivo2</w:t>
+      </w:r>
+      <w:r>
+        <w:rPr>
+          <w:rStyle w:val="pun"/>
+        </w:rPr>
+        <w:t>.</w:t>
+      </w:r>
+      <w:r>
+        <w:rPr>
+          <w:rStyle w:val="pln"/>
+        </w:rPr>
+        <w:t>txt</w:t>
+      </w:r>
+    </w:p>
+    <w:p>
+      <w:pPr>
+        <w:pStyle w:val="NormalWeb"/>
+      </w:pPr>
+    </w:p>
+    <w:p>
+      <w:pPr>
+        <w:pStyle w:val="NormalWeb"/>
+      </w:pPr>
+    </w:p>
+    <w:p>
+      <w:pPr>
+        <w:rPr>
+          <w:b/>
+          <w:sz w:val="28"/>
+        </w:rPr>
+      </w:pPr>
     </w:p>
     <w:sectPr>
       <w:pgSz w:w="11906" w:h="16838"/>
@@ -6843,6 +7850,11 @@
     <w:basedOn w:val="Fuentedeprrafopredeter"/>
     <w:rsid w:val="00432BCF"/>
   </w:style>
+  <w:style w:type="character" w:customStyle="1" w:styleId="com">
+    <w:name w:val="com"/>
+    <w:basedOn w:val="Fuentedeprrafopredeter"/>
+    <w:rsid w:val="00331CDA"/>
+  </w:style>
 </w:styles>
 </file>
 

</xml_diff>

<commit_message>
Documentation: How create a plan of backup using robocopy and forfiles
</commit_message>
<xml_diff>
--- a/Documentation/Side Master - Batch.docx
+++ b/Documentation/Side Master - Batch.docx
@@ -5824,44 +5824,1276 @@
         <w:br/>
         <w:t>· /p –&gt; especifica la ruta donde se va a iniciar la búsqueda. Por defecto empieza en el directorio de trabajo actual.</w:t>
       </w:r>
+      <w:r>
+        <w:br/>
+        <w:t>· /m –&gt; especifica el tipo de archivos. Si no se especifica busca cualquier tipo(*.*).</w:t>
+      </w:r>
+      <w:r>
+        <w:br/>
+        <w:t>· /c –&gt; para ejecutar comandos</w:t>
+      </w:r>
+    </w:p>
+    <w:p>
+      <w:pPr>
+        <w:pStyle w:val="NormalWeb"/>
+      </w:pPr>
+    </w:p>
+    <w:p>
+      <w:pPr>
+        <w:pStyle w:val="NormalWeb"/>
+        <w:rPr>
+          <w:b/>
+          <w:sz w:val="28"/>
+        </w:rPr>
+      </w:pPr>
+      <w:r>
+        <w:rPr>
+          <w:b/>
+          <w:sz w:val="28"/>
+        </w:rPr>
+        <w:t>Mostrar los ficheros abiertos</w:t>
+      </w:r>
+    </w:p>
+    <w:p>
+      <w:pPr>
+        <w:pStyle w:val="first-para"/>
+      </w:pPr>
+      <w:r>
+        <w:t>Aplicable como mínimo a sistemas operativos Windows 10 y Windows 2012 R2.</w:t>
+      </w:r>
+    </w:p>
+    <w:p>
+      <w:pPr>
+        <w:pStyle w:val="NormalWeb"/>
+      </w:pPr>
+      <w:r>
+        <w:t>¿Cómo puedo saber qué archivos compartidos están abiertos?</w:t>
+      </w:r>
+      <w:r>
+        <w:br/>
+        <w:t>Hay varias opciones, pero una muy rápida a través de la línea de comandos con openfiles.exe</w:t>
+      </w:r>
+    </w:p>
+    <w:p>
+      <w:pPr>
+        <w:pStyle w:val="NormalWeb"/>
+      </w:pPr>
+      <w:r>
+        <w:t>Openfiles.exe nos permite mostrar los archivos abiertos compartidos de la máquina local.</w:t>
+      </w:r>
+    </w:p>
+    <w:p>
+      <w:pPr>
+        <w:pStyle w:val="NormalWeb"/>
+      </w:pPr>
+      <w:r>
+        <w:t>Ejemplos:</w:t>
+      </w:r>
+      <w:r>
+        <w:br/>
+      </w:r>
+    </w:p>
+    <w:p>
+      <w:pPr>
+        <w:pStyle w:val="NormalWeb"/>
+      </w:pPr>
+      <w:r>
+        <w:br/>
+      </w:r>
+      <w:r>
+        <w:br/>
+        <w:t>Mostrar archivos abiertos de la máquina local:</w:t>
+      </w:r>
+    </w:p>
+    <w:p>
+      <w:pPr>
+        <w:pStyle w:val="HTMLconformatoprevio"/>
+      </w:pPr>
+      <w:r>
+        <w:rPr>
+          <w:rStyle w:val="pln"/>
+        </w:rPr>
+        <w:t> </w:t>
+      </w:r>
+      <w:r>
+        <w:rPr>
+          <w:rStyle w:val="pun"/>
+        </w:rPr>
+        <w:t>&gt;</w:t>
+      </w:r>
+      <w:r>
+        <w:rPr>
+          <w:rStyle w:val="pln"/>
+        </w:rPr>
+        <w:t xml:space="preserve"> openfiles</w:t>
+      </w:r>
+      <w:r>
+        <w:rPr>
+          <w:rStyle w:val="pun"/>
+        </w:rPr>
+        <w:t>.</w:t>
+      </w:r>
+      <w:r>
+        <w:rPr>
+          <w:rStyle w:val="pln"/>
+        </w:rPr>
+        <w:t xml:space="preserve">exe </w:t>
+      </w:r>
+      <w:r>
+        <w:rPr>
+          <w:rStyle w:val="pun"/>
+        </w:rPr>
+        <w:t>/</w:t>
+      </w:r>
+      <w:r>
+        <w:rPr>
+          <w:rStyle w:val="pln"/>
+        </w:rPr>
+        <w:t>query</w:t>
+      </w:r>
+      <w:r>
+        <w:br/>
+      </w:r>
+      <w:r>
+        <w:br/>
+      </w:r>
+      <w:r>
+        <w:rPr>
+          <w:rStyle w:val="pln"/>
+        </w:rPr>
+        <w:t>Archivos abiertos remotamente a trav</w:t>
+      </w:r>
+      <w:r>
+        <w:rPr>
+          <w:rStyle w:val="pun"/>
+        </w:rPr>
+        <w:t>é</w:t>
+      </w:r>
+      <w:r>
+        <w:rPr>
+          <w:rStyle w:val="pln"/>
+        </w:rPr>
+        <w:t>s de puntos locales compartidos</w:t>
+      </w:r>
+      <w:r>
+        <w:rPr>
+          <w:rStyle w:val="pun"/>
+        </w:rPr>
+        <w:t>:</w:t>
+      </w:r>
+      <w:r>
+        <w:br/>
+      </w:r>
+      <w:r>
+        <w:rPr>
+          <w:rStyle w:val="com"/>
+        </w:rPr>
+        <w:t>---------------------------------------------------------------------</w:t>
+      </w:r>
+      <w:r>
+        <w:br/>
+      </w:r>
+      <w:r>
+        <w:br/>
+      </w:r>
+      <w:r>
+        <w:rPr>
+          <w:rStyle w:val="pln"/>
+        </w:rPr>
+        <w:t>Id</w:t>
+      </w:r>
+      <w:r>
+        <w:rPr>
+          <w:rStyle w:val="pun"/>
+        </w:rPr>
+        <w:t>.</w:t>
+      </w:r>
+      <w:r>
+        <w:rPr>
+          <w:rStyle w:val="pln"/>
+        </w:rPr>
+        <w:t xml:space="preserve">      Abierto por          Tipo       Abrir archivo </w:t>
+      </w:r>
+      <w:r>
+        <w:rPr>
+          <w:rStyle w:val="pun"/>
+        </w:rPr>
+        <w:t>(</w:t>
+      </w:r>
+      <w:r>
+        <w:rPr>
+          <w:rStyle w:val="pln"/>
+        </w:rPr>
+        <w:t>Rutaarchivo_ejecutab</w:t>
+      </w:r>
+      <w:r>
+        <w:br/>
+      </w:r>
+      <w:r>
+        <w:rPr>
+          <w:rStyle w:val="pun"/>
+        </w:rPr>
+        <w:t>========</w:t>
+      </w:r>
+      <w:r>
+        <w:rPr>
+          <w:rStyle w:val="pln"/>
+        </w:rPr>
+        <w:t xml:space="preserve"> </w:t>
+      </w:r>
+      <w:r>
+        <w:rPr>
+          <w:rStyle w:val="pun"/>
+        </w:rPr>
+        <w:t>====================</w:t>
+      </w:r>
+      <w:r>
+        <w:rPr>
+          <w:rStyle w:val="pln"/>
+        </w:rPr>
+        <w:t xml:space="preserve"> </w:t>
+      </w:r>
+      <w:r>
+        <w:rPr>
+          <w:rStyle w:val="pun"/>
+        </w:rPr>
+        <w:t>==========</w:t>
+      </w:r>
+      <w:r>
+        <w:rPr>
+          <w:rStyle w:val="pln"/>
+        </w:rPr>
+        <w:t xml:space="preserve"> </w:t>
+      </w:r>
+      <w:r>
+        <w:rPr>
+          <w:rStyle w:val="pun"/>
+        </w:rPr>
+        <w:t>====================================</w:t>
+      </w:r>
+      <w:r>
+        <w:br/>
+      </w:r>
+      <w:r>
+        <w:rPr>
+          <w:rStyle w:val="lit"/>
+        </w:rPr>
+        <w:t>229</w:t>
+      </w:r>
+      <w:r>
+        <w:rPr>
+          <w:rStyle w:val="pln"/>
+        </w:rPr>
+        <w:t xml:space="preserve">      user1                Windows    C</w:t>
+      </w:r>
+      <w:r>
+        <w:rPr>
+          <w:rStyle w:val="pun"/>
+        </w:rPr>
+        <w:t>:\</w:t>
+      </w:r>
+      <w:r>
+        <w:rPr>
+          <w:rStyle w:val="pln"/>
+        </w:rPr>
+        <w:t>Compartir</w:t>
+      </w:r>
+      <w:r>
+        <w:rPr>
+          <w:rStyle w:val="pun"/>
+        </w:rPr>
+        <w:t>\</w:t>
+      </w:r>
+      <w:r>
+        <w:br/>
+      </w:r>
+      <w:r>
+        <w:rPr>
+          <w:rStyle w:val="lit"/>
+        </w:rPr>
+        <w:t>242</w:t>
+      </w:r>
+      <w:r>
+        <w:rPr>
+          <w:rStyle w:val="pln"/>
+        </w:rPr>
+        <w:t xml:space="preserve">      user2                Windows    C</w:t>
+      </w:r>
+      <w:r>
+        <w:rPr>
+          <w:rStyle w:val="pun"/>
+        </w:rPr>
+        <w:t>:\</w:t>
+      </w:r>
+      <w:r>
+        <w:rPr>
+          <w:rStyle w:val="pln"/>
+        </w:rPr>
+        <w:t>Compartir</w:t>
+      </w:r>
+      <w:r>
+        <w:rPr>
+          <w:rStyle w:val="pun"/>
+        </w:rPr>
+        <w:t>\</w:t>
+      </w:r>
+      <w:r>
+        <w:br/>
+      </w:r>
+      <w:r>
+        <w:rPr>
+          <w:rStyle w:val="lit"/>
+        </w:rPr>
+        <w:t>247</w:t>
+      </w:r>
+      <w:r>
+        <w:rPr>
+          <w:rStyle w:val="pln"/>
+        </w:rPr>
+        <w:t xml:space="preserve">      user2                Windows    C</w:t>
+      </w:r>
+      <w:r>
+        <w:rPr>
+          <w:rStyle w:val="pun"/>
+        </w:rPr>
+        <w:t>:\</w:t>
+      </w:r>
+      <w:r>
+        <w:rPr>
+          <w:rStyle w:val="pln"/>
+        </w:rPr>
+        <w:t>Compartir</w:t>
+      </w:r>
+      <w:r>
+        <w:rPr>
+          <w:rStyle w:val="pun"/>
+        </w:rPr>
+        <w:t>\</w:t>
+      </w:r>
+      <w:r>
+        <w:rPr>
+          <w:rStyle w:val="pln"/>
+        </w:rPr>
+        <w:t>Archivo1</w:t>
+      </w:r>
+      <w:r>
+        <w:rPr>
+          <w:rStyle w:val="pun"/>
+        </w:rPr>
+        <w:t>.</w:t>
+      </w:r>
+      <w:r>
+        <w:rPr>
+          <w:rStyle w:val="pln"/>
+        </w:rPr>
+        <w:t>txt</w:t>
+      </w:r>
+      <w:r>
+        <w:br/>
+      </w:r>
+      <w:r>
+        <w:rPr>
+          <w:rStyle w:val="lit"/>
+        </w:rPr>
+        <w:t>256</w:t>
+      </w:r>
+      <w:r>
+        <w:rPr>
+          <w:rStyle w:val="pln"/>
+        </w:rPr>
+        <w:t xml:space="preserve">      user3                Windows    C</w:t>
+      </w:r>
+      <w:r>
+        <w:rPr>
+          <w:rStyle w:val="pun"/>
+        </w:rPr>
+        <w:t>:\</w:t>
+      </w:r>
+      <w:r>
+        <w:rPr>
+          <w:rStyle w:val="pln"/>
+        </w:rPr>
+        <w:t>Compartir</w:t>
+      </w:r>
+      <w:r>
+        <w:rPr>
+          <w:rStyle w:val="pun"/>
+        </w:rPr>
+        <w:t>\</w:t>
+      </w:r>
+      <w:r>
+        <w:br/>
+      </w:r>
+      <w:r>
+        <w:rPr>
+          <w:rStyle w:val="lit"/>
+        </w:rPr>
+        <w:lastRenderedPageBreak/>
+        <w:t>260</w:t>
+      </w:r>
+      <w:r>
+        <w:rPr>
+          <w:rStyle w:val="pln"/>
+        </w:rPr>
+        <w:t xml:space="preserve">      user3                Windows    C</w:t>
+      </w:r>
+      <w:r>
+        <w:rPr>
+          <w:rStyle w:val="pun"/>
+        </w:rPr>
+        <w:t>:\</w:t>
+      </w:r>
+      <w:r>
+        <w:rPr>
+          <w:rStyle w:val="pln"/>
+        </w:rPr>
+        <w:t>Compartir</w:t>
+      </w:r>
+      <w:r>
+        <w:rPr>
+          <w:rStyle w:val="pun"/>
+        </w:rPr>
+        <w:t>\</w:t>
+      </w:r>
+      <w:r>
+        <w:rPr>
+          <w:rStyle w:val="pln"/>
+        </w:rPr>
+        <w:t>Archivo3</w:t>
+      </w:r>
+      <w:r>
+        <w:rPr>
+          <w:rStyle w:val="pun"/>
+        </w:rPr>
+        <w:t>.</w:t>
+      </w:r>
+      <w:r>
+        <w:rPr>
+          <w:rStyle w:val="pln"/>
+        </w:rPr>
+        <w:t>txt</w:t>
+      </w:r>
+      <w:r>
+        <w:br/>
+      </w:r>
+      <w:r>
+        <w:rPr>
+          <w:rStyle w:val="pln"/>
+        </w:rPr>
+        <w:t xml:space="preserve">        </w:t>
+      </w:r>
+    </w:p>
+    <w:p>
+      <w:pPr>
+        <w:pStyle w:val="NormalWeb"/>
+        <w:spacing w:after="240" w:afterAutospacing="0"/>
+      </w:pPr>
+    </w:p>
+    <w:p>
+      <w:pPr>
+        <w:pStyle w:val="NormalWeb"/>
+      </w:pPr>
+      <w:r>
+        <w:t>Mostrar archivos abiertos de la máquina local en formato lista:</w:t>
+      </w:r>
+    </w:p>
+    <w:p>
+      <w:pPr>
+        <w:pStyle w:val="HTMLconformatoprevio"/>
+        <w:rPr>
+          <w:rStyle w:val="pln"/>
+        </w:rPr>
+      </w:pPr>
+      <w:r>
+        <w:rPr>
+          <w:rStyle w:val="pln"/>
+        </w:rPr>
+        <w:t> </w:t>
+      </w:r>
+      <w:r>
+        <w:rPr>
+          <w:rStyle w:val="pun"/>
+        </w:rPr>
+        <w:t>&gt;</w:t>
+      </w:r>
+      <w:r>
+        <w:rPr>
+          <w:rStyle w:val="pln"/>
+        </w:rPr>
+        <w:t xml:space="preserve"> openfiles</w:t>
+      </w:r>
+      <w:r>
+        <w:rPr>
+          <w:rStyle w:val="pun"/>
+        </w:rPr>
+        <w:t>.</w:t>
+      </w:r>
+      <w:r>
+        <w:rPr>
+          <w:rStyle w:val="pln"/>
+        </w:rPr>
+        <w:t xml:space="preserve">exe </w:t>
+      </w:r>
+      <w:r>
+        <w:rPr>
+          <w:rStyle w:val="pun"/>
+        </w:rPr>
+        <w:t>/</w:t>
+      </w:r>
+      <w:r>
+        <w:rPr>
+          <w:rStyle w:val="pln"/>
+        </w:rPr>
+        <w:t xml:space="preserve">query </w:t>
+      </w:r>
+      <w:r>
+        <w:rPr>
+          <w:rStyle w:val="pun"/>
+        </w:rPr>
+        <w:t>/</w:t>
+      </w:r>
+      <w:r>
+        <w:rPr>
+          <w:rStyle w:val="pln"/>
+        </w:rPr>
+        <w:t>FO LIST</w:t>
+      </w:r>
+      <w:r>
+        <w:br/>
+      </w:r>
+      <w:r>
+        <w:br/>
+      </w:r>
+      <w:r>
+        <w:br/>
+      </w:r>
+      <w:r>
+        <w:rPr>
+          <w:rStyle w:val="pln"/>
+        </w:rPr>
+        <w:t>Archivos abiertos remotamente a trav</w:t>
+      </w:r>
+      <w:r>
+        <w:rPr>
+          <w:rStyle w:val="pun"/>
+        </w:rPr>
+        <w:t>é</w:t>
+      </w:r>
+      <w:r>
+        <w:rPr>
+          <w:rStyle w:val="pln"/>
+        </w:rPr>
+        <w:t>s de puntos locales compartidos</w:t>
+      </w:r>
+      <w:r>
+        <w:rPr>
+          <w:rStyle w:val="pun"/>
+        </w:rPr>
+        <w:t>:</w:t>
+      </w:r>
+      <w:r>
+        <w:br/>
+      </w:r>
+      <w:r>
+        <w:rPr>
+          <w:rStyle w:val="com"/>
+        </w:rPr>
+        <w:t>---------------------------------------------------------------------</w:t>
+      </w:r>
+      <w:r>
+        <w:br/>
+      </w:r>
+      <w:r>
+        <w:br/>
+      </w:r>
+      <w:r>
+        <w:rPr>
+          <w:rStyle w:val="pln"/>
+        </w:rPr>
+        <w:t>Id</w:t>
+      </w:r>
+      <w:r>
+        <w:rPr>
+          <w:rStyle w:val="pun"/>
+        </w:rPr>
+        <w:t>.:</w:t>
+      </w:r>
+      <w:r>
+        <w:rPr>
+          <w:rStyle w:val="pln"/>
+        </w:rPr>
+        <w:t xml:space="preserve">                                     </w:t>
+      </w:r>
+      <w:r>
+        <w:rPr>
+          <w:rStyle w:val="lit"/>
+        </w:rPr>
+        <w:t>229</w:t>
+      </w:r>
+      <w:r>
+        <w:br/>
+      </w:r>
+      <w:r>
+        <w:rPr>
+          <w:rStyle w:val="pln"/>
+        </w:rPr>
+        <w:t>Abierto por</w:t>
+      </w:r>
+      <w:r>
+        <w:rPr>
+          <w:rStyle w:val="pun"/>
+        </w:rPr>
+        <w:t>:</w:t>
+      </w:r>
+      <w:r>
+        <w:rPr>
+          <w:rStyle w:val="pln"/>
+        </w:rPr>
+        <w:t xml:space="preserve">                             user1</w:t>
+      </w:r>
+      <w:r>
+        <w:br/>
+      </w:r>
+      <w:r>
+        <w:rPr>
+          <w:rStyle w:val="pln"/>
+        </w:rPr>
+        <w:t>Tipo</w:t>
+      </w:r>
+      <w:r>
+        <w:rPr>
+          <w:rStyle w:val="pun"/>
+        </w:rPr>
+        <w:t>:</w:t>
+      </w:r>
+      <w:r>
+        <w:rPr>
+          <w:rStyle w:val="pln"/>
+        </w:rPr>
+        <w:t xml:space="preserve">                                    Windows</w:t>
+      </w:r>
+      <w:r>
+        <w:br/>
+      </w:r>
+      <w:r>
+        <w:rPr>
+          <w:rStyle w:val="pln"/>
+        </w:rPr>
+        <w:t xml:space="preserve">Abrir archivo </w:t>
+      </w:r>
+      <w:r>
+        <w:rPr>
+          <w:rStyle w:val="pun"/>
+        </w:rPr>
+        <w:t>(</w:t>
+      </w:r>
+      <w:r>
+        <w:rPr>
+          <w:rStyle w:val="pln"/>
+        </w:rPr>
+        <w:t>Rutaarchivo_ejecutable</w:t>
+      </w:r>
+      <w:r>
+        <w:rPr>
+          <w:rStyle w:val="pun"/>
+        </w:rPr>
+        <w:t>):</w:t>
+      </w:r>
+      <w:r>
+        <w:rPr>
+          <w:rStyle w:val="pln"/>
+        </w:rPr>
+        <w:t xml:space="preserve"> C</w:t>
+      </w:r>
+      <w:r>
+        <w:rPr>
+          <w:rStyle w:val="pun"/>
+        </w:rPr>
+        <w:t>:\</w:t>
+      </w:r>
+      <w:r>
+        <w:rPr>
+          <w:rStyle w:val="pln"/>
+        </w:rPr>
+        <w:t>Compartir</w:t>
+      </w:r>
+      <w:r>
+        <w:rPr>
+          <w:rStyle w:val="pun"/>
+        </w:rPr>
+        <w:t>\</w:t>
+      </w:r>
+      <w:r>
+        <w:br/>
+      </w:r>
+      <w:r>
+        <w:br/>
+      </w:r>
+      <w:r>
+        <w:rPr>
+          <w:rStyle w:val="pln"/>
+        </w:rPr>
+        <w:t>Id</w:t>
+      </w:r>
+      <w:r>
+        <w:rPr>
+          <w:rStyle w:val="pun"/>
+        </w:rPr>
+        <w:t>.:</w:t>
+      </w:r>
+      <w:r>
+        <w:rPr>
+          <w:rStyle w:val="pln"/>
+        </w:rPr>
+        <w:t xml:space="preserve">                                     </w:t>
+      </w:r>
+      <w:r>
+        <w:rPr>
+          <w:rStyle w:val="lit"/>
+        </w:rPr>
+        <w:t>242</w:t>
+      </w:r>
+      <w:r>
+        <w:br/>
+      </w:r>
+      <w:r>
+        <w:rPr>
+          <w:rStyle w:val="pln"/>
+        </w:rPr>
+        <w:t>Abierto por</w:t>
+      </w:r>
+      <w:r>
+        <w:rPr>
+          <w:rStyle w:val="pun"/>
+        </w:rPr>
+        <w:t>:</w:t>
+      </w:r>
+      <w:r>
+        <w:rPr>
+          <w:rStyle w:val="pln"/>
+        </w:rPr>
+        <w:t xml:space="preserve">                             user2</w:t>
+      </w:r>
+      <w:r>
+        <w:br/>
+      </w:r>
+      <w:r>
+        <w:rPr>
+          <w:rStyle w:val="pln"/>
+        </w:rPr>
+        <w:t>Tipo</w:t>
+      </w:r>
+      <w:r>
+        <w:rPr>
+          <w:rStyle w:val="pun"/>
+        </w:rPr>
+        <w:t>:</w:t>
+      </w:r>
+      <w:r>
+        <w:rPr>
+          <w:rStyle w:val="pln"/>
+        </w:rPr>
+        <w:t xml:space="preserve">                                    Windows</w:t>
+      </w:r>
+      <w:r>
+        <w:br/>
+      </w:r>
+      <w:r>
+        <w:rPr>
+          <w:rStyle w:val="pln"/>
+        </w:rPr>
+        <w:t xml:space="preserve">Abrir archivo </w:t>
+      </w:r>
+      <w:r>
+        <w:rPr>
+          <w:rStyle w:val="pun"/>
+        </w:rPr>
+        <w:t>(</w:t>
+      </w:r>
+      <w:r>
+        <w:rPr>
+          <w:rStyle w:val="pln"/>
+        </w:rPr>
+        <w:t>Rutaarchivo_ejecutable</w:t>
+      </w:r>
+      <w:r>
+        <w:rPr>
+          <w:rStyle w:val="pun"/>
+        </w:rPr>
+        <w:t>):</w:t>
+      </w:r>
+      <w:r>
+        <w:rPr>
+          <w:rStyle w:val="pln"/>
+        </w:rPr>
+        <w:t xml:space="preserve"> C</w:t>
+      </w:r>
+      <w:r>
+        <w:rPr>
+          <w:rStyle w:val="pun"/>
+        </w:rPr>
+        <w:t>:\</w:t>
+      </w:r>
+      <w:r>
+        <w:rPr>
+          <w:rStyle w:val="pln"/>
+        </w:rPr>
+        <w:t>Compartir</w:t>
+      </w:r>
+      <w:r>
+        <w:rPr>
+          <w:rStyle w:val="pun"/>
+        </w:rPr>
+        <w:t>\</w:t>
+      </w:r>
+      <w:r>
+        <w:br/>
+      </w:r>
+      <w:r>
+        <w:br/>
+      </w:r>
+      <w:r>
+        <w:rPr>
+          <w:rStyle w:val="pln"/>
+        </w:rPr>
+        <w:t>Id</w:t>
+      </w:r>
+      <w:r>
+        <w:rPr>
+          <w:rStyle w:val="pun"/>
+        </w:rPr>
+        <w:t>.:</w:t>
+      </w:r>
+      <w:r>
+        <w:rPr>
+          <w:rStyle w:val="pln"/>
+        </w:rPr>
+        <w:t xml:space="preserve">                                     </w:t>
+      </w:r>
+      <w:r>
+        <w:rPr>
+          <w:rStyle w:val="lit"/>
+        </w:rPr>
+        <w:t>245</w:t>
+      </w:r>
+      <w:r>
+        <w:br/>
+      </w:r>
+      <w:r>
+        <w:rPr>
+          <w:rStyle w:val="pln"/>
+        </w:rPr>
+        <w:t>Abierto por</w:t>
+      </w:r>
+      <w:r>
+        <w:rPr>
+          <w:rStyle w:val="pun"/>
+        </w:rPr>
+        <w:t>:</w:t>
+      </w:r>
+      <w:r>
+        <w:rPr>
+          <w:rStyle w:val="pln"/>
+        </w:rPr>
+        <w:t xml:space="preserve">                             user2</w:t>
+      </w:r>
+      <w:r>
+        <w:br/>
+      </w:r>
+      <w:r>
+        <w:rPr>
+          <w:rStyle w:val="pln"/>
+        </w:rPr>
+        <w:t>Tipo</w:t>
+      </w:r>
+      <w:r>
+        <w:rPr>
+          <w:rStyle w:val="pun"/>
+        </w:rPr>
+        <w:t>:</w:t>
+      </w:r>
+      <w:r>
+        <w:rPr>
+          <w:rStyle w:val="pln"/>
+        </w:rPr>
+        <w:t xml:space="preserve">                                    Windows</w:t>
+      </w:r>
+      <w:r>
+        <w:br/>
+      </w:r>
+      <w:r>
+        <w:rPr>
+          <w:rStyle w:val="pln"/>
+        </w:rPr>
+        <w:t xml:space="preserve">Abrir archivo </w:t>
+      </w:r>
+      <w:r>
+        <w:rPr>
+          <w:rStyle w:val="pun"/>
+        </w:rPr>
+        <w:t>(</w:t>
+      </w:r>
+      <w:r>
+        <w:rPr>
+          <w:rStyle w:val="pln"/>
+        </w:rPr>
+        <w:t>Rutaarchivo_ejecutable</w:t>
+      </w:r>
+      <w:r>
+        <w:rPr>
+          <w:rStyle w:val="pun"/>
+        </w:rPr>
+        <w:t>):</w:t>
+      </w:r>
+      <w:r>
+        <w:rPr>
+          <w:rStyle w:val="pln"/>
+        </w:rPr>
+        <w:t xml:space="preserve"> C</w:t>
+      </w:r>
+      <w:r>
+        <w:rPr>
+          <w:rStyle w:val="pun"/>
+        </w:rPr>
+        <w:t>:\</w:t>
+      </w:r>
+      <w:r>
+        <w:rPr>
+          <w:rStyle w:val="pln"/>
+        </w:rPr>
+        <w:t>Compartir</w:t>
+      </w:r>
+      <w:r>
+        <w:rPr>
+          <w:rStyle w:val="pun"/>
+        </w:rPr>
+        <w:t>\</w:t>
+      </w:r>
+      <w:r>
+        <w:rPr>
+          <w:rStyle w:val="pln"/>
+        </w:rPr>
+        <w:t>Archivo2</w:t>
+      </w:r>
+      <w:r>
+        <w:rPr>
+          <w:rStyle w:val="pun"/>
+        </w:rPr>
+        <w:t>.</w:t>
+      </w:r>
+      <w:r>
+        <w:rPr>
+          <w:rStyle w:val="pln"/>
+        </w:rPr>
+        <w:t>txt</w:t>
+      </w:r>
+    </w:p>
+    <w:p>
+      <w:pPr>
+        <w:pStyle w:val="HTMLconformatoprevio"/>
+      </w:pPr>
+    </w:p>
+    <w:p>
+      <w:pPr>
+        <w:pStyle w:val="Ttulo1"/>
+        <w:rPr>
+          <w:b/>
+          <w:color w:val="auto"/>
+        </w:rPr>
+      </w:pPr>
+      <w:hyperlink r:id="rId7" w:tooltip="Como crear un plan de copias de seguridad usando robocopy y forfiles" w:history="1">
+        <w:r>
+          <w:rPr>
+            <w:rStyle w:val="Hipervnculo"/>
+            <w:b/>
+            <w:color w:val="auto"/>
+            <w:u w:val="none"/>
+          </w:rPr>
+          <w:t>Como crear un plan de copias de seguridad usando robocopy y forfiles</w:t>
+        </w:r>
+      </w:hyperlink>
+    </w:p>
+    <w:p>
+      <w:pPr>
+        <w:pStyle w:val="first-para"/>
+      </w:pPr>
+      <w:r>
+        <w:rPr>
+          <w:rStyle w:val="Textoennegrita"/>
+        </w:rPr>
+        <w:t>Objetivo</w:t>
+      </w:r>
       <w:bookmarkStart w:id="0" w:name="_GoBack"/>
       <w:bookmarkEnd w:id="0"/>
       <w:r>
         <w:br/>
-        <w:t>· /m –&gt; especifica el tipo de archivos. Si no se especifica busca cualquier tipo(*.*).</w:t>
-      </w:r>
-      <w:r>
-        <w:br/>
-        <w:t>· /c –&gt; para ejecutar comandos</w:t>
+        <w:t>Configurar un .bat que copie backups SQL que se guardan en local en un máquina y copiarlos en una unidad de red. Se quieren guardar los últimos 8 backups, pero en local sólo caben 3.</w:t>
       </w:r>
     </w:p>
     <w:p>
       <w:pPr>
         <w:pStyle w:val="NormalWeb"/>
       </w:pPr>
+      <w:r>
+        <w:rPr>
+          <w:rStyle w:val="Textoennegrita"/>
+        </w:rPr>
+        <w:t>Prerrequisitos</w:t>
+      </w:r>
+      <w:r>
+        <w:br/>
+        <w:t>Carpeta origen: C:\BackupSQL\</w:t>
+      </w:r>
+      <w:r>
+        <w:br/>
+        <w:t>Carpeta destino: \\192.168.1.10\Servidor\Copias\</w:t>
+      </w:r>
+      <w:r>
+        <w:br/>
+        <w:t>En la máquina en local sólo se guardan los 3 últimos backups</w:t>
+      </w:r>
+      <w:r>
+        <w:br/>
+        <w:t>En la unidad de red queremos tener los últimos 8 backups</w:t>
+      </w:r>
     </w:p>
     <w:p>
       <w:pPr>
         <w:pStyle w:val="NormalWeb"/>
-        <w:rPr>
-          <w:b/>
-          <w:sz w:val="28"/>
-        </w:rPr>
-      </w:pPr>
-      <w:r>
-        <w:rPr>
-          <w:b/>
-          <w:sz w:val="28"/>
-        </w:rPr>
-        <w:t>Mostrar los ficheros abiertos</w:t>
-      </w:r>
-    </w:p>
-    <w:p>
-      <w:pPr>
-        <w:pStyle w:val="first-para"/>
-      </w:pPr>
-      <w:r>
-        <w:t>Aplicable como mínimo a sistemas operativos Windows 10 y Windows 2012 R2.</w:t>
+      </w:pPr>
+      <w:r>
+        <w:rPr>
+          <w:rStyle w:val="Textoennegrita"/>
+        </w:rPr>
+        <w:t>Procedimiento</w:t>
+      </w:r>
+      <w:r>
+        <w:br/>
+        <w:t>Vamos a crear una unidad de red conectada a IPC$ (interprocess communication share). Para evitar problemas de anteriores conexiones, antes de crearla, la eliminamos:</w:t>
+      </w:r>
+    </w:p>
+    <w:p>
+      <w:pPr>
+        <w:pStyle w:val="HTMLconformatoprevio"/>
+        <w:rPr>
+          <w:lang w:val="en-US"/>
+        </w:rPr>
+      </w:pPr>
+      <w:r>
+        <w:rPr>
+          <w:rStyle w:val="pln"/>
+          <w:lang w:val="en-US"/>
+        </w:rPr>
+        <w:t xml:space="preserve">net </w:t>
+      </w:r>
+      <w:r>
+        <w:rPr>
+          <w:rStyle w:val="kwd"/>
+          <w:lang w:val="en-US"/>
+        </w:rPr>
+        <w:t>use</w:t>
+      </w:r>
+      <w:r>
+        <w:rPr>
+          <w:rStyle w:val="pln"/>
+          <w:lang w:val="en-US"/>
+        </w:rPr>
+        <w:t xml:space="preserve"> </w:t>
+      </w:r>
+      <w:r>
+        <w:rPr>
+          <w:rStyle w:val="pun"/>
+          <w:lang w:val="en-US"/>
+        </w:rPr>
+        <w:t>\\</w:t>
+      </w:r>
+      <w:r>
+        <w:rPr>
+          <w:rStyle w:val="lit"/>
+          <w:lang w:val="en-US"/>
+        </w:rPr>
+        <w:t>192.168.1.10</w:t>
+      </w:r>
+      <w:r>
+        <w:rPr>
+          <w:rStyle w:val="pun"/>
+          <w:lang w:val="en-US"/>
+        </w:rPr>
+        <w:t>\</w:t>
+      </w:r>
+      <w:r>
+        <w:rPr>
+          <w:rStyle w:val="pln"/>
+          <w:lang w:val="en-US"/>
+        </w:rPr>
+        <w:t>IPC</w:t>
+      </w:r>
+      <w:r>
+        <w:rPr>
+          <w:rStyle w:val="pun"/>
+          <w:lang w:val="en-US"/>
+        </w:rPr>
+        <w:t>$</w:t>
+      </w:r>
+      <w:r>
+        <w:rPr>
+          <w:rStyle w:val="pln"/>
+          <w:lang w:val="en-US"/>
+        </w:rPr>
+        <w:t xml:space="preserve"> </w:t>
+      </w:r>
+      <w:r>
+        <w:rPr>
+          <w:rStyle w:val="pun"/>
+          <w:lang w:val="en-US"/>
+        </w:rPr>
+        <w:t>/</w:t>
+      </w:r>
+      <w:r>
+        <w:rPr>
+          <w:rStyle w:val="kwd"/>
+          <w:lang w:val="en-US"/>
+        </w:rPr>
+        <w:t>delete</w:t>
+      </w:r>
+      <w:r>
+        <w:rPr>
+          <w:lang w:val="en-US"/>
+        </w:rPr>
+        <w:br/>
+      </w:r>
+      <w:r>
+        <w:rPr>
+          <w:rStyle w:val="pln"/>
+          <w:lang w:val="en-US"/>
+        </w:rPr>
+        <w:t xml:space="preserve">net </w:t>
+      </w:r>
+      <w:r>
+        <w:rPr>
+          <w:rStyle w:val="kwd"/>
+          <w:lang w:val="en-US"/>
+        </w:rPr>
+        <w:t>USE</w:t>
+      </w:r>
+      <w:r>
+        <w:rPr>
+          <w:rStyle w:val="pln"/>
+          <w:lang w:val="en-US"/>
+        </w:rPr>
+        <w:t xml:space="preserve"> P</w:t>
+      </w:r>
+      <w:r>
+        <w:rPr>
+          <w:rStyle w:val="pun"/>
+          <w:lang w:val="en-US"/>
+        </w:rPr>
+        <w:t>:</w:t>
+      </w:r>
+      <w:r>
+        <w:rPr>
+          <w:rStyle w:val="pln"/>
+          <w:lang w:val="en-US"/>
+        </w:rPr>
+        <w:t xml:space="preserve"> </w:t>
+      </w:r>
+      <w:r>
+        <w:rPr>
+          <w:rStyle w:val="pun"/>
+          <w:lang w:val="en-US"/>
+        </w:rPr>
+        <w:t>\\</w:t>
+      </w:r>
+      <w:r>
+        <w:rPr>
+          <w:rStyle w:val="lit"/>
+          <w:lang w:val="en-US"/>
+        </w:rPr>
+        <w:t>192.168.1.10</w:t>
+      </w:r>
+      <w:r>
+        <w:rPr>
+          <w:rStyle w:val="pun"/>
+          <w:lang w:val="en-US"/>
+        </w:rPr>
+        <w:t>\</w:t>
+      </w:r>
+      <w:r>
+        <w:rPr>
+          <w:rStyle w:val="pln"/>
+          <w:lang w:val="en-US"/>
+        </w:rPr>
+        <w:t xml:space="preserve">Servidor1 </w:t>
+      </w:r>
+      <w:r>
+        <w:rPr>
+          <w:rStyle w:val="pun"/>
+          <w:lang w:val="en-US"/>
+        </w:rPr>
+        <w:t>/</w:t>
+      </w:r>
+      <w:r>
+        <w:rPr>
+          <w:rStyle w:val="kwd"/>
+          <w:lang w:val="en-US"/>
+        </w:rPr>
+        <w:t>user</w:t>
+      </w:r>
+      <w:r>
+        <w:rPr>
+          <w:rStyle w:val="pun"/>
+          <w:lang w:val="en-US"/>
+        </w:rPr>
+        <w:t>:</w:t>
+      </w:r>
+      <w:r>
+        <w:rPr>
+          <w:rStyle w:val="pln"/>
+          <w:lang w:val="en-US"/>
+        </w:rPr>
+        <w:t>localhost</w:t>
+      </w:r>
+      <w:r>
+        <w:rPr>
+          <w:rStyle w:val="pun"/>
+          <w:lang w:val="en-US"/>
+        </w:rPr>
+        <w:t>\</w:t>
+      </w:r>
+      <w:r>
+        <w:rPr>
+          <w:rStyle w:val="pln"/>
+          <w:lang w:val="en-US"/>
+        </w:rPr>
+        <w:t xml:space="preserve">usuario </w:t>
+      </w:r>
+      <w:r>
+        <w:rPr>
+          <w:rStyle w:val="str"/>
+          <w:lang w:val="en-US"/>
+        </w:rPr>
+        <w:t>"password"</w:t>
+      </w:r>
+      <w:r>
+        <w:rPr>
+          <w:rStyle w:val="pln"/>
+          <w:lang w:val="en-US"/>
+        </w:rPr>
+        <w:t xml:space="preserve"> </w:t>
+      </w:r>
+      <w:r>
+        <w:rPr>
+          <w:rStyle w:val="pun"/>
+          <w:lang w:val="en-US"/>
+        </w:rPr>
+        <w:t>/</w:t>
+      </w:r>
+      <w:r>
+        <w:rPr>
+          <w:rStyle w:val="pln"/>
+          <w:lang w:val="en-US"/>
+        </w:rPr>
+        <w:t>y</w:t>
       </w:r>
     </w:p>
     <w:p>
@@ -5869,11 +7101,138 @@
         <w:pStyle w:val="NormalWeb"/>
       </w:pPr>
       <w:r>
-        <w:t>¿Cómo puedo saber qué archivos compartidos están abiertos?</w:t>
-      </w:r>
-      <w:r>
-        <w:br/>
-        <w:t>Hay varias opciones, pero una muy rápida a través de la línea de comandos con openfiles.exe</w:t>
+        <w:t>Luego a través del robocopy copiamos los archivo des de la carpeta origen a la unidad anteriormente mapeada. No utilizamos los habituales parámetros de mirroring de robocopy como por ejemplo MIR, simplemente copiamos los backup del origen al destino, si en destino ya están no los volvemos a copiar ( /XO ):</w:t>
+      </w:r>
+    </w:p>
+    <w:p>
+      <w:pPr>
+        <w:pStyle w:val="HTMLconformatoprevio"/>
+      </w:pPr>
+      <w:r>
+        <w:rPr>
+          <w:rStyle w:val="pln"/>
+        </w:rPr>
+        <w:t xml:space="preserve">robocopy </w:t>
+      </w:r>
+      <w:r>
+        <w:rPr>
+          <w:rStyle w:val="str"/>
+        </w:rPr>
+        <w:t>"C:\BackupSQL"</w:t>
+      </w:r>
+      <w:r>
+        <w:rPr>
+          <w:rStyle w:val="pln"/>
+        </w:rPr>
+        <w:t xml:space="preserve"> P</w:t>
+      </w:r>
+      <w:r>
+        <w:rPr>
+          <w:rStyle w:val="pun"/>
+        </w:rPr>
+        <w:t>:\\</w:t>
+      </w:r>
+      <w:r>
+        <w:rPr>
+          <w:rStyle w:val="pln"/>
+        </w:rPr>
+        <w:t>Copias</w:t>
+      </w:r>
+      <w:r>
+        <w:rPr>
+          <w:rStyle w:val="pun"/>
+        </w:rPr>
+        <w:t>\</w:t>
+      </w:r>
+      <w:r>
+        <w:rPr>
+          <w:rStyle w:val="pln"/>
+        </w:rPr>
+        <w:t xml:space="preserve"> </w:t>
+      </w:r>
+      <w:r>
+        <w:rPr>
+          <w:rStyle w:val="pun"/>
+        </w:rPr>
+        <w:t>/</w:t>
+      </w:r>
+      <w:r>
+        <w:rPr>
+          <w:rStyle w:val="pln"/>
+        </w:rPr>
+        <w:t xml:space="preserve">E </w:t>
+      </w:r>
+      <w:r>
+        <w:rPr>
+          <w:rStyle w:val="pun"/>
+        </w:rPr>
+        <w:t>/</w:t>
+      </w:r>
+      <w:r>
+        <w:rPr>
+          <w:rStyle w:val="pln"/>
+        </w:rPr>
+        <w:t xml:space="preserve">XO </w:t>
+      </w:r>
+      <w:r>
+        <w:rPr>
+          <w:rStyle w:val="pun"/>
+        </w:rPr>
+        <w:t>/</w:t>
+      </w:r>
+      <w:r>
+        <w:rPr>
+          <w:rStyle w:val="pln"/>
+        </w:rPr>
+        <w:t xml:space="preserve">NP </w:t>
+      </w:r>
+      <w:r>
+        <w:rPr>
+          <w:rStyle w:val="pun"/>
+        </w:rPr>
+        <w:t>/</w:t>
+      </w:r>
+      <w:r>
+        <w:rPr>
+          <w:rStyle w:val="pln"/>
+        </w:rPr>
+        <w:t>LOG</w:t>
+      </w:r>
+      <w:r>
+        <w:rPr>
+          <w:rStyle w:val="pun"/>
+        </w:rPr>
+        <w:t>+:</w:t>
+      </w:r>
+      <w:r>
+        <w:rPr>
+          <w:rStyle w:val="pln"/>
+        </w:rPr>
+        <w:t>logBackup</w:t>
+      </w:r>
+      <w:r>
+        <w:rPr>
+          <w:rStyle w:val="pun"/>
+        </w:rPr>
+        <w:t>.</w:t>
+      </w:r>
+      <w:r>
+        <w:rPr>
+          <w:rStyle w:val="pln"/>
+        </w:rPr>
+        <w:t xml:space="preserve">txt </w:t>
+      </w:r>
+      <w:r>
+        <w:rPr>
+          <w:rStyle w:val="pun"/>
+        </w:rPr>
+        <w:t>/</w:t>
+      </w:r>
+      <w:r>
+        <w:rPr>
+          <w:rStyle w:val="pln"/>
+        </w:rPr>
+        <w:t>TEE</w:t>
       </w:r>
     </w:p>
     <w:p>
@@ -5881,7 +7240,139 @@
         <w:pStyle w:val="NormalWeb"/>
       </w:pPr>
       <w:r>
-        <w:t>Openfiles.exe nos permite mostrar los archivos abiertos compartidos de la máquina local.</w:t>
+        <w:lastRenderedPageBreak/>
+        <w:t>Usando el comando forfiles eliminamos los achivos de backup que tengan mas de 8 días de la carpeta destino de la unidad de red:</w:t>
+      </w:r>
+    </w:p>
+    <w:p>
+      <w:pPr>
+        <w:pStyle w:val="HTMLconformatoprevio"/>
+      </w:pPr>
+      <w:r>
+        <w:rPr>
+          <w:rStyle w:val="pln"/>
+        </w:rPr>
+        <w:t xml:space="preserve">forfiles </w:t>
+      </w:r>
+      <w:r>
+        <w:rPr>
+          <w:rStyle w:val="pun"/>
+        </w:rPr>
+        <w:t>/</w:t>
+      </w:r>
+      <w:r>
+        <w:rPr>
+          <w:rStyle w:val="pln"/>
+        </w:rPr>
+        <w:t>P P</w:t>
+      </w:r>
+      <w:r>
+        <w:rPr>
+          <w:rStyle w:val="pun"/>
+        </w:rPr>
+        <w:t>:\</w:t>
+      </w:r>
+      <w:r>
+        <w:rPr>
+          <w:rStyle w:val="pln"/>
+        </w:rPr>
+        <w:t>Copias</w:t>
+      </w:r>
+      <w:r>
+        <w:rPr>
+          <w:rStyle w:val="pun"/>
+        </w:rPr>
+        <w:t>\</w:t>
+      </w:r>
+      <w:r>
+        <w:rPr>
+          <w:rStyle w:val="pln"/>
+        </w:rPr>
+        <w:t xml:space="preserve"> </w:t>
+      </w:r>
+      <w:r>
+        <w:rPr>
+          <w:rStyle w:val="pun"/>
+        </w:rPr>
+        <w:t>/</w:t>
+      </w:r>
+      <w:r>
+        <w:rPr>
+          <w:rStyle w:val="pln"/>
+        </w:rPr>
+        <w:t xml:space="preserve">s </w:t>
+      </w:r>
+      <w:r>
+        <w:rPr>
+          <w:rStyle w:val="pun"/>
+        </w:rPr>
+        <w:t>/</w:t>
+      </w:r>
+      <w:r>
+        <w:rPr>
+          <w:rStyle w:val="pln"/>
+        </w:rPr>
+        <w:t xml:space="preserve">D </w:t>
+      </w:r>
+      <w:r>
+        <w:rPr>
+          <w:rStyle w:val="lit"/>
+        </w:rPr>
+        <w:t>-8</w:t>
+      </w:r>
+      <w:r>
+        <w:rPr>
+          <w:rStyle w:val="pln"/>
+        </w:rPr>
+        <w:t xml:space="preserve"> </w:t>
+      </w:r>
+      <w:r>
+        <w:rPr>
+          <w:rStyle w:val="pun"/>
+        </w:rPr>
+        <w:t>/</w:t>
+      </w:r>
+      <w:r>
+        <w:rPr>
+          <w:rStyle w:val="pln"/>
+        </w:rPr>
+        <w:t xml:space="preserve">C </w:t>
+      </w:r>
+      <w:r>
+        <w:rPr>
+          <w:rStyle w:val="str"/>
+        </w:rPr>
+        <w:t>"cmd /c echo @path Eliminado &amp; del @file"</w:t>
+      </w:r>
+      <w:r>
+        <w:rPr>
+          <w:rStyle w:val="pln"/>
+        </w:rPr>
+        <w:t xml:space="preserve"> </w:t>
+      </w:r>
+      <w:r>
+        <w:rPr>
+          <w:rStyle w:val="pun"/>
+        </w:rPr>
+        <w:t>&gt;&gt;</w:t>
+      </w:r>
+      <w:r>
+        <w:rPr>
+          <w:rStyle w:val="pln"/>
+        </w:rPr>
+        <w:t xml:space="preserve"> logBackup</w:t>
+      </w:r>
+      <w:r>
+        <w:rPr>
+          <w:rStyle w:val="pun"/>
+        </w:rPr>
+        <w:t>.</w:t>
+      </w:r>
+      <w:r>
+        <w:rPr>
+          <w:rStyle w:val="pln"/>
+        </w:rPr>
+        <w:t>txt</w:t>
       </w:r>
     </w:p>
     <w:p>
@@ -5889,22 +7380,79 @@
         <w:pStyle w:val="NormalWeb"/>
       </w:pPr>
       <w:r>
-        <w:t>Ejemplos:</w:t>
-      </w:r>
-      <w:r>
-        <w:br/>
+        <w:t>Finalmente eliminamos la unidad mapeada:</w:t>
+      </w:r>
+    </w:p>
+    <w:p>
+      <w:pPr>
+        <w:pStyle w:val="HTMLconformatoprevio"/>
+      </w:pPr>
+      <w:r>
+        <w:rPr>
+          <w:rStyle w:val="pln"/>
+        </w:rPr>
+        <w:t xml:space="preserve">net </w:t>
+      </w:r>
+      <w:r>
+        <w:rPr>
+          <w:rStyle w:val="kwd"/>
+        </w:rPr>
+        <w:t>use</w:t>
+      </w:r>
+      <w:r>
+        <w:rPr>
+          <w:rStyle w:val="pln"/>
+        </w:rPr>
+        <w:t xml:space="preserve"> P</w:t>
+      </w:r>
+      <w:r>
+        <w:rPr>
+          <w:rStyle w:val="pun"/>
+        </w:rPr>
+        <w:t>:</w:t>
+      </w:r>
+      <w:r>
+        <w:rPr>
+          <w:rStyle w:val="pln"/>
+        </w:rPr>
+        <w:t xml:space="preserve"> </w:t>
+      </w:r>
+      <w:r>
+        <w:rPr>
+          <w:rStyle w:val="pun"/>
+        </w:rPr>
+        <w:t>/</w:t>
+      </w:r>
+      <w:r>
+        <w:rPr>
+          <w:rStyle w:val="pln"/>
+        </w:rPr>
+        <w:t xml:space="preserve">D </w:t>
+      </w:r>
+      <w:r>
+        <w:rPr>
+          <w:rStyle w:val="pun"/>
+        </w:rPr>
+        <w:t>/</w:t>
+      </w:r>
+      <w:r>
+        <w:rPr>
+          <w:rStyle w:val="pln"/>
+        </w:rPr>
+        <w:t>y</w:t>
       </w:r>
     </w:p>
     <w:p>
       <w:pPr>
         <w:pStyle w:val="NormalWeb"/>
       </w:pPr>
-      <w:r>
-        <w:br/>
-      </w:r>
-      <w:r>
-        <w:br/>
-        <w:t>Mostrar archivos abiertos de la máquina local:</w:t>
+    </w:p>
+    <w:p>
+      <w:pPr>
+        <w:pStyle w:val="NormalWeb"/>
+      </w:pPr>
+      <w:r>
+        <w:t>Aquí el código completo del .bat:</w:t>
       </w:r>
     </w:p>
     <w:p>
@@ -5915,19 +7463,289 @@
         <w:rPr>
           <w:rStyle w:val="pln"/>
         </w:rPr>
-        <w:t> </w:t>
-      </w:r>
-      <w:r>
-        <w:rPr>
-          <w:rStyle w:val="pun"/>
-        </w:rPr>
-        <w:t>&gt;</w:t>
-      </w:r>
-      <w:r>
-        <w:rPr>
-          <w:rStyle w:val="pln"/>
-        </w:rPr>
-        <w:t xml:space="preserve"> openfiles</w:t>
+        <w:t xml:space="preserve">net </w:t>
+      </w:r>
+      <w:r>
+        <w:rPr>
+          <w:rStyle w:val="kwd"/>
+        </w:rPr>
+        <w:t>use</w:t>
+      </w:r>
+      <w:r>
+        <w:rPr>
+          <w:rStyle w:val="pln"/>
+        </w:rPr>
+        <w:t xml:space="preserve"> </w:t>
+      </w:r>
+      <w:r>
+        <w:rPr>
+          <w:rStyle w:val="pun"/>
+        </w:rPr>
+        <w:t>\\</w:t>
+      </w:r>
+      <w:r>
+        <w:rPr>
+          <w:rStyle w:val="lit"/>
+        </w:rPr>
+        <w:t>192.168.1.10</w:t>
+      </w:r>
+      <w:r>
+        <w:rPr>
+          <w:rStyle w:val="pun"/>
+        </w:rPr>
+        <w:t>\</w:t>
+      </w:r>
+      <w:r>
+        <w:rPr>
+          <w:rStyle w:val="pln"/>
+        </w:rPr>
+        <w:t>IPC</w:t>
+      </w:r>
+      <w:r>
+        <w:rPr>
+          <w:rStyle w:val="pun"/>
+        </w:rPr>
+        <w:t>$</w:t>
+      </w:r>
+      <w:r>
+        <w:rPr>
+          <w:rStyle w:val="pln"/>
+        </w:rPr>
+        <w:t xml:space="preserve"> </w:t>
+      </w:r>
+      <w:r>
+        <w:rPr>
+          <w:rStyle w:val="pun"/>
+        </w:rPr>
+        <w:t>/</w:t>
+      </w:r>
+      <w:r>
+        <w:rPr>
+          <w:rStyle w:val="kwd"/>
+        </w:rPr>
+        <w:t>delete</w:t>
+      </w:r>
+      <w:r>
+        <w:br/>
+      </w:r>
+      <w:r>
+        <w:rPr>
+          <w:rStyle w:val="pln"/>
+        </w:rPr>
+        <w:t xml:space="preserve">net </w:t>
+      </w:r>
+      <w:r>
+        <w:rPr>
+          <w:rStyle w:val="kwd"/>
+        </w:rPr>
+        <w:t>USE</w:t>
+      </w:r>
+      <w:r>
+        <w:rPr>
+          <w:rStyle w:val="pln"/>
+        </w:rPr>
+        <w:t xml:space="preserve"> P</w:t>
+      </w:r>
+      <w:r>
+        <w:rPr>
+          <w:rStyle w:val="pun"/>
+        </w:rPr>
+        <w:t>:</w:t>
+      </w:r>
+      <w:r>
+        <w:rPr>
+          <w:rStyle w:val="pln"/>
+        </w:rPr>
+        <w:t xml:space="preserve"> </w:t>
+      </w:r>
+      <w:r>
+        <w:rPr>
+          <w:rStyle w:val="pun"/>
+        </w:rPr>
+        <w:t>\\</w:t>
+      </w:r>
+      <w:r>
+        <w:rPr>
+          <w:rStyle w:val="lit"/>
+        </w:rPr>
+        <w:t>192.168.1.10</w:t>
+      </w:r>
+      <w:r>
+        <w:rPr>
+          <w:rStyle w:val="pun"/>
+        </w:rPr>
+        <w:t>\</w:t>
+      </w:r>
+      <w:r>
+        <w:rPr>
+          <w:rStyle w:val="pln"/>
+        </w:rPr>
+        <w:t xml:space="preserve">Servidor1 </w:t>
+      </w:r>
+      <w:r>
+        <w:rPr>
+          <w:rStyle w:val="pun"/>
+        </w:rPr>
+        <w:t>/</w:t>
+      </w:r>
+      <w:r>
+        <w:rPr>
+          <w:rStyle w:val="kwd"/>
+        </w:rPr>
+        <w:t>user</w:t>
+      </w:r>
+      <w:r>
+        <w:rPr>
+          <w:rStyle w:val="pun"/>
+        </w:rPr>
+        <w:t>:</w:t>
+      </w:r>
+      <w:r>
+        <w:rPr>
+          <w:rStyle w:val="pln"/>
+        </w:rPr>
+        <w:t>localhost</w:t>
+      </w:r>
+      <w:r>
+        <w:rPr>
+          <w:rStyle w:val="pun"/>
+        </w:rPr>
+        <w:t>\</w:t>
+      </w:r>
+      <w:r>
+        <w:rPr>
+          <w:rStyle w:val="pln"/>
+        </w:rPr>
+        <w:t xml:space="preserve">usuario </w:t>
+      </w:r>
+      <w:r>
+        <w:rPr>
+          <w:rStyle w:val="str"/>
+        </w:rPr>
+        <w:t>"password"</w:t>
+      </w:r>
+      <w:r>
+        <w:rPr>
+          <w:rStyle w:val="pln"/>
+        </w:rPr>
+        <w:t xml:space="preserve"> </w:t>
+      </w:r>
+      <w:r>
+        <w:rPr>
+          <w:rStyle w:val="pun"/>
+        </w:rPr>
+        <w:t>/</w:t>
+      </w:r>
+      <w:r>
+        <w:rPr>
+          <w:rStyle w:val="pln"/>
+        </w:rPr>
+        <w:t>y</w:t>
+      </w:r>
+      <w:r>
+        <w:br/>
+      </w:r>
+      <w:r>
+        <w:rPr>
+          <w:rStyle w:val="pln"/>
+        </w:rPr>
+        <w:t xml:space="preserve">robocopy </w:t>
+      </w:r>
+      <w:r>
+        <w:rPr>
+          <w:rStyle w:val="str"/>
+        </w:rPr>
+        <w:t>"C:\BackupSQL"</w:t>
+      </w:r>
+      <w:r>
+        <w:rPr>
+          <w:rStyle w:val="pln"/>
+        </w:rPr>
+        <w:t xml:space="preserve"> P</w:t>
+      </w:r>
+      <w:r>
+        <w:rPr>
+          <w:rStyle w:val="pun"/>
+        </w:rPr>
+        <w:t>:\\</w:t>
+      </w:r>
+      <w:r>
+        <w:rPr>
+          <w:rStyle w:val="pln"/>
+        </w:rPr>
+        <w:t>Copias</w:t>
+      </w:r>
+      <w:r>
+        <w:rPr>
+          <w:rStyle w:val="pun"/>
+        </w:rPr>
+        <w:t>\</w:t>
+      </w:r>
+      <w:r>
+        <w:rPr>
+          <w:rStyle w:val="pln"/>
+        </w:rPr>
+        <w:t xml:space="preserve"> </w:t>
+      </w:r>
+      <w:r>
+        <w:rPr>
+          <w:rStyle w:val="pun"/>
+        </w:rPr>
+        <w:t>/</w:t>
+      </w:r>
+      <w:r>
+        <w:rPr>
+          <w:rStyle w:val="pln"/>
+        </w:rPr>
+        <w:t xml:space="preserve">E </w:t>
+      </w:r>
+      <w:r>
+        <w:rPr>
+          <w:rStyle w:val="pun"/>
+        </w:rPr>
+        <w:t>/</w:t>
+      </w:r>
+      <w:r>
+        <w:rPr>
+          <w:rStyle w:val="pln"/>
+        </w:rPr>
+        <w:t xml:space="preserve">XO </w:t>
+      </w:r>
+      <w:r>
+        <w:rPr>
+          <w:rStyle w:val="pun"/>
+        </w:rPr>
+        <w:t>/</w:t>
+      </w:r>
+      <w:r>
+        <w:rPr>
+          <w:rStyle w:val="pln"/>
+        </w:rPr>
+        <w:t xml:space="preserve">NP </w:t>
+      </w:r>
+      <w:r>
+        <w:rPr>
+          <w:rStyle w:val="pun"/>
+        </w:rPr>
+        <w:t>/</w:t>
+      </w:r>
+      <w:r>
+        <w:rPr>
+          <w:rStyle w:val="pln"/>
+        </w:rPr>
+        <w:t>LOG</w:t>
+      </w:r>
+      <w:r>
+        <w:rPr>
+          <w:rStyle w:val="pun"/>
+        </w:rPr>
+        <w:t>+:</w:t>
+      </w:r>
+      <w:r>
+        <w:rPr>
+          <w:rStyle w:val="pln"/>
+        </w:rPr>
+        <w:t>logBackup</w:t>
       </w:r>
       <w:r>
         <w:rPr>
@@ -5939,7 +7757,7 @@
         <w:rPr>
           <w:rStyle w:val="pln"/>
         </w:rPr>
-        <w:t xml:space="preserve">exe </w:t>
+        <w:t xml:space="preserve">txt </w:t>
       </w:r>
       <w:r>
         <w:rPr>
@@ -5951,31 +7769,157 @@
         <w:rPr>
           <w:rStyle w:val="pln"/>
         </w:rPr>
-        <w:t>query</w:t>
-      </w:r>
-      <w:r>
-        <w:br/>
-      </w:r>
-      <w:r>
-        <w:br/>
-      </w:r>
-      <w:r>
-        <w:rPr>
-          <w:rStyle w:val="pln"/>
-        </w:rPr>
-        <w:t>Archivos abiertos remotamente a trav</w:t>
-      </w:r>
-      <w:r>
-        <w:rPr>
-          <w:rStyle w:val="pun"/>
-        </w:rPr>
-        <w:t>é</w:t>
-      </w:r>
-      <w:r>
-        <w:rPr>
-          <w:rStyle w:val="pln"/>
-        </w:rPr>
-        <w:t>s de puntos locales compartidos</w:t>
+        <w:t>TEE</w:t>
+      </w:r>
+      <w:r>
+        <w:br/>
+      </w:r>
+      <w:r>
+        <w:rPr>
+          <w:rStyle w:val="pln"/>
+        </w:rPr>
+        <w:t xml:space="preserve">forfiles </w:t>
+      </w:r>
+      <w:r>
+        <w:rPr>
+          <w:rStyle w:val="pun"/>
+        </w:rPr>
+        <w:t>/</w:t>
+      </w:r>
+      <w:r>
+        <w:rPr>
+          <w:rStyle w:val="pln"/>
+        </w:rPr>
+        <w:t>P P</w:t>
+      </w:r>
+      <w:r>
+        <w:rPr>
+          <w:rStyle w:val="pun"/>
+        </w:rPr>
+        <w:t>:\</w:t>
+      </w:r>
+      <w:r>
+        <w:rPr>
+          <w:rStyle w:val="pln"/>
+        </w:rPr>
+        <w:t>Copias</w:t>
+      </w:r>
+      <w:r>
+        <w:rPr>
+          <w:rStyle w:val="pun"/>
+        </w:rPr>
+        <w:t>\</w:t>
+      </w:r>
+      <w:r>
+        <w:rPr>
+          <w:rStyle w:val="pln"/>
+        </w:rPr>
+        <w:t xml:space="preserve"> </w:t>
+      </w:r>
+      <w:r>
+        <w:rPr>
+          <w:rStyle w:val="pun"/>
+        </w:rPr>
+        <w:t>/</w:t>
+      </w:r>
+      <w:r>
+        <w:rPr>
+          <w:rStyle w:val="pln"/>
+        </w:rPr>
+        <w:t xml:space="preserve">s </w:t>
+      </w:r>
+      <w:r>
+        <w:rPr>
+          <w:rStyle w:val="pun"/>
+        </w:rPr>
+        <w:t>/</w:t>
+      </w:r>
+      <w:r>
+        <w:rPr>
+          <w:rStyle w:val="pln"/>
+        </w:rPr>
+        <w:t xml:space="preserve">D </w:t>
+      </w:r>
+      <w:r>
+        <w:rPr>
+          <w:rStyle w:val="lit"/>
+        </w:rPr>
+        <w:t>-8</w:t>
+      </w:r>
+      <w:r>
+        <w:rPr>
+          <w:rStyle w:val="pln"/>
+        </w:rPr>
+        <w:t xml:space="preserve"> </w:t>
+      </w:r>
+      <w:r>
+        <w:rPr>
+          <w:rStyle w:val="pun"/>
+        </w:rPr>
+        <w:t>/</w:t>
+      </w:r>
+      <w:r>
+        <w:rPr>
+          <w:rStyle w:val="pln"/>
+        </w:rPr>
+        <w:t xml:space="preserve">C </w:t>
+      </w:r>
+      <w:r>
+        <w:rPr>
+          <w:rStyle w:val="str"/>
+        </w:rPr>
+        <w:t>"cmd /c echo @path Eliminado &amp; del @file"</w:t>
+      </w:r>
+      <w:r>
+        <w:rPr>
+          <w:rStyle w:val="pln"/>
+        </w:rPr>
+        <w:t xml:space="preserve"> </w:t>
+      </w:r>
+      <w:r>
+        <w:rPr>
+          <w:rStyle w:val="pun"/>
+        </w:rPr>
+        <w:t>&gt;&gt;</w:t>
+      </w:r>
+      <w:r>
+        <w:rPr>
+          <w:rStyle w:val="pln"/>
+        </w:rPr>
+        <w:t xml:space="preserve"> logBackup</w:t>
+      </w:r>
+      <w:r>
+        <w:rPr>
+          <w:rStyle w:val="pun"/>
+        </w:rPr>
+        <w:t>.</w:t>
+      </w:r>
+      <w:r>
+        <w:rPr>
+          <w:rStyle w:val="pln"/>
+        </w:rPr>
+        <w:t>txt</w:t>
+      </w:r>
+      <w:r>
+        <w:br/>
+      </w:r>
+      <w:r>
+        <w:rPr>
+          <w:rStyle w:val="pln"/>
+        </w:rPr>
+        <w:t xml:space="preserve">net </w:t>
+      </w:r>
+      <w:r>
+        <w:rPr>
+          <w:rStyle w:val="kwd"/>
+        </w:rPr>
+        <w:t>use</w:t>
+      </w:r>
+      <w:r>
+        <w:rPr>
+          <w:rStyle w:val="pln"/>
+        </w:rPr>
+        <w:t xml:space="preserve"> P</w:t>
       </w:r>
       <w:r>
         <w:rPr>
@@ -5984,60 +7928,6 @@
         <w:t>:</w:t>
       </w:r>
       <w:r>
-        <w:br/>
-      </w:r>
-      <w:r>
-        <w:rPr>
-          <w:rStyle w:val="com"/>
-        </w:rPr>
-        <w:t>---------------------------------------------------------------------</w:t>
-      </w:r>
-      <w:r>
-        <w:br/>
-      </w:r>
-      <w:r>
-        <w:br/>
-      </w:r>
-      <w:r>
-        <w:rPr>
-          <w:rStyle w:val="pln"/>
-        </w:rPr>
-        <w:t>Id</w:t>
-      </w:r>
-      <w:r>
-        <w:rPr>
-          <w:rStyle w:val="pun"/>
-        </w:rPr>
-        <w:t>.</w:t>
-      </w:r>
-      <w:r>
-        <w:rPr>
-          <w:rStyle w:val="pln"/>
-        </w:rPr>
-        <w:t xml:space="preserve">      Abierto por          Tipo       Abrir archivo </w:t>
-      </w:r>
-      <w:r>
-        <w:rPr>
-          <w:rStyle w:val="pun"/>
-        </w:rPr>
-        <w:t>(</w:t>
-      </w:r>
-      <w:r>
-        <w:rPr>
-          <w:rStyle w:val="pln"/>
-        </w:rPr>
-        <w:t>Rutaarchivo_ejecutab</w:t>
-      </w:r>
-      <w:r>
-        <w:br/>
-      </w:r>
-      <w:r>
-        <w:rPr>
-          <w:rStyle w:val="pun"/>
-        </w:rPr>
-        <w:t>========</w:t>
-      </w:r>
-      <w:r>
         <w:rPr>
           <w:rStyle w:val="pln"/>
         </w:rPr>
@@ -6047,303 +7937,13 @@
         <w:rPr>
           <w:rStyle w:val="pun"/>
         </w:rPr>
-        <w:t>====================</w:t>
-      </w:r>
-      <w:r>
-        <w:rPr>
-          <w:rStyle w:val="pln"/>
-        </w:rPr>
-        <w:t xml:space="preserve"> </w:t>
-      </w:r>
-      <w:r>
-        <w:rPr>
-          <w:rStyle w:val="pun"/>
-        </w:rPr>
-        <w:t>==========</w:t>
-      </w:r>
-      <w:r>
-        <w:rPr>
-          <w:rStyle w:val="pln"/>
-        </w:rPr>
-        <w:t xml:space="preserve"> </w:t>
-      </w:r>
-      <w:r>
-        <w:rPr>
-          <w:rStyle w:val="pun"/>
-        </w:rPr>
-        <w:t>====================================</w:t>
-      </w:r>
-      <w:r>
-        <w:br/>
-      </w:r>
-      <w:r>
-        <w:rPr>
-          <w:rStyle w:val="lit"/>
-        </w:rPr>
-        <w:t>229</w:t>
-      </w:r>
-      <w:r>
-        <w:rPr>
-          <w:rStyle w:val="pln"/>
-        </w:rPr>
-        <w:t xml:space="preserve">      user1                Windows    C</w:t>
-      </w:r>
-      <w:r>
-        <w:rPr>
-          <w:rStyle w:val="pun"/>
-        </w:rPr>
-        <w:t>:\</w:t>
-      </w:r>
-      <w:r>
-        <w:rPr>
-          <w:rStyle w:val="pln"/>
-        </w:rPr>
-        <w:t>Compartir</w:t>
-      </w:r>
-      <w:r>
-        <w:rPr>
-          <w:rStyle w:val="pun"/>
-        </w:rPr>
-        <w:t>\</w:t>
-      </w:r>
-      <w:r>
-        <w:br/>
-      </w:r>
-      <w:r>
-        <w:rPr>
-          <w:rStyle w:val="lit"/>
-        </w:rPr>
-        <w:t>242</w:t>
-      </w:r>
-      <w:r>
-        <w:rPr>
-          <w:rStyle w:val="pln"/>
-        </w:rPr>
-        <w:t xml:space="preserve">      user2                Windows    C</w:t>
-      </w:r>
-      <w:r>
-        <w:rPr>
-          <w:rStyle w:val="pun"/>
-        </w:rPr>
-        <w:t>:\</w:t>
-      </w:r>
-      <w:r>
-        <w:rPr>
-          <w:rStyle w:val="pln"/>
-        </w:rPr>
-        <w:t>Compartir</w:t>
-      </w:r>
-      <w:r>
-        <w:rPr>
-          <w:rStyle w:val="pun"/>
-        </w:rPr>
-        <w:t>\</w:t>
-      </w:r>
-      <w:r>
-        <w:br/>
-      </w:r>
-      <w:r>
-        <w:rPr>
-          <w:rStyle w:val="lit"/>
-        </w:rPr>
-        <w:t>247</w:t>
-      </w:r>
-      <w:r>
-        <w:rPr>
-          <w:rStyle w:val="pln"/>
-        </w:rPr>
-        <w:t xml:space="preserve">      user2                Windows    C</w:t>
-      </w:r>
-      <w:r>
-        <w:rPr>
-          <w:rStyle w:val="pun"/>
-        </w:rPr>
-        <w:t>:\</w:t>
-      </w:r>
-      <w:r>
-        <w:rPr>
-          <w:rStyle w:val="pln"/>
-        </w:rPr>
-        <w:t>Compartir</w:t>
-      </w:r>
-      <w:r>
-        <w:rPr>
-          <w:rStyle w:val="pun"/>
-        </w:rPr>
-        <w:t>\</w:t>
-      </w:r>
-      <w:r>
-        <w:rPr>
-          <w:rStyle w:val="pln"/>
-        </w:rPr>
-        <w:t>Archivo1</w:t>
-      </w:r>
-      <w:r>
-        <w:rPr>
-          <w:rStyle w:val="pun"/>
-        </w:rPr>
-        <w:t>.</w:t>
-      </w:r>
-      <w:r>
-        <w:rPr>
-          <w:rStyle w:val="pln"/>
-        </w:rPr>
-        <w:t>txt</w:t>
-      </w:r>
-      <w:r>
-        <w:br/>
-      </w:r>
-      <w:r>
-        <w:rPr>
-          <w:rStyle w:val="lit"/>
-        </w:rPr>
-        <w:t>256</w:t>
-      </w:r>
-      <w:r>
-        <w:rPr>
-          <w:rStyle w:val="pln"/>
-        </w:rPr>
-        <w:t xml:space="preserve">      user3                Windows    C</w:t>
-      </w:r>
-      <w:r>
-        <w:rPr>
-          <w:rStyle w:val="pun"/>
-        </w:rPr>
-        <w:t>:\</w:t>
-      </w:r>
-      <w:r>
-        <w:rPr>
-          <w:rStyle w:val="pln"/>
-        </w:rPr>
-        <w:t>Compartir</w:t>
-      </w:r>
-      <w:r>
-        <w:rPr>
-          <w:rStyle w:val="pun"/>
-        </w:rPr>
-        <w:t>\</w:t>
-      </w:r>
-      <w:r>
-        <w:br/>
-      </w:r>
-      <w:r>
-        <w:rPr>
-          <w:rStyle w:val="lit"/>
-        </w:rPr>
-        <w:lastRenderedPageBreak/>
-        <w:t>260</w:t>
-      </w:r>
-      <w:r>
-        <w:rPr>
-          <w:rStyle w:val="pln"/>
-        </w:rPr>
-        <w:t xml:space="preserve">      user3                Windows    C</w:t>
-      </w:r>
-      <w:r>
-        <w:rPr>
-          <w:rStyle w:val="pun"/>
-        </w:rPr>
-        <w:t>:\</w:t>
-      </w:r>
-      <w:r>
-        <w:rPr>
-          <w:rStyle w:val="pln"/>
-        </w:rPr>
-        <w:t>Compartir</w:t>
-      </w:r>
-      <w:r>
-        <w:rPr>
-          <w:rStyle w:val="pun"/>
-        </w:rPr>
-        <w:t>\</w:t>
-      </w:r>
-      <w:r>
-        <w:rPr>
-          <w:rStyle w:val="pln"/>
-        </w:rPr>
-        <w:t>Archivo3</w:t>
-      </w:r>
-      <w:r>
-        <w:rPr>
-          <w:rStyle w:val="pun"/>
-        </w:rPr>
-        <w:t>.</w:t>
-      </w:r>
-      <w:r>
-        <w:rPr>
-          <w:rStyle w:val="pln"/>
-        </w:rPr>
-        <w:t>txt</w:t>
-      </w:r>
-      <w:r>
-        <w:br/>
-      </w:r>
-      <w:r>
-        <w:rPr>
-          <w:rStyle w:val="pln"/>
-        </w:rPr>
-        <w:t xml:space="preserve">        </w:t>
-      </w:r>
-    </w:p>
-    <w:p>
-      <w:pPr>
-        <w:pStyle w:val="NormalWeb"/>
-        <w:spacing w:after="240" w:afterAutospacing="0"/>
-      </w:pPr>
-    </w:p>
-    <w:p>
-      <w:pPr>
-        <w:pStyle w:val="NormalWeb"/>
-      </w:pPr>
-      <w:r>
-        <w:t>Mostrar archivos abiertos de la máquina local en formato lista:</w:t>
-      </w:r>
-    </w:p>
-    <w:p>
-      <w:pPr>
-        <w:pStyle w:val="HTMLconformatoprevio"/>
-      </w:pPr>
-      <w:r>
-        <w:rPr>
-          <w:rStyle w:val="pln"/>
-        </w:rPr>
-        <w:t> </w:t>
-      </w:r>
-      <w:r>
-        <w:rPr>
-          <w:rStyle w:val="pun"/>
-        </w:rPr>
-        <w:t>&gt;</w:t>
-      </w:r>
-      <w:r>
-        <w:rPr>
-          <w:rStyle w:val="pln"/>
-        </w:rPr>
-        <w:t xml:space="preserve"> openfiles</w:t>
-      </w:r>
-      <w:r>
-        <w:rPr>
-          <w:rStyle w:val="pun"/>
-        </w:rPr>
-        <w:t>.</w:t>
-      </w:r>
-      <w:r>
-        <w:rPr>
-          <w:rStyle w:val="pln"/>
-        </w:rPr>
-        <w:t xml:space="preserve">exe </w:t>
-      </w:r>
-      <w:r>
-        <w:rPr>
-          <w:rStyle w:val="pun"/>
-        </w:rPr>
         <w:t>/</w:t>
       </w:r>
       <w:r>
         <w:rPr>
           <w:rStyle w:val="pln"/>
         </w:rPr>
-        <w:t xml:space="preserve">query </w:t>
+        <w:t xml:space="preserve">D </w:t>
       </w:r>
       <w:r>
         <w:rPr>
@@ -6355,442 +7955,8 @@
         <w:rPr>
           <w:rStyle w:val="pln"/>
         </w:rPr>
-        <w:t>FO LIST</w:t>
-      </w:r>
-      <w:r>
-        <w:br/>
-      </w:r>
-      <w:r>
-        <w:br/>
-      </w:r>
-      <w:r>
-        <w:br/>
-      </w:r>
-      <w:r>
-        <w:rPr>
-          <w:rStyle w:val="pln"/>
-        </w:rPr>
-        <w:t>Archivos abiertos remotamente a trav</w:t>
-      </w:r>
-      <w:r>
-        <w:rPr>
-          <w:rStyle w:val="pun"/>
-        </w:rPr>
-        <w:t>é</w:t>
-      </w:r>
-      <w:r>
-        <w:rPr>
-          <w:rStyle w:val="pln"/>
-        </w:rPr>
-        <w:t>s de puntos locales compartidos</w:t>
-      </w:r>
-      <w:r>
-        <w:rPr>
-          <w:rStyle w:val="pun"/>
-        </w:rPr>
-        <w:t>:</w:t>
-      </w:r>
-      <w:r>
-        <w:br/>
-      </w:r>
-      <w:r>
-        <w:rPr>
-          <w:rStyle w:val="com"/>
-        </w:rPr>
-        <w:t>---------------------------------------------------------------------</w:t>
-      </w:r>
-      <w:r>
-        <w:br/>
-      </w:r>
-      <w:r>
-        <w:br/>
-      </w:r>
-      <w:r>
-        <w:rPr>
-          <w:rStyle w:val="pln"/>
-        </w:rPr>
-        <w:t>Id</w:t>
-      </w:r>
-      <w:r>
-        <w:rPr>
-          <w:rStyle w:val="pun"/>
-        </w:rPr>
-        <w:t>.:</w:t>
-      </w:r>
-      <w:r>
-        <w:rPr>
-          <w:rStyle w:val="pln"/>
-        </w:rPr>
-        <w:t xml:space="preserve">                                     </w:t>
-      </w:r>
-      <w:r>
-        <w:rPr>
-          <w:rStyle w:val="lit"/>
-        </w:rPr>
-        <w:t>229</w:t>
-      </w:r>
-      <w:r>
-        <w:br/>
-      </w:r>
-      <w:r>
-        <w:rPr>
-          <w:rStyle w:val="pln"/>
-        </w:rPr>
-        <w:t>Abierto por</w:t>
-      </w:r>
-      <w:r>
-        <w:rPr>
-          <w:rStyle w:val="pun"/>
-        </w:rPr>
-        <w:t>:</w:t>
-      </w:r>
-      <w:r>
-        <w:rPr>
-          <w:rStyle w:val="pln"/>
-        </w:rPr>
-        <w:t xml:space="preserve">                             user1</w:t>
-      </w:r>
-      <w:r>
-        <w:br/>
-      </w:r>
-      <w:r>
-        <w:rPr>
-          <w:rStyle w:val="pln"/>
-        </w:rPr>
-        <w:t>Tipo</w:t>
-      </w:r>
-      <w:r>
-        <w:rPr>
-          <w:rStyle w:val="pun"/>
-        </w:rPr>
-        <w:t>:</w:t>
-      </w:r>
-      <w:r>
-        <w:rPr>
-          <w:rStyle w:val="pln"/>
-        </w:rPr>
-        <w:t xml:space="preserve">                                    Windows</w:t>
-      </w:r>
-      <w:r>
-        <w:br/>
-      </w:r>
-      <w:r>
-        <w:rPr>
-          <w:rStyle w:val="pln"/>
-        </w:rPr>
-        <w:t xml:space="preserve">Abrir archivo </w:t>
-      </w:r>
-      <w:r>
-        <w:rPr>
-          <w:rStyle w:val="pun"/>
-        </w:rPr>
-        <w:t>(</w:t>
-      </w:r>
-      <w:r>
-        <w:rPr>
-          <w:rStyle w:val="pln"/>
-        </w:rPr>
-        <w:t>Rutaarchivo_ejecutable</w:t>
-      </w:r>
-      <w:r>
-        <w:rPr>
-          <w:rStyle w:val="pun"/>
-        </w:rPr>
-        <w:t>):</w:t>
-      </w:r>
-      <w:r>
-        <w:rPr>
-          <w:rStyle w:val="pln"/>
-        </w:rPr>
-        <w:t xml:space="preserve"> C</w:t>
-      </w:r>
-      <w:r>
-        <w:rPr>
-          <w:rStyle w:val="pun"/>
-        </w:rPr>
-        <w:t>:\</w:t>
-      </w:r>
-      <w:r>
-        <w:rPr>
-          <w:rStyle w:val="pln"/>
-        </w:rPr>
-        <w:t>Compartir</w:t>
-      </w:r>
-      <w:r>
-        <w:rPr>
-          <w:rStyle w:val="pun"/>
-        </w:rPr>
-        <w:t>\</w:t>
-      </w:r>
-      <w:r>
-        <w:br/>
-      </w:r>
-      <w:r>
-        <w:br/>
-      </w:r>
-      <w:r>
-        <w:rPr>
-          <w:rStyle w:val="pln"/>
-        </w:rPr>
-        <w:t>Id</w:t>
-      </w:r>
-      <w:r>
-        <w:rPr>
-          <w:rStyle w:val="pun"/>
-        </w:rPr>
-        <w:t>.:</w:t>
-      </w:r>
-      <w:r>
-        <w:rPr>
-          <w:rStyle w:val="pln"/>
-        </w:rPr>
-        <w:t xml:space="preserve">                                     </w:t>
-      </w:r>
-      <w:r>
-        <w:rPr>
-          <w:rStyle w:val="lit"/>
-        </w:rPr>
-        <w:t>242</w:t>
-      </w:r>
-      <w:r>
-        <w:br/>
-      </w:r>
-      <w:r>
-        <w:rPr>
-          <w:rStyle w:val="pln"/>
-        </w:rPr>
-        <w:t>Abierto por</w:t>
-      </w:r>
-      <w:r>
-        <w:rPr>
-          <w:rStyle w:val="pun"/>
-        </w:rPr>
-        <w:t>:</w:t>
-      </w:r>
-      <w:r>
-        <w:rPr>
-          <w:rStyle w:val="pln"/>
-        </w:rPr>
-        <w:t xml:space="preserve">                             user2</w:t>
-      </w:r>
-      <w:r>
-        <w:br/>
-      </w:r>
-      <w:r>
-        <w:rPr>
-          <w:rStyle w:val="pln"/>
-        </w:rPr>
-        <w:t>Tipo</w:t>
-      </w:r>
-      <w:r>
-        <w:rPr>
-          <w:rStyle w:val="pun"/>
-        </w:rPr>
-        <w:t>:</w:t>
-      </w:r>
-      <w:r>
-        <w:rPr>
-          <w:rStyle w:val="pln"/>
-        </w:rPr>
-        <w:t xml:space="preserve">                                    Windows</w:t>
-      </w:r>
-      <w:r>
-        <w:br/>
-      </w:r>
-      <w:r>
-        <w:rPr>
-          <w:rStyle w:val="pln"/>
-        </w:rPr>
-        <w:t xml:space="preserve">Abrir archivo </w:t>
-      </w:r>
-      <w:r>
-        <w:rPr>
-          <w:rStyle w:val="pun"/>
-        </w:rPr>
-        <w:t>(</w:t>
-      </w:r>
-      <w:r>
-        <w:rPr>
-          <w:rStyle w:val="pln"/>
-        </w:rPr>
-        <w:t>Rutaarchivo_ejecutable</w:t>
-      </w:r>
-      <w:r>
-        <w:rPr>
-          <w:rStyle w:val="pun"/>
-        </w:rPr>
-        <w:t>):</w:t>
-      </w:r>
-      <w:r>
-        <w:rPr>
-          <w:rStyle w:val="pln"/>
-        </w:rPr>
-        <w:t xml:space="preserve"> C</w:t>
-      </w:r>
-      <w:r>
-        <w:rPr>
-          <w:rStyle w:val="pun"/>
-        </w:rPr>
-        <w:t>:\</w:t>
-      </w:r>
-      <w:r>
-        <w:rPr>
-          <w:rStyle w:val="pln"/>
-        </w:rPr>
-        <w:t>Compartir</w:t>
-      </w:r>
-      <w:r>
-        <w:rPr>
-          <w:rStyle w:val="pun"/>
-        </w:rPr>
-        <w:t>\</w:t>
-      </w:r>
-      <w:r>
-        <w:br/>
-      </w:r>
-      <w:r>
-        <w:br/>
-      </w:r>
-      <w:r>
-        <w:rPr>
-          <w:rStyle w:val="pln"/>
-        </w:rPr>
-        <w:t>Id</w:t>
-      </w:r>
-      <w:r>
-        <w:rPr>
-          <w:rStyle w:val="pun"/>
-        </w:rPr>
-        <w:t>.:</w:t>
-      </w:r>
-      <w:r>
-        <w:rPr>
-          <w:rStyle w:val="pln"/>
-        </w:rPr>
-        <w:t xml:space="preserve">                                     </w:t>
-      </w:r>
-      <w:r>
-        <w:rPr>
-          <w:rStyle w:val="lit"/>
-        </w:rPr>
-        <w:t>245</w:t>
-      </w:r>
-      <w:r>
-        <w:br/>
-      </w:r>
-      <w:r>
-        <w:rPr>
-          <w:rStyle w:val="pln"/>
-        </w:rPr>
-        <w:t>Abierto por</w:t>
-      </w:r>
-      <w:r>
-        <w:rPr>
-          <w:rStyle w:val="pun"/>
-        </w:rPr>
-        <w:t>:</w:t>
-      </w:r>
-      <w:r>
-        <w:rPr>
-          <w:rStyle w:val="pln"/>
-        </w:rPr>
-        <w:t xml:space="preserve">                             user2</w:t>
-      </w:r>
-      <w:r>
-        <w:br/>
-      </w:r>
-      <w:r>
-        <w:rPr>
-          <w:rStyle w:val="pln"/>
-        </w:rPr>
-        <w:t>Tipo</w:t>
-      </w:r>
-      <w:r>
-        <w:rPr>
-          <w:rStyle w:val="pun"/>
-        </w:rPr>
-        <w:t>:</w:t>
-      </w:r>
-      <w:r>
-        <w:rPr>
-          <w:rStyle w:val="pln"/>
-        </w:rPr>
-        <w:t xml:space="preserve">                                    Windows</w:t>
-      </w:r>
-      <w:r>
-        <w:br/>
-      </w:r>
-      <w:r>
-        <w:rPr>
-          <w:rStyle w:val="pln"/>
-        </w:rPr>
-        <w:t xml:space="preserve">Abrir archivo </w:t>
-      </w:r>
-      <w:r>
-        <w:rPr>
-          <w:rStyle w:val="pun"/>
-        </w:rPr>
-        <w:t>(</w:t>
-      </w:r>
-      <w:r>
-        <w:rPr>
-          <w:rStyle w:val="pln"/>
-        </w:rPr>
-        <w:t>Rutaarchivo_ejecutable</w:t>
-      </w:r>
-      <w:r>
-        <w:rPr>
-          <w:rStyle w:val="pun"/>
-        </w:rPr>
-        <w:t>):</w:t>
-      </w:r>
-      <w:r>
-        <w:rPr>
-          <w:rStyle w:val="pln"/>
-        </w:rPr>
-        <w:t xml:space="preserve"> C</w:t>
-      </w:r>
-      <w:r>
-        <w:rPr>
-          <w:rStyle w:val="pun"/>
-        </w:rPr>
-        <w:t>:\</w:t>
-      </w:r>
-      <w:r>
-        <w:rPr>
-          <w:rStyle w:val="pln"/>
-        </w:rPr>
-        <w:t>Compartir</w:t>
-      </w:r>
-      <w:r>
-        <w:rPr>
-          <w:rStyle w:val="pun"/>
-        </w:rPr>
-        <w:t>\</w:t>
-      </w:r>
-      <w:r>
-        <w:rPr>
-          <w:rStyle w:val="pln"/>
-        </w:rPr>
-        <w:t>Archivo2</w:t>
-      </w:r>
-      <w:r>
-        <w:rPr>
-          <w:rStyle w:val="pun"/>
-        </w:rPr>
-        <w:t>.</w:t>
-      </w:r>
-      <w:r>
-        <w:rPr>
-          <w:rStyle w:val="pln"/>
-        </w:rPr>
-        <w:t>txt</w:t>
-      </w:r>
-    </w:p>
-    <w:p>
-      <w:pPr>
-        <w:pStyle w:val="NormalWeb"/>
-      </w:pPr>
+        <w:t>y</w:t>
+      </w:r>
     </w:p>
     <w:p>
       <w:pPr>
@@ -7564,6 +8730,27 @@
     <w:name w:val="Normal"/>
     <w:qFormat/>
   </w:style>
+  <w:style w:type="paragraph" w:styleId="Ttulo1">
+    <w:name w:val="heading 1"/>
+    <w:basedOn w:val="Normal"/>
+    <w:next w:val="Normal"/>
+    <w:link w:val="Ttulo1Car"/>
+    <w:uiPriority w:val="9"/>
+    <w:qFormat/>
+    <w:rsid w:val="001F64C4"/>
+    <w:pPr>
+      <w:keepNext/>
+      <w:keepLines/>
+      <w:spacing w:before="240" w:after="0"/>
+      <w:outlineLvl w:val="0"/>
+    </w:pPr>
+    <w:rPr>
+      <w:rFonts w:asciiTheme="majorHAnsi" w:eastAsiaTheme="majorEastAsia" w:hAnsiTheme="majorHAnsi" w:cstheme="majorBidi"/>
+      <w:color w:val="2E74B5" w:themeColor="accent1" w:themeShade="BF"/>
+      <w:sz w:val="32"/>
+      <w:szCs w:val="32"/>
+    </w:rPr>
+  </w:style>
   <w:style w:type="paragraph" w:styleId="Ttulo3">
     <w:name w:val="heading 3"/>
     <w:basedOn w:val="Normal"/>
@@ -7855,6 +9042,19 @@
     <w:basedOn w:val="Fuentedeprrafopredeter"/>
     <w:rsid w:val="00331CDA"/>
   </w:style>
+  <w:style w:type="character" w:customStyle="1" w:styleId="Ttulo1Car">
+    <w:name w:val="Título 1 Car"/>
+    <w:basedOn w:val="Fuentedeprrafopredeter"/>
+    <w:link w:val="Ttulo1"/>
+    <w:uiPriority w:val="9"/>
+    <w:rsid w:val="001F64C4"/>
+    <w:rPr>
+      <w:rFonts w:asciiTheme="majorHAnsi" w:eastAsiaTheme="majorEastAsia" w:hAnsiTheme="majorHAnsi" w:cstheme="majorBidi"/>
+      <w:color w:val="2E74B5" w:themeColor="accent1" w:themeShade="BF"/>
+      <w:sz w:val="32"/>
+      <w:szCs w:val="32"/>
+    </w:rPr>
+  </w:style>
 </w:styles>
 </file>
 

</xml_diff>

<commit_message>
Documentation: Example of the command Forfiles
</commit_message>
<xml_diff>
--- a/Documentation/Side Master - Batch.docx
+++ b/Documentation/Side Master - Batch.docx
@@ -6823,1153 +6823,1463 @@
         </w:rPr>
         <w:t>Objetivo</w:t>
       </w:r>
+      <w:r>
+        <w:br/>
+        <w:t>Configurar un .bat que copie backups SQL que se guardan en local en un máquina y copiarlos en una unidad de red. Se quieren guardar los últimos 8 backups, pero en local sólo caben 3.</w:t>
+      </w:r>
+    </w:p>
+    <w:p>
+      <w:pPr>
+        <w:pStyle w:val="NormalWeb"/>
+      </w:pPr>
+      <w:r>
+        <w:rPr>
+          <w:rStyle w:val="Textoennegrita"/>
+        </w:rPr>
+        <w:t>Prerrequisitos</w:t>
+      </w:r>
+      <w:r>
+        <w:br/>
+        <w:t>Carpeta origen: C:\BackupSQL\</w:t>
+      </w:r>
+      <w:r>
+        <w:br/>
+        <w:t>Carpeta destino: \\192.168.1.10\Servidor\Copias\</w:t>
+      </w:r>
+      <w:r>
+        <w:br/>
+        <w:t>En la máquina en local sólo se guardan los 3 últimos backups</w:t>
+      </w:r>
+      <w:r>
+        <w:br/>
+        <w:t>En la unidad de red queremos tener los últimos 8 backups</w:t>
+      </w:r>
+    </w:p>
+    <w:p>
+      <w:pPr>
+        <w:pStyle w:val="NormalWeb"/>
+      </w:pPr>
+      <w:r>
+        <w:rPr>
+          <w:rStyle w:val="Textoennegrita"/>
+        </w:rPr>
+        <w:t>Procedimiento</w:t>
+      </w:r>
+      <w:r>
+        <w:br/>
+        <w:t>Vamos a crear una unidad de red conectada a IPC$ (interprocess communication share). Para evitar problemas de anteriores conexiones, antes de crearla, la eliminamos:</w:t>
+      </w:r>
+    </w:p>
+    <w:p>
+      <w:pPr>
+        <w:pStyle w:val="HTMLconformatoprevio"/>
+        <w:rPr>
+          <w:lang w:val="en-US"/>
+        </w:rPr>
+      </w:pPr>
+      <w:r>
+        <w:rPr>
+          <w:rStyle w:val="pln"/>
+          <w:lang w:val="en-US"/>
+        </w:rPr>
+        <w:t xml:space="preserve">net </w:t>
+      </w:r>
+      <w:r>
+        <w:rPr>
+          <w:rStyle w:val="kwd"/>
+          <w:lang w:val="en-US"/>
+        </w:rPr>
+        <w:t>use</w:t>
+      </w:r>
+      <w:r>
+        <w:rPr>
+          <w:rStyle w:val="pln"/>
+          <w:lang w:val="en-US"/>
+        </w:rPr>
+        <w:t xml:space="preserve"> </w:t>
+      </w:r>
+      <w:r>
+        <w:rPr>
+          <w:rStyle w:val="pun"/>
+          <w:lang w:val="en-US"/>
+        </w:rPr>
+        <w:t>\\</w:t>
+      </w:r>
+      <w:r>
+        <w:rPr>
+          <w:rStyle w:val="lit"/>
+          <w:lang w:val="en-US"/>
+        </w:rPr>
+        <w:t>192.168.1.10</w:t>
+      </w:r>
+      <w:r>
+        <w:rPr>
+          <w:rStyle w:val="pun"/>
+          <w:lang w:val="en-US"/>
+        </w:rPr>
+        <w:t>\</w:t>
+      </w:r>
+      <w:r>
+        <w:rPr>
+          <w:rStyle w:val="pln"/>
+          <w:lang w:val="en-US"/>
+        </w:rPr>
+        <w:t>IPC</w:t>
+      </w:r>
+      <w:r>
+        <w:rPr>
+          <w:rStyle w:val="pun"/>
+          <w:lang w:val="en-US"/>
+        </w:rPr>
+        <w:t>$</w:t>
+      </w:r>
+      <w:r>
+        <w:rPr>
+          <w:rStyle w:val="pln"/>
+          <w:lang w:val="en-US"/>
+        </w:rPr>
+        <w:t xml:space="preserve"> </w:t>
+      </w:r>
+      <w:r>
+        <w:rPr>
+          <w:rStyle w:val="pun"/>
+          <w:lang w:val="en-US"/>
+        </w:rPr>
+        <w:t>/</w:t>
+      </w:r>
+      <w:r>
+        <w:rPr>
+          <w:rStyle w:val="kwd"/>
+          <w:lang w:val="en-US"/>
+        </w:rPr>
+        <w:t>delete</w:t>
+      </w:r>
+      <w:r>
+        <w:rPr>
+          <w:lang w:val="en-US"/>
+        </w:rPr>
+        <w:br/>
+      </w:r>
+      <w:r>
+        <w:rPr>
+          <w:rStyle w:val="pln"/>
+          <w:lang w:val="en-US"/>
+        </w:rPr>
+        <w:t xml:space="preserve">net </w:t>
+      </w:r>
+      <w:r>
+        <w:rPr>
+          <w:rStyle w:val="kwd"/>
+          <w:lang w:val="en-US"/>
+        </w:rPr>
+        <w:t>USE</w:t>
+      </w:r>
+      <w:r>
+        <w:rPr>
+          <w:rStyle w:val="pln"/>
+          <w:lang w:val="en-US"/>
+        </w:rPr>
+        <w:t xml:space="preserve"> P</w:t>
+      </w:r>
+      <w:r>
+        <w:rPr>
+          <w:rStyle w:val="pun"/>
+          <w:lang w:val="en-US"/>
+        </w:rPr>
+        <w:t>:</w:t>
+      </w:r>
+      <w:r>
+        <w:rPr>
+          <w:rStyle w:val="pln"/>
+          <w:lang w:val="en-US"/>
+        </w:rPr>
+        <w:t xml:space="preserve"> </w:t>
+      </w:r>
+      <w:r>
+        <w:rPr>
+          <w:rStyle w:val="pun"/>
+          <w:lang w:val="en-US"/>
+        </w:rPr>
+        <w:t>\\</w:t>
+      </w:r>
+      <w:r>
+        <w:rPr>
+          <w:rStyle w:val="lit"/>
+          <w:lang w:val="en-US"/>
+        </w:rPr>
+        <w:t>192.168.1.10</w:t>
+      </w:r>
+      <w:r>
+        <w:rPr>
+          <w:rStyle w:val="pun"/>
+          <w:lang w:val="en-US"/>
+        </w:rPr>
+        <w:t>\</w:t>
+      </w:r>
+      <w:r>
+        <w:rPr>
+          <w:rStyle w:val="pln"/>
+          <w:lang w:val="en-US"/>
+        </w:rPr>
+        <w:t xml:space="preserve">Servidor1 </w:t>
+      </w:r>
+      <w:r>
+        <w:rPr>
+          <w:rStyle w:val="pun"/>
+          <w:lang w:val="en-US"/>
+        </w:rPr>
+        <w:t>/</w:t>
+      </w:r>
+      <w:r>
+        <w:rPr>
+          <w:rStyle w:val="kwd"/>
+          <w:lang w:val="en-US"/>
+        </w:rPr>
+        <w:t>user</w:t>
+      </w:r>
+      <w:r>
+        <w:rPr>
+          <w:rStyle w:val="pun"/>
+          <w:lang w:val="en-US"/>
+        </w:rPr>
+        <w:t>:</w:t>
+      </w:r>
+      <w:r>
+        <w:rPr>
+          <w:rStyle w:val="pln"/>
+          <w:lang w:val="en-US"/>
+        </w:rPr>
+        <w:t>localhost</w:t>
+      </w:r>
+      <w:r>
+        <w:rPr>
+          <w:rStyle w:val="pun"/>
+          <w:lang w:val="en-US"/>
+        </w:rPr>
+        <w:t>\</w:t>
+      </w:r>
+      <w:r>
+        <w:rPr>
+          <w:rStyle w:val="pln"/>
+          <w:lang w:val="en-US"/>
+        </w:rPr>
+        <w:t xml:space="preserve">usuario </w:t>
+      </w:r>
+      <w:r>
+        <w:rPr>
+          <w:rStyle w:val="str"/>
+          <w:lang w:val="en-US"/>
+        </w:rPr>
+        <w:t>"password"</w:t>
+      </w:r>
+      <w:r>
+        <w:rPr>
+          <w:rStyle w:val="pln"/>
+          <w:lang w:val="en-US"/>
+        </w:rPr>
+        <w:t xml:space="preserve"> </w:t>
+      </w:r>
+      <w:r>
+        <w:rPr>
+          <w:rStyle w:val="pun"/>
+          <w:lang w:val="en-US"/>
+        </w:rPr>
+        <w:t>/</w:t>
+      </w:r>
+      <w:r>
+        <w:rPr>
+          <w:rStyle w:val="pln"/>
+          <w:lang w:val="en-US"/>
+        </w:rPr>
+        <w:t>y</w:t>
+      </w:r>
+    </w:p>
+    <w:p>
+      <w:pPr>
+        <w:pStyle w:val="NormalWeb"/>
+      </w:pPr>
+      <w:r>
+        <w:t>Luego a través del robocopy copiamos los archivo des de la carpeta origen a la unidad anteriormente mapeada. No utilizamos los habituales parámetros de mirroring de robocopy como por ejemplo MIR, simplemente copiamos los backup del origen al destino, si en destino ya están no los volvemos a copiar ( /XO ):</w:t>
+      </w:r>
+    </w:p>
+    <w:p>
+      <w:pPr>
+        <w:pStyle w:val="HTMLconformatoprevio"/>
+      </w:pPr>
+      <w:r>
+        <w:rPr>
+          <w:rStyle w:val="pln"/>
+        </w:rPr>
+        <w:t xml:space="preserve">robocopy </w:t>
+      </w:r>
+      <w:r>
+        <w:rPr>
+          <w:rStyle w:val="str"/>
+        </w:rPr>
+        <w:t>"C:\BackupSQL"</w:t>
+      </w:r>
+      <w:r>
+        <w:rPr>
+          <w:rStyle w:val="pln"/>
+        </w:rPr>
+        <w:t xml:space="preserve"> P</w:t>
+      </w:r>
+      <w:r>
+        <w:rPr>
+          <w:rStyle w:val="pun"/>
+        </w:rPr>
+        <w:t>:\\</w:t>
+      </w:r>
+      <w:r>
+        <w:rPr>
+          <w:rStyle w:val="pln"/>
+        </w:rPr>
+        <w:t>Copias</w:t>
+      </w:r>
+      <w:r>
+        <w:rPr>
+          <w:rStyle w:val="pun"/>
+        </w:rPr>
+        <w:t>\</w:t>
+      </w:r>
+      <w:r>
+        <w:rPr>
+          <w:rStyle w:val="pln"/>
+        </w:rPr>
+        <w:t xml:space="preserve"> </w:t>
+      </w:r>
+      <w:r>
+        <w:rPr>
+          <w:rStyle w:val="pun"/>
+        </w:rPr>
+        <w:t>/</w:t>
+      </w:r>
+      <w:r>
+        <w:rPr>
+          <w:rStyle w:val="pln"/>
+        </w:rPr>
+        <w:t xml:space="preserve">E </w:t>
+      </w:r>
+      <w:r>
+        <w:rPr>
+          <w:rStyle w:val="pun"/>
+        </w:rPr>
+        <w:t>/</w:t>
+      </w:r>
+      <w:r>
+        <w:rPr>
+          <w:rStyle w:val="pln"/>
+        </w:rPr>
+        <w:t xml:space="preserve">XO </w:t>
+      </w:r>
+      <w:r>
+        <w:rPr>
+          <w:rStyle w:val="pun"/>
+        </w:rPr>
+        <w:t>/</w:t>
+      </w:r>
+      <w:r>
+        <w:rPr>
+          <w:rStyle w:val="pln"/>
+        </w:rPr>
+        <w:t xml:space="preserve">NP </w:t>
+      </w:r>
+      <w:r>
+        <w:rPr>
+          <w:rStyle w:val="pun"/>
+        </w:rPr>
+        <w:t>/</w:t>
+      </w:r>
+      <w:r>
+        <w:rPr>
+          <w:rStyle w:val="pln"/>
+        </w:rPr>
+        <w:t>LOG</w:t>
+      </w:r>
+      <w:r>
+        <w:rPr>
+          <w:rStyle w:val="pun"/>
+        </w:rPr>
+        <w:t>+:</w:t>
+      </w:r>
+      <w:r>
+        <w:rPr>
+          <w:rStyle w:val="pln"/>
+        </w:rPr>
+        <w:t>logBackup</w:t>
+      </w:r>
+      <w:r>
+        <w:rPr>
+          <w:rStyle w:val="pun"/>
+        </w:rPr>
+        <w:t>.</w:t>
+      </w:r>
+      <w:r>
+        <w:rPr>
+          <w:rStyle w:val="pln"/>
+        </w:rPr>
+        <w:t xml:space="preserve">txt </w:t>
+      </w:r>
+      <w:r>
+        <w:rPr>
+          <w:rStyle w:val="pun"/>
+        </w:rPr>
+        <w:t>/</w:t>
+      </w:r>
+      <w:r>
+        <w:rPr>
+          <w:rStyle w:val="pln"/>
+        </w:rPr>
+        <w:t>TEE</w:t>
+      </w:r>
+    </w:p>
+    <w:p>
+      <w:pPr>
+        <w:pStyle w:val="NormalWeb"/>
+      </w:pPr>
+      <w:r>
+        <w:lastRenderedPageBreak/>
+        <w:t>Usando el comando forfiles eliminamos los achivos de backup que tengan mas de 8 días de la carpeta destino de la unidad de red:</w:t>
+      </w:r>
+    </w:p>
+    <w:p>
+      <w:pPr>
+        <w:pStyle w:val="HTMLconformatoprevio"/>
+      </w:pPr>
+      <w:r>
+        <w:rPr>
+          <w:rStyle w:val="pln"/>
+        </w:rPr>
+        <w:t xml:space="preserve">forfiles </w:t>
+      </w:r>
+      <w:r>
+        <w:rPr>
+          <w:rStyle w:val="pun"/>
+        </w:rPr>
+        <w:t>/</w:t>
+      </w:r>
+      <w:r>
+        <w:rPr>
+          <w:rStyle w:val="pln"/>
+        </w:rPr>
+        <w:t>P P</w:t>
+      </w:r>
+      <w:r>
+        <w:rPr>
+          <w:rStyle w:val="pun"/>
+        </w:rPr>
+        <w:t>:\</w:t>
+      </w:r>
+      <w:r>
+        <w:rPr>
+          <w:rStyle w:val="pln"/>
+        </w:rPr>
+        <w:t>Copias</w:t>
+      </w:r>
+      <w:r>
+        <w:rPr>
+          <w:rStyle w:val="pun"/>
+        </w:rPr>
+        <w:t>\</w:t>
+      </w:r>
+      <w:r>
+        <w:rPr>
+          <w:rStyle w:val="pln"/>
+        </w:rPr>
+        <w:t xml:space="preserve"> </w:t>
+      </w:r>
+      <w:r>
+        <w:rPr>
+          <w:rStyle w:val="pun"/>
+        </w:rPr>
+        <w:t>/</w:t>
+      </w:r>
+      <w:r>
+        <w:rPr>
+          <w:rStyle w:val="pln"/>
+        </w:rPr>
+        <w:t xml:space="preserve">s </w:t>
+      </w:r>
+      <w:r>
+        <w:rPr>
+          <w:rStyle w:val="pun"/>
+        </w:rPr>
+        <w:t>/</w:t>
+      </w:r>
+      <w:r>
+        <w:rPr>
+          <w:rStyle w:val="pln"/>
+        </w:rPr>
+        <w:t xml:space="preserve">D </w:t>
+      </w:r>
+      <w:r>
+        <w:rPr>
+          <w:rStyle w:val="lit"/>
+        </w:rPr>
+        <w:t>-8</w:t>
+      </w:r>
+      <w:r>
+        <w:rPr>
+          <w:rStyle w:val="pln"/>
+        </w:rPr>
+        <w:t xml:space="preserve"> </w:t>
+      </w:r>
+      <w:r>
+        <w:rPr>
+          <w:rStyle w:val="pun"/>
+        </w:rPr>
+        <w:t>/</w:t>
+      </w:r>
+      <w:r>
+        <w:rPr>
+          <w:rStyle w:val="pln"/>
+        </w:rPr>
+        <w:t xml:space="preserve">C </w:t>
+      </w:r>
+      <w:r>
+        <w:rPr>
+          <w:rStyle w:val="str"/>
+        </w:rPr>
+        <w:t>"cmd /c echo @path Eliminado &amp; del @file"</w:t>
+      </w:r>
+      <w:r>
+        <w:rPr>
+          <w:rStyle w:val="pln"/>
+        </w:rPr>
+        <w:t xml:space="preserve"> </w:t>
+      </w:r>
+      <w:r>
+        <w:rPr>
+          <w:rStyle w:val="pun"/>
+        </w:rPr>
+        <w:t>&gt;&gt;</w:t>
+      </w:r>
+      <w:r>
+        <w:rPr>
+          <w:rStyle w:val="pln"/>
+        </w:rPr>
+        <w:t xml:space="preserve"> logBackup</w:t>
+      </w:r>
+      <w:r>
+        <w:rPr>
+          <w:rStyle w:val="pun"/>
+        </w:rPr>
+        <w:t>.</w:t>
+      </w:r>
+      <w:r>
+        <w:rPr>
+          <w:rStyle w:val="pln"/>
+        </w:rPr>
+        <w:t>txt</w:t>
+      </w:r>
+    </w:p>
+    <w:p>
+      <w:pPr>
+        <w:pStyle w:val="NormalWeb"/>
+      </w:pPr>
+      <w:r>
+        <w:t>Finalmente eliminamos la unidad mapeada:</w:t>
+      </w:r>
+    </w:p>
+    <w:p>
+      <w:pPr>
+        <w:pStyle w:val="HTMLconformatoprevio"/>
+      </w:pPr>
+      <w:r>
+        <w:rPr>
+          <w:rStyle w:val="pln"/>
+        </w:rPr>
+        <w:t xml:space="preserve">net </w:t>
+      </w:r>
+      <w:r>
+        <w:rPr>
+          <w:rStyle w:val="kwd"/>
+        </w:rPr>
+        <w:t>use</w:t>
+      </w:r>
+      <w:r>
+        <w:rPr>
+          <w:rStyle w:val="pln"/>
+        </w:rPr>
+        <w:t xml:space="preserve"> P</w:t>
+      </w:r>
+      <w:r>
+        <w:rPr>
+          <w:rStyle w:val="pun"/>
+        </w:rPr>
+        <w:t>:</w:t>
+      </w:r>
+      <w:r>
+        <w:rPr>
+          <w:rStyle w:val="pln"/>
+        </w:rPr>
+        <w:t xml:space="preserve"> </w:t>
+      </w:r>
+      <w:r>
+        <w:rPr>
+          <w:rStyle w:val="pun"/>
+        </w:rPr>
+        <w:t>/</w:t>
+      </w:r>
+      <w:r>
+        <w:rPr>
+          <w:rStyle w:val="pln"/>
+        </w:rPr>
+        <w:t xml:space="preserve">D </w:t>
+      </w:r>
+      <w:r>
+        <w:rPr>
+          <w:rStyle w:val="pun"/>
+        </w:rPr>
+        <w:t>/</w:t>
+      </w:r>
+      <w:r>
+        <w:rPr>
+          <w:rStyle w:val="pln"/>
+        </w:rPr>
+        <w:t>y</w:t>
+      </w:r>
+    </w:p>
+    <w:p>
+      <w:pPr>
+        <w:pStyle w:val="NormalWeb"/>
+      </w:pPr>
+    </w:p>
+    <w:p>
+      <w:pPr>
+        <w:pStyle w:val="NormalWeb"/>
+      </w:pPr>
+      <w:r>
+        <w:t>Aquí el código completo del .bat:</w:t>
+      </w:r>
+    </w:p>
+    <w:p>
+      <w:pPr>
+        <w:pStyle w:val="HTMLconformatoprevio"/>
+      </w:pPr>
+      <w:r>
+        <w:rPr>
+          <w:rStyle w:val="pln"/>
+        </w:rPr>
+        <w:t xml:space="preserve">net </w:t>
+      </w:r>
+      <w:r>
+        <w:rPr>
+          <w:rStyle w:val="kwd"/>
+        </w:rPr>
+        <w:t>use</w:t>
+      </w:r>
+      <w:r>
+        <w:rPr>
+          <w:rStyle w:val="pln"/>
+        </w:rPr>
+        <w:t xml:space="preserve"> </w:t>
+      </w:r>
+      <w:r>
+        <w:rPr>
+          <w:rStyle w:val="pun"/>
+        </w:rPr>
+        <w:t>\\</w:t>
+      </w:r>
+      <w:r>
+        <w:rPr>
+          <w:rStyle w:val="lit"/>
+        </w:rPr>
+        <w:t>192.168.1.10</w:t>
+      </w:r>
+      <w:r>
+        <w:rPr>
+          <w:rStyle w:val="pun"/>
+        </w:rPr>
+        <w:t>\</w:t>
+      </w:r>
+      <w:r>
+        <w:rPr>
+          <w:rStyle w:val="pln"/>
+        </w:rPr>
+        <w:t>IPC</w:t>
+      </w:r>
+      <w:r>
+        <w:rPr>
+          <w:rStyle w:val="pun"/>
+        </w:rPr>
+        <w:t>$</w:t>
+      </w:r>
+      <w:r>
+        <w:rPr>
+          <w:rStyle w:val="pln"/>
+        </w:rPr>
+        <w:t xml:space="preserve"> </w:t>
+      </w:r>
+      <w:r>
+        <w:rPr>
+          <w:rStyle w:val="pun"/>
+        </w:rPr>
+        <w:t>/</w:t>
+      </w:r>
+      <w:r>
+        <w:rPr>
+          <w:rStyle w:val="kwd"/>
+        </w:rPr>
+        <w:t>delete</w:t>
+      </w:r>
+      <w:r>
+        <w:br/>
+      </w:r>
+      <w:r>
+        <w:rPr>
+          <w:rStyle w:val="pln"/>
+        </w:rPr>
+        <w:t xml:space="preserve">net </w:t>
+      </w:r>
+      <w:r>
+        <w:rPr>
+          <w:rStyle w:val="kwd"/>
+        </w:rPr>
+        <w:t>USE</w:t>
+      </w:r>
+      <w:r>
+        <w:rPr>
+          <w:rStyle w:val="pln"/>
+        </w:rPr>
+        <w:t xml:space="preserve"> P</w:t>
+      </w:r>
+      <w:r>
+        <w:rPr>
+          <w:rStyle w:val="pun"/>
+        </w:rPr>
+        <w:t>:</w:t>
+      </w:r>
+      <w:r>
+        <w:rPr>
+          <w:rStyle w:val="pln"/>
+        </w:rPr>
+        <w:t xml:space="preserve"> </w:t>
+      </w:r>
+      <w:r>
+        <w:rPr>
+          <w:rStyle w:val="pun"/>
+        </w:rPr>
+        <w:t>\\</w:t>
+      </w:r>
+      <w:r>
+        <w:rPr>
+          <w:rStyle w:val="lit"/>
+        </w:rPr>
+        <w:t>192.168.1.10</w:t>
+      </w:r>
+      <w:r>
+        <w:rPr>
+          <w:rStyle w:val="pun"/>
+        </w:rPr>
+        <w:t>\</w:t>
+      </w:r>
+      <w:r>
+        <w:rPr>
+          <w:rStyle w:val="pln"/>
+        </w:rPr>
+        <w:t xml:space="preserve">Servidor1 </w:t>
+      </w:r>
+      <w:r>
+        <w:rPr>
+          <w:rStyle w:val="pun"/>
+        </w:rPr>
+        <w:t>/</w:t>
+      </w:r>
+      <w:r>
+        <w:rPr>
+          <w:rStyle w:val="kwd"/>
+        </w:rPr>
+        <w:t>user</w:t>
+      </w:r>
+      <w:r>
+        <w:rPr>
+          <w:rStyle w:val="pun"/>
+        </w:rPr>
+        <w:t>:</w:t>
+      </w:r>
+      <w:r>
+        <w:rPr>
+          <w:rStyle w:val="pln"/>
+        </w:rPr>
+        <w:t>localhost</w:t>
+      </w:r>
+      <w:r>
+        <w:rPr>
+          <w:rStyle w:val="pun"/>
+        </w:rPr>
+        <w:t>\</w:t>
+      </w:r>
+      <w:r>
+        <w:rPr>
+          <w:rStyle w:val="pln"/>
+        </w:rPr>
+        <w:t xml:space="preserve">usuario </w:t>
+      </w:r>
+      <w:r>
+        <w:rPr>
+          <w:rStyle w:val="str"/>
+        </w:rPr>
+        <w:t>"password"</w:t>
+      </w:r>
+      <w:r>
+        <w:rPr>
+          <w:rStyle w:val="pln"/>
+        </w:rPr>
+        <w:t xml:space="preserve"> </w:t>
+      </w:r>
+      <w:r>
+        <w:rPr>
+          <w:rStyle w:val="pun"/>
+        </w:rPr>
+        <w:t>/</w:t>
+      </w:r>
+      <w:r>
+        <w:rPr>
+          <w:rStyle w:val="pln"/>
+        </w:rPr>
+        <w:t>y</w:t>
+      </w:r>
+      <w:r>
+        <w:br/>
+      </w:r>
+      <w:r>
+        <w:rPr>
+          <w:rStyle w:val="pln"/>
+        </w:rPr>
+        <w:t xml:space="preserve">robocopy </w:t>
+      </w:r>
+      <w:r>
+        <w:rPr>
+          <w:rStyle w:val="str"/>
+        </w:rPr>
+        <w:t>"C:\BackupSQL"</w:t>
+      </w:r>
+      <w:r>
+        <w:rPr>
+          <w:rStyle w:val="pln"/>
+        </w:rPr>
+        <w:t xml:space="preserve"> P</w:t>
+      </w:r>
+      <w:r>
+        <w:rPr>
+          <w:rStyle w:val="pun"/>
+        </w:rPr>
+        <w:t>:\\</w:t>
+      </w:r>
+      <w:r>
+        <w:rPr>
+          <w:rStyle w:val="pln"/>
+        </w:rPr>
+        <w:t>Copias</w:t>
+      </w:r>
+      <w:r>
+        <w:rPr>
+          <w:rStyle w:val="pun"/>
+        </w:rPr>
+        <w:t>\</w:t>
+      </w:r>
+      <w:r>
+        <w:rPr>
+          <w:rStyle w:val="pln"/>
+        </w:rPr>
+        <w:t xml:space="preserve"> </w:t>
+      </w:r>
+      <w:r>
+        <w:rPr>
+          <w:rStyle w:val="pun"/>
+        </w:rPr>
+        <w:t>/</w:t>
+      </w:r>
+      <w:r>
+        <w:rPr>
+          <w:rStyle w:val="pln"/>
+        </w:rPr>
+        <w:t xml:space="preserve">E </w:t>
+      </w:r>
+      <w:r>
+        <w:rPr>
+          <w:rStyle w:val="pun"/>
+        </w:rPr>
+        <w:t>/</w:t>
+      </w:r>
+      <w:r>
+        <w:rPr>
+          <w:rStyle w:val="pln"/>
+        </w:rPr>
+        <w:t xml:space="preserve">XO </w:t>
+      </w:r>
+      <w:r>
+        <w:rPr>
+          <w:rStyle w:val="pun"/>
+        </w:rPr>
+        <w:t>/</w:t>
+      </w:r>
+      <w:r>
+        <w:rPr>
+          <w:rStyle w:val="pln"/>
+        </w:rPr>
+        <w:t xml:space="preserve">NP </w:t>
+      </w:r>
+      <w:r>
+        <w:rPr>
+          <w:rStyle w:val="pun"/>
+        </w:rPr>
+        <w:t>/</w:t>
+      </w:r>
+      <w:r>
+        <w:rPr>
+          <w:rStyle w:val="pln"/>
+        </w:rPr>
+        <w:t>LOG</w:t>
+      </w:r>
+      <w:r>
+        <w:rPr>
+          <w:rStyle w:val="pun"/>
+        </w:rPr>
+        <w:t>+:</w:t>
+      </w:r>
+      <w:r>
+        <w:rPr>
+          <w:rStyle w:val="pln"/>
+        </w:rPr>
+        <w:t>logBackup</w:t>
+      </w:r>
+      <w:r>
+        <w:rPr>
+          <w:rStyle w:val="pun"/>
+        </w:rPr>
+        <w:t>.</w:t>
+      </w:r>
+      <w:r>
+        <w:rPr>
+          <w:rStyle w:val="pln"/>
+        </w:rPr>
+        <w:t xml:space="preserve">txt </w:t>
+      </w:r>
+      <w:r>
+        <w:rPr>
+          <w:rStyle w:val="pun"/>
+        </w:rPr>
+        <w:t>/</w:t>
+      </w:r>
+      <w:r>
+        <w:rPr>
+          <w:rStyle w:val="pln"/>
+        </w:rPr>
+        <w:t>TEE</w:t>
+      </w:r>
+      <w:r>
+        <w:br/>
+      </w:r>
+      <w:r>
+        <w:rPr>
+          <w:rStyle w:val="pln"/>
+        </w:rPr>
+        <w:t xml:space="preserve">forfiles </w:t>
+      </w:r>
+      <w:r>
+        <w:rPr>
+          <w:rStyle w:val="pun"/>
+        </w:rPr>
+        <w:t>/</w:t>
+      </w:r>
+      <w:r>
+        <w:rPr>
+          <w:rStyle w:val="pln"/>
+        </w:rPr>
+        <w:t>P P</w:t>
+      </w:r>
+      <w:r>
+        <w:rPr>
+          <w:rStyle w:val="pun"/>
+        </w:rPr>
+        <w:t>:\</w:t>
+      </w:r>
+      <w:r>
+        <w:rPr>
+          <w:rStyle w:val="pln"/>
+        </w:rPr>
+        <w:t>Copias</w:t>
+      </w:r>
+      <w:r>
+        <w:rPr>
+          <w:rStyle w:val="pun"/>
+        </w:rPr>
+        <w:t>\</w:t>
+      </w:r>
+      <w:r>
+        <w:rPr>
+          <w:rStyle w:val="pln"/>
+        </w:rPr>
+        <w:t xml:space="preserve"> </w:t>
+      </w:r>
+      <w:r>
+        <w:rPr>
+          <w:rStyle w:val="pun"/>
+        </w:rPr>
+        <w:t>/</w:t>
+      </w:r>
+      <w:r>
+        <w:rPr>
+          <w:rStyle w:val="pln"/>
+        </w:rPr>
+        <w:t xml:space="preserve">s </w:t>
+      </w:r>
+      <w:r>
+        <w:rPr>
+          <w:rStyle w:val="pun"/>
+        </w:rPr>
+        <w:t>/</w:t>
+      </w:r>
+      <w:r>
+        <w:rPr>
+          <w:rStyle w:val="pln"/>
+        </w:rPr>
+        <w:t xml:space="preserve">D </w:t>
+      </w:r>
+      <w:r>
+        <w:rPr>
+          <w:rStyle w:val="lit"/>
+        </w:rPr>
+        <w:t>-8</w:t>
+      </w:r>
+      <w:r>
+        <w:rPr>
+          <w:rStyle w:val="pln"/>
+        </w:rPr>
+        <w:t xml:space="preserve"> </w:t>
+      </w:r>
+      <w:r>
+        <w:rPr>
+          <w:rStyle w:val="pun"/>
+        </w:rPr>
+        <w:t>/</w:t>
+      </w:r>
+      <w:r>
+        <w:rPr>
+          <w:rStyle w:val="pln"/>
+        </w:rPr>
+        <w:t xml:space="preserve">C </w:t>
+      </w:r>
+      <w:r>
+        <w:rPr>
+          <w:rStyle w:val="str"/>
+        </w:rPr>
+        <w:t>"cmd /c echo @path Eliminado &amp; del @file"</w:t>
+      </w:r>
+      <w:r>
+        <w:rPr>
+          <w:rStyle w:val="pln"/>
+        </w:rPr>
+        <w:t xml:space="preserve"> </w:t>
+      </w:r>
+      <w:r>
+        <w:rPr>
+          <w:rStyle w:val="pun"/>
+        </w:rPr>
+        <w:t>&gt;&gt;</w:t>
+      </w:r>
+      <w:r>
+        <w:rPr>
+          <w:rStyle w:val="pln"/>
+        </w:rPr>
+        <w:t xml:space="preserve"> logBackup</w:t>
+      </w:r>
+      <w:r>
+        <w:rPr>
+          <w:rStyle w:val="pun"/>
+        </w:rPr>
+        <w:t>.</w:t>
+      </w:r>
+      <w:r>
+        <w:rPr>
+          <w:rStyle w:val="pln"/>
+        </w:rPr>
+        <w:t>txt</w:t>
+      </w:r>
+      <w:r>
+        <w:br/>
+      </w:r>
+      <w:r>
+        <w:rPr>
+          <w:rStyle w:val="pln"/>
+        </w:rPr>
+        <w:t xml:space="preserve">net </w:t>
+      </w:r>
+      <w:r>
+        <w:rPr>
+          <w:rStyle w:val="kwd"/>
+        </w:rPr>
+        <w:t>use</w:t>
+      </w:r>
+      <w:r>
+        <w:rPr>
+          <w:rStyle w:val="pln"/>
+        </w:rPr>
+        <w:t xml:space="preserve"> P</w:t>
+      </w:r>
+      <w:r>
+        <w:rPr>
+          <w:rStyle w:val="pun"/>
+        </w:rPr>
+        <w:t>:</w:t>
+      </w:r>
+      <w:r>
+        <w:rPr>
+          <w:rStyle w:val="pln"/>
+        </w:rPr>
+        <w:t xml:space="preserve"> </w:t>
+      </w:r>
+      <w:r>
+        <w:rPr>
+          <w:rStyle w:val="pun"/>
+        </w:rPr>
+        <w:t>/</w:t>
+      </w:r>
+      <w:r>
+        <w:rPr>
+          <w:rStyle w:val="pln"/>
+        </w:rPr>
+        <w:t xml:space="preserve">D </w:t>
+      </w:r>
+      <w:r>
+        <w:rPr>
+          <w:rStyle w:val="pun"/>
+        </w:rPr>
+        <w:t>/</w:t>
+      </w:r>
+      <w:r>
+        <w:rPr>
+          <w:rStyle w:val="pln"/>
+        </w:rPr>
+        <w:t>y</w:t>
+      </w:r>
+    </w:p>
+    <w:p>
+      <w:pPr>
+        <w:pStyle w:val="NormalWeb"/>
+      </w:pPr>
+    </w:p>
+    <w:p>
+      <w:pPr>
+        <w:rPr>
+          <w:b/>
+          <w:sz w:val="28"/>
+        </w:rPr>
+      </w:pPr>
+      <w:r>
+        <w:rPr>
+          <w:b/>
+          <w:sz w:val="28"/>
+        </w:rPr>
+        <w:t>Ejemplos de Forfiles</w:t>
+      </w:r>
+    </w:p>
+    <w:p>
+      <w:pPr>
+        <w:pStyle w:val="first-para"/>
+      </w:pPr>
+      <w:r>
+        <w:t>Eliminar un archivo en concreto si tiene más de x días de antiguedad, en el ejemplo más de 10:</w:t>
+      </w:r>
+    </w:p>
+    <w:p>
+      <w:pPr>
+        <w:pStyle w:val="HTMLconformatoprevio"/>
+      </w:pPr>
+      <w:r>
+        <w:rPr>
+          <w:rStyle w:val="pun"/>
+        </w:rPr>
+        <w:t>&gt;</w:t>
+      </w:r>
+      <w:r>
+        <w:rPr>
+          <w:rStyle w:val="pln"/>
+        </w:rPr>
+        <w:t xml:space="preserve"> forfiles </w:t>
+      </w:r>
+      <w:r>
+        <w:rPr>
+          <w:rStyle w:val="pun"/>
+        </w:rPr>
+        <w:t>/</w:t>
+      </w:r>
+      <w:r>
+        <w:rPr>
+          <w:rStyle w:val="pln"/>
+        </w:rPr>
+        <w:t>m test</w:t>
+      </w:r>
+      <w:r>
+        <w:rPr>
+          <w:rStyle w:val="pun"/>
+        </w:rPr>
+        <w:t>.</w:t>
+      </w:r>
+      <w:r>
+        <w:rPr>
+          <w:rStyle w:val="pln"/>
+        </w:rPr>
+        <w:t xml:space="preserve">txt </w:t>
+      </w:r>
+      <w:r>
+        <w:rPr>
+          <w:rStyle w:val="pun"/>
+        </w:rPr>
+        <w:t>/</w:t>
+      </w:r>
+      <w:r>
+        <w:rPr>
+          <w:rStyle w:val="pln"/>
+        </w:rPr>
+        <w:t xml:space="preserve">c </w:t>
+      </w:r>
+      <w:r>
+        <w:rPr>
+          <w:rStyle w:val="str"/>
+        </w:rPr>
+        <w:t>"cmd /c Del test.txt "</w:t>
+      </w:r>
+      <w:r>
+        <w:rPr>
+          <w:rStyle w:val="pln"/>
+        </w:rPr>
+        <w:t xml:space="preserve"> </w:t>
+      </w:r>
+      <w:r>
+        <w:rPr>
+          <w:rStyle w:val="pun"/>
+        </w:rPr>
+        <w:t>/</w:t>
+      </w:r>
+      <w:r>
+        <w:rPr>
+          <w:rStyle w:val="pln"/>
+        </w:rPr>
+        <w:t xml:space="preserve">d </w:t>
+      </w:r>
+      <w:r>
+        <w:rPr>
+          <w:rStyle w:val="lit"/>
+        </w:rPr>
+        <w:t>-10</w:t>
+      </w:r>
+    </w:p>
+    <w:p>
+      <w:pPr>
+        <w:pStyle w:val="NormalWeb"/>
+      </w:pPr>
+    </w:p>
+    <w:p>
+      <w:pPr>
+        <w:pStyle w:val="NormalWeb"/>
+      </w:pPr>
+      <w:r>
+        <w:t>Eliminar archivos de un tipo en concreto dentro de un directorio especificado con una antiguedad definida. En el ejemplo eliminar los archivos .rar de dentro la carpeta DATOS que tengan mas de 4 días de antiguedad:</w:t>
+      </w:r>
+    </w:p>
+    <w:p>
+      <w:pPr>
+        <w:pStyle w:val="HTMLconformatoprevio"/>
+      </w:pPr>
+      <w:r>
+        <w:rPr>
+          <w:rStyle w:val="pun"/>
+        </w:rPr>
+        <w:t>&gt;</w:t>
+      </w:r>
+      <w:r>
+        <w:rPr>
+          <w:rStyle w:val="pln"/>
+        </w:rPr>
+        <w:t xml:space="preserve"> forfiles </w:t>
+      </w:r>
+      <w:r>
+        <w:rPr>
+          <w:rStyle w:val="pun"/>
+        </w:rPr>
+        <w:t>/</w:t>
+      </w:r>
+      <w:r>
+        <w:rPr>
+          <w:rStyle w:val="pln"/>
+        </w:rPr>
+        <w:t xml:space="preserve">p DATOS </w:t>
+      </w:r>
+      <w:r>
+        <w:rPr>
+          <w:rStyle w:val="pun"/>
+        </w:rPr>
+        <w:t>/</w:t>
+      </w:r>
+      <w:r>
+        <w:rPr>
+          <w:rStyle w:val="pln"/>
+        </w:rPr>
+        <w:t xml:space="preserve">M </w:t>
+      </w:r>
+      <w:r>
+        <w:rPr>
+          <w:rStyle w:val="pun"/>
+        </w:rPr>
+        <w:t>*.</w:t>
+      </w:r>
+      <w:r>
+        <w:rPr>
+          <w:rStyle w:val="pln"/>
+        </w:rPr>
+        <w:t xml:space="preserve">rar </w:t>
+      </w:r>
+      <w:r>
+        <w:rPr>
+          <w:rStyle w:val="pun"/>
+        </w:rPr>
+        <w:t>/</w:t>
+      </w:r>
+      <w:r>
+        <w:rPr>
+          <w:rStyle w:val="pln"/>
+        </w:rPr>
+        <w:t xml:space="preserve">c </w:t>
+      </w:r>
+      <w:r>
+        <w:rPr>
+          <w:rStyle w:val="str"/>
+        </w:rPr>
+        <w:t>"cmd /c Del @file"</w:t>
+      </w:r>
+      <w:r>
+        <w:rPr>
+          <w:rStyle w:val="pln"/>
+        </w:rPr>
+        <w:t xml:space="preserve"> </w:t>
+      </w:r>
+      <w:r>
+        <w:rPr>
+          <w:rStyle w:val="pun"/>
+        </w:rPr>
+        <w:t>/</w:t>
+      </w:r>
+      <w:r>
+        <w:rPr>
+          <w:rStyle w:val="pln"/>
+        </w:rPr>
+        <w:t xml:space="preserve">d </w:t>
+      </w:r>
+      <w:r>
+        <w:rPr>
+          <w:rStyle w:val="lit"/>
+        </w:rPr>
+        <w:t>-4</w:t>
+      </w:r>
+    </w:p>
+    <w:p>
+      <w:pPr>
+        <w:pStyle w:val="NormalWeb"/>
+      </w:pPr>
+    </w:p>
+    <w:p>
+      <w:pPr>
+        <w:pStyle w:val="NormalWeb"/>
+      </w:pPr>
+      <w:r>
+        <w:t>Ejemplo: eliminar carpetas recursivamente que sean más antiguas de 365 días dentro la Test de forma silenciosa:</w:t>
+      </w:r>
+    </w:p>
+    <w:p>
+      <w:pPr>
+        <w:pStyle w:val="HTMLconformatoprevio"/>
+      </w:pPr>
+      <w:r>
+        <w:rPr>
+          <w:rStyle w:val="pun"/>
+        </w:rPr>
+        <w:t>&gt;</w:t>
+      </w:r>
+      <w:r>
+        <w:rPr>
+          <w:rStyle w:val="pln"/>
+        </w:rPr>
+        <w:t xml:space="preserve"> forfiles </w:t>
+      </w:r>
+      <w:r>
+        <w:rPr>
+          <w:rStyle w:val="pun"/>
+        </w:rPr>
+        <w:t>/</w:t>
+      </w:r>
+      <w:r>
+        <w:rPr>
+          <w:rStyle w:val="pln"/>
+        </w:rPr>
+        <w:t xml:space="preserve">p </w:t>
+      </w:r>
+      <w:r>
+        <w:rPr>
+          <w:rStyle w:val="str"/>
+        </w:rPr>
+        <w:t>"C:\TEST"</w:t>
+      </w:r>
+      <w:r>
+        <w:rPr>
+          <w:rStyle w:val="pln"/>
+        </w:rPr>
+        <w:t xml:space="preserve"> </w:t>
+      </w:r>
+      <w:r>
+        <w:rPr>
+          <w:rStyle w:val="pun"/>
+        </w:rPr>
+        <w:t>/</w:t>
+      </w:r>
+      <w:r>
+        <w:rPr>
+          <w:rStyle w:val="pln"/>
+        </w:rPr>
+        <w:t xml:space="preserve">d </w:t>
+      </w:r>
+      <w:r>
+        <w:rPr>
+          <w:rStyle w:val="lit"/>
+        </w:rPr>
+        <w:t>-365</w:t>
+      </w:r>
+      <w:r>
+        <w:rPr>
+          <w:rStyle w:val="pln"/>
+        </w:rPr>
+        <w:t xml:space="preserve"> </w:t>
+      </w:r>
+      <w:r>
+        <w:rPr>
+          <w:rStyle w:val="pun"/>
+        </w:rPr>
+        <w:t>/</w:t>
+      </w:r>
+      <w:r>
+        <w:rPr>
+          <w:rStyle w:val="pln"/>
+        </w:rPr>
+        <w:t xml:space="preserve">c </w:t>
+      </w:r>
+      <w:r>
+        <w:rPr>
+          <w:rStyle w:val="str"/>
+        </w:rPr>
+        <w:t>"cmd /c echo @file tiene mas de 1 año de antiguedad. &amp;amp; rd @FILE</w:t>
+      </w:r>
+    </w:p>
+    <w:p>
+      <w:pPr>
+        <w:rPr>
+          <w:b/>
+          <w:sz w:val="28"/>
+        </w:rPr>
+      </w:pPr>
       <w:bookmarkStart w:id="0" w:name="_GoBack"/>
       <w:bookmarkEnd w:id="0"/>
-      <w:r>
-        <w:br/>
-        <w:t>Configurar un .bat que copie backups SQL que se guardan en local en un máquina y copiarlos en una unidad de red. Se quieren guardar los últimos 8 backups, pero en local sólo caben 3.</w:t>
-      </w:r>
-    </w:p>
-    <w:p>
-      <w:pPr>
-        <w:pStyle w:val="NormalWeb"/>
-      </w:pPr>
-      <w:r>
-        <w:rPr>
-          <w:rStyle w:val="Textoennegrita"/>
-        </w:rPr>
-        <w:t>Prerrequisitos</w:t>
-      </w:r>
-      <w:r>
-        <w:br/>
-        <w:t>Carpeta origen: C:\BackupSQL\</w:t>
-      </w:r>
-      <w:r>
-        <w:br/>
-        <w:t>Carpeta destino: \\192.168.1.10\Servidor\Copias\</w:t>
-      </w:r>
-      <w:r>
-        <w:br/>
-        <w:t>En la máquina en local sólo se guardan los 3 últimos backups</w:t>
-      </w:r>
-      <w:r>
-        <w:br/>
-        <w:t>En la unidad de red queremos tener los últimos 8 backups</w:t>
-      </w:r>
-    </w:p>
-    <w:p>
-      <w:pPr>
-        <w:pStyle w:val="NormalWeb"/>
-      </w:pPr>
-      <w:r>
-        <w:rPr>
-          <w:rStyle w:val="Textoennegrita"/>
-        </w:rPr>
-        <w:t>Procedimiento</w:t>
-      </w:r>
-      <w:r>
-        <w:br/>
-        <w:t>Vamos a crear una unidad de red conectada a IPC$ (interprocess communication share). Para evitar problemas de anteriores conexiones, antes de crearla, la eliminamos:</w:t>
-      </w:r>
-    </w:p>
-    <w:p>
-      <w:pPr>
-        <w:pStyle w:val="HTMLconformatoprevio"/>
-        <w:rPr>
-          <w:lang w:val="en-US"/>
-        </w:rPr>
-      </w:pPr>
-      <w:r>
-        <w:rPr>
-          <w:rStyle w:val="pln"/>
-          <w:lang w:val="en-US"/>
-        </w:rPr>
-        <w:t xml:space="preserve">net </w:t>
-      </w:r>
-      <w:r>
-        <w:rPr>
-          <w:rStyle w:val="kwd"/>
-          <w:lang w:val="en-US"/>
-        </w:rPr>
-        <w:t>use</w:t>
-      </w:r>
-      <w:r>
-        <w:rPr>
-          <w:rStyle w:val="pln"/>
-          <w:lang w:val="en-US"/>
-        </w:rPr>
-        <w:t xml:space="preserve"> </w:t>
-      </w:r>
-      <w:r>
-        <w:rPr>
-          <w:rStyle w:val="pun"/>
-          <w:lang w:val="en-US"/>
-        </w:rPr>
-        <w:t>\\</w:t>
-      </w:r>
-      <w:r>
-        <w:rPr>
-          <w:rStyle w:val="lit"/>
-          <w:lang w:val="en-US"/>
-        </w:rPr>
-        <w:t>192.168.1.10</w:t>
-      </w:r>
-      <w:r>
-        <w:rPr>
-          <w:rStyle w:val="pun"/>
-          <w:lang w:val="en-US"/>
-        </w:rPr>
-        <w:t>\</w:t>
-      </w:r>
-      <w:r>
-        <w:rPr>
-          <w:rStyle w:val="pln"/>
-          <w:lang w:val="en-US"/>
-        </w:rPr>
-        <w:t>IPC</w:t>
-      </w:r>
-      <w:r>
-        <w:rPr>
-          <w:rStyle w:val="pun"/>
-          <w:lang w:val="en-US"/>
-        </w:rPr>
-        <w:t>$</w:t>
-      </w:r>
-      <w:r>
-        <w:rPr>
-          <w:rStyle w:val="pln"/>
-          <w:lang w:val="en-US"/>
-        </w:rPr>
-        <w:t xml:space="preserve"> </w:t>
-      </w:r>
-      <w:r>
-        <w:rPr>
-          <w:rStyle w:val="pun"/>
-          <w:lang w:val="en-US"/>
-        </w:rPr>
-        <w:t>/</w:t>
-      </w:r>
-      <w:r>
-        <w:rPr>
-          <w:rStyle w:val="kwd"/>
-          <w:lang w:val="en-US"/>
-        </w:rPr>
-        <w:t>delete</w:t>
-      </w:r>
-      <w:r>
-        <w:rPr>
-          <w:lang w:val="en-US"/>
-        </w:rPr>
-        <w:br/>
-      </w:r>
-      <w:r>
-        <w:rPr>
-          <w:rStyle w:val="pln"/>
-          <w:lang w:val="en-US"/>
-        </w:rPr>
-        <w:t xml:space="preserve">net </w:t>
-      </w:r>
-      <w:r>
-        <w:rPr>
-          <w:rStyle w:val="kwd"/>
-          <w:lang w:val="en-US"/>
-        </w:rPr>
-        <w:t>USE</w:t>
-      </w:r>
-      <w:r>
-        <w:rPr>
-          <w:rStyle w:val="pln"/>
-          <w:lang w:val="en-US"/>
-        </w:rPr>
-        <w:t xml:space="preserve"> P</w:t>
-      </w:r>
-      <w:r>
-        <w:rPr>
-          <w:rStyle w:val="pun"/>
-          <w:lang w:val="en-US"/>
-        </w:rPr>
-        <w:t>:</w:t>
-      </w:r>
-      <w:r>
-        <w:rPr>
-          <w:rStyle w:val="pln"/>
-          <w:lang w:val="en-US"/>
-        </w:rPr>
-        <w:t xml:space="preserve"> </w:t>
-      </w:r>
-      <w:r>
-        <w:rPr>
-          <w:rStyle w:val="pun"/>
-          <w:lang w:val="en-US"/>
-        </w:rPr>
-        <w:t>\\</w:t>
-      </w:r>
-      <w:r>
-        <w:rPr>
-          <w:rStyle w:val="lit"/>
-          <w:lang w:val="en-US"/>
-        </w:rPr>
-        <w:t>192.168.1.10</w:t>
-      </w:r>
-      <w:r>
-        <w:rPr>
-          <w:rStyle w:val="pun"/>
-          <w:lang w:val="en-US"/>
-        </w:rPr>
-        <w:t>\</w:t>
-      </w:r>
-      <w:r>
-        <w:rPr>
-          <w:rStyle w:val="pln"/>
-          <w:lang w:val="en-US"/>
-        </w:rPr>
-        <w:t xml:space="preserve">Servidor1 </w:t>
-      </w:r>
-      <w:r>
-        <w:rPr>
-          <w:rStyle w:val="pun"/>
-          <w:lang w:val="en-US"/>
-        </w:rPr>
-        <w:t>/</w:t>
-      </w:r>
-      <w:r>
-        <w:rPr>
-          <w:rStyle w:val="kwd"/>
-          <w:lang w:val="en-US"/>
-        </w:rPr>
-        <w:t>user</w:t>
-      </w:r>
-      <w:r>
-        <w:rPr>
-          <w:rStyle w:val="pun"/>
-          <w:lang w:val="en-US"/>
-        </w:rPr>
-        <w:t>:</w:t>
-      </w:r>
-      <w:r>
-        <w:rPr>
-          <w:rStyle w:val="pln"/>
-          <w:lang w:val="en-US"/>
-        </w:rPr>
-        <w:t>localhost</w:t>
-      </w:r>
-      <w:r>
-        <w:rPr>
-          <w:rStyle w:val="pun"/>
-          <w:lang w:val="en-US"/>
-        </w:rPr>
-        <w:t>\</w:t>
-      </w:r>
-      <w:r>
-        <w:rPr>
-          <w:rStyle w:val="pln"/>
-          <w:lang w:val="en-US"/>
-        </w:rPr>
-        <w:t xml:space="preserve">usuario </w:t>
-      </w:r>
-      <w:r>
-        <w:rPr>
-          <w:rStyle w:val="str"/>
-          <w:lang w:val="en-US"/>
-        </w:rPr>
-        <w:t>"password"</w:t>
-      </w:r>
-      <w:r>
-        <w:rPr>
-          <w:rStyle w:val="pln"/>
-          <w:lang w:val="en-US"/>
-        </w:rPr>
-        <w:t xml:space="preserve"> </w:t>
-      </w:r>
-      <w:r>
-        <w:rPr>
-          <w:rStyle w:val="pun"/>
-          <w:lang w:val="en-US"/>
-        </w:rPr>
-        <w:t>/</w:t>
-      </w:r>
-      <w:r>
-        <w:rPr>
-          <w:rStyle w:val="pln"/>
-          <w:lang w:val="en-US"/>
-        </w:rPr>
-        <w:t>y</w:t>
-      </w:r>
-    </w:p>
-    <w:p>
-      <w:pPr>
-        <w:pStyle w:val="NormalWeb"/>
-      </w:pPr>
-      <w:r>
-        <w:t>Luego a través del robocopy copiamos los archivo des de la carpeta origen a la unidad anteriormente mapeada. No utilizamos los habituales parámetros de mirroring de robocopy como por ejemplo MIR, simplemente copiamos los backup del origen al destino, si en destino ya están no los volvemos a copiar ( /XO ):</w:t>
-      </w:r>
-    </w:p>
-    <w:p>
-      <w:pPr>
-        <w:pStyle w:val="HTMLconformatoprevio"/>
-      </w:pPr>
-      <w:r>
-        <w:rPr>
-          <w:rStyle w:val="pln"/>
-        </w:rPr>
-        <w:t xml:space="preserve">robocopy </w:t>
-      </w:r>
-      <w:r>
-        <w:rPr>
-          <w:rStyle w:val="str"/>
-        </w:rPr>
-        <w:t>"C:\BackupSQL"</w:t>
-      </w:r>
-      <w:r>
-        <w:rPr>
-          <w:rStyle w:val="pln"/>
-        </w:rPr>
-        <w:t xml:space="preserve"> P</w:t>
-      </w:r>
-      <w:r>
-        <w:rPr>
-          <w:rStyle w:val="pun"/>
-        </w:rPr>
-        <w:t>:\\</w:t>
-      </w:r>
-      <w:r>
-        <w:rPr>
-          <w:rStyle w:val="pln"/>
-        </w:rPr>
-        <w:t>Copias</w:t>
-      </w:r>
-      <w:r>
-        <w:rPr>
-          <w:rStyle w:val="pun"/>
-        </w:rPr>
-        <w:t>\</w:t>
-      </w:r>
-      <w:r>
-        <w:rPr>
-          <w:rStyle w:val="pln"/>
-        </w:rPr>
-        <w:t xml:space="preserve"> </w:t>
-      </w:r>
-      <w:r>
-        <w:rPr>
-          <w:rStyle w:val="pun"/>
-        </w:rPr>
-        <w:t>/</w:t>
-      </w:r>
-      <w:r>
-        <w:rPr>
-          <w:rStyle w:val="pln"/>
-        </w:rPr>
-        <w:t xml:space="preserve">E </w:t>
-      </w:r>
-      <w:r>
-        <w:rPr>
-          <w:rStyle w:val="pun"/>
-        </w:rPr>
-        <w:t>/</w:t>
-      </w:r>
-      <w:r>
-        <w:rPr>
-          <w:rStyle w:val="pln"/>
-        </w:rPr>
-        <w:t xml:space="preserve">XO </w:t>
-      </w:r>
-      <w:r>
-        <w:rPr>
-          <w:rStyle w:val="pun"/>
-        </w:rPr>
-        <w:t>/</w:t>
-      </w:r>
-      <w:r>
-        <w:rPr>
-          <w:rStyle w:val="pln"/>
-        </w:rPr>
-        <w:t xml:space="preserve">NP </w:t>
-      </w:r>
-      <w:r>
-        <w:rPr>
-          <w:rStyle w:val="pun"/>
-        </w:rPr>
-        <w:t>/</w:t>
-      </w:r>
-      <w:r>
-        <w:rPr>
-          <w:rStyle w:val="pln"/>
-        </w:rPr>
-        <w:t>LOG</w:t>
-      </w:r>
-      <w:r>
-        <w:rPr>
-          <w:rStyle w:val="pun"/>
-        </w:rPr>
-        <w:t>+:</w:t>
-      </w:r>
-      <w:r>
-        <w:rPr>
-          <w:rStyle w:val="pln"/>
-        </w:rPr>
-        <w:t>logBackup</w:t>
-      </w:r>
-      <w:r>
-        <w:rPr>
-          <w:rStyle w:val="pun"/>
-        </w:rPr>
-        <w:t>.</w:t>
-      </w:r>
-      <w:r>
-        <w:rPr>
-          <w:rStyle w:val="pln"/>
-        </w:rPr>
-        <w:t xml:space="preserve">txt </w:t>
-      </w:r>
-      <w:r>
-        <w:rPr>
-          <w:rStyle w:val="pun"/>
-        </w:rPr>
-        <w:t>/</w:t>
-      </w:r>
-      <w:r>
-        <w:rPr>
-          <w:rStyle w:val="pln"/>
-        </w:rPr>
-        <w:t>TEE</w:t>
-      </w:r>
-    </w:p>
-    <w:p>
-      <w:pPr>
-        <w:pStyle w:val="NormalWeb"/>
-      </w:pPr>
-      <w:r>
-        <w:lastRenderedPageBreak/>
-        <w:t>Usando el comando forfiles eliminamos los achivos de backup que tengan mas de 8 días de la carpeta destino de la unidad de red:</w:t>
-      </w:r>
-    </w:p>
-    <w:p>
-      <w:pPr>
-        <w:pStyle w:val="HTMLconformatoprevio"/>
-      </w:pPr>
-      <w:r>
-        <w:rPr>
-          <w:rStyle w:val="pln"/>
-        </w:rPr>
-        <w:t xml:space="preserve">forfiles </w:t>
-      </w:r>
-      <w:r>
-        <w:rPr>
-          <w:rStyle w:val="pun"/>
-        </w:rPr>
-        <w:t>/</w:t>
-      </w:r>
-      <w:r>
-        <w:rPr>
-          <w:rStyle w:val="pln"/>
-        </w:rPr>
-        <w:t>P P</w:t>
-      </w:r>
-      <w:r>
-        <w:rPr>
-          <w:rStyle w:val="pun"/>
-        </w:rPr>
-        <w:t>:\</w:t>
-      </w:r>
-      <w:r>
-        <w:rPr>
-          <w:rStyle w:val="pln"/>
-        </w:rPr>
-        <w:t>Copias</w:t>
-      </w:r>
-      <w:r>
-        <w:rPr>
-          <w:rStyle w:val="pun"/>
-        </w:rPr>
-        <w:t>\</w:t>
-      </w:r>
-      <w:r>
-        <w:rPr>
-          <w:rStyle w:val="pln"/>
-        </w:rPr>
-        <w:t xml:space="preserve"> </w:t>
-      </w:r>
-      <w:r>
-        <w:rPr>
-          <w:rStyle w:val="pun"/>
-        </w:rPr>
-        <w:t>/</w:t>
-      </w:r>
-      <w:r>
-        <w:rPr>
-          <w:rStyle w:val="pln"/>
-        </w:rPr>
-        <w:t xml:space="preserve">s </w:t>
-      </w:r>
-      <w:r>
-        <w:rPr>
-          <w:rStyle w:val="pun"/>
-        </w:rPr>
-        <w:t>/</w:t>
-      </w:r>
-      <w:r>
-        <w:rPr>
-          <w:rStyle w:val="pln"/>
-        </w:rPr>
-        <w:t xml:space="preserve">D </w:t>
-      </w:r>
-      <w:r>
-        <w:rPr>
-          <w:rStyle w:val="lit"/>
-        </w:rPr>
-        <w:t>-8</w:t>
-      </w:r>
-      <w:r>
-        <w:rPr>
-          <w:rStyle w:val="pln"/>
-        </w:rPr>
-        <w:t xml:space="preserve"> </w:t>
-      </w:r>
-      <w:r>
-        <w:rPr>
-          <w:rStyle w:val="pun"/>
-        </w:rPr>
-        <w:t>/</w:t>
-      </w:r>
-      <w:r>
-        <w:rPr>
-          <w:rStyle w:val="pln"/>
-        </w:rPr>
-        <w:t xml:space="preserve">C </w:t>
-      </w:r>
-      <w:r>
-        <w:rPr>
-          <w:rStyle w:val="str"/>
-        </w:rPr>
-        <w:t>"cmd /c echo @path Eliminado &amp; del @file"</w:t>
-      </w:r>
-      <w:r>
-        <w:rPr>
-          <w:rStyle w:val="pln"/>
-        </w:rPr>
-        <w:t xml:space="preserve"> </w:t>
-      </w:r>
-      <w:r>
-        <w:rPr>
-          <w:rStyle w:val="pun"/>
-        </w:rPr>
-        <w:t>&gt;&gt;</w:t>
-      </w:r>
-      <w:r>
-        <w:rPr>
-          <w:rStyle w:val="pln"/>
-        </w:rPr>
-        <w:t xml:space="preserve"> logBackup</w:t>
-      </w:r>
-      <w:r>
-        <w:rPr>
-          <w:rStyle w:val="pun"/>
-        </w:rPr>
-        <w:t>.</w:t>
-      </w:r>
-      <w:r>
-        <w:rPr>
-          <w:rStyle w:val="pln"/>
-        </w:rPr>
-        <w:t>txt</w:t>
-      </w:r>
-    </w:p>
-    <w:p>
-      <w:pPr>
-        <w:pStyle w:val="NormalWeb"/>
-      </w:pPr>
-      <w:r>
-        <w:t>Finalmente eliminamos la unidad mapeada:</w:t>
-      </w:r>
-    </w:p>
-    <w:p>
-      <w:pPr>
-        <w:pStyle w:val="HTMLconformatoprevio"/>
-      </w:pPr>
-      <w:r>
-        <w:rPr>
-          <w:rStyle w:val="pln"/>
-        </w:rPr>
-        <w:t xml:space="preserve">net </w:t>
-      </w:r>
-      <w:r>
-        <w:rPr>
-          <w:rStyle w:val="kwd"/>
-        </w:rPr>
-        <w:t>use</w:t>
-      </w:r>
-      <w:r>
-        <w:rPr>
-          <w:rStyle w:val="pln"/>
-        </w:rPr>
-        <w:t xml:space="preserve"> P</w:t>
-      </w:r>
-      <w:r>
-        <w:rPr>
-          <w:rStyle w:val="pun"/>
-        </w:rPr>
-        <w:t>:</w:t>
-      </w:r>
-      <w:r>
-        <w:rPr>
-          <w:rStyle w:val="pln"/>
-        </w:rPr>
-        <w:t xml:space="preserve"> </w:t>
-      </w:r>
-      <w:r>
-        <w:rPr>
-          <w:rStyle w:val="pun"/>
-        </w:rPr>
-        <w:t>/</w:t>
-      </w:r>
-      <w:r>
-        <w:rPr>
-          <w:rStyle w:val="pln"/>
-        </w:rPr>
-        <w:t xml:space="preserve">D </w:t>
-      </w:r>
-      <w:r>
-        <w:rPr>
-          <w:rStyle w:val="pun"/>
-        </w:rPr>
-        <w:t>/</w:t>
-      </w:r>
-      <w:r>
-        <w:rPr>
-          <w:rStyle w:val="pln"/>
-        </w:rPr>
-        <w:t>y</w:t>
-      </w:r>
-    </w:p>
-    <w:p>
-      <w:pPr>
-        <w:pStyle w:val="NormalWeb"/>
-      </w:pPr>
-    </w:p>
-    <w:p>
-      <w:pPr>
-        <w:pStyle w:val="NormalWeb"/>
-      </w:pPr>
-      <w:r>
-        <w:t>Aquí el código completo del .bat:</w:t>
-      </w:r>
-    </w:p>
-    <w:p>
-      <w:pPr>
-        <w:pStyle w:val="HTMLconformatoprevio"/>
-      </w:pPr>
-      <w:r>
-        <w:rPr>
-          <w:rStyle w:val="pln"/>
-        </w:rPr>
-        <w:t xml:space="preserve">net </w:t>
-      </w:r>
-      <w:r>
-        <w:rPr>
-          <w:rStyle w:val="kwd"/>
-        </w:rPr>
-        <w:t>use</w:t>
-      </w:r>
-      <w:r>
-        <w:rPr>
-          <w:rStyle w:val="pln"/>
-        </w:rPr>
-        <w:t xml:space="preserve"> </w:t>
-      </w:r>
-      <w:r>
-        <w:rPr>
-          <w:rStyle w:val="pun"/>
-        </w:rPr>
-        <w:t>\\</w:t>
-      </w:r>
-      <w:r>
-        <w:rPr>
-          <w:rStyle w:val="lit"/>
-        </w:rPr>
-        <w:t>192.168.1.10</w:t>
-      </w:r>
-      <w:r>
-        <w:rPr>
-          <w:rStyle w:val="pun"/>
-        </w:rPr>
-        <w:t>\</w:t>
-      </w:r>
-      <w:r>
-        <w:rPr>
-          <w:rStyle w:val="pln"/>
-        </w:rPr>
-        <w:t>IPC</w:t>
-      </w:r>
-      <w:r>
-        <w:rPr>
-          <w:rStyle w:val="pun"/>
-        </w:rPr>
-        <w:t>$</w:t>
-      </w:r>
-      <w:r>
-        <w:rPr>
-          <w:rStyle w:val="pln"/>
-        </w:rPr>
-        <w:t xml:space="preserve"> </w:t>
-      </w:r>
-      <w:r>
-        <w:rPr>
-          <w:rStyle w:val="pun"/>
-        </w:rPr>
-        <w:t>/</w:t>
-      </w:r>
-      <w:r>
-        <w:rPr>
-          <w:rStyle w:val="kwd"/>
-        </w:rPr>
-        <w:t>delete</w:t>
-      </w:r>
-      <w:r>
-        <w:br/>
-      </w:r>
-      <w:r>
-        <w:rPr>
-          <w:rStyle w:val="pln"/>
-        </w:rPr>
-        <w:t xml:space="preserve">net </w:t>
-      </w:r>
-      <w:r>
-        <w:rPr>
-          <w:rStyle w:val="kwd"/>
-        </w:rPr>
-        <w:t>USE</w:t>
-      </w:r>
-      <w:r>
-        <w:rPr>
-          <w:rStyle w:val="pln"/>
-        </w:rPr>
-        <w:t xml:space="preserve"> P</w:t>
-      </w:r>
-      <w:r>
-        <w:rPr>
-          <w:rStyle w:val="pun"/>
-        </w:rPr>
-        <w:t>:</w:t>
-      </w:r>
-      <w:r>
-        <w:rPr>
-          <w:rStyle w:val="pln"/>
-        </w:rPr>
-        <w:t xml:space="preserve"> </w:t>
-      </w:r>
-      <w:r>
-        <w:rPr>
-          <w:rStyle w:val="pun"/>
-        </w:rPr>
-        <w:t>\\</w:t>
-      </w:r>
-      <w:r>
-        <w:rPr>
-          <w:rStyle w:val="lit"/>
-        </w:rPr>
-        <w:t>192.168.1.10</w:t>
-      </w:r>
-      <w:r>
-        <w:rPr>
-          <w:rStyle w:val="pun"/>
-        </w:rPr>
-        <w:t>\</w:t>
-      </w:r>
-      <w:r>
-        <w:rPr>
-          <w:rStyle w:val="pln"/>
-        </w:rPr>
-        <w:t xml:space="preserve">Servidor1 </w:t>
-      </w:r>
-      <w:r>
-        <w:rPr>
-          <w:rStyle w:val="pun"/>
-        </w:rPr>
-        <w:t>/</w:t>
-      </w:r>
-      <w:r>
-        <w:rPr>
-          <w:rStyle w:val="kwd"/>
-        </w:rPr>
-        <w:t>user</w:t>
-      </w:r>
-      <w:r>
-        <w:rPr>
-          <w:rStyle w:val="pun"/>
-        </w:rPr>
-        <w:t>:</w:t>
-      </w:r>
-      <w:r>
-        <w:rPr>
-          <w:rStyle w:val="pln"/>
-        </w:rPr>
-        <w:t>localhost</w:t>
-      </w:r>
-      <w:r>
-        <w:rPr>
-          <w:rStyle w:val="pun"/>
-        </w:rPr>
-        <w:t>\</w:t>
-      </w:r>
-      <w:r>
-        <w:rPr>
-          <w:rStyle w:val="pln"/>
-        </w:rPr>
-        <w:t xml:space="preserve">usuario </w:t>
-      </w:r>
-      <w:r>
-        <w:rPr>
-          <w:rStyle w:val="str"/>
-        </w:rPr>
-        <w:t>"password"</w:t>
-      </w:r>
-      <w:r>
-        <w:rPr>
-          <w:rStyle w:val="pln"/>
-        </w:rPr>
-        <w:t xml:space="preserve"> </w:t>
-      </w:r>
-      <w:r>
-        <w:rPr>
-          <w:rStyle w:val="pun"/>
-        </w:rPr>
-        <w:t>/</w:t>
-      </w:r>
-      <w:r>
-        <w:rPr>
-          <w:rStyle w:val="pln"/>
-        </w:rPr>
-        <w:t>y</w:t>
-      </w:r>
-      <w:r>
-        <w:br/>
-      </w:r>
-      <w:r>
-        <w:rPr>
-          <w:rStyle w:val="pln"/>
-        </w:rPr>
-        <w:t xml:space="preserve">robocopy </w:t>
-      </w:r>
-      <w:r>
-        <w:rPr>
-          <w:rStyle w:val="str"/>
-        </w:rPr>
-        <w:t>"C:\BackupSQL"</w:t>
-      </w:r>
-      <w:r>
-        <w:rPr>
-          <w:rStyle w:val="pln"/>
-        </w:rPr>
-        <w:t xml:space="preserve"> P</w:t>
-      </w:r>
-      <w:r>
-        <w:rPr>
-          <w:rStyle w:val="pun"/>
-        </w:rPr>
-        <w:t>:\\</w:t>
-      </w:r>
-      <w:r>
-        <w:rPr>
-          <w:rStyle w:val="pln"/>
-        </w:rPr>
-        <w:t>Copias</w:t>
-      </w:r>
-      <w:r>
-        <w:rPr>
-          <w:rStyle w:val="pun"/>
-        </w:rPr>
-        <w:t>\</w:t>
-      </w:r>
-      <w:r>
-        <w:rPr>
-          <w:rStyle w:val="pln"/>
-        </w:rPr>
-        <w:t xml:space="preserve"> </w:t>
-      </w:r>
-      <w:r>
-        <w:rPr>
-          <w:rStyle w:val="pun"/>
-        </w:rPr>
-        <w:t>/</w:t>
-      </w:r>
-      <w:r>
-        <w:rPr>
-          <w:rStyle w:val="pln"/>
-        </w:rPr>
-        <w:t xml:space="preserve">E </w:t>
-      </w:r>
-      <w:r>
-        <w:rPr>
-          <w:rStyle w:val="pun"/>
-        </w:rPr>
-        <w:t>/</w:t>
-      </w:r>
-      <w:r>
-        <w:rPr>
-          <w:rStyle w:val="pln"/>
-        </w:rPr>
-        <w:t xml:space="preserve">XO </w:t>
-      </w:r>
-      <w:r>
-        <w:rPr>
-          <w:rStyle w:val="pun"/>
-        </w:rPr>
-        <w:t>/</w:t>
-      </w:r>
-      <w:r>
-        <w:rPr>
-          <w:rStyle w:val="pln"/>
-        </w:rPr>
-        <w:t xml:space="preserve">NP </w:t>
-      </w:r>
-      <w:r>
-        <w:rPr>
-          <w:rStyle w:val="pun"/>
-        </w:rPr>
-        <w:t>/</w:t>
-      </w:r>
-      <w:r>
-        <w:rPr>
-          <w:rStyle w:val="pln"/>
-        </w:rPr>
-        <w:t>LOG</w:t>
-      </w:r>
-      <w:r>
-        <w:rPr>
-          <w:rStyle w:val="pun"/>
-        </w:rPr>
-        <w:t>+:</w:t>
-      </w:r>
-      <w:r>
-        <w:rPr>
-          <w:rStyle w:val="pln"/>
-        </w:rPr>
-        <w:t>logBackup</w:t>
-      </w:r>
-      <w:r>
-        <w:rPr>
-          <w:rStyle w:val="pun"/>
-        </w:rPr>
-        <w:t>.</w:t>
-      </w:r>
-      <w:r>
-        <w:rPr>
-          <w:rStyle w:val="pln"/>
-        </w:rPr>
-        <w:t xml:space="preserve">txt </w:t>
-      </w:r>
-      <w:r>
-        <w:rPr>
-          <w:rStyle w:val="pun"/>
-        </w:rPr>
-        <w:t>/</w:t>
-      </w:r>
-      <w:r>
-        <w:rPr>
-          <w:rStyle w:val="pln"/>
-        </w:rPr>
-        <w:t>TEE</w:t>
-      </w:r>
-      <w:r>
-        <w:br/>
-      </w:r>
-      <w:r>
-        <w:rPr>
-          <w:rStyle w:val="pln"/>
-        </w:rPr>
-        <w:t xml:space="preserve">forfiles </w:t>
-      </w:r>
-      <w:r>
-        <w:rPr>
-          <w:rStyle w:val="pun"/>
-        </w:rPr>
-        <w:t>/</w:t>
-      </w:r>
-      <w:r>
-        <w:rPr>
-          <w:rStyle w:val="pln"/>
-        </w:rPr>
-        <w:t>P P</w:t>
-      </w:r>
-      <w:r>
-        <w:rPr>
-          <w:rStyle w:val="pun"/>
-        </w:rPr>
-        <w:t>:\</w:t>
-      </w:r>
-      <w:r>
-        <w:rPr>
-          <w:rStyle w:val="pln"/>
-        </w:rPr>
-        <w:t>Copias</w:t>
-      </w:r>
-      <w:r>
-        <w:rPr>
-          <w:rStyle w:val="pun"/>
-        </w:rPr>
-        <w:t>\</w:t>
-      </w:r>
-      <w:r>
-        <w:rPr>
-          <w:rStyle w:val="pln"/>
-        </w:rPr>
-        <w:t xml:space="preserve"> </w:t>
-      </w:r>
-      <w:r>
-        <w:rPr>
-          <w:rStyle w:val="pun"/>
-        </w:rPr>
-        <w:t>/</w:t>
-      </w:r>
-      <w:r>
-        <w:rPr>
-          <w:rStyle w:val="pln"/>
-        </w:rPr>
-        <w:t xml:space="preserve">s </w:t>
-      </w:r>
-      <w:r>
-        <w:rPr>
-          <w:rStyle w:val="pun"/>
-        </w:rPr>
-        <w:t>/</w:t>
-      </w:r>
-      <w:r>
-        <w:rPr>
-          <w:rStyle w:val="pln"/>
-        </w:rPr>
-        <w:t xml:space="preserve">D </w:t>
-      </w:r>
-      <w:r>
-        <w:rPr>
-          <w:rStyle w:val="lit"/>
-        </w:rPr>
-        <w:t>-8</w:t>
-      </w:r>
-      <w:r>
-        <w:rPr>
-          <w:rStyle w:val="pln"/>
-        </w:rPr>
-        <w:t xml:space="preserve"> </w:t>
-      </w:r>
-      <w:r>
-        <w:rPr>
-          <w:rStyle w:val="pun"/>
-        </w:rPr>
-        <w:t>/</w:t>
-      </w:r>
-      <w:r>
-        <w:rPr>
-          <w:rStyle w:val="pln"/>
-        </w:rPr>
-        <w:t xml:space="preserve">C </w:t>
-      </w:r>
-      <w:r>
-        <w:rPr>
-          <w:rStyle w:val="str"/>
-        </w:rPr>
-        <w:t>"cmd /c echo @path Eliminado &amp; del @file"</w:t>
-      </w:r>
-      <w:r>
-        <w:rPr>
-          <w:rStyle w:val="pln"/>
-        </w:rPr>
-        <w:t xml:space="preserve"> </w:t>
-      </w:r>
-      <w:r>
-        <w:rPr>
-          <w:rStyle w:val="pun"/>
-        </w:rPr>
-        <w:t>&gt;&gt;</w:t>
-      </w:r>
-      <w:r>
-        <w:rPr>
-          <w:rStyle w:val="pln"/>
-        </w:rPr>
-        <w:t xml:space="preserve"> logBackup</w:t>
-      </w:r>
-      <w:r>
-        <w:rPr>
-          <w:rStyle w:val="pun"/>
-        </w:rPr>
-        <w:t>.</w:t>
-      </w:r>
-      <w:r>
-        <w:rPr>
-          <w:rStyle w:val="pln"/>
-        </w:rPr>
-        <w:t>txt</w:t>
-      </w:r>
-      <w:r>
-        <w:br/>
-      </w:r>
-      <w:r>
-        <w:rPr>
-          <w:rStyle w:val="pln"/>
-        </w:rPr>
-        <w:t xml:space="preserve">net </w:t>
-      </w:r>
-      <w:r>
-        <w:rPr>
-          <w:rStyle w:val="kwd"/>
-        </w:rPr>
-        <w:t>use</w:t>
-      </w:r>
-      <w:r>
-        <w:rPr>
-          <w:rStyle w:val="pln"/>
-        </w:rPr>
-        <w:t xml:space="preserve"> P</w:t>
-      </w:r>
-      <w:r>
-        <w:rPr>
-          <w:rStyle w:val="pun"/>
-        </w:rPr>
-        <w:t>:</w:t>
-      </w:r>
-      <w:r>
-        <w:rPr>
-          <w:rStyle w:val="pln"/>
-        </w:rPr>
-        <w:t xml:space="preserve"> </w:t>
-      </w:r>
-      <w:r>
-        <w:rPr>
-          <w:rStyle w:val="pun"/>
-        </w:rPr>
-        <w:t>/</w:t>
-      </w:r>
-      <w:r>
-        <w:rPr>
-          <w:rStyle w:val="pln"/>
-        </w:rPr>
-        <w:t xml:space="preserve">D </w:t>
-      </w:r>
-      <w:r>
-        <w:rPr>
-          <w:rStyle w:val="pun"/>
-        </w:rPr>
-        <w:t>/</w:t>
-      </w:r>
-      <w:r>
-        <w:rPr>
-          <w:rStyle w:val="pln"/>
-        </w:rPr>
-        <w:t>y</w:t>
-      </w:r>
-    </w:p>
-    <w:p>
-      <w:pPr>
-        <w:pStyle w:val="NormalWeb"/>
-      </w:pPr>
-    </w:p>
-    <w:p>
-      <w:pPr>
-        <w:rPr>
-          <w:b/>
-          <w:sz w:val="28"/>
-        </w:rPr>
-      </w:pPr>
     </w:p>
     <w:sectPr>
       <w:pgSz w:w="11906" w:h="16838"/>

</xml_diff>

<commit_message>
Documentation: Copy datas of a server to other
</commit_message>
<xml_diff>
--- a/Documentation/Side Master - Batch.docx
+++ b/Documentation/Side Master - Batch.docx
@@ -8278,8 +8278,319 @@
           <w:sz w:val="28"/>
         </w:rPr>
       </w:pPr>
+    </w:p>
+    <w:p>
+      <w:pPr>
+        <w:rPr>
+          <w:b/>
+          <w:sz w:val="28"/>
+        </w:rPr>
+      </w:pPr>
+    </w:p>
+    <w:p>
+      <w:pPr>
+        <w:rPr>
+          <w:b/>
+          <w:sz w:val="28"/>
+        </w:rPr>
+      </w:pPr>
+    </w:p>
+    <w:p>
+      <w:pPr>
+        <w:rPr>
+          <w:b/>
+          <w:sz w:val="28"/>
+        </w:rPr>
+      </w:pPr>
       <w:bookmarkStart w:id="0" w:name="_GoBack"/>
       <w:bookmarkEnd w:id="0"/>
+    </w:p>
+    <w:p>
+      <w:pPr>
+        <w:rPr>
+          <w:b/>
+          <w:sz w:val="28"/>
+        </w:rPr>
+      </w:pPr>
+      <w:r>
+        <w:rPr>
+          <w:b/>
+          <w:sz w:val="28"/>
+        </w:rPr>
+        <w:lastRenderedPageBreak/>
+        <w:t>Copiar ficheros de un servidor a otro</w:t>
+      </w:r>
+    </w:p>
+    <w:p>
+      <w:pPr>
+        <w:pStyle w:val="first-para"/>
+      </w:pPr>
+      <w:r>
+        <w:t>Al intentar copiar de forma automática o programada documentos entre servidores podemos usar Robocopy   pero nos encontramos con el problema que si en el servidor de destino se requiere usuario y contrsenya el comando Robocopy de Windows no tiene ningún parámetro para eso.</w:t>
+      </w:r>
+    </w:p>
+    <w:p>
+      <w:pPr>
+        <w:pStyle w:val="NormalWeb"/>
+      </w:pPr>
+      <w:r>
+        <w:t>Una buena solución és primero conectarnos con Net Use a una sesión nula IPC$ (interprocess communication share) con el servidor destio, ejecutar el comando Robocopy y al final desconectarnos de la sesón nula.</w:t>
+      </w:r>
+    </w:p>
+    <w:p>
+      <w:pPr>
+        <w:pStyle w:val="NormalWeb"/>
+      </w:pPr>
+      <w:r>
+        <w:t>Ejemplo:</w:t>
+      </w:r>
+    </w:p>
+    <w:p>
+      <w:pPr>
+        <w:pStyle w:val="HTMLconformatoprevio"/>
+      </w:pPr>
+      <w:r>
+        <w:rPr>
+          <w:rStyle w:val="pun"/>
+        </w:rPr>
+        <w:t>&gt;</w:t>
+      </w:r>
+      <w:r>
+        <w:rPr>
+          <w:rStyle w:val="pln"/>
+        </w:rPr>
+        <w:t xml:space="preserve"> net </w:t>
+      </w:r>
+      <w:r>
+        <w:rPr>
+          <w:rStyle w:val="kwd"/>
+        </w:rPr>
+        <w:t>use</w:t>
+      </w:r>
+      <w:r>
+        <w:rPr>
+          <w:rStyle w:val="pln"/>
+        </w:rPr>
+        <w:t xml:space="preserve"> </w:t>
+      </w:r>
+      <w:r>
+        <w:rPr>
+          <w:rStyle w:val="pun"/>
+        </w:rPr>
+        <w:t>\\</w:t>
+      </w:r>
+      <w:r>
+        <w:rPr>
+          <w:rStyle w:val="lit"/>
+        </w:rPr>
+        <w:t>192.168.1.2</w:t>
+      </w:r>
+      <w:r>
+        <w:rPr>
+          <w:rStyle w:val="pun"/>
+        </w:rPr>
+        <w:t>\</w:t>
+      </w:r>
+      <w:r>
+        <w:rPr>
+          <w:rStyle w:val="pln"/>
+        </w:rPr>
+        <w:t>IPC</w:t>
+      </w:r>
+      <w:r>
+        <w:rPr>
+          <w:rStyle w:val="pun"/>
+        </w:rPr>
+        <w:t>$</w:t>
+      </w:r>
+      <w:r>
+        <w:rPr>
+          <w:rStyle w:val="pln"/>
+        </w:rPr>
+        <w:t xml:space="preserve"> </w:t>
+      </w:r>
+      <w:r>
+        <w:rPr>
+          <w:rStyle w:val="pun"/>
+        </w:rPr>
+        <w:t>/</w:t>
+      </w:r>
+      <w:r>
+        <w:rPr>
+          <w:rStyle w:val="kwd"/>
+        </w:rPr>
+        <w:t>user</w:t>
+      </w:r>
+      <w:r>
+        <w:rPr>
+          <w:rStyle w:val="pun"/>
+        </w:rPr>
+        <w:t>:</w:t>
+      </w:r>
+      <w:r>
+        <w:rPr>
+          <w:rStyle w:val="pln"/>
+        </w:rPr>
+        <w:t>DOMINIO</w:t>
+      </w:r>
+      <w:r>
+        <w:rPr>
+          <w:rStyle w:val="pun"/>
+        </w:rPr>
+        <w:t>\</w:t>
+      </w:r>
+      <w:r>
+        <w:rPr>
+          <w:rStyle w:val="pln"/>
+        </w:rPr>
+        <w:t>Administrador password</w:t>
+      </w:r>
+      <w:r>
+        <w:br/>
+      </w:r>
+      <w:r>
+        <w:rPr>
+          <w:rStyle w:val="pun"/>
+        </w:rPr>
+        <w:t>&gt;</w:t>
+      </w:r>
+      <w:r>
+        <w:rPr>
+          <w:rStyle w:val="pln"/>
+        </w:rPr>
+        <w:t xml:space="preserve"> robocopy  c</w:t>
+      </w:r>
+      <w:r>
+        <w:rPr>
+          <w:rStyle w:val="pun"/>
+        </w:rPr>
+        <w:t>:\</w:t>
+      </w:r>
+      <w:r>
+        <w:rPr>
+          <w:rStyle w:val="pln"/>
+        </w:rPr>
+        <w:t xml:space="preserve">datos </w:t>
+      </w:r>
+      <w:r>
+        <w:rPr>
+          <w:rStyle w:val="pun"/>
+        </w:rPr>
+        <w:t>\\</w:t>
+      </w:r>
+      <w:r>
+        <w:rPr>
+          <w:rStyle w:val="lit"/>
+        </w:rPr>
+        <w:t>192.168.1.2</w:t>
+      </w:r>
+      <w:r>
+        <w:rPr>
+          <w:rStyle w:val="pun"/>
+        </w:rPr>
+        <w:t>\</w:t>
+      </w:r>
+      <w:r>
+        <w:rPr>
+          <w:rStyle w:val="pln"/>
+        </w:rPr>
+        <w:t xml:space="preserve">CarpetaCompartida </w:t>
+      </w:r>
+      <w:r>
+        <w:rPr>
+          <w:rStyle w:val="pun"/>
+        </w:rPr>
+        <w:t>*.</w:t>
+      </w:r>
+      <w:r>
+        <w:rPr>
+          <w:rStyle w:val="pln"/>
+        </w:rPr>
+        <w:t>txt</w:t>
+      </w:r>
+      <w:r>
+        <w:br/>
+      </w:r>
+      <w:r>
+        <w:rPr>
+          <w:rStyle w:val="pun"/>
+        </w:rPr>
+        <w:t>&gt;</w:t>
+      </w:r>
+      <w:r>
+        <w:rPr>
+          <w:rStyle w:val="pln"/>
+        </w:rPr>
+        <w:t xml:space="preserve"> net </w:t>
+      </w:r>
+      <w:r>
+        <w:rPr>
+          <w:rStyle w:val="kwd"/>
+        </w:rPr>
+        <w:t>use</w:t>
+      </w:r>
+      <w:r>
+        <w:rPr>
+          <w:rStyle w:val="pln"/>
+        </w:rPr>
+        <w:t xml:space="preserve"> </w:t>
+      </w:r>
+      <w:r>
+        <w:rPr>
+          <w:rStyle w:val="pun"/>
+        </w:rPr>
+        <w:t>\\</w:t>
+      </w:r>
+      <w:r>
+        <w:rPr>
+          <w:rStyle w:val="lit"/>
+        </w:rPr>
+        <w:t>192.168.1.2</w:t>
+      </w:r>
+      <w:r>
+        <w:rPr>
+          <w:rStyle w:val="pun"/>
+        </w:rPr>
+        <w:t>\</w:t>
+      </w:r>
+      <w:r>
+        <w:rPr>
+          <w:rStyle w:val="pln"/>
+        </w:rPr>
+        <w:t>IPC</w:t>
+      </w:r>
+      <w:r>
+        <w:rPr>
+          <w:rStyle w:val="pun"/>
+        </w:rPr>
+        <w:t>$</w:t>
+      </w:r>
+      <w:r>
+        <w:rPr>
+          <w:rStyle w:val="pln"/>
+        </w:rPr>
+        <w:t xml:space="preserve"> </w:t>
+      </w:r>
+      <w:r>
+        <w:rPr>
+          <w:rStyle w:val="pun"/>
+        </w:rPr>
+        <w:t>/</w:t>
+      </w:r>
+      <w:r>
+        <w:rPr>
+          <w:rStyle w:val="pln"/>
+        </w:rPr>
+        <w:t>d</w:t>
+      </w:r>
+    </w:p>
+    <w:p>
+      <w:pPr>
+        <w:rPr>
+          <w:b/>
+          <w:sz w:val="28"/>
+        </w:rPr>
+      </w:pPr>
     </w:p>
     <w:sectPr>
       <w:pgSz w:w="11906" w:h="16838"/>

</xml_diff>

<commit_message>
Making a couple of redactions in the writing
</commit_message>
<xml_diff>
--- a/Documentation/Side Master - Batch.docx
+++ b/Documentation/Side Master - Batch.docx
@@ -144,8 +144,6 @@
           <w:b/>
         </w:rPr>
       </w:pPr>
-      <w:bookmarkStart w:id="0" w:name="_GoBack"/>
-      <w:bookmarkEnd w:id="0"/>
     </w:p>
     <w:p>
       <w:pPr>
@@ -163,7 +161,13 @@
         <w:rPr>
           <w:b/>
         </w:rPr>
-        <w:t>¿Qué nos permite Batch?</w:t>
+        <w:t xml:space="preserve">¿Qué </w:t>
+      </w:r>
+      <w:r>
+        <w:rPr>
+          <w:b/>
+        </w:rPr>
+        <w:t>permite Batch?</w:t>
       </w:r>
     </w:p>
     <w:p>
@@ -182,7 +186,13 @@
         <w:t>monitoreo de red, configuraciones a servidores</w:t>
       </w:r>
       <w:r>
-        <w:t>, crear sistemas de detección de logs o scripts maliciosos que pongan a prueba al OS</w:t>
+        <w:t>, crear sistemas de detección de log</w:t>
+      </w:r>
+      <w:r>
+        <w:t>s o scripts maliciosos que pone</w:t>
+      </w:r>
+      <w:r>
+        <w:t>n a prueba al OS</w:t>
       </w:r>
       <w:r>
         <w:t>,</w:t>
@@ -268,6 +278,8 @@
         <w:ind w:left="708" w:firstLine="348"/>
         <w:jc w:val="both"/>
       </w:pPr>
+      <w:bookmarkStart w:id="0" w:name="_GoBack"/>
+      <w:bookmarkEnd w:id="0"/>
     </w:p>
     <w:p>
       <w:pPr>
@@ -315,7 +327,13 @@
         <w:jc w:val="both"/>
       </w:pPr>
       <w:r>
-        <w:t>El sistema de ejecución del script Batch puede tener muchos nombres, llegando a connotarse como Shell, Terminal, Consola, MS-DOS, Símbolo del Sistema, CMD, PowerShell.</w:t>
+        <w:t xml:space="preserve">El sistema de ejecución </w:t>
+      </w:r>
+      <w:r>
+        <w:t>del</w:t>
+      </w:r>
+      <w:r>
+        <w:t xml:space="preserve"> script Batch puede tener muchos nombres, llegando a connotarse como Shell, Terminal, Consola, MS-DOS, Símbolo del Sistema, CMD, PowerShell.</w:t>
       </w:r>
     </w:p>
     <w:p>
@@ -344,7 +362,19 @@
         <w:rPr>
           <w:b/>
         </w:rPr>
-        <w:t>¿Qué herramientas se deben tener para escribir un script Batch?</w:t>
+        <w:t xml:space="preserve">¿Qué herramientas </w:t>
+      </w:r>
+      <w:r>
+        <w:rPr>
+          <w:b/>
+        </w:rPr>
+        <w:t>son necesarias</w:t>
+      </w:r>
+      <w:r>
+        <w:rPr>
+          <w:b/>
+        </w:rPr>
+        <w:t xml:space="preserve"> para escribir un script Batch?</w:t>
       </w:r>
     </w:p>
     <w:p>
@@ -418,7 +448,62 @@
         <w:rPr>
           <w:b/>
         </w:rPr>
-        <w:t>Algo más</w:t>
+        <w:t>¿Qué es un lenguaje de programación?</w:t>
+      </w:r>
+    </w:p>
+    <w:p>
+      <w:pPr>
+        <w:pStyle w:val="Prrafodelista"/>
+        <w:ind w:left="1080"/>
+        <w:jc w:val="both"/>
+        <w:rPr>
+          <w:rStyle w:val="st"/>
+          <w:b/>
+        </w:rPr>
+      </w:pPr>
+      <w:r>
+        <w:rPr>
+          <w:rStyle w:val="st"/>
+        </w:rPr>
+        <w:t>E</w:t>
+      </w:r>
+      <w:r>
+        <w:rPr>
+          <w:rStyle w:val="st"/>
+        </w:rPr>
+        <w:t xml:space="preserve">s un lenguaje diseñado para describir el conjunto de acciones consecutivas </w:t>
+      </w:r>
+      <w:r>
+        <w:rPr>
+          <w:rStyle w:val="nfasis"/>
+          <w:i w:val="0"/>
+        </w:rPr>
+        <w:t>que</w:t>
+      </w:r>
+      <w:r>
+        <w:rPr>
+          <w:rStyle w:val="st"/>
+        </w:rPr>
+        <w:t xml:space="preserve"> un equipo debe ejecutar.</w:t>
+      </w:r>
+    </w:p>
+    <w:p>
+      <w:pPr>
+        <w:pStyle w:val="Prrafodelista"/>
+        <w:numPr>
+          <w:ilvl w:val="1"/>
+          <w:numId w:val="3"/>
+        </w:numPr>
+        <w:jc w:val="both"/>
+        <w:rPr>
+          <w:b/>
+        </w:rPr>
+      </w:pPr>
+      <w:r>
+        <w:rPr>
+          <w:b/>
+        </w:rPr>
+        <w:t>Algo</w:t>
       </w:r>
     </w:p>
     <w:p>
@@ -747,6 +832,7 @@
           <w:szCs w:val="24"/>
           <w:lang w:eastAsia="es-ES"/>
         </w:rPr>
+        <w:lastRenderedPageBreak/>
         <w:t>Mapear carpeta compartida como unidad de red</w:t>
       </w:r>
     </w:p>
@@ -785,7 +871,6 @@
           <w:szCs w:val="20"/>
           <w:lang w:eastAsia="es-ES"/>
         </w:rPr>
-        <w:lastRenderedPageBreak/>
         <w:t>&gt; net use L: \\servidor\carpetaCompartida</w:t>
       </w:r>
     </w:p>
@@ -1821,7 +1906,6 @@
                 <w:szCs w:val="24"/>
                 <w:lang w:eastAsia="es-ES"/>
               </w:rPr>
-              <w:lastRenderedPageBreak/>
               <w:t>Command</w:t>
             </w:r>
             <w:proofErr w:type="spellEnd"/>
@@ -3343,6 +3427,9 @@
       </w:r>
       <w:r>
         <w:br/>
+      </w:r>
+      <w:r>
+        <w:lastRenderedPageBreak/>
         <w:t>Origen d:</w:t>
       </w:r>
       <w:r>
@@ -3358,180 +3445,1794 @@
         <w:rPr>
           <w:rStyle w:val="pun"/>
         </w:rPr>
+        <w:t>&gt;</w:t>
+      </w:r>
+      <w:r>
+        <w:rPr>
+          <w:rStyle w:val="pln"/>
+        </w:rPr>
+        <w:t xml:space="preserve"> </w:t>
+      </w:r>
+      <w:proofErr w:type="spellStart"/>
+      <w:r>
+        <w:rPr>
+          <w:rStyle w:val="pln"/>
+        </w:rPr>
+        <w:t>robocopy</w:t>
+      </w:r>
+      <w:proofErr w:type="spellEnd"/>
+      <w:r>
+        <w:rPr>
+          <w:rStyle w:val="pln"/>
+        </w:rPr>
+        <w:t xml:space="preserve"> d</w:t>
+      </w:r>
+      <w:r>
+        <w:rPr>
+          <w:rStyle w:val="pun"/>
+        </w:rPr>
+        <w:t>:\</w:t>
+      </w:r>
+      <w:r>
+        <w:rPr>
+          <w:rStyle w:val="typ"/>
+        </w:rPr>
+        <w:t>CarpetaA</w:t>
+      </w:r>
+      <w:r>
+        <w:rPr>
+          <w:rStyle w:val="pun"/>
+        </w:rPr>
+        <w:t>\</w:t>
+      </w:r>
+      <w:r>
+        <w:rPr>
+          <w:rStyle w:val="pln"/>
+        </w:rPr>
+        <w:t xml:space="preserve"> f</w:t>
+      </w:r>
+      <w:r>
+        <w:rPr>
+          <w:rStyle w:val="pun"/>
+        </w:rPr>
+        <w:t>:\</w:t>
+      </w:r>
+      <w:r>
+        <w:rPr>
+          <w:rStyle w:val="typ"/>
+        </w:rPr>
+        <w:t>CarpetaACopia</w:t>
+      </w:r>
+      <w:r>
+        <w:rPr>
+          <w:rStyle w:val="pun"/>
+        </w:rPr>
+        <w:t>\</w:t>
+      </w:r>
+      <w:r>
+        <w:rPr>
+          <w:rStyle w:val="pln"/>
+        </w:rPr>
+        <w:t xml:space="preserve"> </w:t>
+      </w:r>
+      <w:r>
+        <w:rPr>
+          <w:rStyle w:val="pun"/>
+        </w:rPr>
+        <w:t>/</w:t>
+      </w:r>
+      <w:proofErr w:type="gramStart"/>
+      <w:r>
+        <w:rPr>
+          <w:rStyle w:val="pln"/>
+        </w:rPr>
+        <w:t>COPY</w:t>
+      </w:r>
+      <w:r>
+        <w:rPr>
+          <w:rStyle w:val="pun"/>
+        </w:rPr>
+        <w:t>:</w:t>
+      </w:r>
+      <w:r>
+        <w:rPr>
+          <w:rStyle w:val="pln"/>
+        </w:rPr>
+        <w:t>DT</w:t>
+      </w:r>
+      <w:proofErr w:type="gramEnd"/>
+      <w:r>
+        <w:rPr>
+          <w:rStyle w:val="pln"/>
+        </w:rPr>
+        <w:t xml:space="preserve"> </w:t>
+      </w:r>
+      <w:r>
+        <w:rPr>
+          <w:rStyle w:val="pun"/>
+        </w:rPr>
+        <w:t>/</w:t>
+      </w:r>
+      <w:r>
+        <w:rPr>
+          <w:rStyle w:val="pln"/>
+        </w:rPr>
+        <w:t xml:space="preserve">MIR </w:t>
+      </w:r>
+      <w:r>
+        <w:rPr>
+          <w:rStyle w:val="pun"/>
+        </w:rPr>
+        <w:t>/</w:t>
+      </w:r>
+      <w:r>
+        <w:rPr>
+          <w:rStyle w:val="pln"/>
+        </w:rPr>
+        <w:t xml:space="preserve">XO </w:t>
+      </w:r>
+      <w:r>
+        <w:rPr>
+          <w:rStyle w:val="pun"/>
+        </w:rPr>
+        <w:t>/</w:t>
+      </w:r>
+      <w:r>
+        <w:rPr>
+          <w:rStyle w:val="pln"/>
+        </w:rPr>
+        <w:t xml:space="preserve">TEE </w:t>
+      </w:r>
+    </w:p>
+    <w:p>
+      <w:pPr>
+        <w:pStyle w:val="NormalWeb"/>
+      </w:pPr>
+      <w:r>
+        <w:t xml:space="preserve">Si queremos generar un archivo de log añadimos el parámetro </w:t>
+      </w:r>
+      <w:r>
+        <w:rPr>
+          <w:rStyle w:val="Textoennegrita"/>
+        </w:rPr>
+        <w:t>/LOG+:nombreArchivoLog.txt</w:t>
+      </w:r>
+      <w:r>
+        <w:br/>
+        <w:t>(</w:t>
+      </w:r>
+      <w:r>
+        <w:rPr>
+          <w:rStyle w:val="Textoennegrita"/>
+        </w:rPr>
+        <w:t>LOG</w:t>
+      </w:r>
+      <w:r>
+        <w:t xml:space="preserve"> genera un archivo de log nuevo cada vez, </w:t>
+      </w:r>
+      <w:r>
+        <w:rPr>
+          <w:rStyle w:val="Textoennegrita"/>
+        </w:rPr>
+        <w:t>LOG+</w:t>
+      </w:r>
+      <w:r>
+        <w:t xml:space="preserve"> añade a archivo log si ya existe)</w:t>
+      </w:r>
+    </w:p>
+    <w:p>
+      <w:pPr>
+        <w:pStyle w:val="HTMLconformatoprevio"/>
+      </w:pPr>
+      <w:r>
+        <w:rPr>
+          <w:rStyle w:val="pun"/>
+        </w:rPr>
+        <w:t>&gt;</w:t>
+      </w:r>
+      <w:r>
+        <w:rPr>
+          <w:rStyle w:val="pln"/>
+        </w:rPr>
+        <w:t xml:space="preserve"> </w:t>
+      </w:r>
+      <w:proofErr w:type="spellStart"/>
+      <w:r>
+        <w:rPr>
+          <w:rStyle w:val="pln"/>
+        </w:rPr>
+        <w:t>robocopy</w:t>
+      </w:r>
+      <w:proofErr w:type="spellEnd"/>
+      <w:r>
+        <w:rPr>
+          <w:rStyle w:val="pln"/>
+        </w:rPr>
+        <w:t xml:space="preserve"> d</w:t>
+      </w:r>
+      <w:r>
+        <w:rPr>
+          <w:rStyle w:val="pun"/>
+        </w:rPr>
+        <w:t>:\</w:t>
+      </w:r>
+      <w:r>
+        <w:rPr>
+          <w:rStyle w:val="typ"/>
+        </w:rPr>
+        <w:t>CarpetaA</w:t>
+      </w:r>
+      <w:r>
+        <w:rPr>
+          <w:rStyle w:val="pun"/>
+        </w:rPr>
+        <w:t>\</w:t>
+      </w:r>
+      <w:r>
+        <w:rPr>
+          <w:rStyle w:val="pln"/>
+        </w:rPr>
+        <w:t xml:space="preserve"> f</w:t>
+      </w:r>
+      <w:r>
+        <w:rPr>
+          <w:rStyle w:val="pun"/>
+        </w:rPr>
+        <w:t>:\</w:t>
+      </w:r>
+      <w:r>
+        <w:rPr>
+          <w:rStyle w:val="typ"/>
+        </w:rPr>
+        <w:t>CarpetaACopia</w:t>
+      </w:r>
+      <w:r>
+        <w:rPr>
+          <w:rStyle w:val="pun"/>
+        </w:rPr>
+        <w:t>\</w:t>
+      </w:r>
+      <w:r>
+        <w:rPr>
+          <w:rStyle w:val="pln"/>
+        </w:rPr>
+        <w:t xml:space="preserve"> </w:t>
+      </w:r>
+      <w:r>
+        <w:rPr>
+          <w:rStyle w:val="pun"/>
+        </w:rPr>
+        <w:t>/</w:t>
+      </w:r>
+      <w:proofErr w:type="gramStart"/>
+      <w:r>
+        <w:rPr>
+          <w:rStyle w:val="pln"/>
+        </w:rPr>
+        <w:t>COPY</w:t>
+      </w:r>
+      <w:r>
+        <w:rPr>
+          <w:rStyle w:val="pun"/>
+        </w:rPr>
+        <w:t>:</w:t>
+      </w:r>
+      <w:r>
+        <w:rPr>
+          <w:rStyle w:val="pln"/>
+        </w:rPr>
+        <w:t>DT</w:t>
+      </w:r>
+      <w:proofErr w:type="gramEnd"/>
+      <w:r>
+        <w:rPr>
+          <w:rStyle w:val="pln"/>
+        </w:rPr>
+        <w:t xml:space="preserve"> </w:t>
+      </w:r>
+      <w:r>
+        <w:rPr>
+          <w:rStyle w:val="pun"/>
+        </w:rPr>
+        <w:t>/</w:t>
+      </w:r>
+      <w:r>
+        <w:rPr>
+          <w:rStyle w:val="pln"/>
+        </w:rPr>
+        <w:t xml:space="preserve">MIR </w:t>
+      </w:r>
+      <w:r>
+        <w:rPr>
+          <w:rStyle w:val="pun"/>
+        </w:rPr>
+        <w:t>/</w:t>
+      </w:r>
+      <w:r>
+        <w:rPr>
+          <w:rStyle w:val="pln"/>
+        </w:rPr>
+        <w:t xml:space="preserve">XO </w:t>
+      </w:r>
+      <w:r>
+        <w:rPr>
+          <w:rStyle w:val="pun"/>
+        </w:rPr>
+        <w:t>/</w:t>
+      </w:r>
+      <w:r>
+        <w:rPr>
+          <w:rStyle w:val="pln"/>
+        </w:rPr>
+        <w:t xml:space="preserve">TEE </w:t>
+      </w:r>
+      <w:r>
+        <w:rPr>
+          <w:rStyle w:val="pun"/>
+        </w:rPr>
+        <w:t>/</w:t>
+      </w:r>
+      <w:r>
+        <w:rPr>
+          <w:rStyle w:val="pln"/>
+        </w:rPr>
+        <w:t>LOG</w:t>
+      </w:r>
+      <w:r>
+        <w:rPr>
+          <w:rStyle w:val="pun"/>
+        </w:rPr>
+        <w:t>+:</w:t>
+      </w:r>
+      <w:r>
+        <w:rPr>
+          <w:rStyle w:val="pln"/>
+        </w:rPr>
+        <w:t>sincrolog</w:t>
+      </w:r>
+      <w:r>
+        <w:rPr>
+          <w:rStyle w:val="pun"/>
+        </w:rPr>
+        <w:t>.</w:t>
+      </w:r>
+      <w:r>
+        <w:rPr>
+          <w:rStyle w:val="pln"/>
+        </w:rPr>
+        <w:t xml:space="preserve">txt </w:t>
+      </w:r>
+    </w:p>
+    <w:p>
+      <w:pPr>
+        <w:pStyle w:val="NormalWeb"/>
+      </w:pPr>
+      <w:r>
+        <w:t xml:space="preserve">Si no queremos que muestre el </w:t>
+      </w:r>
+      <w:proofErr w:type="spellStart"/>
+      <w:r>
+        <w:t>porcentage</w:t>
+      </w:r>
+      <w:proofErr w:type="spellEnd"/>
+      <w:r>
+        <w:t xml:space="preserve"> (genera logs muy grandes) añadimos parámetro </w:t>
+      </w:r>
+      <w:r>
+        <w:rPr>
+          <w:rStyle w:val="Textoennegrita"/>
+        </w:rPr>
+        <w:t>/NP</w:t>
+      </w:r>
+    </w:p>
+    <w:p>
+      <w:pPr>
+        <w:pStyle w:val="HTMLconformatoprevio"/>
+      </w:pPr>
+      <w:r>
+        <w:rPr>
+          <w:rStyle w:val="pun"/>
+        </w:rPr>
+        <w:t>&gt;</w:t>
+      </w:r>
+      <w:r>
+        <w:rPr>
+          <w:rStyle w:val="pln"/>
+        </w:rPr>
+        <w:t xml:space="preserve"> </w:t>
+      </w:r>
+      <w:proofErr w:type="spellStart"/>
+      <w:r>
+        <w:rPr>
+          <w:rStyle w:val="pln"/>
+        </w:rPr>
+        <w:t>robocopy</w:t>
+      </w:r>
+      <w:proofErr w:type="spellEnd"/>
+      <w:r>
+        <w:rPr>
+          <w:rStyle w:val="pln"/>
+        </w:rPr>
+        <w:t xml:space="preserve"> d</w:t>
+      </w:r>
+      <w:r>
+        <w:rPr>
+          <w:rStyle w:val="pun"/>
+        </w:rPr>
+        <w:t>:\</w:t>
+      </w:r>
+      <w:r>
+        <w:rPr>
+          <w:rStyle w:val="typ"/>
+        </w:rPr>
+        <w:t>CarpetaA</w:t>
+      </w:r>
+      <w:r>
+        <w:rPr>
+          <w:rStyle w:val="pun"/>
+        </w:rPr>
+        <w:t>\</w:t>
+      </w:r>
+      <w:r>
+        <w:rPr>
+          <w:rStyle w:val="pln"/>
+        </w:rPr>
+        <w:t xml:space="preserve"> f</w:t>
+      </w:r>
+      <w:r>
+        <w:rPr>
+          <w:rStyle w:val="pun"/>
+        </w:rPr>
+        <w:t>:\</w:t>
+      </w:r>
+      <w:r>
+        <w:rPr>
+          <w:rStyle w:val="typ"/>
+        </w:rPr>
+        <w:t>CarpetaACopia</w:t>
+      </w:r>
+      <w:r>
+        <w:rPr>
+          <w:rStyle w:val="pun"/>
+        </w:rPr>
+        <w:t>\</w:t>
+      </w:r>
+      <w:r>
+        <w:rPr>
+          <w:rStyle w:val="pln"/>
+        </w:rPr>
+        <w:t xml:space="preserve"> </w:t>
+      </w:r>
+      <w:r>
+        <w:rPr>
+          <w:rStyle w:val="pun"/>
+        </w:rPr>
+        <w:t>/</w:t>
+      </w:r>
+      <w:proofErr w:type="gramStart"/>
+      <w:r>
+        <w:rPr>
+          <w:rStyle w:val="pln"/>
+        </w:rPr>
+        <w:t>COPY</w:t>
+      </w:r>
+      <w:r>
+        <w:rPr>
+          <w:rStyle w:val="pun"/>
+        </w:rPr>
+        <w:t>:</w:t>
+      </w:r>
+      <w:r>
+        <w:rPr>
+          <w:rStyle w:val="pln"/>
+        </w:rPr>
+        <w:t>DT</w:t>
+      </w:r>
+      <w:proofErr w:type="gramEnd"/>
+      <w:r>
+        <w:rPr>
+          <w:rStyle w:val="pln"/>
+        </w:rPr>
+        <w:t xml:space="preserve"> </w:t>
+      </w:r>
+      <w:r>
+        <w:rPr>
+          <w:rStyle w:val="pun"/>
+        </w:rPr>
+        <w:t>/</w:t>
+      </w:r>
+      <w:r>
+        <w:rPr>
+          <w:rStyle w:val="pln"/>
+        </w:rPr>
+        <w:t xml:space="preserve">MIR </w:t>
+      </w:r>
+      <w:r>
+        <w:rPr>
+          <w:rStyle w:val="pun"/>
+        </w:rPr>
+        <w:t>/</w:t>
+      </w:r>
+      <w:r>
+        <w:rPr>
+          <w:rStyle w:val="pln"/>
+        </w:rPr>
+        <w:t xml:space="preserve">XO </w:t>
+      </w:r>
+      <w:r>
+        <w:rPr>
+          <w:rStyle w:val="pun"/>
+        </w:rPr>
+        <w:t>/</w:t>
+      </w:r>
+      <w:r>
+        <w:rPr>
+          <w:rStyle w:val="pln"/>
+        </w:rPr>
+        <w:t xml:space="preserve">TEE </w:t>
+      </w:r>
+      <w:r>
+        <w:rPr>
+          <w:rStyle w:val="pun"/>
+        </w:rPr>
+        <w:t>/</w:t>
+      </w:r>
+      <w:r>
+        <w:rPr>
+          <w:rStyle w:val="pln"/>
+        </w:rPr>
+        <w:t>LOG</w:t>
+      </w:r>
+      <w:r>
+        <w:rPr>
+          <w:rStyle w:val="pun"/>
+        </w:rPr>
+        <w:t>+:</w:t>
+      </w:r>
+      <w:r>
+        <w:rPr>
+          <w:rStyle w:val="pln"/>
+        </w:rPr>
+        <w:t>sincrolog</w:t>
+      </w:r>
+      <w:r>
+        <w:rPr>
+          <w:rStyle w:val="pun"/>
+        </w:rPr>
+        <w:t>.</w:t>
+      </w:r>
+      <w:r>
+        <w:rPr>
+          <w:rStyle w:val="pln"/>
+        </w:rPr>
+        <w:t xml:space="preserve">txt </w:t>
+      </w:r>
+      <w:r>
+        <w:rPr>
+          <w:rStyle w:val="pun"/>
+        </w:rPr>
+        <w:t>/</w:t>
+      </w:r>
+      <w:r>
+        <w:rPr>
+          <w:rStyle w:val="pln"/>
+        </w:rPr>
+        <w:t xml:space="preserve">NP </w:t>
+      </w:r>
+    </w:p>
+    <w:p>
+      <w:pPr>
+        <w:pStyle w:val="NormalWeb"/>
+      </w:pPr>
+      <w:r>
+        <w:br/>
+      </w:r>
+      <w:r>
+        <w:br/>
+      </w:r>
+      <w:r>
+        <w:br/>
+      </w:r>
+      <w:r>
+        <w:br/>
+      </w:r>
+      <w:r>
+        <w:rPr>
+          <w:rStyle w:val="Textoennegrita"/>
+        </w:rPr>
+        <w:t xml:space="preserve">Ejemplo </w:t>
+      </w:r>
+      <w:proofErr w:type="spellStart"/>
+      <w:r>
+        <w:rPr>
+          <w:rStyle w:val="Textoennegrita"/>
+        </w:rPr>
+        <w:t>Robocopy</w:t>
+      </w:r>
+      <w:proofErr w:type="spellEnd"/>
+      <w:r>
+        <w:rPr>
+          <w:rStyle w:val="Textoennegrita"/>
+        </w:rPr>
+        <w:t xml:space="preserve"> 3</w:t>
+      </w:r>
+      <w:r>
+        <w:br/>
+      </w:r>
+      <w:r>
+        <w:br/>
+        <w:t xml:space="preserve">Sincronizar dos carpetas. </w:t>
+      </w:r>
+      <w:proofErr w:type="spellStart"/>
+      <w:r>
+        <w:t>Exluymos</w:t>
+      </w:r>
+      <w:proofErr w:type="spellEnd"/>
+      <w:r>
+        <w:t xml:space="preserve"> de la </w:t>
+      </w:r>
+      <w:proofErr w:type="spellStart"/>
+      <w:r>
+        <w:t>sincornización</w:t>
+      </w:r>
+      <w:proofErr w:type="spellEnd"/>
+      <w:r>
+        <w:t xml:space="preserve"> unas carpetas determinadas.</w:t>
+      </w:r>
+      <w:r>
+        <w:br/>
+        <w:t>Los archivos en destino se eliminan si en el origen ya no existen:</w:t>
+      </w:r>
+      <w:r>
+        <w:br/>
+        <w:t xml:space="preserve">·El parámetro </w:t>
+      </w:r>
+      <w:r>
+        <w:rPr>
+          <w:rStyle w:val="Textoennegrita"/>
+        </w:rPr>
+        <w:t>/COPY:DT</w:t>
+      </w:r>
+      <w:r>
+        <w:t xml:space="preserve"> copia el data y el </w:t>
+      </w:r>
+      <w:proofErr w:type="spellStart"/>
+      <w:r>
+        <w:t>timestamps</w:t>
+      </w:r>
+      <w:proofErr w:type="spellEnd"/>
+      <w:r>
+        <w:t xml:space="preserve">, </w:t>
+      </w:r>
+      <w:proofErr w:type="spellStart"/>
+      <w:r>
+        <w:t>exluye</w:t>
+      </w:r>
+      <w:proofErr w:type="spellEnd"/>
+      <w:r>
+        <w:t xml:space="preserve"> atributos que en ocasiones nos pueden crear problemas.</w:t>
+      </w:r>
+      <w:r>
+        <w:br/>
+        <w:t xml:space="preserve">·El parámetro </w:t>
+      </w:r>
+      <w:r>
+        <w:rPr>
+          <w:rStyle w:val="Textoennegrita"/>
+        </w:rPr>
+        <w:t>/MIR</w:t>
+      </w:r>
+      <w:r>
+        <w:t xml:space="preserve"> elimina los ficheros en destino que ya no existen en el origen</w:t>
+      </w:r>
+      <w:r>
+        <w:br/>
+        <w:t xml:space="preserve">·El parámetro </w:t>
+      </w:r>
+      <w:r>
+        <w:rPr>
+          <w:rStyle w:val="Textoennegrita"/>
+        </w:rPr>
+        <w:t>/XO</w:t>
+      </w:r>
+      <w:r>
+        <w:t xml:space="preserve"> excluye de copiar los ficheros </w:t>
+      </w:r>
+      <w:proofErr w:type="spellStart"/>
+      <w:r>
+        <w:t>mas</w:t>
+      </w:r>
+      <w:proofErr w:type="spellEnd"/>
+      <w:r>
+        <w:t xml:space="preserve"> antiguos</w:t>
+      </w:r>
+      <w:r>
+        <w:br/>
+        <w:t xml:space="preserve">·El parámetro </w:t>
+      </w:r>
+      <w:r>
+        <w:rPr>
+          <w:rStyle w:val="Textoennegrita"/>
+        </w:rPr>
+        <w:t>/TEE</w:t>
+      </w:r>
+      <w:r>
+        <w:t xml:space="preserve"> muestra el proceso en pantalla</w:t>
+      </w:r>
+      <w:r>
+        <w:br/>
+        <w:t xml:space="preserve">·El parámetro </w:t>
+      </w:r>
+      <w:r>
+        <w:rPr>
+          <w:rStyle w:val="Textoennegrita"/>
+        </w:rPr>
+        <w:t xml:space="preserve">/XD </w:t>
+      </w:r>
+      <w:proofErr w:type="spellStart"/>
+      <w:r>
+        <w:rPr>
+          <w:rStyle w:val="Textoennegrita"/>
+        </w:rPr>
+        <w:t>dirs</w:t>
+      </w:r>
+      <w:proofErr w:type="spellEnd"/>
+      <w:r>
+        <w:t xml:space="preserve"> excluye las carpetas indicadas</w:t>
+      </w:r>
+      <w:r>
+        <w:br/>
+        <w:t>Origen C:\CarpetaOrigen</w:t>
+      </w:r>
+      <w:r>
+        <w:br/>
+        <w:t>Destino C:\CarpetaDestino</w:t>
+      </w:r>
+      <w:r>
+        <w:br/>
+        <w:t xml:space="preserve">En la carpeta C:\CarpetaOrigen hay las siguiente </w:t>
+      </w:r>
+      <w:proofErr w:type="spellStart"/>
+      <w:r>
+        <w:t>esturctura</w:t>
+      </w:r>
+      <w:proofErr w:type="spellEnd"/>
+      <w:r>
+        <w:t>:</w:t>
+      </w:r>
+    </w:p>
+    <w:p>
+      <w:pPr>
+        <w:pStyle w:val="HTMLconformatoprevio"/>
+      </w:pPr>
+      <w:r>
+        <w:rPr>
+          <w:rStyle w:val="pun"/>
+        </w:rPr>
+        <w:t>&gt;</w:t>
+      </w:r>
+      <w:r>
+        <w:rPr>
+          <w:rStyle w:val="pln"/>
+        </w:rPr>
+        <w:t xml:space="preserve"> </w:t>
+      </w:r>
+      <w:proofErr w:type="spellStart"/>
+      <w:r>
+        <w:rPr>
+          <w:rStyle w:val="pln"/>
+        </w:rPr>
+        <w:t>dir</w:t>
+      </w:r>
+      <w:proofErr w:type="spellEnd"/>
+      <w:r>
+        <w:rPr>
+          <w:rStyle w:val="pln"/>
+        </w:rPr>
+        <w:t xml:space="preserve"> C</w:t>
+      </w:r>
+      <w:r>
+        <w:rPr>
+          <w:rStyle w:val="pun"/>
+        </w:rPr>
+        <w:t>:\</w:t>
+      </w:r>
+      <w:r>
+        <w:rPr>
+          <w:rStyle w:val="typ"/>
+        </w:rPr>
+        <w:t>CarpetaOrigen</w:t>
+      </w:r>
+      <w:r>
+        <w:rPr>
+          <w:rStyle w:val="pun"/>
+        </w:rPr>
+        <w:t>\</w:t>
+      </w:r>
+      <w:r>
+        <w:br/>
+      </w:r>
+      <w:r>
+        <w:rPr>
+          <w:rStyle w:val="pln"/>
+        </w:rPr>
+        <w:t> </w:t>
+      </w:r>
+      <w:r>
+        <w:rPr>
+          <w:rStyle w:val="typ"/>
+        </w:rPr>
+        <w:t>El</w:t>
+      </w:r>
+      <w:r>
+        <w:rPr>
+          <w:rStyle w:val="pln"/>
+        </w:rPr>
+        <w:t xml:space="preserve"> volumen de la unidad C es OS</w:t>
+      </w:r>
+      <w:r>
+        <w:br/>
+      </w:r>
+      <w:r>
+        <w:rPr>
+          <w:rStyle w:val="pln"/>
+        </w:rPr>
+        <w:t> </w:t>
+      </w:r>
+      <w:r>
+        <w:rPr>
+          <w:rStyle w:val="typ"/>
+        </w:rPr>
+        <w:t>El</w:t>
+      </w:r>
+      <w:r>
+        <w:rPr>
+          <w:rStyle w:val="pln"/>
+        </w:rPr>
+        <w:t xml:space="preserve"> n</w:t>
+      </w:r>
+      <w:r>
+        <w:rPr>
+          <w:rStyle w:val="pun"/>
+        </w:rPr>
+        <w:t>ú</w:t>
+      </w:r>
+      <w:r>
+        <w:rPr>
+          <w:rStyle w:val="pln"/>
+        </w:rPr>
+        <w:t xml:space="preserve">mero de serie </w:t>
+      </w:r>
+      <w:r>
+        <w:rPr>
+          <w:rStyle w:val="kwd"/>
+        </w:rPr>
+        <w:t>del</w:t>
+      </w:r>
+      <w:r>
+        <w:rPr>
+          <w:rStyle w:val="pln"/>
+        </w:rPr>
+        <w:t xml:space="preserve"> volumen es</w:t>
+      </w:r>
+      <w:r>
+        <w:rPr>
+          <w:rStyle w:val="pun"/>
+        </w:rPr>
+        <w:t>:</w:t>
+      </w:r>
+      <w:r>
+        <w:rPr>
+          <w:rStyle w:val="pln"/>
+        </w:rPr>
+        <w:t xml:space="preserve"> DDB08</w:t>
+      </w:r>
+      <w:r>
+        <w:rPr>
+          <w:rStyle w:val="pun"/>
+        </w:rPr>
+        <w:t>-</w:t>
+      </w:r>
+      <w:r>
+        <w:rPr>
+          <w:rStyle w:val="pln"/>
+        </w:rPr>
+        <w:t>A03</w:t>
+      </w:r>
+      <w:r>
+        <w:br/>
+      </w:r>
+      <w:r>
+        <w:br/>
+      </w:r>
+      <w:r>
+        <w:rPr>
+          <w:rStyle w:val="pln"/>
+        </w:rPr>
+        <w:t> </w:t>
+      </w:r>
+      <w:r>
+        <w:rPr>
+          <w:rStyle w:val="typ"/>
+        </w:rPr>
+        <w:t>Directorio</w:t>
+      </w:r>
+      <w:r>
+        <w:rPr>
+          <w:rStyle w:val="pln"/>
+        </w:rPr>
+        <w:t xml:space="preserve"> de C</w:t>
+      </w:r>
+      <w:r>
+        <w:rPr>
+          <w:rStyle w:val="pun"/>
+        </w:rPr>
+        <w:t>:\</w:t>
+      </w:r>
+      <w:r>
+        <w:rPr>
+          <w:rStyle w:val="typ"/>
+        </w:rPr>
+        <w:t>CarpetaOrigen</w:t>
+      </w:r>
+      <w:r>
+        <w:br/>
+      </w:r>
+      <w:r>
+        <w:br/>
+      </w:r>
+      <w:r>
+        <w:rPr>
+          <w:rStyle w:val="lit"/>
+        </w:rPr>
+        <w:t>07</w:t>
+      </w:r>
+      <w:r>
+        <w:rPr>
+          <w:rStyle w:val="pun"/>
+        </w:rPr>
+        <w:t>/</w:t>
+      </w:r>
+      <w:r>
+        <w:rPr>
+          <w:rStyle w:val="lit"/>
+        </w:rPr>
+        <w:t>07</w:t>
+      </w:r>
+      <w:r>
+        <w:rPr>
+          <w:rStyle w:val="pun"/>
+        </w:rPr>
+        <w:t>/</w:t>
+      </w:r>
+      <w:r>
+        <w:rPr>
+          <w:rStyle w:val="lit"/>
+        </w:rPr>
+        <w:t>2014</w:t>
+      </w:r>
+      <w:r>
+        <w:rPr>
+          <w:rStyle w:val="pln"/>
+        </w:rPr>
+        <w:t xml:space="preserve">  </w:t>
+      </w:r>
+      <w:r>
+        <w:rPr>
+          <w:rStyle w:val="lit"/>
+        </w:rPr>
+        <w:t>13</w:t>
+      </w:r>
+      <w:r>
+        <w:rPr>
+          <w:rStyle w:val="pun"/>
+        </w:rPr>
+        <w:t>:</w:t>
+      </w:r>
+      <w:r>
+        <w:rPr>
+          <w:rStyle w:val="lit"/>
+        </w:rPr>
+        <w:t>08</w:t>
+      </w:r>
+      <w:r>
+        <w:rPr>
+          <w:rStyle w:val="pln"/>
+        </w:rPr>
+        <w:t xml:space="preserve">    </w:t>
+      </w:r>
+      <w:r>
+        <w:rPr>
+          <w:rStyle w:val="pun"/>
+        </w:rPr>
+        <w:t>&lt;</w:t>
+      </w:r>
+      <w:r>
+        <w:rPr>
+          <w:rStyle w:val="pln"/>
+        </w:rPr>
+        <w:t>DIR</w:t>
+      </w:r>
+      <w:r>
+        <w:rPr>
+          <w:rStyle w:val="pun"/>
+        </w:rPr>
+        <w:t>&gt;</w:t>
+      </w:r>
+      <w:r>
+        <w:rPr>
+          <w:rStyle w:val="pln"/>
+        </w:rPr>
+        <w:t xml:space="preserve">          </w:t>
+      </w:r>
+      <w:r>
+        <w:rPr>
+          <w:rStyle w:val="pun"/>
+        </w:rPr>
+        <w:t>.</w:t>
+      </w:r>
+      <w:r>
+        <w:br/>
+      </w:r>
+      <w:r>
+        <w:rPr>
+          <w:rStyle w:val="lit"/>
+        </w:rPr>
+        <w:t>07</w:t>
+      </w:r>
+      <w:r>
+        <w:rPr>
+          <w:rStyle w:val="pun"/>
+        </w:rPr>
+        <w:t>/</w:t>
+      </w:r>
+      <w:r>
+        <w:rPr>
+          <w:rStyle w:val="lit"/>
+        </w:rPr>
+        <w:t>07</w:t>
+      </w:r>
+      <w:r>
+        <w:rPr>
+          <w:rStyle w:val="pun"/>
+        </w:rPr>
+        <w:t>/</w:t>
+      </w:r>
+      <w:r>
+        <w:rPr>
+          <w:rStyle w:val="lit"/>
+        </w:rPr>
+        <w:t>2014</w:t>
+      </w:r>
+      <w:r>
+        <w:rPr>
+          <w:rStyle w:val="pln"/>
+        </w:rPr>
+        <w:t xml:space="preserve">  </w:t>
+      </w:r>
+      <w:r>
+        <w:rPr>
+          <w:rStyle w:val="lit"/>
+        </w:rPr>
+        <w:t>13</w:t>
+      </w:r>
+      <w:r>
+        <w:rPr>
+          <w:rStyle w:val="pun"/>
+        </w:rPr>
+        <w:t>:</w:t>
+      </w:r>
+      <w:r>
+        <w:rPr>
+          <w:rStyle w:val="lit"/>
+        </w:rPr>
+        <w:t>08</w:t>
+      </w:r>
+      <w:r>
+        <w:rPr>
+          <w:rStyle w:val="pln"/>
+        </w:rPr>
+        <w:t xml:space="preserve">    </w:t>
+      </w:r>
+      <w:r>
+        <w:rPr>
+          <w:rStyle w:val="pun"/>
+        </w:rPr>
+        <w:t>&lt;</w:t>
+      </w:r>
+      <w:r>
+        <w:rPr>
+          <w:rStyle w:val="pln"/>
+        </w:rPr>
+        <w:t>DIR</w:t>
+      </w:r>
+      <w:r>
+        <w:rPr>
+          <w:rStyle w:val="pun"/>
+        </w:rPr>
+        <w:t>&gt;</w:t>
+      </w:r>
+      <w:r>
+        <w:rPr>
+          <w:rStyle w:val="pln"/>
+        </w:rPr>
+        <w:t xml:space="preserve">          </w:t>
+      </w:r>
+      <w:r>
+        <w:rPr>
+          <w:rStyle w:val="pun"/>
+        </w:rPr>
+        <w:t>..</w:t>
+      </w:r>
+      <w:r>
+        <w:br/>
+      </w:r>
+      <w:r>
+        <w:rPr>
+          <w:rStyle w:val="lit"/>
+        </w:rPr>
+        <w:t>07</w:t>
+      </w:r>
+      <w:r>
+        <w:rPr>
+          <w:rStyle w:val="pun"/>
+        </w:rPr>
+        <w:t>/</w:t>
+      </w:r>
+      <w:r>
+        <w:rPr>
+          <w:rStyle w:val="lit"/>
+        </w:rPr>
+        <w:t>07</w:t>
+      </w:r>
+      <w:r>
+        <w:rPr>
+          <w:rStyle w:val="pun"/>
+        </w:rPr>
+        <w:t>/</w:t>
+      </w:r>
+      <w:r>
+        <w:rPr>
+          <w:rStyle w:val="lit"/>
+        </w:rPr>
+        <w:t>2014</w:t>
+      </w:r>
+      <w:r>
+        <w:rPr>
+          <w:rStyle w:val="pln"/>
+        </w:rPr>
+        <w:t xml:space="preserve">  </w:t>
+      </w:r>
+      <w:r>
+        <w:rPr>
+          <w:rStyle w:val="lit"/>
+        </w:rPr>
+        <w:t>13</w:t>
+      </w:r>
+      <w:r>
+        <w:rPr>
+          <w:rStyle w:val="pun"/>
+        </w:rPr>
+        <w:t>:</w:t>
+      </w:r>
+      <w:r>
+        <w:rPr>
+          <w:rStyle w:val="lit"/>
+        </w:rPr>
+        <w:t>09</w:t>
+      </w:r>
+      <w:r>
+        <w:rPr>
+          <w:rStyle w:val="pln"/>
+        </w:rPr>
+        <w:t xml:space="preserve">    </w:t>
+      </w:r>
+      <w:r>
+        <w:rPr>
+          <w:rStyle w:val="pun"/>
+        </w:rPr>
+        <w:t>&lt;</w:t>
+      </w:r>
+      <w:r>
+        <w:rPr>
+          <w:rStyle w:val="pln"/>
+        </w:rPr>
+        <w:t>DIR</w:t>
+      </w:r>
+      <w:r>
+        <w:rPr>
+          <w:rStyle w:val="pun"/>
+        </w:rPr>
+        <w:t>&gt;</w:t>
+      </w:r>
+      <w:r>
+        <w:rPr>
+          <w:rStyle w:val="pln"/>
+        </w:rPr>
+        <w:t xml:space="preserve">          </w:t>
+      </w:r>
+      <w:r>
+        <w:rPr>
+          <w:rStyle w:val="typ"/>
+        </w:rPr>
+        <w:t>Sub1</w:t>
+      </w:r>
+      <w:r>
+        <w:br/>
+      </w:r>
+      <w:r>
+        <w:rPr>
+          <w:rStyle w:val="lit"/>
+        </w:rPr>
+        <w:t>07</w:t>
+      </w:r>
+      <w:r>
+        <w:rPr>
+          <w:rStyle w:val="pun"/>
+        </w:rPr>
+        <w:t>/</w:t>
+      </w:r>
+      <w:r>
+        <w:rPr>
+          <w:rStyle w:val="lit"/>
+        </w:rPr>
+        <w:t>07</w:t>
+      </w:r>
+      <w:r>
+        <w:rPr>
+          <w:rStyle w:val="pun"/>
+        </w:rPr>
+        <w:t>/</w:t>
+      </w:r>
+      <w:r>
+        <w:rPr>
+          <w:rStyle w:val="lit"/>
+        </w:rPr>
+        <w:t>2014</w:t>
+      </w:r>
+      <w:r>
+        <w:rPr>
+          <w:rStyle w:val="pln"/>
+        </w:rPr>
+        <w:t xml:space="preserve">  </w:t>
+      </w:r>
+      <w:r>
+        <w:rPr>
+          <w:rStyle w:val="lit"/>
+        </w:rPr>
+        <w:t>13</w:t>
+      </w:r>
+      <w:r>
+        <w:rPr>
+          <w:rStyle w:val="pun"/>
+        </w:rPr>
+        <w:t>:</w:t>
+      </w:r>
+      <w:r>
+        <w:rPr>
+          <w:rStyle w:val="lit"/>
+        </w:rPr>
+        <w:t>09</w:t>
+      </w:r>
+      <w:r>
+        <w:rPr>
+          <w:rStyle w:val="pln"/>
+        </w:rPr>
+        <w:t xml:space="preserve">    </w:t>
+      </w:r>
+      <w:r>
+        <w:rPr>
+          <w:rStyle w:val="pun"/>
+        </w:rPr>
+        <w:t>&lt;</w:t>
+      </w:r>
+      <w:r>
+        <w:rPr>
+          <w:rStyle w:val="pln"/>
+        </w:rPr>
+        <w:t>DIR</w:t>
+      </w:r>
+      <w:r>
+        <w:rPr>
+          <w:rStyle w:val="pun"/>
+        </w:rPr>
+        <w:t>&gt;</w:t>
+      </w:r>
+      <w:r>
+        <w:rPr>
+          <w:rStyle w:val="pln"/>
+        </w:rPr>
+        <w:t xml:space="preserve">          </w:t>
+      </w:r>
+      <w:r>
+        <w:rPr>
+          <w:rStyle w:val="typ"/>
+        </w:rPr>
+        <w:t>Sub2</w:t>
+      </w:r>
+      <w:r>
+        <w:br/>
+      </w:r>
+      <w:r>
+        <w:rPr>
+          <w:rStyle w:val="lit"/>
+        </w:rPr>
+        <w:t>07</w:t>
+      </w:r>
+      <w:r>
+        <w:rPr>
+          <w:rStyle w:val="pun"/>
+        </w:rPr>
+        <w:t>/</w:t>
+      </w:r>
+      <w:r>
+        <w:rPr>
+          <w:rStyle w:val="lit"/>
+        </w:rPr>
+        <w:t>07</w:t>
+      </w:r>
+      <w:r>
+        <w:rPr>
+          <w:rStyle w:val="pun"/>
+        </w:rPr>
+        <w:t>/</w:t>
+      </w:r>
+      <w:r>
+        <w:rPr>
+          <w:rStyle w:val="lit"/>
+        </w:rPr>
+        <w:t>2014</w:t>
+      </w:r>
+      <w:r>
+        <w:rPr>
+          <w:rStyle w:val="pln"/>
+        </w:rPr>
+        <w:t xml:space="preserve">  </w:t>
+      </w:r>
+      <w:r>
+        <w:rPr>
+          <w:rStyle w:val="lit"/>
+        </w:rPr>
+        <w:t>13</w:t>
+      </w:r>
+      <w:r>
+        <w:rPr>
+          <w:rStyle w:val="pun"/>
+        </w:rPr>
+        <w:t>:</w:t>
+      </w:r>
+      <w:r>
+        <w:rPr>
+          <w:rStyle w:val="lit"/>
+        </w:rPr>
+        <w:t>09</w:t>
+      </w:r>
+      <w:r>
+        <w:rPr>
+          <w:rStyle w:val="pln"/>
+        </w:rPr>
+        <w:t xml:space="preserve">    </w:t>
+      </w:r>
+      <w:r>
+        <w:rPr>
+          <w:rStyle w:val="pun"/>
+        </w:rPr>
+        <w:t>&lt;</w:t>
+      </w:r>
+      <w:r>
+        <w:rPr>
+          <w:rStyle w:val="pln"/>
+        </w:rPr>
+        <w:t>DIR</w:t>
+      </w:r>
+      <w:r>
+        <w:rPr>
+          <w:rStyle w:val="pun"/>
+        </w:rPr>
+        <w:t>&gt;</w:t>
+      </w:r>
+      <w:r>
+        <w:rPr>
+          <w:rStyle w:val="pln"/>
+        </w:rPr>
+        <w:t xml:space="preserve">          </w:t>
+      </w:r>
+      <w:r>
+        <w:rPr>
+          <w:rStyle w:val="typ"/>
+        </w:rPr>
+        <w:t>Sub3</w:t>
+      </w:r>
+      <w:r>
+        <w:br/>
+      </w:r>
+      <w:r>
+        <w:rPr>
+          <w:rStyle w:val="lit"/>
+        </w:rPr>
+        <w:t>07</w:t>
+      </w:r>
+      <w:r>
+        <w:rPr>
+          <w:rStyle w:val="pun"/>
+        </w:rPr>
+        <w:t>/</w:t>
+      </w:r>
+      <w:r>
+        <w:rPr>
+          <w:rStyle w:val="lit"/>
+        </w:rPr>
+        <w:t>07</w:t>
+      </w:r>
+      <w:r>
+        <w:rPr>
+          <w:rStyle w:val="pun"/>
+        </w:rPr>
+        <w:t>/</w:t>
+      </w:r>
+      <w:r>
+        <w:rPr>
+          <w:rStyle w:val="lit"/>
+        </w:rPr>
+        <w:t>2014</w:t>
+      </w:r>
+      <w:r>
+        <w:rPr>
+          <w:rStyle w:val="pln"/>
+        </w:rPr>
+        <w:t xml:space="preserve">  </w:t>
+      </w:r>
+      <w:r>
+        <w:rPr>
+          <w:rStyle w:val="lit"/>
+        </w:rPr>
+        <w:t>13</w:t>
+      </w:r>
+      <w:r>
+        <w:rPr>
+          <w:rStyle w:val="pun"/>
+        </w:rPr>
+        <w:t>:</w:t>
+      </w:r>
+      <w:r>
+        <w:rPr>
+          <w:rStyle w:val="lit"/>
+        </w:rPr>
+        <w:t>09</w:t>
+      </w:r>
+      <w:r>
+        <w:rPr>
+          <w:rStyle w:val="pln"/>
+        </w:rPr>
+        <w:t xml:space="preserve">    </w:t>
+      </w:r>
+      <w:r>
+        <w:rPr>
+          <w:rStyle w:val="pun"/>
+        </w:rPr>
+        <w:t>&lt;</w:t>
+      </w:r>
+      <w:r>
+        <w:rPr>
+          <w:rStyle w:val="pln"/>
+        </w:rPr>
+        <w:t>DIR</w:t>
+      </w:r>
+      <w:r>
+        <w:rPr>
+          <w:rStyle w:val="pun"/>
+        </w:rPr>
+        <w:t>&gt;</w:t>
+      </w:r>
+      <w:r>
+        <w:rPr>
+          <w:rStyle w:val="pln"/>
+        </w:rPr>
+        <w:t xml:space="preserve">          </w:t>
+      </w:r>
+      <w:r>
+        <w:rPr>
+          <w:rStyle w:val="typ"/>
+        </w:rPr>
+        <w:t>Sub4</w:t>
+      </w:r>
+      <w:r>
+        <w:br/>
+      </w:r>
+      <w:r>
+        <w:rPr>
+          <w:rStyle w:val="pln"/>
+        </w:rPr>
+        <w:t>               </w:t>
+      </w:r>
+      <w:r>
+        <w:rPr>
+          <w:rStyle w:val="lit"/>
+        </w:rPr>
+        <w:t>0</w:t>
+      </w:r>
+      <w:r>
+        <w:rPr>
+          <w:rStyle w:val="pln"/>
+        </w:rPr>
+        <w:t xml:space="preserve"> archivos              </w:t>
+      </w:r>
+      <w:r>
+        <w:rPr>
+          <w:rStyle w:val="lit"/>
+        </w:rPr>
+        <w:t>0</w:t>
+      </w:r>
+      <w:r>
+        <w:rPr>
+          <w:rStyle w:val="pln"/>
+        </w:rPr>
+        <w:t xml:space="preserve"> bytes</w:t>
+      </w:r>
+      <w:r>
+        <w:br/>
+      </w:r>
+      <w:r>
+        <w:rPr>
+          <w:rStyle w:val="pln"/>
+        </w:rPr>
+        <w:t>               </w:t>
+      </w:r>
+      <w:r>
+        <w:rPr>
+          <w:rStyle w:val="lit"/>
+        </w:rPr>
+        <w:t>6</w:t>
+      </w:r>
+      <w:r>
+        <w:rPr>
+          <w:rStyle w:val="pln"/>
+        </w:rPr>
+        <w:t xml:space="preserve"> </w:t>
+      </w:r>
+      <w:proofErr w:type="spellStart"/>
+      <w:r>
+        <w:rPr>
+          <w:rStyle w:val="pln"/>
+        </w:rPr>
+        <w:t>dirs</w:t>
+      </w:r>
+      <w:proofErr w:type="spellEnd"/>
+      <w:r>
+        <w:rPr>
+          <w:rStyle w:val="pln"/>
+        </w:rPr>
+        <w:t xml:space="preserve">  </w:t>
+      </w:r>
+      <w:r>
+        <w:rPr>
+          <w:rStyle w:val="lit"/>
+        </w:rPr>
+        <w:t>64.534</w:t>
+      </w:r>
+      <w:r>
+        <w:rPr>
+          <w:rStyle w:val="pun"/>
+        </w:rPr>
+        <w:t>.</w:t>
+      </w:r>
+      <w:r>
+        <w:rPr>
+          <w:rStyle w:val="lit"/>
+        </w:rPr>
+        <w:t>093.504</w:t>
+      </w:r>
+      <w:r>
+        <w:rPr>
+          <w:rStyle w:val="pln"/>
+        </w:rPr>
+        <w:t xml:space="preserve"> bytes libres</w:t>
+      </w:r>
+    </w:p>
+    <w:p>
+      <w:pPr>
+        <w:pStyle w:val="NormalWeb"/>
+      </w:pPr>
+      <w:r>
+        <w:t>Queremos sincronizar la carpeta C:\CarpetaOrigen\ pero excluyendo la carpeta C:\CarpetaOrigen\Sub3\</w:t>
+      </w:r>
+    </w:p>
+    <w:p>
+      <w:pPr>
+        <w:pStyle w:val="HTMLconformatoprevio"/>
+      </w:pPr>
+      <w:r>
+        <w:rPr>
+          <w:rStyle w:val="pun"/>
+        </w:rPr>
+        <w:t>&gt;</w:t>
+      </w:r>
+      <w:r>
+        <w:rPr>
+          <w:rStyle w:val="pln"/>
+        </w:rPr>
+        <w:t xml:space="preserve"> </w:t>
+      </w:r>
+      <w:proofErr w:type="spellStart"/>
+      <w:r>
+        <w:rPr>
+          <w:rStyle w:val="pln"/>
+        </w:rPr>
+        <w:t>robocopy</w:t>
+      </w:r>
+      <w:proofErr w:type="spellEnd"/>
+      <w:r>
+        <w:rPr>
+          <w:rStyle w:val="pln"/>
+        </w:rPr>
+        <w:t xml:space="preserve"> c</w:t>
+      </w:r>
+      <w:r>
+        <w:rPr>
+          <w:rStyle w:val="pun"/>
+        </w:rPr>
+        <w:t>:\</w:t>
+      </w:r>
+      <w:r>
+        <w:rPr>
+          <w:rStyle w:val="typ"/>
+        </w:rPr>
+        <w:t>CarpetaOrigen</w:t>
+      </w:r>
+      <w:r>
+        <w:rPr>
+          <w:rStyle w:val="pun"/>
+        </w:rPr>
+        <w:t>\</w:t>
+      </w:r>
+      <w:r>
+        <w:rPr>
+          <w:rStyle w:val="pln"/>
+        </w:rPr>
+        <w:t xml:space="preserve"> c</w:t>
+      </w:r>
+      <w:r>
+        <w:rPr>
+          <w:rStyle w:val="pun"/>
+        </w:rPr>
+        <w:t>:\</w:t>
+      </w:r>
+      <w:r>
+        <w:rPr>
+          <w:rStyle w:val="typ"/>
+        </w:rPr>
+        <w:t>CarpetaDestino</w:t>
+      </w:r>
+      <w:r>
+        <w:rPr>
+          <w:rStyle w:val="pun"/>
+        </w:rPr>
+        <w:t>\</w:t>
+      </w:r>
+      <w:r>
+        <w:rPr>
+          <w:rStyle w:val="pln"/>
+        </w:rPr>
+        <w:t xml:space="preserve"> </w:t>
+      </w:r>
+      <w:r>
+        <w:rPr>
+          <w:rStyle w:val="pun"/>
+        </w:rPr>
+        <w:t>/</w:t>
+      </w:r>
+      <w:proofErr w:type="gramStart"/>
+      <w:r>
+        <w:rPr>
+          <w:rStyle w:val="pln"/>
+        </w:rPr>
+        <w:t>COPY</w:t>
+      </w:r>
+      <w:r>
+        <w:rPr>
+          <w:rStyle w:val="pun"/>
+        </w:rPr>
+        <w:t>:</w:t>
+      </w:r>
+      <w:r>
+        <w:rPr>
+          <w:rStyle w:val="pln"/>
+        </w:rPr>
+        <w:t>DT</w:t>
+      </w:r>
+      <w:proofErr w:type="gramEnd"/>
+      <w:r>
+        <w:rPr>
+          <w:rStyle w:val="pln"/>
+        </w:rPr>
+        <w:t xml:space="preserve"> </w:t>
+      </w:r>
+      <w:r>
+        <w:rPr>
+          <w:rStyle w:val="pun"/>
+        </w:rPr>
+        <w:t>/</w:t>
+      </w:r>
+      <w:r>
+        <w:rPr>
+          <w:rStyle w:val="pln"/>
+        </w:rPr>
+        <w:t xml:space="preserve">MIR </w:t>
+      </w:r>
+      <w:r>
+        <w:rPr>
+          <w:rStyle w:val="pun"/>
+        </w:rPr>
+        <w:t>/</w:t>
+      </w:r>
+      <w:r>
+        <w:rPr>
+          <w:rStyle w:val="pln"/>
+        </w:rPr>
+        <w:t xml:space="preserve">XO </w:t>
+      </w:r>
+      <w:r>
+        <w:rPr>
+          <w:rStyle w:val="pun"/>
+        </w:rPr>
+        <w:t>/</w:t>
+      </w:r>
+      <w:r>
+        <w:rPr>
+          <w:rStyle w:val="pln"/>
+        </w:rPr>
+        <w:t xml:space="preserve">TEE </w:t>
+      </w:r>
+      <w:r>
+        <w:rPr>
+          <w:rStyle w:val="pun"/>
+        </w:rPr>
+        <w:t>/</w:t>
+      </w:r>
+      <w:r>
+        <w:rPr>
+          <w:rStyle w:val="pln"/>
+        </w:rPr>
+        <w:t>XD C</w:t>
+      </w:r>
+      <w:r>
+        <w:rPr>
+          <w:rStyle w:val="pun"/>
+        </w:rPr>
+        <w:t>:\</w:t>
+      </w:r>
+      <w:r>
+        <w:rPr>
+          <w:rStyle w:val="typ"/>
+        </w:rPr>
+        <w:t>CarpetaOrigen</w:t>
+      </w:r>
+      <w:r>
+        <w:rPr>
+          <w:rStyle w:val="pun"/>
+        </w:rPr>
+        <w:t>\</w:t>
+      </w:r>
+      <w:r>
+        <w:rPr>
+          <w:rStyle w:val="typ"/>
+        </w:rPr>
+        <w:t>Sub3</w:t>
+      </w:r>
+      <w:r>
+        <w:rPr>
+          <w:rStyle w:val="pun"/>
+        </w:rPr>
+        <w:t>\</w:t>
+      </w:r>
+    </w:p>
+    <w:p>
+      <w:pPr>
+        <w:pStyle w:val="NormalWeb"/>
+      </w:pPr>
+      <w:r>
         <w:lastRenderedPageBreak/>
-        <w:t>&gt;</w:t>
-      </w:r>
-      <w:r>
-        <w:rPr>
-          <w:rStyle w:val="pln"/>
-        </w:rPr>
-        <w:t xml:space="preserve"> </w:t>
-      </w:r>
-      <w:proofErr w:type="spellStart"/>
-      <w:r>
-        <w:rPr>
-          <w:rStyle w:val="pln"/>
-        </w:rPr>
-        <w:t>robocopy</w:t>
-      </w:r>
-      <w:proofErr w:type="spellEnd"/>
-      <w:r>
-        <w:rPr>
-          <w:rStyle w:val="pln"/>
-        </w:rPr>
-        <w:t xml:space="preserve"> d</w:t>
-      </w:r>
-      <w:r>
-        <w:rPr>
-          <w:rStyle w:val="pun"/>
-        </w:rPr>
-        <w:t>:\</w:t>
-      </w:r>
-      <w:r>
-        <w:rPr>
-          <w:rStyle w:val="typ"/>
-        </w:rPr>
-        <w:t>CarpetaA</w:t>
-      </w:r>
-      <w:r>
-        <w:rPr>
-          <w:rStyle w:val="pun"/>
-        </w:rPr>
-        <w:t>\</w:t>
-      </w:r>
-      <w:r>
-        <w:rPr>
-          <w:rStyle w:val="pln"/>
-        </w:rPr>
-        <w:t xml:space="preserve"> f</w:t>
-      </w:r>
-      <w:r>
-        <w:rPr>
-          <w:rStyle w:val="pun"/>
-        </w:rPr>
-        <w:t>:\</w:t>
-      </w:r>
-      <w:r>
-        <w:rPr>
-          <w:rStyle w:val="typ"/>
-        </w:rPr>
-        <w:t>CarpetaACopia</w:t>
-      </w:r>
-      <w:r>
-        <w:rPr>
-          <w:rStyle w:val="pun"/>
-        </w:rPr>
-        <w:t>\</w:t>
-      </w:r>
-      <w:r>
-        <w:rPr>
-          <w:rStyle w:val="pln"/>
-        </w:rPr>
-        <w:t xml:space="preserve"> </w:t>
-      </w:r>
-      <w:r>
-        <w:rPr>
-          <w:rStyle w:val="pun"/>
-        </w:rPr>
-        <w:t>/</w:t>
-      </w:r>
-      <w:proofErr w:type="gramStart"/>
-      <w:r>
-        <w:rPr>
-          <w:rStyle w:val="pln"/>
-        </w:rPr>
-        <w:t>COPY</w:t>
-      </w:r>
-      <w:r>
-        <w:rPr>
-          <w:rStyle w:val="pun"/>
-        </w:rPr>
-        <w:t>:</w:t>
-      </w:r>
-      <w:r>
-        <w:rPr>
-          <w:rStyle w:val="pln"/>
-        </w:rPr>
-        <w:t>DT</w:t>
-      </w:r>
-      <w:proofErr w:type="gramEnd"/>
-      <w:r>
-        <w:rPr>
-          <w:rStyle w:val="pln"/>
-        </w:rPr>
-        <w:t xml:space="preserve"> </w:t>
-      </w:r>
-      <w:r>
-        <w:rPr>
-          <w:rStyle w:val="pun"/>
-        </w:rPr>
-        <w:t>/</w:t>
-      </w:r>
-      <w:r>
-        <w:rPr>
-          <w:rStyle w:val="pln"/>
-        </w:rPr>
-        <w:t xml:space="preserve">MIR </w:t>
-      </w:r>
-      <w:r>
-        <w:rPr>
-          <w:rStyle w:val="pun"/>
-        </w:rPr>
-        <w:t>/</w:t>
-      </w:r>
-      <w:r>
-        <w:rPr>
-          <w:rStyle w:val="pln"/>
-        </w:rPr>
-        <w:t xml:space="preserve">XO </w:t>
-      </w:r>
-      <w:r>
-        <w:rPr>
-          <w:rStyle w:val="pun"/>
-        </w:rPr>
-        <w:t>/</w:t>
-      </w:r>
-      <w:r>
-        <w:rPr>
-          <w:rStyle w:val="pln"/>
-        </w:rPr>
-        <w:t xml:space="preserve">TEE </w:t>
-      </w:r>
-    </w:p>
-    <w:p>
-      <w:pPr>
-        <w:pStyle w:val="NormalWeb"/>
-      </w:pPr>
-      <w:r>
-        <w:t xml:space="preserve">Si queremos generar un archivo de log añadimos el parámetro </w:t>
-      </w:r>
-      <w:r>
-        <w:rPr>
-          <w:rStyle w:val="Textoennegrita"/>
-        </w:rPr>
-        <w:t>/LOG+:nombreArchivoLog.txt</w:t>
-      </w:r>
-      <w:r>
-        <w:br/>
-        <w:t>(</w:t>
-      </w:r>
-      <w:r>
-        <w:rPr>
-          <w:rStyle w:val="Textoennegrita"/>
-        </w:rPr>
-        <w:t>LOG</w:t>
-      </w:r>
-      <w:r>
-        <w:t xml:space="preserve"> genera un archivo de log nuevo cada vez, </w:t>
-      </w:r>
-      <w:r>
-        <w:rPr>
-          <w:rStyle w:val="Textoennegrita"/>
-        </w:rPr>
-        <w:t>LOG+</w:t>
-      </w:r>
-      <w:r>
-        <w:t xml:space="preserve"> añade a archivo log si ya existe)</w:t>
+        <w:t>Resultado: 1 directorio omitido</w:t>
       </w:r>
     </w:p>
     <w:p>
@@ -3542,1621 +5243,6 @@
         <w:rPr>
           <w:rStyle w:val="pun"/>
         </w:rPr>
-        <w:t>&gt;</w:t>
-      </w:r>
-      <w:r>
-        <w:rPr>
-          <w:rStyle w:val="pln"/>
-        </w:rPr>
-        <w:t xml:space="preserve"> </w:t>
-      </w:r>
-      <w:proofErr w:type="spellStart"/>
-      <w:r>
-        <w:rPr>
-          <w:rStyle w:val="pln"/>
-        </w:rPr>
-        <w:t>robocopy</w:t>
-      </w:r>
-      <w:proofErr w:type="spellEnd"/>
-      <w:r>
-        <w:rPr>
-          <w:rStyle w:val="pln"/>
-        </w:rPr>
-        <w:t xml:space="preserve"> d</w:t>
-      </w:r>
-      <w:r>
-        <w:rPr>
-          <w:rStyle w:val="pun"/>
-        </w:rPr>
-        <w:t>:\</w:t>
-      </w:r>
-      <w:r>
-        <w:rPr>
-          <w:rStyle w:val="typ"/>
-        </w:rPr>
-        <w:t>CarpetaA</w:t>
-      </w:r>
-      <w:r>
-        <w:rPr>
-          <w:rStyle w:val="pun"/>
-        </w:rPr>
-        <w:t>\</w:t>
-      </w:r>
-      <w:r>
-        <w:rPr>
-          <w:rStyle w:val="pln"/>
-        </w:rPr>
-        <w:t xml:space="preserve"> f</w:t>
-      </w:r>
-      <w:r>
-        <w:rPr>
-          <w:rStyle w:val="pun"/>
-        </w:rPr>
-        <w:t>:\</w:t>
-      </w:r>
-      <w:r>
-        <w:rPr>
-          <w:rStyle w:val="typ"/>
-        </w:rPr>
-        <w:t>CarpetaACopia</w:t>
-      </w:r>
-      <w:r>
-        <w:rPr>
-          <w:rStyle w:val="pun"/>
-        </w:rPr>
-        <w:t>\</w:t>
-      </w:r>
-      <w:r>
-        <w:rPr>
-          <w:rStyle w:val="pln"/>
-        </w:rPr>
-        <w:t xml:space="preserve"> </w:t>
-      </w:r>
-      <w:r>
-        <w:rPr>
-          <w:rStyle w:val="pun"/>
-        </w:rPr>
-        <w:t>/</w:t>
-      </w:r>
-      <w:proofErr w:type="gramStart"/>
-      <w:r>
-        <w:rPr>
-          <w:rStyle w:val="pln"/>
-        </w:rPr>
-        <w:t>COPY</w:t>
-      </w:r>
-      <w:r>
-        <w:rPr>
-          <w:rStyle w:val="pun"/>
-        </w:rPr>
-        <w:t>:</w:t>
-      </w:r>
-      <w:r>
-        <w:rPr>
-          <w:rStyle w:val="pln"/>
-        </w:rPr>
-        <w:t>DT</w:t>
-      </w:r>
-      <w:proofErr w:type="gramEnd"/>
-      <w:r>
-        <w:rPr>
-          <w:rStyle w:val="pln"/>
-        </w:rPr>
-        <w:t xml:space="preserve"> </w:t>
-      </w:r>
-      <w:r>
-        <w:rPr>
-          <w:rStyle w:val="pun"/>
-        </w:rPr>
-        <w:t>/</w:t>
-      </w:r>
-      <w:r>
-        <w:rPr>
-          <w:rStyle w:val="pln"/>
-        </w:rPr>
-        <w:t xml:space="preserve">MIR </w:t>
-      </w:r>
-      <w:r>
-        <w:rPr>
-          <w:rStyle w:val="pun"/>
-        </w:rPr>
-        <w:t>/</w:t>
-      </w:r>
-      <w:r>
-        <w:rPr>
-          <w:rStyle w:val="pln"/>
-        </w:rPr>
-        <w:t xml:space="preserve">XO </w:t>
-      </w:r>
-      <w:r>
-        <w:rPr>
-          <w:rStyle w:val="pun"/>
-        </w:rPr>
-        <w:t>/</w:t>
-      </w:r>
-      <w:r>
-        <w:rPr>
-          <w:rStyle w:val="pln"/>
-        </w:rPr>
-        <w:t xml:space="preserve">TEE </w:t>
-      </w:r>
-      <w:r>
-        <w:rPr>
-          <w:rStyle w:val="pun"/>
-        </w:rPr>
-        <w:t>/</w:t>
-      </w:r>
-      <w:r>
-        <w:rPr>
-          <w:rStyle w:val="pln"/>
-        </w:rPr>
-        <w:t>LOG</w:t>
-      </w:r>
-      <w:r>
-        <w:rPr>
-          <w:rStyle w:val="pun"/>
-        </w:rPr>
-        <w:t>+:</w:t>
-      </w:r>
-      <w:r>
-        <w:rPr>
-          <w:rStyle w:val="pln"/>
-        </w:rPr>
-        <w:t>sincrolog</w:t>
-      </w:r>
-      <w:r>
-        <w:rPr>
-          <w:rStyle w:val="pun"/>
-        </w:rPr>
-        <w:t>.</w:t>
-      </w:r>
-      <w:r>
-        <w:rPr>
-          <w:rStyle w:val="pln"/>
-        </w:rPr>
-        <w:t xml:space="preserve">txt </w:t>
-      </w:r>
-    </w:p>
-    <w:p>
-      <w:pPr>
-        <w:pStyle w:val="NormalWeb"/>
-      </w:pPr>
-      <w:r>
-        <w:t xml:space="preserve">Si no queremos que muestre el </w:t>
-      </w:r>
-      <w:proofErr w:type="spellStart"/>
-      <w:r>
-        <w:t>porcentage</w:t>
-      </w:r>
-      <w:proofErr w:type="spellEnd"/>
-      <w:r>
-        <w:t xml:space="preserve"> (genera logs muy grandes) añadimos parámetro </w:t>
-      </w:r>
-      <w:r>
-        <w:rPr>
-          <w:rStyle w:val="Textoennegrita"/>
-        </w:rPr>
-        <w:t>/NP</w:t>
-      </w:r>
-    </w:p>
-    <w:p>
-      <w:pPr>
-        <w:pStyle w:val="HTMLconformatoprevio"/>
-      </w:pPr>
-      <w:r>
-        <w:rPr>
-          <w:rStyle w:val="pun"/>
-        </w:rPr>
-        <w:t>&gt;</w:t>
-      </w:r>
-      <w:r>
-        <w:rPr>
-          <w:rStyle w:val="pln"/>
-        </w:rPr>
-        <w:t xml:space="preserve"> </w:t>
-      </w:r>
-      <w:proofErr w:type="spellStart"/>
-      <w:r>
-        <w:rPr>
-          <w:rStyle w:val="pln"/>
-        </w:rPr>
-        <w:t>robocopy</w:t>
-      </w:r>
-      <w:proofErr w:type="spellEnd"/>
-      <w:r>
-        <w:rPr>
-          <w:rStyle w:val="pln"/>
-        </w:rPr>
-        <w:t xml:space="preserve"> d</w:t>
-      </w:r>
-      <w:r>
-        <w:rPr>
-          <w:rStyle w:val="pun"/>
-        </w:rPr>
-        <w:t>:\</w:t>
-      </w:r>
-      <w:r>
-        <w:rPr>
-          <w:rStyle w:val="typ"/>
-        </w:rPr>
-        <w:t>CarpetaA</w:t>
-      </w:r>
-      <w:r>
-        <w:rPr>
-          <w:rStyle w:val="pun"/>
-        </w:rPr>
-        <w:t>\</w:t>
-      </w:r>
-      <w:r>
-        <w:rPr>
-          <w:rStyle w:val="pln"/>
-        </w:rPr>
-        <w:t xml:space="preserve"> f</w:t>
-      </w:r>
-      <w:r>
-        <w:rPr>
-          <w:rStyle w:val="pun"/>
-        </w:rPr>
-        <w:t>:\</w:t>
-      </w:r>
-      <w:r>
-        <w:rPr>
-          <w:rStyle w:val="typ"/>
-        </w:rPr>
-        <w:t>CarpetaACopia</w:t>
-      </w:r>
-      <w:r>
-        <w:rPr>
-          <w:rStyle w:val="pun"/>
-        </w:rPr>
-        <w:t>\</w:t>
-      </w:r>
-      <w:r>
-        <w:rPr>
-          <w:rStyle w:val="pln"/>
-        </w:rPr>
-        <w:t xml:space="preserve"> </w:t>
-      </w:r>
-      <w:r>
-        <w:rPr>
-          <w:rStyle w:val="pun"/>
-        </w:rPr>
-        <w:t>/</w:t>
-      </w:r>
-      <w:proofErr w:type="gramStart"/>
-      <w:r>
-        <w:rPr>
-          <w:rStyle w:val="pln"/>
-        </w:rPr>
-        <w:t>COPY</w:t>
-      </w:r>
-      <w:r>
-        <w:rPr>
-          <w:rStyle w:val="pun"/>
-        </w:rPr>
-        <w:t>:</w:t>
-      </w:r>
-      <w:r>
-        <w:rPr>
-          <w:rStyle w:val="pln"/>
-        </w:rPr>
-        <w:t>DT</w:t>
-      </w:r>
-      <w:proofErr w:type="gramEnd"/>
-      <w:r>
-        <w:rPr>
-          <w:rStyle w:val="pln"/>
-        </w:rPr>
-        <w:t xml:space="preserve"> </w:t>
-      </w:r>
-      <w:r>
-        <w:rPr>
-          <w:rStyle w:val="pun"/>
-        </w:rPr>
-        <w:t>/</w:t>
-      </w:r>
-      <w:r>
-        <w:rPr>
-          <w:rStyle w:val="pln"/>
-        </w:rPr>
-        <w:t xml:space="preserve">MIR </w:t>
-      </w:r>
-      <w:r>
-        <w:rPr>
-          <w:rStyle w:val="pun"/>
-        </w:rPr>
-        <w:t>/</w:t>
-      </w:r>
-      <w:r>
-        <w:rPr>
-          <w:rStyle w:val="pln"/>
-        </w:rPr>
-        <w:t xml:space="preserve">XO </w:t>
-      </w:r>
-      <w:r>
-        <w:rPr>
-          <w:rStyle w:val="pun"/>
-        </w:rPr>
-        <w:t>/</w:t>
-      </w:r>
-      <w:r>
-        <w:rPr>
-          <w:rStyle w:val="pln"/>
-        </w:rPr>
-        <w:t xml:space="preserve">TEE </w:t>
-      </w:r>
-      <w:r>
-        <w:rPr>
-          <w:rStyle w:val="pun"/>
-        </w:rPr>
-        <w:t>/</w:t>
-      </w:r>
-      <w:r>
-        <w:rPr>
-          <w:rStyle w:val="pln"/>
-        </w:rPr>
-        <w:t>LOG</w:t>
-      </w:r>
-      <w:r>
-        <w:rPr>
-          <w:rStyle w:val="pun"/>
-        </w:rPr>
-        <w:t>+:</w:t>
-      </w:r>
-      <w:r>
-        <w:rPr>
-          <w:rStyle w:val="pln"/>
-        </w:rPr>
-        <w:t>sincrolog</w:t>
-      </w:r>
-      <w:r>
-        <w:rPr>
-          <w:rStyle w:val="pun"/>
-        </w:rPr>
-        <w:t>.</w:t>
-      </w:r>
-      <w:r>
-        <w:rPr>
-          <w:rStyle w:val="pln"/>
-        </w:rPr>
-        <w:t xml:space="preserve">txt </w:t>
-      </w:r>
-      <w:r>
-        <w:rPr>
-          <w:rStyle w:val="pun"/>
-        </w:rPr>
-        <w:t>/</w:t>
-      </w:r>
-      <w:r>
-        <w:rPr>
-          <w:rStyle w:val="pln"/>
-        </w:rPr>
-        <w:t xml:space="preserve">NP </w:t>
-      </w:r>
-    </w:p>
-    <w:p>
-      <w:pPr>
-        <w:pStyle w:val="NormalWeb"/>
-      </w:pPr>
-      <w:r>
-        <w:br/>
-      </w:r>
-      <w:r>
-        <w:br/>
-      </w:r>
-      <w:r>
-        <w:br/>
-      </w:r>
-      <w:r>
-        <w:br/>
-      </w:r>
-      <w:r>
-        <w:rPr>
-          <w:rStyle w:val="Textoennegrita"/>
-        </w:rPr>
-        <w:t xml:space="preserve">Ejemplo </w:t>
-      </w:r>
-      <w:proofErr w:type="spellStart"/>
-      <w:r>
-        <w:rPr>
-          <w:rStyle w:val="Textoennegrita"/>
-        </w:rPr>
-        <w:t>Robocopy</w:t>
-      </w:r>
-      <w:proofErr w:type="spellEnd"/>
-      <w:r>
-        <w:rPr>
-          <w:rStyle w:val="Textoennegrita"/>
-        </w:rPr>
-        <w:t xml:space="preserve"> 3</w:t>
-      </w:r>
-      <w:r>
-        <w:br/>
-      </w:r>
-      <w:r>
-        <w:br/>
-        <w:t xml:space="preserve">Sincronizar dos carpetas. </w:t>
-      </w:r>
-      <w:proofErr w:type="spellStart"/>
-      <w:r>
-        <w:t>Exluymos</w:t>
-      </w:r>
-      <w:proofErr w:type="spellEnd"/>
-      <w:r>
-        <w:t xml:space="preserve"> de la </w:t>
-      </w:r>
-      <w:proofErr w:type="spellStart"/>
-      <w:r>
-        <w:t>sincornización</w:t>
-      </w:r>
-      <w:proofErr w:type="spellEnd"/>
-      <w:r>
-        <w:t xml:space="preserve"> unas carpetas determinadas.</w:t>
-      </w:r>
-      <w:r>
-        <w:br/>
-        <w:t>Los archivos en destino se eliminan si en el origen ya no existen:</w:t>
-      </w:r>
-      <w:r>
-        <w:br/>
-        <w:t xml:space="preserve">·El parámetro </w:t>
-      </w:r>
-      <w:r>
-        <w:rPr>
-          <w:rStyle w:val="Textoennegrita"/>
-        </w:rPr>
-        <w:t>/COPY:DT</w:t>
-      </w:r>
-      <w:r>
-        <w:t xml:space="preserve"> copia el data y el </w:t>
-      </w:r>
-      <w:proofErr w:type="spellStart"/>
-      <w:r>
-        <w:t>timestamps</w:t>
-      </w:r>
-      <w:proofErr w:type="spellEnd"/>
-      <w:r>
-        <w:t xml:space="preserve">, </w:t>
-      </w:r>
-      <w:proofErr w:type="spellStart"/>
-      <w:r>
-        <w:t>exluye</w:t>
-      </w:r>
-      <w:proofErr w:type="spellEnd"/>
-      <w:r>
-        <w:t xml:space="preserve"> atributos que en ocasiones nos pueden crear problemas.</w:t>
-      </w:r>
-      <w:r>
-        <w:br/>
-        <w:t xml:space="preserve">·El parámetro </w:t>
-      </w:r>
-      <w:r>
-        <w:rPr>
-          <w:rStyle w:val="Textoennegrita"/>
-        </w:rPr>
-        <w:t>/MIR</w:t>
-      </w:r>
-      <w:r>
-        <w:t xml:space="preserve"> elimina los ficheros en destino que ya no existen en el origen</w:t>
-      </w:r>
-      <w:r>
-        <w:br/>
-        <w:t xml:space="preserve">·El parámetro </w:t>
-      </w:r>
-      <w:r>
-        <w:rPr>
-          <w:rStyle w:val="Textoennegrita"/>
-        </w:rPr>
-        <w:t>/XO</w:t>
-      </w:r>
-      <w:r>
-        <w:t xml:space="preserve"> excluye de copiar los ficheros </w:t>
-      </w:r>
-      <w:proofErr w:type="spellStart"/>
-      <w:r>
-        <w:t>mas</w:t>
-      </w:r>
-      <w:proofErr w:type="spellEnd"/>
-      <w:r>
-        <w:t xml:space="preserve"> antiguos</w:t>
-      </w:r>
-      <w:r>
-        <w:br/>
-        <w:t xml:space="preserve">·El parámetro </w:t>
-      </w:r>
-      <w:r>
-        <w:rPr>
-          <w:rStyle w:val="Textoennegrita"/>
-        </w:rPr>
-        <w:t>/TEE</w:t>
-      </w:r>
-      <w:r>
-        <w:t xml:space="preserve"> muestra el proceso en pantalla</w:t>
-      </w:r>
-      <w:r>
-        <w:br/>
-        <w:t xml:space="preserve">·El parámetro </w:t>
-      </w:r>
-      <w:r>
-        <w:rPr>
-          <w:rStyle w:val="Textoennegrita"/>
-        </w:rPr>
-        <w:t xml:space="preserve">/XD </w:t>
-      </w:r>
-      <w:proofErr w:type="spellStart"/>
-      <w:r>
-        <w:rPr>
-          <w:rStyle w:val="Textoennegrita"/>
-        </w:rPr>
-        <w:t>dirs</w:t>
-      </w:r>
-      <w:proofErr w:type="spellEnd"/>
-      <w:r>
-        <w:t xml:space="preserve"> excluye las carpetas indicadas</w:t>
-      </w:r>
-      <w:r>
-        <w:br/>
-        <w:t>Origen C:\CarpetaOrigen</w:t>
-      </w:r>
-      <w:r>
-        <w:br/>
-        <w:t>Destino C:\CarpetaDestino</w:t>
-      </w:r>
-      <w:r>
-        <w:br/>
-        <w:t xml:space="preserve">En la carpeta C:\CarpetaOrigen hay las siguiente </w:t>
-      </w:r>
-      <w:proofErr w:type="spellStart"/>
-      <w:r>
-        <w:t>esturctura</w:t>
-      </w:r>
-      <w:proofErr w:type="spellEnd"/>
-      <w:r>
-        <w:t>:</w:t>
-      </w:r>
-    </w:p>
-    <w:p>
-      <w:pPr>
-        <w:pStyle w:val="HTMLconformatoprevio"/>
-      </w:pPr>
-      <w:r>
-        <w:rPr>
-          <w:rStyle w:val="pun"/>
-        </w:rPr>
-        <w:t>&gt;</w:t>
-      </w:r>
-      <w:r>
-        <w:rPr>
-          <w:rStyle w:val="pln"/>
-        </w:rPr>
-        <w:t xml:space="preserve"> </w:t>
-      </w:r>
-      <w:proofErr w:type="spellStart"/>
-      <w:r>
-        <w:rPr>
-          <w:rStyle w:val="pln"/>
-        </w:rPr>
-        <w:t>dir</w:t>
-      </w:r>
-      <w:proofErr w:type="spellEnd"/>
-      <w:r>
-        <w:rPr>
-          <w:rStyle w:val="pln"/>
-        </w:rPr>
-        <w:t xml:space="preserve"> C</w:t>
-      </w:r>
-      <w:r>
-        <w:rPr>
-          <w:rStyle w:val="pun"/>
-        </w:rPr>
-        <w:t>:\</w:t>
-      </w:r>
-      <w:r>
-        <w:rPr>
-          <w:rStyle w:val="typ"/>
-        </w:rPr>
-        <w:t>CarpetaOrigen</w:t>
-      </w:r>
-      <w:r>
-        <w:rPr>
-          <w:rStyle w:val="pun"/>
-        </w:rPr>
-        <w:t>\</w:t>
-      </w:r>
-      <w:r>
-        <w:br/>
-      </w:r>
-      <w:r>
-        <w:rPr>
-          <w:rStyle w:val="pln"/>
-        </w:rPr>
-        <w:t> </w:t>
-      </w:r>
-      <w:r>
-        <w:rPr>
-          <w:rStyle w:val="typ"/>
-        </w:rPr>
-        <w:t>El</w:t>
-      </w:r>
-      <w:r>
-        <w:rPr>
-          <w:rStyle w:val="pln"/>
-        </w:rPr>
-        <w:t xml:space="preserve"> volumen de la unidad C es OS</w:t>
-      </w:r>
-      <w:r>
-        <w:br/>
-      </w:r>
-      <w:r>
-        <w:rPr>
-          <w:rStyle w:val="pln"/>
-        </w:rPr>
-        <w:t> </w:t>
-      </w:r>
-      <w:r>
-        <w:rPr>
-          <w:rStyle w:val="typ"/>
-        </w:rPr>
-        <w:t>El</w:t>
-      </w:r>
-      <w:r>
-        <w:rPr>
-          <w:rStyle w:val="pln"/>
-        </w:rPr>
-        <w:t xml:space="preserve"> n</w:t>
-      </w:r>
-      <w:r>
-        <w:rPr>
-          <w:rStyle w:val="pun"/>
-        </w:rPr>
-        <w:t>ú</w:t>
-      </w:r>
-      <w:r>
-        <w:rPr>
-          <w:rStyle w:val="pln"/>
-        </w:rPr>
-        <w:t xml:space="preserve">mero de serie </w:t>
-      </w:r>
-      <w:r>
-        <w:rPr>
-          <w:rStyle w:val="kwd"/>
-        </w:rPr>
-        <w:t>del</w:t>
-      </w:r>
-      <w:r>
-        <w:rPr>
-          <w:rStyle w:val="pln"/>
-        </w:rPr>
-        <w:t xml:space="preserve"> volumen es</w:t>
-      </w:r>
-      <w:r>
-        <w:rPr>
-          <w:rStyle w:val="pun"/>
-        </w:rPr>
-        <w:t>:</w:t>
-      </w:r>
-      <w:r>
-        <w:rPr>
-          <w:rStyle w:val="pln"/>
-        </w:rPr>
-        <w:t xml:space="preserve"> DDB08</w:t>
-      </w:r>
-      <w:r>
-        <w:rPr>
-          <w:rStyle w:val="pun"/>
-        </w:rPr>
-        <w:t>-</w:t>
-      </w:r>
-      <w:r>
-        <w:rPr>
-          <w:rStyle w:val="pln"/>
-        </w:rPr>
-        <w:t>A03</w:t>
-      </w:r>
-      <w:r>
-        <w:br/>
-      </w:r>
-      <w:r>
-        <w:br/>
-      </w:r>
-      <w:r>
-        <w:rPr>
-          <w:rStyle w:val="pln"/>
-        </w:rPr>
-        <w:t> </w:t>
-      </w:r>
-      <w:r>
-        <w:rPr>
-          <w:rStyle w:val="typ"/>
-        </w:rPr>
-        <w:t>Directorio</w:t>
-      </w:r>
-      <w:r>
-        <w:rPr>
-          <w:rStyle w:val="pln"/>
-        </w:rPr>
-        <w:t xml:space="preserve"> de C</w:t>
-      </w:r>
-      <w:r>
-        <w:rPr>
-          <w:rStyle w:val="pun"/>
-        </w:rPr>
-        <w:t>:\</w:t>
-      </w:r>
-      <w:r>
-        <w:rPr>
-          <w:rStyle w:val="typ"/>
-        </w:rPr>
-        <w:t>CarpetaOrigen</w:t>
-      </w:r>
-      <w:r>
-        <w:br/>
-      </w:r>
-      <w:r>
-        <w:br/>
-      </w:r>
-      <w:r>
-        <w:rPr>
-          <w:rStyle w:val="lit"/>
-        </w:rPr>
-        <w:t>07</w:t>
-      </w:r>
-      <w:r>
-        <w:rPr>
-          <w:rStyle w:val="pun"/>
-        </w:rPr>
-        <w:t>/</w:t>
-      </w:r>
-      <w:r>
-        <w:rPr>
-          <w:rStyle w:val="lit"/>
-        </w:rPr>
-        <w:t>07</w:t>
-      </w:r>
-      <w:r>
-        <w:rPr>
-          <w:rStyle w:val="pun"/>
-        </w:rPr>
-        <w:t>/</w:t>
-      </w:r>
-      <w:r>
-        <w:rPr>
-          <w:rStyle w:val="lit"/>
-        </w:rPr>
-        <w:t>2014</w:t>
-      </w:r>
-      <w:r>
-        <w:rPr>
-          <w:rStyle w:val="pln"/>
-        </w:rPr>
-        <w:t xml:space="preserve">  </w:t>
-      </w:r>
-      <w:r>
-        <w:rPr>
-          <w:rStyle w:val="lit"/>
-        </w:rPr>
-        <w:t>13</w:t>
-      </w:r>
-      <w:r>
-        <w:rPr>
-          <w:rStyle w:val="pun"/>
-        </w:rPr>
-        <w:t>:</w:t>
-      </w:r>
-      <w:r>
-        <w:rPr>
-          <w:rStyle w:val="lit"/>
-        </w:rPr>
-        <w:t>08</w:t>
-      </w:r>
-      <w:r>
-        <w:rPr>
-          <w:rStyle w:val="pln"/>
-        </w:rPr>
-        <w:t xml:space="preserve">    </w:t>
-      </w:r>
-      <w:r>
-        <w:rPr>
-          <w:rStyle w:val="pun"/>
-        </w:rPr>
-        <w:t>&lt;</w:t>
-      </w:r>
-      <w:r>
-        <w:rPr>
-          <w:rStyle w:val="pln"/>
-        </w:rPr>
-        <w:t>DIR</w:t>
-      </w:r>
-      <w:r>
-        <w:rPr>
-          <w:rStyle w:val="pun"/>
-        </w:rPr>
-        <w:t>&gt;</w:t>
-      </w:r>
-      <w:r>
-        <w:rPr>
-          <w:rStyle w:val="pln"/>
-        </w:rPr>
-        <w:t xml:space="preserve">          </w:t>
-      </w:r>
-      <w:r>
-        <w:rPr>
-          <w:rStyle w:val="pun"/>
-        </w:rPr>
-        <w:t>.</w:t>
-      </w:r>
-      <w:r>
-        <w:br/>
-      </w:r>
-      <w:r>
-        <w:rPr>
-          <w:rStyle w:val="lit"/>
-        </w:rPr>
-        <w:t>07</w:t>
-      </w:r>
-      <w:r>
-        <w:rPr>
-          <w:rStyle w:val="pun"/>
-        </w:rPr>
-        <w:t>/</w:t>
-      </w:r>
-      <w:r>
-        <w:rPr>
-          <w:rStyle w:val="lit"/>
-        </w:rPr>
-        <w:t>07</w:t>
-      </w:r>
-      <w:r>
-        <w:rPr>
-          <w:rStyle w:val="pun"/>
-        </w:rPr>
-        <w:t>/</w:t>
-      </w:r>
-      <w:r>
-        <w:rPr>
-          <w:rStyle w:val="lit"/>
-        </w:rPr>
-        <w:t>2014</w:t>
-      </w:r>
-      <w:r>
-        <w:rPr>
-          <w:rStyle w:val="pln"/>
-        </w:rPr>
-        <w:t xml:space="preserve">  </w:t>
-      </w:r>
-      <w:r>
-        <w:rPr>
-          <w:rStyle w:val="lit"/>
-        </w:rPr>
-        <w:t>13</w:t>
-      </w:r>
-      <w:r>
-        <w:rPr>
-          <w:rStyle w:val="pun"/>
-        </w:rPr>
-        <w:t>:</w:t>
-      </w:r>
-      <w:r>
-        <w:rPr>
-          <w:rStyle w:val="lit"/>
-        </w:rPr>
-        <w:t>08</w:t>
-      </w:r>
-      <w:r>
-        <w:rPr>
-          <w:rStyle w:val="pln"/>
-        </w:rPr>
-        <w:t xml:space="preserve">    </w:t>
-      </w:r>
-      <w:r>
-        <w:rPr>
-          <w:rStyle w:val="pun"/>
-        </w:rPr>
-        <w:t>&lt;</w:t>
-      </w:r>
-      <w:r>
-        <w:rPr>
-          <w:rStyle w:val="pln"/>
-        </w:rPr>
-        <w:t>DIR</w:t>
-      </w:r>
-      <w:r>
-        <w:rPr>
-          <w:rStyle w:val="pun"/>
-        </w:rPr>
-        <w:t>&gt;</w:t>
-      </w:r>
-      <w:r>
-        <w:rPr>
-          <w:rStyle w:val="pln"/>
-        </w:rPr>
-        <w:t xml:space="preserve">          </w:t>
-      </w:r>
-      <w:r>
-        <w:rPr>
-          <w:rStyle w:val="pun"/>
-        </w:rPr>
-        <w:t>..</w:t>
-      </w:r>
-      <w:r>
-        <w:br/>
-      </w:r>
-      <w:r>
-        <w:rPr>
-          <w:rStyle w:val="lit"/>
-        </w:rPr>
-        <w:t>07</w:t>
-      </w:r>
-      <w:r>
-        <w:rPr>
-          <w:rStyle w:val="pun"/>
-        </w:rPr>
-        <w:t>/</w:t>
-      </w:r>
-      <w:r>
-        <w:rPr>
-          <w:rStyle w:val="lit"/>
-        </w:rPr>
-        <w:t>07</w:t>
-      </w:r>
-      <w:r>
-        <w:rPr>
-          <w:rStyle w:val="pun"/>
-        </w:rPr>
-        <w:t>/</w:t>
-      </w:r>
-      <w:r>
-        <w:rPr>
-          <w:rStyle w:val="lit"/>
-        </w:rPr>
-        <w:t>2014</w:t>
-      </w:r>
-      <w:r>
-        <w:rPr>
-          <w:rStyle w:val="pln"/>
-        </w:rPr>
-        <w:t xml:space="preserve">  </w:t>
-      </w:r>
-      <w:r>
-        <w:rPr>
-          <w:rStyle w:val="lit"/>
-        </w:rPr>
-        <w:t>13</w:t>
-      </w:r>
-      <w:r>
-        <w:rPr>
-          <w:rStyle w:val="pun"/>
-        </w:rPr>
-        <w:t>:</w:t>
-      </w:r>
-      <w:r>
-        <w:rPr>
-          <w:rStyle w:val="lit"/>
-        </w:rPr>
-        <w:t>09</w:t>
-      </w:r>
-      <w:r>
-        <w:rPr>
-          <w:rStyle w:val="pln"/>
-        </w:rPr>
-        <w:t xml:space="preserve">    </w:t>
-      </w:r>
-      <w:r>
-        <w:rPr>
-          <w:rStyle w:val="pun"/>
-        </w:rPr>
-        <w:t>&lt;</w:t>
-      </w:r>
-      <w:r>
-        <w:rPr>
-          <w:rStyle w:val="pln"/>
-        </w:rPr>
-        <w:t>DIR</w:t>
-      </w:r>
-      <w:r>
-        <w:rPr>
-          <w:rStyle w:val="pun"/>
-        </w:rPr>
-        <w:t>&gt;</w:t>
-      </w:r>
-      <w:r>
-        <w:rPr>
-          <w:rStyle w:val="pln"/>
-        </w:rPr>
-        <w:t xml:space="preserve">          </w:t>
-      </w:r>
-      <w:r>
-        <w:rPr>
-          <w:rStyle w:val="typ"/>
-        </w:rPr>
-        <w:t>Sub1</w:t>
-      </w:r>
-      <w:r>
-        <w:br/>
-      </w:r>
-      <w:r>
-        <w:rPr>
-          <w:rStyle w:val="lit"/>
-        </w:rPr>
-        <w:t>07</w:t>
-      </w:r>
-      <w:r>
-        <w:rPr>
-          <w:rStyle w:val="pun"/>
-        </w:rPr>
-        <w:t>/</w:t>
-      </w:r>
-      <w:r>
-        <w:rPr>
-          <w:rStyle w:val="lit"/>
-        </w:rPr>
-        <w:t>07</w:t>
-      </w:r>
-      <w:r>
-        <w:rPr>
-          <w:rStyle w:val="pun"/>
-        </w:rPr>
-        <w:t>/</w:t>
-      </w:r>
-      <w:r>
-        <w:rPr>
-          <w:rStyle w:val="lit"/>
-        </w:rPr>
-        <w:t>2014</w:t>
-      </w:r>
-      <w:r>
-        <w:rPr>
-          <w:rStyle w:val="pln"/>
-        </w:rPr>
-        <w:t xml:space="preserve">  </w:t>
-      </w:r>
-      <w:r>
-        <w:rPr>
-          <w:rStyle w:val="lit"/>
-        </w:rPr>
-        <w:t>13</w:t>
-      </w:r>
-      <w:r>
-        <w:rPr>
-          <w:rStyle w:val="pun"/>
-        </w:rPr>
-        <w:t>:</w:t>
-      </w:r>
-      <w:r>
-        <w:rPr>
-          <w:rStyle w:val="lit"/>
-        </w:rPr>
-        <w:t>09</w:t>
-      </w:r>
-      <w:r>
-        <w:rPr>
-          <w:rStyle w:val="pln"/>
-        </w:rPr>
-        <w:t xml:space="preserve">    </w:t>
-      </w:r>
-      <w:r>
-        <w:rPr>
-          <w:rStyle w:val="pun"/>
-        </w:rPr>
-        <w:t>&lt;</w:t>
-      </w:r>
-      <w:r>
-        <w:rPr>
-          <w:rStyle w:val="pln"/>
-        </w:rPr>
-        <w:t>DIR</w:t>
-      </w:r>
-      <w:r>
-        <w:rPr>
-          <w:rStyle w:val="pun"/>
-        </w:rPr>
-        <w:t>&gt;</w:t>
-      </w:r>
-      <w:r>
-        <w:rPr>
-          <w:rStyle w:val="pln"/>
-        </w:rPr>
-        <w:t xml:space="preserve">          </w:t>
-      </w:r>
-      <w:r>
-        <w:rPr>
-          <w:rStyle w:val="typ"/>
-        </w:rPr>
-        <w:t>Sub2</w:t>
-      </w:r>
-      <w:r>
-        <w:br/>
-      </w:r>
-      <w:r>
-        <w:rPr>
-          <w:rStyle w:val="lit"/>
-        </w:rPr>
-        <w:t>07</w:t>
-      </w:r>
-      <w:r>
-        <w:rPr>
-          <w:rStyle w:val="pun"/>
-        </w:rPr>
-        <w:t>/</w:t>
-      </w:r>
-      <w:r>
-        <w:rPr>
-          <w:rStyle w:val="lit"/>
-        </w:rPr>
-        <w:t>07</w:t>
-      </w:r>
-      <w:r>
-        <w:rPr>
-          <w:rStyle w:val="pun"/>
-        </w:rPr>
-        <w:t>/</w:t>
-      </w:r>
-      <w:r>
-        <w:rPr>
-          <w:rStyle w:val="lit"/>
-        </w:rPr>
-        <w:t>2014</w:t>
-      </w:r>
-      <w:r>
-        <w:rPr>
-          <w:rStyle w:val="pln"/>
-        </w:rPr>
-        <w:t xml:space="preserve">  </w:t>
-      </w:r>
-      <w:r>
-        <w:rPr>
-          <w:rStyle w:val="lit"/>
-        </w:rPr>
-        <w:t>13</w:t>
-      </w:r>
-      <w:r>
-        <w:rPr>
-          <w:rStyle w:val="pun"/>
-        </w:rPr>
-        <w:t>:</w:t>
-      </w:r>
-      <w:r>
-        <w:rPr>
-          <w:rStyle w:val="lit"/>
-        </w:rPr>
-        <w:t>09</w:t>
-      </w:r>
-      <w:r>
-        <w:rPr>
-          <w:rStyle w:val="pln"/>
-        </w:rPr>
-        <w:t xml:space="preserve">    </w:t>
-      </w:r>
-      <w:r>
-        <w:rPr>
-          <w:rStyle w:val="pun"/>
-        </w:rPr>
-        <w:t>&lt;</w:t>
-      </w:r>
-      <w:r>
-        <w:rPr>
-          <w:rStyle w:val="pln"/>
-        </w:rPr>
-        <w:t>DIR</w:t>
-      </w:r>
-      <w:r>
-        <w:rPr>
-          <w:rStyle w:val="pun"/>
-        </w:rPr>
-        <w:t>&gt;</w:t>
-      </w:r>
-      <w:r>
-        <w:rPr>
-          <w:rStyle w:val="pln"/>
-        </w:rPr>
-        <w:t xml:space="preserve">          </w:t>
-      </w:r>
-      <w:r>
-        <w:rPr>
-          <w:rStyle w:val="typ"/>
-        </w:rPr>
-        <w:t>Sub3</w:t>
-      </w:r>
-      <w:r>
-        <w:br/>
-      </w:r>
-      <w:r>
-        <w:rPr>
-          <w:rStyle w:val="lit"/>
-        </w:rPr>
-        <w:t>07</w:t>
-      </w:r>
-      <w:r>
-        <w:rPr>
-          <w:rStyle w:val="pun"/>
-        </w:rPr>
-        <w:t>/</w:t>
-      </w:r>
-      <w:r>
-        <w:rPr>
-          <w:rStyle w:val="lit"/>
-        </w:rPr>
-        <w:t>07</w:t>
-      </w:r>
-      <w:r>
-        <w:rPr>
-          <w:rStyle w:val="pun"/>
-        </w:rPr>
-        <w:t>/</w:t>
-      </w:r>
-      <w:r>
-        <w:rPr>
-          <w:rStyle w:val="lit"/>
-        </w:rPr>
-        <w:t>2014</w:t>
-      </w:r>
-      <w:r>
-        <w:rPr>
-          <w:rStyle w:val="pln"/>
-        </w:rPr>
-        <w:t xml:space="preserve">  </w:t>
-      </w:r>
-      <w:r>
-        <w:rPr>
-          <w:rStyle w:val="lit"/>
-        </w:rPr>
-        <w:t>13</w:t>
-      </w:r>
-      <w:r>
-        <w:rPr>
-          <w:rStyle w:val="pun"/>
-        </w:rPr>
-        <w:t>:</w:t>
-      </w:r>
-      <w:r>
-        <w:rPr>
-          <w:rStyle w:val="lit"/>
-        </w:rPr>
-        <w:t>09</w:t>
-      </w:r>
-      <w:r>
-        <w:rPr>
-          <w:rStyle w:val="pln"/>
-        </w:rPr>
-        <w:t xml:space="preserve">    </w:t>
-      </w:r>
-      <w:r>
-        <w:rPr>
-          <w:rStyle w:val="pun"/>
-        </w:rPr>
-        <w:t>&lt;</w:t>
-      </w:r>
-      <w:r>
-        <w:rPr>
-          <w:rStyle w:val="pln"/>
-        </w:rPr>
-        <w:t>DIR</w:t>
-      </w:r>
-      <w:r>
-        <w:rPr>
-          <w:rStyle w:val="pun"/>
-        </w:rPr>
-        <w:t>&gt;</w:t>
-      </w:r>
-      <w:r>
-        <w:rPr>
-          <w:rStyle w:val="pln"/>
-        </w:rPr>
-        <w:t xml:space="preserve">          </w:t>
-      </w:r>
-      <w:r>
-        <w:rPr>
-          <w:rStyle w:val="typ"/>
-        </w:rPr>
-        <w:t>Sub4</w:t>
-      </w:r>
-      <w:r>
-        <w:br/>
-      </w:r>
-      <w:r>
-        <w:rPr>
-          <w:rStyle w:val="pln"/>
-        </w:rPr>
-        <w:t>               </w:t>
-      </w:r>
-      <w:r>
-        <w:rPr>
-          <w:rStyle w:val="lit"/>
-        </w:rPr>
-        <w:t>0</w:t>
-      </w:r>
-      <w:r>
-        <w:rPr>
-          <w:rStyle w:val="pln"/>
-        </w:rPr>
-        <w:t xml:space="preserve"> archivos              </w:t>
-      </w:r>
-      <w:r>
-        <w:rPr>
-          <w:rStyle w:val="lit"/>
-        </w:rPr>
-        <w:t>0</w:t>
-      </w:r>
-      <w:r>
-        <w:rPr>
-          <w:rStyle w:val="pln"/>
-        </w:rPr>
-        <w:t xml:space="preserve"> bytes</w:t>
-      </w:r>
-      <w:r>
-        <w:br/>
-      </w:r>
-      <w:r>
-        <w:rPr>
-          <w:rStyle w:val="pln"/>
-        </w:rPr>
-        <w:t>               </w:t>
-      </w:r>
-      <w:r>
-        <w:rPr>
-          <w:rStyle w:val="lit"/>
-        </w:rPr>
-        <w:t>6</w:t>
-      </w:r>
-      <w:r>
-        <w:rPr>
-          <w:rStyle w:val="pln"/>
-        </w:rPr>
-        <w:t xml:space="preserve"> </w:t>
-      </w:r>
-      <w:proofErr w:type="spellStart"/>
-      <w:r>
-        <w:rPr>
-          <w:rStyle w:val="pln"/>
-        </w:rPr>
-        <w:t>dirs</w:t>
-      </w:r>
-      <w:proofErr w:type="spellEnd"/>
-      <w:r>
-        <w:rPr>
-          <w:rStyle w:val="pln"/>
-        </w:rPr>
-        <w:t xml:space="preserve">  </w:t>
-      </w:r>
-      <w:r>
-        <w:rPr>
-          <w:rStyle w:val="lit"/>
-        </w:rPr>
-        <w:t>64.534</w:t>
-      </w:r>
-      <w:r>
-        <w:rPr>
-          <w:rStyle w:val="pun"/>
-        </w:rPr>
-        <w:t>.</w:t>
-      </w:r>
-      <w:r>
-        <w:rPr>
-          <w:rStyle w:val="lit"/>
-        </w:rPr>
-        <w:t>093.504</w:t>
-      </w:r>
-      <w:r>
-        <w:rPr>
-          <w:rStyle w:val="pln"/>
-        </w:rPr>
-        <w:t xml:space="preserve"> bytes libres</w:t>
-      </w:r>
-    </w:p>
-    <w:p>
-      <w:pPr>
-        <w:pStyle w:val="NormalWeb"/>
-      </w:pPr>
-      <w:r>
-        <w:t>Queremos sincronizar la carpeta C:\CarpetaOrigen\ pero excluyendo la carpeta C:\CarpetaOrigen\Sub3\</w:t>
-      </w:r>
-    </w:p>
-    <w:p>
-      <w:pPr>
-        <w:pStyle w:val="HTMLconformatoprevio"/>
-      </w:pPr>
-      <w:r>
-        <w:rPr>
-          <w:rStyle w:val="pun"/>
-        </w:rPr>
-        <w:t>&gt;</w:t>
-      </w:r>
-      <w:r>
-        <w:rPr>
-          <w:rStyle w:val="pln"/>
-        </w:rPr>
-        <w:t xml:space="preserve"> </w:t>
-      </w:r>
-      <w:proofErr w:type="spellStart"/>
-      <w:r>
-        <w:rPr>
-          <w:rStyle w:val="pln"/>
-        </w:rPr>
-        <w:t>robocopy</w:t>
-      </w:r>
-      <w:proofErr w:type="spellEnd"/>
-      <w:r>
-        <w:rPr>
-          <w:rStyle w:val="pln"/>
-        </w:rPr>
-        <w:t xml:space="preserve"> c</w:t>
-      </w:r>
-      <w:r>
-        <w:rPr>
-          <w:rStyle w:val="pun"/>
-        </w:rPr>
-        <w:t>:\</w:t>
-      </w:r>
-      <w:r>
-        <w:rPr>
-          <w:rStyle w:val="typ"/>
-        </w:rPr>
-        <w:t>CarpetaOrigen</w:t>
-      </w:r>
-      <w:r>
-        <w:rPr>
-          <w:rStyle w:val="pun"/>
-        </w:rPr>
-        <w:t>\</w:t>
-      </w:r>
-      <w:r>
-        <w:rPr>
-          <w:rStyle w:val="pln"/>
-        </w:rPr>
-        <w:t xml:space="preserve"> c</w:t>
-      </w:r>
-      <w:r>
-        <w:rPr>
-          <w:rStyle w:val="pun"/>
-        </w:rPr>
-        <w:t>:\</w:t>
-      </w:r>
-      <w:r>
-        <w:rPr>
-          <w:rStyle w:val="typ"/>
-        </w:rPr>
-        <w:t>CarpetaDestino</w:t>
-      </w:r>
-      <w:r>
-        <w:rPr>
-          <w:rStyle w:val="pun"/>
-        </w:rPr>
-        <w:t>\</w:t>
-      </w:r>
-      <w:r>
-        <w:rPr>
-          <w:rStyle w:val="pln"/>
-        </w:rPr>
-        <w:t xml:space="preserve"> </w:t>
-      </w:r>
-      <w:r>
-        <w:rPr>
-          <w:rStyle w:val="pun"/>
-        </w:rPr>
-        <w:t>/</w:t>
-      </w:r>
-      <w:proofErr w:type="gramStart"/>
-      <w:r>
-        <w:rPr>
-          <w:rStyle w:val="pln"/>
-        </w:rPr>
-        <w:t>COPY</w:t>
-      </w:r>
-      <w:r>
-        <w:rPr>
-          <w:rStyle w:val="pun"/>
-        </w:rPr>
-        <w:t>:</w:t>
-      </w:r>
-      <w:r>
-        <w:rPr>
-          <w:rStyle w:val="pln"/>
-        </w:rPr>
-        <w:t>DT</w:t>
-      </w:r>
-      <w:proofErr w:type="gramEnd"/>
-      <w:r>
-        <w:rPr>
-          <w:rStyle w:val="pln"/>
-        </w:rPr>
-        <w:t xml:space="preserve"> </w:t>
-      </w:r>
-      <w:r>
-        <w:rPr>
-          <w:rStyle w:val="pun"/>
-        </w:rPr>
-        <w:t>/</w:t>
-      </w:r>
-      <w:r>
-        <w:rPr>
-          <w:rStyle w:val="pln"/>
-        </w:rPr>
-        <w:t xml:space="preserve">MIR </w:t>
-      </w:r>
-      <w:r>
-        <w:rPr>
-          <w:rStyle w:val="pun"/>
-        </w:rPr>
-        <w:t>/</w:t>
-      </w:r>
-      <w:r>
-        <w:rPr>
-          <w:rStyle w:val="pln"/>
-        </w:rPr>
-        <w:t xml:space="preserve">XO </w:t>
-      </w:r>
-      <w:r>
-        <w:rPr>
-          <w:rStyle w:val="pun"/>
-        </w:rPr>
-        <w:t>/</w:t>
-      </w:r>
-      <w:r>
-        <w:rPr>
-          <w:rStyle w:val="pln"/>
-        </w:rPr>
-        <w:t xml:space="preserve">TEE </w:t>
-      </w:r>
-      <w:r>
-        <w:rPr>
-          <w:rStyle w:val="pun"/>
-        </w:rPr>
-        <w:t>/</w:t>
-      </w:r>
-      <w:r>
-        <w:rPr>
-          <w:rStyle w:val="pln"/>
-        </w:rPr>
-        <w:t>XD C</w:t>
-      </w:r>
-      <w:r>
-        <w:rPr>
-          <w:rStyle w:val="pun"/>
-        </w:rPr>
-        <w:t>:\</w:t>
-      </w:r>
-      <w:r>
-        <w:rPr>
-          <w:rStyle w:val="typ"/>
-        </w:rPr>
-        <w:t>CarpetaOrigen</w:t>
-      </w:r>
-      <w:r>
-        <w:rPr>
-          <w:rStyle w:val="pun"/>
-        </w:rPr>
-        <w:t>\</w:t>
-      </w:r>
-      <w:r>
-        <w:rPr>
-          <w:rStyle w:val="typ"/>
-        </w:rPr>
-        <w:t>Sub3</w:t>
-      </w:r>
-      <w:r>
-        <w:rPr>
-          <w:rStyle w:val="pun"/>
-        </w:rPr>
-        <w:t>\</w:t>
-      </w:r>
-    </w:p>
-    <w:p>
-      <w:pPr>
-        <w:pStyle w:val="NormalWeb"/>
-      </w:pPr>
-      <w:r>
-        <w:t>Resultado: 1 directorio omitido</w:t>
-      </w:r>
-    </w:p>
-    <w:p>
-      <w:pPr>
-        <w:pStyle w:val="HTMLconformatoprevio"/>
-      </w:pPr>
-      <w:r>
-        <w:rPr>
-          <w:rStyle w:val="pun"/>
-        </w:rPr>
-        <w:lastRenderedPageBreak/>
         <w:t>------------------------------------------------------------------------------</w:t>
       </w:r>
       <w:r>
@@ -6928,7 +7014,6 @@
           <w:b/>
           <w:sz w:val="28"/>
         </w:rPr>
-        <w:lastRenderedPageBreak/>
         <w:t>¿Cómo eliminar ficheros en función de la extensión?</w:t>
       </w:r>
     </w:p>
@@ -7592,6 +7677,7 @@
         <w:rPr>
           <w:rStyle w:val="lit"/>
         </w:rPr>
+        <w:lastRenderedPageBreak/>
         <w:t>242</w:t>
       </w:r>
       <w:r>
@@ -7709,7 +7795,6 @@
         <w:rPr>
           <w:rStyle w:val="lit"/>
         </w:rPr>
-        <w:lastRenderedPageBreak/>
         <w:t>260</w:t>
       </w:r>
       <w:r>
@@ -8738,6 +8823,7 @@
         <w:rPr>
           <w:rStyle w:val="pln"/>
         </w:rPr>
+        <w:lastRenderedPageBreak/>
         <w:t>robocopy</w:t>
       </w:r>
       <w:proofErr w:type="spellEnd"/>
@@ -8881,7 +8967,6 @@
         <w:pStyle w:val="NormalWeb"/>
       </w:pPr>
       <w:r>
-        <w:lastRenderedPageBreak/>
         <w:t xml:space="preserve">Usando el comando </w:t>
       </w:r>
       <w:proofErr w:type="spellStart"/>
@@ -10215,7 +10300,6 @@
           <w:b/>
           <w:sz w:val="28"/>
         </w:rPr>
-        <w:lastRenderedPageBreak/>
         <w:t>Copiar ficheros de un servidor a otro</w:t>
       </w:r>
     </w:p>
@@ -11744,6 +11828,27 @@
       <w:szCs w:val="32"/>
     </w:rPr>
   </w:style>
+  <w:style w:type="character" w:customStyle="1" w:styleId="tgc">
+    <w:name w:val="_tgc"/>
+    <w:basedOn w:val="Fuentedeprrafopredeter"/>
+    <w:rsid w:val="00C66DD5"/>
+  </w:style>
+  <w:style w:type="character" w:customStyle="1" w:styleId="st">
+    <w:name w:val="st"/>
+    <w:basedOn w:val="Fuentedeprrafopredeter"/>
+    <w:rsid w:val="00C66DD5"/>
+  </w:style>
+  <w:style w:type="character" w:styleId="nfasis">
+    <w:name w:val="Emphasis"/>
+    <w:basedOn w:val="Fuentedeprrafopredeter"/>
+    <w:uiPriority w:val="20"/>
+    <w:qFormat/>
+    <w:rsid w:val="00C66DD5"/>
+    <w:rPr>
+      <w:i/>
+      <w:iCs/>
+    </w:rPr>
+  </w:style>
 </w:styles>
 </file>
 

</xml_diff>

<commit_message>
Making a couple of corrections in the writing
</commit_message>
<xml_diff>
--- a/Documentation/Side Master - Batch.docx
+++ b/Documentation/Side Master - Batch.docx
@@ -278,8 +278,6 @@
         <w:ind w:left="708" w:firstLine="348"/>
         <w:jc w:val="both"/>
       </w:pPr>
-      <w:bookmarkStart w:id="0" w:name="_GoBack"/>
-      <w:bookmarkEnd w:id="0"/>
     </w:p>
     <w:p>
       <w:pPr>
@@ -333,7 +331,13 @@
         <w:t>del</w:t>
       </w:r>
       <w:r>
-        <w:t xml:space="preserve"> script Batch puede tener muchos nombres, llegando a connotarse como Shell, Terminal, Consola, MS-DOS, Símbolo del Sistema, CMD, PowerShell.</w:t>
+        <w:t xml:space="preserve"> script Batch puede tener muchos </w:t>
+      </w:r>
+      <w:r>
+        <w:t>seudónimos</w:t>
+      </w:r>
+      <w:r>
+        <w:t>, llegando a connotarse como Shell, Terminal, Consola, MS-DOS, Símbolo del Sistema, CMD, PowerShell.</w:t>
       </w:r>
     </w:p>
     <w:p>
@@ -421,6 +425,8 @@
       <w:r>
         <w:t xml:space="preserve"> a la hora de programar, con muchos lenguajes de respaldo, elegante e intuitivo.</w:t>
       </w:r>
+      <w:bookmarkStart w:id="0" w:name="_GoBack"/>
+      <w:bookmarkEnd w:id="0"/>
     </w:p>
     <w:p>
       <w:pPr>

</xml_diff>

<commit_message>
Has develop the Demo l of the course Shell Script Batch
</commit_message>
<xml_diff>
--- a/Documentation/Side Master - Batch.docx
+++ b/Documentation/Side Master - Batch.docx
@@ -118,15 +118,15 @@
           <w:b/>
         </w:rPr>
       </w:pPr>
+      <w:bookmarkStart w:id="0" w:name="_GoBack"/>
       <w:r>
         <w:rPr>
           <w:b/>
         </w:rPr>
         <w:t>¿Qué es Batch?</w:t>
       </w:r>
-      <w:bookmarkStart w:id="0" w:name="_GoBack"/>
-      <w:bookmarkEnd w:id="0"/>
-    </w:p>
+    </w:p>
+    <w:bookmarkEnd w:id="0"/>
     <w:p>
       <w:pPr>
         <w:pStyle w:val="Prrafodelista"/>

</xml_diff>

<commit_message>
Has been modified Batch Introduction
</commit_message>
<xml_diff>
--- a/Documentation/Side Master - Batch.docx
+++ b/Documentation/Side Master - Batch.docx
@@ -23,16 +23,16 @@
           <w:lang w:eastAsia="es-ES"/>
         </w:rPr>
         <w:drawing>
-          <wp:anchor distT="0" distB="0" distL="114300" distR="114300" simplePos="0" relativeHeight="251658240" behindDoc="0" locked="0" layoutInCell="1" allowOverlap="1" wp14:anchorId="30E2ADA6" wp14:editId="032C7733">
+          <wp:anchor distT="0" distB="0" distL="114300" distR="114300" simplePos="0" relativeHeight="251661312" behindDoc="0" locked="0" layoutInCell="1" allowOverlap="1" wp14:anchorId="642CDFAD" wp14:editId="288DE1BE">
             <wp:simplePos x="0" y="0"/>
             <wp:positionH relativeFrom="column">
-              <wp:posOffset>5374005</wp:posOffset>
+              <wp:posOffset>6174105</wp:posOffset>
             </wp:positionH>
             <wp:positionV relativeFrom="paragraph">
-              <wp:posOffset>-728345</wp:posOffset>
+              <wp:posOffset>-842645</wp:posOffset>
             </wp:positionV>
-            <wp:extent cx="1047750" cy="1049104"/>
-            <wp:effectExtent l="190500" t="190500" r="171450" b="170180"/>
+            <wp:extent cx="685800" cy="686687"/>
+            <wp:effectExtent l="152400" t="171450" r="152400" b="170815"/>
             <wp:wrapNone/>
             <wp:docPr id="2" name="Imagen 2"/>
             <wp:cNvGraphicFramePr>
@@ -60,7 +60,7 @@
                   <pic:spPr>
                     <a:xfrm>
                       <a:off x="0" y="0"/>
-                      <a:ext cx="1047750" cy="1049104"/>
+                      <a:ext cx="685800" cy="686687"/>
                     </a:xfrm>
                     <a:prstGeom prst="rect">
                       <a:avLst/>
@@ -93,7 +93,7 @@
           <w:b/>
           <w:sz w:val="28"/>
         </w:rPr>
-        <w:t>Shell Script Batch</w:t>
+        <w:t>INTRODUCCIÓN</w:t>
       </w:r>
     </w:p>
     <w:p>
@@ -124,6 +124,8 @@
         </w:rPr>
         <w:t>¿Qué es Batch?</w:t>
       </w:r>
+      <w:bookmarkStart w:id="0" w:name="_GoBack"/>
+      <w:bookmarkEnd w:id="0"/>
     </w:p>
     <w:p>
       <w:pPr>
@@ -300,8 +302,6 @@
       <w:r>
         <w:t xml:space="preserve">puede </w:t>
       </w:r>
-      <w:bookmarkStart w:id="0" w:name="_GoBack"/>
-      <w:bookmarkEnd w:id="0"/>
       <w:r>
         <w:t>ser escrita tanto en minúscula como en mayúscula.</w:t>
       </w:r>
@@ -8832,15 +8832,15 @@
         <w:lang w:eastAsia="es-ES"/>
       </w:rPr>
       <w:drawing>
-        <wp:anchor distT="0" distB="0" distL="114300" distR="114300" simplePos="0" relativeHeight="251658240" behindDoc="1" locked="0" layoutInCell="1" allowOverlap="1">
+        <wp:anchor distT="0" distB="0" distL="114300" distR="114300" simplePos="0" relativeHeight="251658240" behindDoc="1" locked="0" layoutInCell="1" allowOverlap="1" wp14:anchorId="2B75FA3F" wp14:editId="680DFC34">
           <wp:simplePos x="0" y="0"/>
           <wp:positionH relativeFrom="column">
-            <wp:posOffset>5564505</wp:posOffset>
+            <wp:posOffset>6250305</wp:posOffset>
           </wp:positionH>
           <wp:positionV relativeFrom="paragraph">
-            <wp:posOffset>-240030</wp:posOffset>
+            <wp:posOffset>-354330</wp:posOffset>
           </wp:positionV>
-          <wp:extent cx="695325" cy="695325"/>
+          <wp:extent cx="561975" cy="561975"/>
           <wp:effectExtent l="0" t="0" r="9525" b="0"/>
           <wp:wrapNone/>
           <wp:docPr id="1" name="Imagen 1"/>
@@ -8869,7 +8869,7 @@
                 <pic:spPr>
                   <a:xfrm>
                     <a:off x="0" y="0"/>
-                    <a:ext cx="695325" cy="695325"/>
+                    <a:ext cx="561975" cy="561975"/>
                   </a:xfrm>
                   <a:prstGeom prst="rect">
                     <a:avLst/>
@@ -8886,6 +8886,127 @@
           </wp14:sizeRelV>
         </wp:anchor>
       </w:drawing>
+    </w:r>
+    <w:r>
+      <w:rPr>
+        <w:rFonts w:asciiTheme="majorHAnsi" w:hAnsiTheme="majorHAnsi"/>
+        <w:b/>
+        <w:noProof/>
+        <w:sz w:val="28"/>
+        <w:lang w:eastAsia="es-ES"/>
+      </w:rPr>
+      <mc:AlternateContent>
+        <mc:Choice Requires="wps">
+          <w:drawing>
+            <wp:anchor distT="0" distB="0" distL="114300" distR="114300" simplePos="0" relativeHeight="251657215" behindDoc="1" locked="0" layoutInCell="1" allowOverlap="1" wp14:anchorId="268EF8A1" wp14:editId="55E50789">
+              <wp:simplePos x="0" y="0"/>
+              <wp:positionH relativeFrom="margin">
+                <wp:posOffset>-350520</wp:posOffset>
+              </wp:positionH>
+              <wp:positionV relativeFrom="paragraph">
+                <wp:posOffset>-440055</wp:posOffset>
+              </wp:positionV>
+              <wp:extent cx="7524750" cy="771525"/>
+              <wp:effectExtent l="0" t="0" r="19050" b="28575"/>
+              <wp:wrapNone/>
+              <wp:docPr id="3" name="Rectángulo 3"/>
+              <wp:cNvGraphicFramePr/>
+              <a:graphic xmlns:a="http://schemas.openxmlformats.org/drawingml/2006/main">
+                <a:graphicData uri="http://schemas.microsoft.com/office/word/2010/wordprocessingShape">
+                  <wps:wsp>
+                    <wps:cNvSpPr/>
+                    <wps:spPr>
+                      <a:xfrm>
+                        <a:off x="0" y="0"/>
+                        <a:ext cx="7524750" cy="771525"/>
+                      </a:xfrm>
+                      <a:prstGeom prst="rect">
+                        <a:avLst/>
+                      </a:prstGeom>
+                    </wps:spPr>
+                    <wps:style>
+                      <a:lnRef idx="2">
+                        <a:schemeClr val="accent1">
+                          <a:shade val="50000"/>
+                        </a:schemeClr>
+                      </a:lnRef>
+                      <a:fillRef idx="1">
+                        <a:schemeClr val="accent1"/>
+                      </a:fillRef>
+                      <a:effectRef idx="0">
+                        <a:schemeClr val="accent1"/>
+                      </a:effectRef>
+                      <a:fontRef idx="minor">
+                        <a:schemeClr val="lt1"/>
+                      </a:fontRef>
+                    </wps:style>
+                    <wps:txbx>
+                      <w:txbxContent>
+                        <w:p>
+                          <w:pPr>
+                            <w:jc w:val="center"/>
+                            <w:rPr>
+                              <w:rFonts w:ascii="Times New Roman" w:hAnsi="Times New Roman" w:cs="Times New Roman"/>
+                              <w:b/>
+                              <w:sz w:val="32"/>
+                            </w:rPr>
+                          </w:pPr>
+                          <w:r>
+                            <w:rPr>
+                              <w:rFonts w:ascii="Times New Roman" w:hAnsi="Times New Roman" w:cs="Times New Roman"/>
+                              <w:b/>
+                              <w:sz w:val="32"/>
+                            </w:rPr>
+                            <w:t>Shell Script Batch</w:t>
+                          </w:r>
+                        </w:p>
+                      </w:txbxContent>
+                    </wps:txbx>
+                    <wps:bodyPr rot="0" spcFirstLastPara="0" vertOverflow="overflow" horzOverflow="overflow" vert="horz" wrap="square" lIns="91440" tIns="45720" rIns="91440" bIns="45720" numCol="1" spcCol="0" rtlCol="0" fromWordArt="0" anchor="ctr" anchorCtr="0" forceAA="0" compatLnSpc="1">
+                      <a:prstTxWarp prst="textNoShape">
+                        <a:avLst/>
+                      </a:prstTxWarp>
+                      <a:noAutofit/>
+                    </wps:bodyPr>
+                  </wps:wsp>
+                </a:graphicData>
+              </a:graphic>
+              <wp14:sizeRelH relativeFrom="margin">
+                <wp14:pctWidth>0</wp14:pctWidth>
+              </wp14:sizeRelH>
+            </wp:anchor>
+          </w:drawing>
+        </mc:Choice>
+        <mc:Fallback>
+          <w:pict>
+            <v:rect w14:anchorId="268EF8A1" id="Rectángulo 3" o:spid="_x0000_s1026" style="position:absolute;margin-left:-27.6pt;margin-top:-34.65pt;width:592.5pt;height:60.75pt;z-index:-251659265;visibility:visible;mso-wrap-style:square;mso-width-percent:0;mso-wrap-distance-left:9pt;mso-wrap-distance-top:0;mso-wrap-distance-right:9pt;mso-wrap-distance-bottom:0;mso-position-horizontal:absolute;mso-position-horizontal-relative:margin;mso-position-vertical:absolute;mso-position-vertical-relative:text;mso-width-percent:0;mso-width-relative:margin;v-text-anchor:middle" o:gfxdata="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" fillcolor="#5b9bd5 [3204]" strokecolor="#1f4d78 [1604]" strokeweight="1pt">
+              <v:textbox>
+                <w:txbxContent>
+                  <w:p>
+                    <w:pPr>
+                      <w:jc w:val="center"/>
+                      <w:rPr>
+                        <w:rFonts w:ascii="Times New Roman" w:hAnsi="Times New Roman" w:cs="Times New Roman"/>
+                        <w:b/>
+                        <w:sz w:val="32"/>
+                      </w:rPr>
+                    </w:pPr>
+                    <w:r>
+                      <w:rPr>
+                        <w:rFonts w:ascii="Times New Roman" w:hAnsi="Times New Roman" w:cs="Times New Roman"/>
+                        <w:b/>
+                        <w:sz w:val="32"/>
+                      </w:rPr>
+                      <w:t>Shell Script Batch</w:t>
+                    </w:r>
+                  </w:p>
+                </w:txbxContent>
+              </v:textbox>
+              <w10:wrap anchorx="margin"/>
+            </v:rect>
+          </w:pict>
+        </mc:Fallback>
+      </mc:AlternateContent>
     </w:r>
   </w:p>
 </w:hdr>

</xml_diff>